<commit_message>
Made some changes to the documentation.
</commit_message>
<xml_diff>
--- a/documentation/GameDesignDocument.docx
+++ b/documentation/GameDesignDocument.docx
@@ -356,9 +356,6 @@
               <w:sdtPr>
                 <w:alias w:val="Abstract"/>
                 <w:id w:val="8276291"/>
-                <w:placeholder>
-                  <w:docPart w:val="0BBCD3CBE2C8440AB2BFD1278717F635"/>
-                </w:placeholder>
                 <w:showingPlcHdr/>
                 <w:dataBinding w:prefixMappings="xmlns:ns0='http://schemas.microsoft.com/office/2006/coverPageProps'" w:xpath="/ns0:CoverPageProperties[1]/ns0:Abstract[1]" w:storeItemID="{55AF091B-3C7A-41E3-B477-F2FDAA23CFDA}"/>
                 <w:text/>
@@ -1784,8 +1781,6 @@
             <w:r>
               <w:t>Characters</w:t>
             </w:r>
-            <w:bookmarkStart w:id="1" w:name="_GoBack"/>
-            <w:bookmarkEnd w:id="1"/>
           </w:p>
         </w:tc>
       </w:tr>
@@ -1989,121 +1984,178 @@
       <w:pPr>
         <w:pStyle w:val="Heading1"/>
       </w:pPr>
-      <w:bookmarkStart w:id="2" w:name="_Toc336158676"/>
+      <w:bookmarkStart w:id="1" w:name="_Toc336158676"/>
       <w:r>
         <w:t>Game Overview</w:t>
       </w:r>
+      <w:bookmarkEnd w:id="1"/>
+    </w:p>
+    <w:p>
+      <w:pPr>
+        <w:pStyle w:val="NoSpacing"/>
+      </w:pPr>
+    </w:p>
+    <w:p>
+      <w:pPr>
+        <w:rPr>
+          <w:lang w:eastAsia="en-AU"/>
+        </w:rPr>
+      </w:pPr>
+      <w:r>
+        <w:rPr>
+          <w:lang w:eastAsia="en-AU"/>
+        </w:rPr>
+        <w:t xml:space="preserve">Blizzard the </w:t>
+      </w:r>
+      <w:proofErr w:type="spellStart"/>
+      <w:r>
+        <w:rPr>
+          <w:lang w:eastAsia="en-AU"/>
+        </w:rPr>
+        <w:t>Wiz</w:t>
+      </w:r>
+      <w:r>
+        <w:rPr>
+          <w:lang w:eastAsia="en-AU"/>
+        </w:rPr>
+        <w:t>z</w:t>
+      </w:r>
+      <w:r>
+        <w:rPr>
+          <w:lang w:eastAsia="en-AU"/>
+        </w:rPr>
+        <w:t>ard</w:t>
+      </w:r>
+      <w:proofErr w:type="spellEnd"/>
+      <w:r>
+        <w:rPr>
+          <w:lang w:eastAsia="en-AU"/>
+        </w:rPr>
+        <w:t xml:space="preserve"> is a 2</w:t>
+      </w:r>
+      <w:r>
+        <w:rPr>
+          <w:vertAlign w:val="superscript"/>
+          <w:lang w:eastAsia="en-AU"/>
+        </w:rPr>
+        <w:t>nd</w:t>
+      </w:r>
+      <w:r>
+        <w:rPr>
+          <w:lang w:eastAsia="en-AU"/>
+        </w:rPr>
+        <w:t xml:space="preserve"> person, top down survival combat game where the player plays as Blizzard, a gangster wizard trying to join the Gang of Wizards. But to do this he must pass his initiation test, to take the magic portal onto a remote island and take on its deadly inhabitants, trying to survive for as long as possible while searching for the ancient scrolls and tomes to increase his power.</w:t>
+      </w:r>
+    </w:p>
+    <w:p>
+      <w:pPr>
+        <w:pStyle w:val="Heading1"/>
+      </w:pPr>
+      <w:r>
+        <w:t xml:space="preserve">Gameplay </w:t>
+      </w:r>
+    </w:p>
+    <w:p>
+      <w:pPr>
+        <w:pStyle w:val="NoSpacing"/>
+      </w:pPr>
+    </w:p>
+    <w:p>
+      <w:r>
+        <w:t xml:space="preserve">The player will control the character 'Blizzard', a gangster wizard </w:t>
+      </w:r>
+      <w:r>
+        <w:t>trying</w:t>
+      </w:r>
+      <w:r>
+        <w:t xml:space="preserve"> to enter the Gang </w:t>
+      </w:r>
+      <w:proofErr w:type="gramStart"/>
+      <w:r>
+        <w:t>Of</w:t>
+      </w:r>
+      <w:proofErr w:type="gramEnd"/>
+      <w:r>
+        <w:t xml:space="preserve"> Wizards, the highest level of prestige a gangster wizard can reach. To prove his worth Blizzard must travel to a magical island filled with ancient </w:t>
+      </w:r>
+      <w:r>
+        <w:t>artefacts</w:t>
+      </w:r>
+      <w:r>
+        <w:t>, and vicious villains.</w:t>
+      </w:r>
+    </w:p>
+    <w:p>
+      <w:r>
+        <w:t xml:space="preserve">The </w:t>
+      </w:r>
+      <w:r>
+        <w:t>player</w:t>
+      </w:r>
+      <w:r>
+        <w:t xml:space="preserve"> will play from a 2nd person view, </w:t>
+      </w:r>
+      <w:r>
+        <w:t>from the top down and using the</w:t>
+      </w:r>
+      <w:r>
+        <w:t xml:space="preserve"> '</w:t>
+      </w:r>
+      <w:r>
+        <w:t>WASD</w:t>
+      </w:r>
+      <w:r>
+        <w:t>' keys the</w:t>
+      </w:r>
+      <w:r>
+        <w:t>y</w:t>
+      </w:r>
+      <w:r>
+        <w:t xml:space="preserve"> will </w:t>
+      </w:r>
+      <w:r>
+        <w:t xml:space="preserve">be able to </w:t>
+      </w:r>
+      <w:r>
+        <w:t xml:space="preserve">move </w:t>
+      </w:r>
+      <w:r>
+        <w:t>B</w:t>
+      </w:r>
+      <w:r>
+        <w:t>lizzard around the island. As Blizzard moves the camera will move with him, keeping him centred at all times.</w:t>
+      </w:r>
+    </w:p>
+    <w:p>
+      <w:r>
+        <w:t xml:space="preserve"> The player </w:t>
+      </w:r>
+      <w:r>
+        <w:t>begins</w:t>
+      </w:r>
+      <w:bookmarkStart w:id="2" w:name="_GoBack"/>
       <w:bookmarkEnd w:id="2"/>
-    </w:p>
-    <w:p/>
-    <w:p>
-      <w:r>
-        <w:t>Blizzard the wizard is your standard wave survival game, the player controls one character and does his or her best to survive as long as possible against increasingly dangerous enemies.</w:t>
+      <w:r>
+        <w:t xml:space="preserve"> with one default spell to combat his enemies with and as the game progresses the player will collect power ups that will either give him permanent or temporary increases in power in the form of new spells. </w:t>
+      </w:r>
+      <w:proofErr w:type="gramStart"/>
+      <w:r>
+        <w:t>using</w:t>
+      </w:r>
+      <w:proofErr w:type="gramEnd"/>
+      <w:r>
+        <w:t xml:space="preserve"> the mouse to aim the player will use these spells to combat the monsters that dwell on the island. The monsters will come in waves and use either ranged or melee attacks to try and kill the player. After each wave is defeated a more powerful one will follow until eventually the player is overcome. The player will then be informed on whether he has made it into the gang based on his or her performance. The game aims to be fast paced with a steady increase in pace and difficulty. The player must also make tactical decisions on when to cast what spells as each spell has an associated cooldown and spell power cost, meaning using a powerful spell too early may lead to the character being killed while he or she is unable to cast it again.</w:t>
       </w:r>
     </w:p>
     <w:p>
       <w:pPr>
         <w:pStyle w:val="Heading1"/>
       </w:pPr>
-      <w:r>
-        <w:t xml:space="preserve">Gameplay </w:t>
-      </w:r>
-    </w:p>
-    <w:p/>
-    <w:p>
-      <w:proofErr w:type="gramStart"/>
-      <w:r>
-        <w:t>describes</w:t>
-      </w:r>
-      <w:proofErr w:type="gramEnd"/>
-      <w:r>
-        <w:t xml:space="preserve"> the flow of the game. How does the player interact with the </w:t>
-      </w:r>
-      <w:proofErr w:type="gramStart"/>
-      <w:r>
-        <w:t>world.</w:t>
-      </w:r>
-      <w:proofErr w:type="gramEnd"/>
-      <w:r>
-        <w:t xml:space="preserve"> Where do they go, what do they do? What are the gameplay </w:t>
-      </w:r>
-      <w:proofErr w:type="gramStart"/>
-      <w:r>
-        <w:t>elements</w:t>
-      </w:r>
-      <w:proofErr w:type="gramEnd"/>
-    </w:p>
-    <w:p>
-      <w:proofErr w:type="gramStart"/>
-      <w:r>
-        <w:t>involved</w:t>
-      </w:r>
-      <w:proofErr w:type="gramEnd"/>
-      <w:r>
-        <w:t>? What sorts of things can the player do? What can they do with the GUI? What verbs would you use to describe user actions?</w:t>
-      </w:r>
-    </w:p>
-    <w:p>
-      <w:r>
-        <w:t xml:space="preserve">The player will control the character 'Blizzard', Blizzard is a gangster wizard doing his best to enter the Gang </w:t>
-      </w:r>
-      <w:proofErr w:type="gramStart"/>
-      <w:r>
-        <w:t>Of</w:t>
-      </w:r>
-      <w:proofErr w:type="gramEnd"/>
-      <w:r>
-        <w:t xml:space="preserve"> Wizards, the highest level of prestige a gangster wizard can reach. To prove his worth Blizzard must travel to a magical island filled with ancient </w:t>
-      </w:r>
-      <w:proofErr w:type="spellStart"/>
-      <w:r>
-        <w:t>artifacts</w:t>
-      </w:r>
-      <w:proofErr w:type="spellEnd"/>
-      <w:r>
-        <w:t>, and vicious villains.</w:t>
-      </w:r>
-    </w:p>
-    <w:p>
-      <w:r>
-        <w:t xml:space="preserve">The game will play from a 2nd person view, a top down view at a slight angle, using </w:t>
-      </w:r>
-      <w:proofErr w:type="gramStart"/>
-      <w:r>
-        <w:t>the  '</w:t>
-      </w:r>
-      <w:proofErr w:type="spellStart"/>
-      <w:r>
-        <w:t>wasd</w:t>
-      </w:r>
-      <w:proofErr w:type="spellEnd"/>
-      <w:r>
-        <w:t>'</w:t>
-      </w:r>
-      <w:proofErr w:type="gramEnd"/>
-      <w:r>
-        <w:t xml:space="preserve"> keys the player will move blizzard around the island. As Blizzard moves the camera will move with him, keeping him centred at all times. The player will begin with one default spell to combat his enemies with and as the game progresses the player will collect power ups that will either give him permanent or temporary increases in power in the form of new spells. </w:t>
-      </w:r>
-      <w:proofErr w:type="gramStart"/>
-      <w:r>
-        <w:t>using</w:t>
-      </w:r>
-      <w:proofErr w:type="gramEnd"/>
-      <w:r>
-        <w:t xml:space="preserve"> the mouse to aim the player will use these spells to combat the monsters that dwell on the island. The monsters will come in waves and use either ranged or melee attacks to try and kill the player. After each wave is defeated a more powerful one will follow until eventually the player is overcome. The player will then be informed on whether he has made it into the gang based on his or her performance. The game aims to be fast paced with a steady increase in pace and difficulty. The player must also make tactical decisions on when to cast what spells as each spell has an associated cooldown and spell power cost, meaning using a powerful spell too early may lead to the character being killed while he or she is unable to cast it again.</w:t>
-      </w:r>
-    </w:p>
-    <w:p>
-      <w:pPr>
-        <w:pStyle w:val="Heading1"/>
-      </w:pPr>
       <w:bookmarkStart w:id="3" w:name="_Toc336158677"/>
-      <w:proofErr w:type="gramStart"/>
-      <w:r>
-        <w:t>Characters.</w:t>
+      <w:r>
+        <w:t>Characters</w:t>
       </w:r>
       <w:bookmarkEnd w:id="3"/>
-      <w:proofErr w:type="gramEnd"/>
     </w:p>
     <w:p>
       <w:r>
@@ -2125,7 +2177,6 @@
         <w:ind w:firstLine="720"/>
       </w:pPr>
       <w:r>
-        <w:lastRenderedPageBreak/>
         <w:t xml:space="preserve">The hero of the game Blizzard is your everyday Gangster Wizard with a combination of </w:t>
       </w:r>
       <w:proofErr w:type="spellStart"/>
@@ -2365,7 +2416,6 @@
       </w:pPr>
       <w:bookmarkStart w:id="9" w:name="_Toc336158683"/>
       <w:r>
-        <w:lastRenderedPageBreak/>
         <w:t xml:space="preserve">Art and </w:t>
       </w:r>
       <w:proofErr w:type="spellStart"/>
@@ -2414,6 +2464,7 @@
       </w:pPr>
       <w:bookmarkStart w:id="11" w:name="_Toc336158685"/>
       <w:r>
+        <w:lastRenderedPageBreak/>
         <w:t>Terrain</w:t>
       </w:r>
       <w:bookmarkEnd w:id="11"/>
@@ -2683,7 +2734,7 @@
               <w:bCs/>
               <w:noProof/>
             </w:rPr>
-            <w:t>2</w:t>
+            <w:t>3</w:t>
           </w:r>
           <w:r>
             <w:rPr>
@@ -4318,36 +4369,6 @@
         </w:p>
       </w:docPartBody>
     </w:docPart>
-    <w:docPart>
-      <w:docPartPr>
-        <w:name w:val="2BBF5637D3DB4B76B2DA868E9A63BFA1"/>
-        <w:category>
-          <w:name w:val="General"/>
-          <w:gallery w:val="placeholder"/>
-        </w:category>
-        <w:types>
-          <w:type w:val="bbPlcHdr"/>
-        </w:types>
-        <w:behaviors>
-          <w:behavior w:val="content"/>
-        </w:behaviors>
-        <w:guid w:val="{BFF972D6-9AAF-4024-9292-43AD86EC2562}"/>
-      </w:docPartPr>
-      <w:docPartBody>
-        <w:p>
-          <w:pPr>
-            <w:pStyle w:val="2BBF5637D3DB4B76B2DA868E9A63BFA1"/>
-          </w:pPr>
-          <w:r>
-            <w:rPr>
-              <w:b/>
-              <w:bCs/>
-            </w:rPr>
-            <w:t>[Pick the date]</w:t>
-          </w:r>
-        </w:p>
-      </w:docPartBody>
-    </w:docPart>
   </w:docParts>
 </w:glossaryDocument>
 </file>
@@ -4424,6 +4445,7 @@
     <w:rsid w:val="00115AA3"/>
     <w:rsid w:val="004D03A4"/>
     <w:rsid w:val="009D32BF"/>
+    <w:rsid w:val="00C94DFC"/>
     <w:rsid w:val="00FF62DC"/>
   </w:rsids>
   <m:mathPr>
@@ -5206,7 +5228,7 @@
 </file>
 
 <file path=customXml/itemProps2.xml><?xml version="1.0" encoding="utf-8"?>
-<ds:datastoreItem xmlns:ds="http://schemas.openxmlformats.org/officeDocument/2006/customXml" ds:itemID="{3EBFEB21-8372-45C1-999C-904C51320463}">
+<ds:datastoreItem xmlns:ds="http://schemas.openxmlformats.org/officeDocument/2006/customXml" ds:itemID="{AF1EE2F1-542F-437D-87DA-B37EF0EFC011}">
   <ds:schemaRefs>
     <ds:schemaRef ds:uri="http://schemas.openxmlformats.org/officeDocument/2006/bibliography"/>
   </ds:schemaRefs>

</xml_diff>

<commit_message>
Further changes to documentation.
</commit_message>
<xml_diff>
--- a/documentation/GameDesignDocument.docx
+++ b/documentation/GameDesignDocument.docx
@@ -300,9 +300,6 @@
                 </w:rPr>
                 <w:alias w:val="Date"/>
                 <w:id w:val="516659546"/>
-                <w:placeholder>
-                  <w:docPart w:val="2BBF5637D3DB4B76B2DA868E9A63BFA1"/>
-                </w:placeholder>
                 <w:dataBinding w:prefixMappings="xmlns:ns0='http://schemas.microsoft.com/office/2006/coverPageProps'" w:xpath="/ns0:CoverPageProperties[1]/ns0:PublishDate[1]" w:storeItemID="{55AF091B-3C7A-41E3-B477-F2FDAA23CFDA}"/>
                 <w:date>
                   <w:dateFormat w:val="M/d/yyyy"/>
@@ -332,7 +329,7 @@
                         <w:b/>
                         <w:bCs/>
                       </w:rPr>
-                      <w:t>Version 0.01</w:t>
+                      <w:t>Version 0.02</w:t>
                     </w:r>
                   </w:p>
                 </w:tc>
@@ -371,7 +368,7 @@
                       <w:pStyle w:val="NoSpacing"/>
                     </w:pPr>
                     <w:r>
-                      <w:t>[Type the abstract of the document here. The abstract is typically a short summary of the contents of the document. Type the abstract of the document here. The abstract is typically a short summary of the contents of the document.]</w:t>
+                      <w:t xml:space="preserve">     </w:t>
                     </w:r>
                   </w:p>
                 </w:tc>
@@ -413,6 +410,9 @@
         <w:p>
           <w:pPr>
             <w:pStyle w:val="TOCHeading"/>
+            <w:rPr>
+              <w:b w:val="0"/>
+            </w:rPr>
           </w:pPr>
           <w:r>
             <w:t>Table of Contents</w:t>
@@ -439,7 +439,7 @@
           <w:r>
             <w:fldChar w:fldCharType="separate"/>
           </w:r>
-          <w:hyperlink w:anchor="_Toc336158675" w:history="1">
+          <w:hyperlink w:anchor="_Toc336553876" w:history="1">
             <w:r>
               <w:rPr>
                 <w:rStyle w:val="Hyperlink"/>
@@ -466,7 +466,7 @@
                 <w:noProof/>
                 <w:webHidden/>
               </w:rPr>
-              <w:instrText xml:space="preserve"> PAGEREF _Toc336158675 \h </w:instrText>
+              <w:instrText xml:space="preserve"> PAGEREF _Toc336553876 \h </w:instrText>
             </w:r>
             <w:r>
               <w:rPr>
@@ -509,13 +509,13 @@
               <w:lang w:eastAsia="en-AU"/>
             </w:rPr>
           </w:pPr>
-          <w:hyperlink w:anchor="_Toc336158676" w:history="1">
+          <w:hyperlink w:anchor="_Toc336553877" w:history="1">
             <w:r>
               <w:rPr>
                 <w:rStyle w:val="Hyperlink"/>
                 <w:noProof/>
               </w:rPr>
-              <w:t>Gameplay</w:t>
+              <w:t>Game Overview</w:t>
             </w:r>
             <w:r>
               <w:rPr>
@@ -536,7 +536,7 @@
                 <w:noProof/>
                 <w:webHidden/>
               </w:rPr>
-              <w:instrText xml:space="preserve"> PAGEREF _Toc336158676 \h </w:instrText>
+              <w:instrText xml:space="preserve"> PAGEREF _Toc336553877 \h </w:instrText>
             </w:r>
             <w:r>
               <w:rPr>
@@ -579,13 +579,13 @@
               <w:lang w:eastAsia="en-AU"/>
             </w:rPr>
           </w:pPr>
-          <w:hyperlink w:anchor="_Toc336158677" w:history="1">
+          <w:hyperlink w:anchor="_Toc336553878" w:history="1">
             <w:r>
               <w:rPr>
                 <w:rStyle w:val="Hyperlink"/>
                 <w:noProof/>
               </w:rPr>
-              <w:t>Characters</w:t>
+              <w:t>Gameplay</w:t>
             </w:r>
             <w:r>
               <w:rPr>
@@ -606,7 +606,7 @@
                 <w:noProof/>
                 <w:webHidden/>
               </w:rPr>
-              <w:instrText xml:space="preserve"> PAGEREF _Toc336158677 \h </w:instrText>
+              <w:instrText xml:space="preserve"> PAGEREF _Toc336553878 \h </w:instrText>
             </w:r>
             <w:r>
               <w:rPr>
@@ -649,13 +649,13 @@
               <w:lang w:eastAsia="en-AU"/>
             </w:rPr>
           </w:pPr>
-          <w:hyperlink w:anchor="_Toc336158678" w:history="1">
+          <w:hyperlink w:anchor="_Toc336553879" w:history="1">
             <w:r>
               <w:rPr>
                 <w:rStyle w:val="Hyperlink"/>
                 <w:noProof/>
               </w:rPr>
-              <w:t>Game Objects</w:t>
+              <w:t>Characters</w:t>
             </w:r>
             <w:r>
               <w:rPr>
@@ -676,7 +676,7 @@
                 <w:noProof/>
                 <w:webHidden/>
               </w:rPr>
-              <w:instrText xml:space="preserve"> PAGEREF _Toc336158678 \h </w:instrText>
+              <w:instrText xml:space="preserve"> PAGEREF _Toc336553879 \h </w:instrText>
             </w:r>
             <w:r>
               <w:rPr>
@@ -697,6 +697,146 @@
                 <w:webHidden/>
               </w:rPr>
               <w:t>3</w:t>
+            </w:r>
+            <w:r>
+              <w:rPr>
+                <w:noProof/>
+                <w:webHidden/>
+              </w:rPr>
+              <w:fldChar w:fldCharType="end"/>
+            </w:r>
+          </w:hyperlink>
+        </w:p>
+        <w:p>
+          <w:pPr>
+            <w:pStyle w:val="TOC2"/>
+            <w:tabs>
+              <w:tab w:val="right" w:leader="dot" w:pos="9016"/>
+            </w:tabs>
+            <w:rPr>
+              <w:rFonts w:eastAsiaTheme="minorEastAsia"/>
+              <w:noProof/>
+              <w:lang w:eastAsia="en-AU"/>
+            </w:rPr>
+          </w:pPr>
+          <w:hyperlink w:anchor="_Toc336553880" w:history="1">
+            <w:r>
+              <w:rPr>
+                <w:rStyle w:val="Hyperlink"/>
+                <w:noProof/>
+              </w:rPr>
+              <w:t>Blizzard</w:t>
+            </w:r>
+            <w:r>
+              <w:rPr>
+                <w:noProof/>
+                <w:webHidden/>
+              </w:rPr>
+              <w:tab/>
+            </w:r>
+            <w:r>
+              <w:rPr>
+                <w:noProof/>
+                <w:webHidden/>
+              </w:rPr>
+              <w:fldChar w:fldCharType="begin"/>
+            </w:r>
+            <w:r>
+              <w:rPr>
+                <w:noProof/>
+                <w:webHidden/>
+              </w:rPr>
+              <w:instrText xml:space="preserve"> PAGEREF _Toc336553880 \h </w:instrText>
+            </w:r>
+            <w:r>
+              <w:rPr>
+                <w:noProof/>
+                <w:webHidden/>
+              </w:rPr>
+            </w:r>
+            <w:r>
+              <w:rPr>
+                <w:noProof/>
+                <w:webHidden/>
+              </w:rPr>
+              <w:fldChar w:fldCharType="separate"/>
+            </w:r>
+            <w:r>
+              <w:rPr>
+                <w:noProof/>
+                <w:webHidden/>
+              </w:rPr>
+              <w:t>3</w:t>
+            </w:r>
+            <w:r>
+              <w:rPr>
+                <w:noProof/>
+                <w:webHidden/>
+              </w:rPr>
+              <w:fldChar w:fldCharType="end"/>
+            </w:r>
+          </w:hyperlink>
+        </w:p>
+        <w:p>
+          <w:pPr>
+            <w:pStyle w:val="TOC2"/>
+            <w:tabs>
+              <w:tab w:val="right" w:leader="dot" w:pos="9016"/>
+            </w:tabs>
+            <w:rPr>
+              <w:rFonts w:eastAsiaTheme="minorEastAsia"/>
+              <w:noProof/>
+              <w:lang w:eastAsia="en-AU"/>
+            </w:rPr>
+          </w:pPr>
+          <w:hyperlink w:anchor="_Toc336553881" w:history="1">
+            <w:r>
+              <w:rPr>
+                <w:rStyle w:val="Hyperlink"/>
+                <w:noProof/>
+              </w:rPr>
+              <w:t>The Bad Dudes</w:t>
+            </w:r>
+            <w:r>
+              <w:rPr>
+                <w:noProof/>
+                <w:webHidden/>
+              </w:rPr>
+              <w:tab/>
+            </w:r>
+            <w:r>
+              <w:rPr>
+                <w:noProof/>
+                <w:webHidden/>
+              </w:rPr>
+              <w:fldChar w:fldCharType="begin"/>
+            </w:r>
+            <w:r>
+              <w:rPr>
+                <w:noProof/>
+                <w:webHidden/>
+              </w:rPr>
+              <w:instrText xml:space="preserve"> PAGEREF _Toc336553881 \h </w:instrText>
+            </w:r>
+            <w:r>
+              <w:rPr>
+                <w:noProof/>
+                <w:webHidden/>
+              </w:rPr>
+            </w:r>
+            <w:r>
+              <w:rPr>
+                <w:noProof/>
+                <w:webHidden/>
+              </w:rPr>
+              <w:fldChar w:fldCharType="separate"/>
+            </w:r>
+            <w:r>
+              <w:rPr>
+                <w:noProof/>
+                <w:webHidden/>
+              </w:rPr>
+              <w:t>4</w:t>
             </w:r>
             <w:r>
               <w:rPr>
@@ -719,13 +859,13 @@
               <w:lang w:eastAsia="en-AU"/>
             </w:rPr>
           </w:pPr>
-          <w:hyperlink w:anchor="_Toc336158679" w:history="1">
+          <w:hyperlink w:anchor="_Toc336553882" w:history="1">
             <w:r>
               <w:rPr>
                 <w:rStyle w:val="Hyperlink"/>
                 <w:noProof/>
               </w:rPr>
-              <w:t>Physics</w:t>
+              <w:t>Game Objects</w:t>
             </w:r>
             <w:r>
               <w:rPr>
@@ -746,7 +886,7 @@
                 <w:noProof/>
                 <w:webHidden/>
               </w:rPr>
-              <w:instrText xml:space="preserve"> PAGEREF _Toc336158679 \h </w:instrText>
+              <w:instrText xml:space="preserve"> PAGEREF _Toc336553882 \h </w:instrText>
             </w:r>
             <w:r>
               <w:rPr>
@@ -766,7 +906,147 @@
                 <w:noProof/>
                 <w:webHidden/>
               </w:rPr>
-              <w:t>3</w:t>
+              <w:t>4</w:t>
+            </w:r>
+            <w:r>
+              <w:rPr>
+                <w:noProof/>
+                <w:webHidden/>
+              </w:rPr>
+              <w:fldChar w:fldCharType="end"/>
+            </w:r>
+          </w:hyperlink>
+        </w:p>
+        <w:p>
+          <w:pPr>
+            <w:pStyle w:val="TOC2"/>
+            <w:tabs>
+              <w:tab w:val="right" w:leader="dot" w:pos="9016"/>
+            </w:tabs>
+            <w:rPr>
+              <w:rFonts w:eastAsiaTheme="minorEastAsia"/>
+              <w:noProof/>
+              <w:lang w:eastAsia="en-AU"/>
+            </w:rPr>
+          </w:pPr>
+          <w:hyperlink w:anchor="_Toc336553883" w:history="1">
+            <w:r>
+              <w:rPr>
+                <w:rStyle w:val="Hyperlink"/>
+                <w:noProof/>
+              </w:rPr>
+              <w:t>Tomes</w:t>
+            </w:r>
+            <w:r>
+              <w:rPr>
+                <w:noProof/>
+                <w:webHidden/>
+              </w:rPr>
+              <w:tab/>
+            </w:r>
+            <w:r>
+              <w:rPr>
+                <w:noProof/>
+                <w:webHidden/>
+              </w:rPr>
+              <w:fldChar w:fldCharType="begin"/>
+            </w:r>
+            <w:r>
+              <w:rPr>
+                <w:noProof/>
+                <w:webHidden/>
+              </w:rPr>
+              <w:instrText xml:space="preserve"> PAGEREF _Toc336553883 \h </w:instrText>
+            </w:r>
+            <w:r>
+              <w:rPr>
+                <w:noProof/>
+                <w:webHidden/>
+              </w:rPr>
+            </w:r>
+            <w:r>
+              <w:rPr>
+                <w:noProof/>
+                <w:webHidden/>
+              </w:rPr>
+              <w:fldChar w:fldCharType="separate"/>
+            </w:r>
+            <w:r>
+              <w:rPr>
+                <w:noProof/>
+                <w:webHidden/>
+              </w:rPr>
+              <w:t>4</w:t>
+            </w:r>
+            <w:r>
+              <w:rPr>
+                <w:noProof/>
+                <w:webHidden/>
+              </w:rPr>
+              <w:fldChar w:fldCharType="end"/>
+            </w:r>
+          </w:hyperlink>
+        </w:p>
+        <w:p>
+          <w:pPr>
+            <w:pStyle w:val="TOC2"/>
+            <w:tabs>
+              <w:tab w:val="right" w:leader="dot" w:pos="9016"/>
+            </w:tabs>
+            <w:rPr>
+              <w:rFonts w:eastAsiaTheme="minorEastAsia"/>
+              <w:noProof/>
+              <w:lang w:eastAsia="en-AU"/>
+            </w:rPr>
+          </w:pPr>
+          <w:hyperlink w:anchor="_Toc336553884" w:history="1">
+            <w:r>
+              <w:rPr>
+                <w:rStyle w:val="Hyperlink"/>
+                <w:noProof/>
+              </w:rPr>
+              <w:t>Scrolls</w:t>
+            </w:r>
+            <w:r>
+              <w:rPr>
+                <w:noProof/>
+                <w:webHidden/>
+              </w:rPr>
+              <w:tab/>
+            </w:r>
+            <w:r>
+              <w:rPr>
+                <w:noProof/>
+                <w:webHidden/>
+              </w:rPr>
+              <w:fldChar w:fldCharType="begin"/>
+            </w:r>
+            <w:r>
+              <w:rPr>
+                <w:noProof/>
+                <w:webHidden/>
+              </w:rPr>
+              <w:instrText xml:space="preserve"> PAGEREF _Toc336553884 \h </w:instrText>
+            </w:r>
+            <w:r>
+              <w:rPr>
+                <w:noProof/>
+                <w:webHidden/>
+              </w:rPr>
+            </w:r>
+            <w:r>
+              <w:rPr>
+                <w:noProof/>
+                <w:webHidden/>
+              </w:rPr>
+              <w:fldChar w:fldCharType="separate"/>
+            </w:r>
+            <w:r>
+              <w:rPr>
+                <w:noProof/>
+                <w:webHidden/>
+              </w:rPr>
+              <w:t>5</w:t>
             </w:r>
             <w:r>
               <w:rPr>
@@ -789,13 +1069,13 @@
               <w:lang w:eastAsia="en-AU"/>
             </w:rPr>
           </w:pPr>
-          <w:hyperlink w:anchor="_Toc336158680" w:history="1">
+          <w:hyperlink w:anchor="_Toc336553885" w:history="1">
             <w:r>
               <w:rPr>
                 <w:rStyle w:val="Hyperlink"/>
                 <w:noProof/>
               </w:rPr>
-              <w:t>Artificial Intelligence</w:t>
+              <w:t>Physics</w:t>
             </w:r>
             <w:r>
               <w:rPr>
@@ -816,7 +1096,7 @@
                 <w:noProof/>
                 <w:webHidden/>
               </w:rPr>
-              <w:instrText xml:space="preserve"> PAGEREF _Toc336158680 \h </w:instrText>
+              <w:instrText xml:space="preserve"> PAGEREF _Toc336553885 \h </w:instrText>
             </w:r>
             <w:r>
               <w:rPr>
@@ -836,7 +1116,147 @@
                 <w:noProof/>
                 <w:webHidden/>
               </w:rPr>
-              <w:t>3</w:t>
+              <w:t>5</w:t>
+            </w:r>
+            <w:r>
+              <w:rPr>
+                <w:noProof/>
+                <w:webHidden/>
+              </w:rPr>
+              <w:fldChar w:fldCharType="end"/>
+            </w:r>
+          </w:hyperlink>
+        </w:p>
+        <w:p>
+          <w:pPr>
+            <w:pStyle w:val="TOC2"/>
+            <w:tabs>
+              <w:tab w:val="right" w:leader="dot" w:pos="9016"/>
+            </w:tabs>
+            <w:rPr>
+              <w:rFonts w:eastAsiaTheme="minorEastAsia"/>
+              <w:noProof/>
+              <w:lang w:eastAsia="en-AU"/>
+            </w:rPr>
+          </w:pPr>
+          <w:hyperlink w:anchor="_Toc336553886" w:history="1">
+            <w:r>
+              <w:rPr>
+                <w:rStyle w:val="Hyperlink"/>
+                <w:noProof/>
+              </w:rPr>
+              <w:t>Collision Detection</w:t>
+            </w:r>
+            <w:r>
+              <w:rPr>
+                <w:noProof/>
+                <w:webHidden/>
+              </w:rPr>
+              <w:tab/>
+            </w:r>
+            <w:r>
+              <w:rPr>
+                <w:noProof/>
+                <w:webHidden/>
+              </w:rPr>
+              <w:fldChar w:fldCharType="begin"/>
+            </w:r>
+            <w:r>
+              <w:rPr>
+                <w:noProof/>
+                <w:webHidden/>
+              </w:rPr>
+              <w:instrText xml:space="preserve"> PAGEREF _Toc336553886 \h </w:instrText>
+            </w:r>
+            <w:r>
+              <w:rPr>
+                <w:noProof/>
+                <w:webHidden/>
+              </w:rPr>
+            </w:r>
+            <w:r>
+              <w:rPr>
+                <w:noProof/>
+                <w:webHidden/>
+              </w:rPr>
+              <w:fldChar w:fldCharType="separate"/>
+            </w:r>
+            <w:r>
+              <w:rPr>
+                <w:noProof/>
+                <w:webHidden/>
+              </w:rPr>
+              <w:t>5</w:t>
+            </w:r>
+            <w:r>
+              <w:rPr>
+                <w:noProof/>
+                <w:webHidden/>
+              </w:rPr>
+              <w:fldChar w:fldCharType="end"/>
+            </w:r>
+          </w:hyperlink>
+        </w:p>
+        <w:p>
+          <w:pPr>
+            <w:pStyle w:val="TOC2"/>
+            <w:tabs>
+              <w:tab w:val="right" w:leader="dot" w:pos="9016"/>
+            </w:tabs>
+            <w:rPr>
+              <w:rFonts w:eastAsiaTheme="minorEastAsia"/>
+              <w:noProof/>
+              <w:lang w:eastAsia="en-AU"/>
+            </w:rPr>
+          </w:pPr>
+          <w:hyperlink w:anchor="_Toc336553887" w:history="1">
+            <w:r>
+              <w:rPr>
+                <w:rStyle w:val="Hyperlink"/>
+                <w:noProof/>
+              </w:rPr>
+              <w:t>Vector Motion</w:t>
+            </w:r>
+            <w:r>
+              <w:rPr>
+                <w:noProof/>
+                <w:webHidden/>
+              </w:rPr>
+              <w:tab/>
+            </w:r>
+            <w:r>
+              <w:rPr>
+                <w:noProof/>
+                <w:webHidden/>
+              </w:rPr>
+              <w:fldChar w:fldCharType="begin"/>
+            </w:r>
+            <w:r>
+              <w:rPr>
+                <w:noProof/>
+                <w:webHidden/>
+              </w:rPr>
+              <w:instrText xml:space="preserve"> PAGEREF _Toc336553887 \h </w:instrText>
+            </w:r>
+            <w:r>
+              <w:rPr>
+                <w:noProof/>
+                <w:webHidden/>
+              </w:rPr>
+            </w:r>
+            <w:r>
+              <w:rPr>
+                <w:noProof/>
+                <w:webHidden/>
+              </w:rPr>
+              <w:fldChar w:fldCharType="separate"/>
+            </w:r>
+            <w:r>
+              <w:rPr>
+                <w:noProof/>
+                <w:webHidden/>
+              </w:rPr>
+              <w:t>5</w:t>
             </w:r>
             <w:r>
               <w:rPr>
@@ -859,13 +1279,13 @@
               <w:lang w:eastAsia="en-AU"/>
             </w:rPr>
           </w:pPr>
-          <w:hyperlink w:anchor="_Toc336158681" w:history="1">
+          <w:hyperlink w:anchor="_Toc336553888" w:history="1">
             <w:r>
               <w:rPr>
                 <w:rStyle w:val="Hyperlink"/>
                 <w:noProof/>
               </w:rPr>
-              <w:t>Interface</w:t>
+              <w:t>Artificial Intelligence</w:t>
             </w:r>
             <w:r>
               <w:rPr>
@@ -886,7 +1306,7 @@
                 <w:noProof/>
                 <w:webHidden/>
               </w:rPr>
-              <w:instrText xml:space="preserve"> PAGEREF _Toc336158681 \h </w:instrText>
+              <w:instrText xml:space="preserve"> PAGEREF _Toc336553888 \h </w:instrText>
             </w:r>
             <w:r>
               <w:rPr>
@@ -906,7 +1326,7 @@
                 <w:noProof/>
                 <w:webHidden/>
               </w:rPr>
-              <w:t>3</w:t>
+              <w:t>5</w:t>
             </w:r>
             <w:r>
               <w:rPr>
@@ -929,13 +1349,13 @@
               <w:lang w:eastAsia="en-AU"/>
             </w:rPr>
           </w:pPr>
-          <w:hyperlink w:anchor="_Toc336158682" w:history="1">
+          <w:hyperlink w:anchor="_Toc336553889" w:history="1">
             <w:r>
               <w:rPr>
                 <w:rStyle w:val="Hyperlink"/>
                 <w:noProof/>
               </w:rPr>
-              <w:t>Mockups</w:t>
+              <w:t>Interface</w:t>
             </w:r>
             <w:r>
               <w:rPr>
@@ -956,7 +1376,7 @@
                 <w:noProof/>
                 <w:webHidden/>
               </w:rPr>
-              <w:instrText xml:space="preserve"> PAGEREF _Toc336158682 \h </w:instrText>
+              <w:instrText xml:space="preserve"> PAGEREF _Toc336553889 \h </w:instrText>
             </w:r>
             <w:r>
               <w:rPr>
@@ -976,7 +1396,7 @@
                 <w:noProof/>
                 <w:webHidden/>
               </w:rPr>
-              <w:t>3</w:t>
+              <w:t>5</w:t>
             </w:r>
             <w:r>
               <w:rPr>
@@ -999,13 +1419,13 @@
               <w:lang w:eastAsia="en-AU"/>
             </w:rPr>
           </w:pPr>
-          <w:hyperlink w:anchor="_Toc336158683" w:history="1">
+          <w:hyperlink w:anchor="_Toc336553890" w:history="1">
             <w:r>
               <w:rPr>
                 <w:rStyle w:val="Hyperlink"/>
                 <w:noProof/>
               </w:rPr>
-              <w:t>Art and Cutscenes</w:t>
+              <w:t>Mockups</w:t>
             </w:r>
             <w:r>
               <w:rPr>
@@ -1026,7 +1446,7 @@
                 <w:noProof/>
                 <w:webHidden/>
               </w:rPr>
-              <w:instrText xml:space="preserve"> PAGEREF _Toc336158683 \h </w:instrText>
+              <w:instrText xml:space="preserve"> PAGEREF _Toc336553890 \h </w:instrText>
             </w:r>
             <w:r>
               <w:rPr>
@@ -1046,279 +1466,7 @@
                 <w:noProof/>
                 <w:webHidden/>
               </w:rPr>
-              <w:t>3</w:t>
-            </w:r>
-            <w:r>
-              <w:rPr>
-                <w:noProof/>
-                <w:webHidden/>
-              </w:rPr>
-              <w:fldChar w:fldCharType="end"/>
-            </w:r>
-          </w:hyperlink>
-        </w:p>
-        <w:p>
-          <w:pPr>
-            <w:pStyle w:val="TOC2"/>
-            <w:tabs>
-              <w:tab w:val="right" w:leader="dot" w:pos="9016"/>
-            </w:tabs>
-            <w:rPr>
-              <w:noProof/>
-            </w:rPr>
-          </w:pPr>
-          <w:hyperlink w:anchor="_Toc336158684" w:history="1">
-            <w:r>
-              <w:rPr>
-                <w:rStyle w:val="Hyperlink"/>
-                <w:noProof/>
-              </w:rPr>
-              <w:t>Packaging</w:t>
-            </w:r>
-            <w:r>
-              <w:rPr>
-                <w:noProof/>
-                <w:webHidden/>
-              </w:rPr>
-              <w:tab/>
-            </w:r>
-            <w:r>
-              <w:rPr>
-                <w:noProof/>
-                <w:webHidden/>
-              </w:rPr>
-              <w:fldChar w:fldCharType="begin"/>
-            </w:r>
-            <w:r>
-              <w:rPr>
-                <w:noProof/>
-                <w:webHidden/>
-              </w:rPr>
-              <w:instrText xml:space="preserve"> PAGEREF _Toc336158684 \h </w:instrText>
-            </w:r>
-            <w:r>
-              <w:rPr>
-                <w:noProof/>
-                <w:webHidden/>
-              </w:rPr>
-            </w:r>
-            <w:r>
-              <w:rPr>
-                <w:noProof/>
-                <w:webHidden/>
-              </w:rPr>
-              <w:fldChar w:fldCharType="separate"/>
-            </w:r>
-            <w:r>
-              <w:rPr>
-                <w:noProof/>
-                <w:webHidden/>
-              </w:rPr>
-              <w:t>3</w:t>
-            </w:r>
-            <w:r>
-              <w:rPr>
-                <w:noProof/>
-                <w:webHidden/>
-              </w:rPr>
-              <w:fldChar w:fldCharType="end"/>
-            </w:r>
-          </w:hyperlink>
-        </w:p>
-        <w:p>
-          <w:pPr>
-            <w:pStyle w:val="TOC2"/>
-            <w:tabs>
-              <w:tab w:val="right" w:leader="dot" w:pos="9016"/>
-            </w:tabs>
-            <w:rPr>
-              <w:noProof/>
-            </w:rPr>
-          </w:pPr>
-          <w:hyperlink w:anchor="_Toc336158685" w:history="1">
-            <w:r>
-              <w:rPr>
-                <w:rStyle w:val="Hyperlink"/>
-                <w:noProof/>
-              </w:rPr>
-              <w:t>Terrain</w:t>
-            </w:r>
-            <w:r>
-              <w:rPr>
-                <w:noProof/>
-                <w:webHidden/>
-              </w:rPr>
-              <w:tab/>
-            </w:r>
-            <w:r>
-              <w:rPr>
-                <w:noProof/>
-                <w:webHidden/>
-              </w:rPr>
-              <w:fldChar w:fldCharType="begin"/>
-            </w:r>
-            <w:r>
-              <w:rPr>
-                <w:noProof/>
-                <w:webHidden/>
-              </w:rPr>
-              <w:instrText xml:space="preserve"> PAGEREF _Toc336158685 \h </w:instrText>
-            </w:r>
-            <w:r>
-              <w:rPr>
-                <w:noProof/>
-                <w:webHidden/>
-              </w:rPr>
-            </w:r>
-            <w:r>
-              <w:rPr>
-                <w:noProof/>
-                <w:webHidden/>
-              </w:rPr>
-              <w:fldChar w:fldCharType="separate"/>
-            </w:r>
-            <w:r>
-              <w:rPr>
-                <w:noProof/>
-                <w:webHidden/>
-              </w:rPr>
-              <w:t>3</w:t>
-            </w:r>
-            <w:r>
-              <w:rPr>
-                <w:noProof/>
-                <w:webHidden/>
-              </w:rPr>
-              <w:fldChar w:fldCharType="end"/>
-            </w:r>
-          </w:hyperlink>
-        </w:p>
-        <w:p>
-          <w:pPr>
-            <w:pStyle w:val="TOC2"/>
-            <w:tabs>
-              <w:tab w:val="right" w:leader="dot" w:pos="9016"/>
-            </w:tabs>
-            <w:rPr>
-              <w:noProof/>
-            </w:rPr>
-          </w:pPr>
-          <w:hyperlink w:anchor="_Toc336158686" w:history="1">
-            <w:r>
-              <w:rPr>
-                <w:rStyle w:val="Hyperlink"/>
-                <w:noProof/>
-              </w:rPr>
-              <w:t>Gameplay Elements</w:t>
-            </w:r>
-            <w:r>
-              <w:rPr>
-                <w:noProof/>
-                <w:webHidden/>
-              </w:rPr>
-              <w:tab/>
-            </w:r>
-            <w:r>
-              <w:rPr>
-                <w:noProof/>
-                <w:webHidden/>
-              </w:rPr>
-              <w:fldChar w:fldCharType="begin"/>
-            </w:r>
-            <w:r>
-              <w:rPr>
-                <w:noProof/>
-                <w:webHidden/>
-              </w:rPr>
-              <w:instrText xml:space="preserve"> PAGEREF _Toc336158686 \h </w:instrText>
-            </w:r>
-            <w:r>
-              <w:rPr>
-                <w:noProof/>
-                <w:webHidden/>
-              </w:rPr>
-            </w:r>
-            <w:r>
-              <w:rPr>
-                <w:noProof/>
-                <w:webHidden/>
-              </w:rPr>
-              <w:fldChar w:fldCharType="separate"/>
-            </w:r>
-            <w:r>
-              <w:rPr>
-                <w:noProof/>
-                <w:webHidden/>
-              </w:rPr>
-              <w:t>3</w:t>
-            </w:r>
-            <w:r>
-              <w:rPr>
-                <w:noProof/>
-                <w:webHidden/>
-              </w:rPr>
-              <w:fldChar w:fldCharType="end"/>
-            </w:r>
-          </w:hyperlink>
-        </w:p>
-        <w:p>
-          <w:pPr>
-            <w:pStyle w:val="TOC2"/>
-            <w:tabs>
-              <w:tab w:val="right" w:leader="dot" w:pos="9016"/>
-            </w:tabs>
-            <w:rPr>
-              <w:noProof/>
-            </w:rPr>
-          </w:pPr>
-          <w:hyperlink w:anchor="_Toc336158687" w:history="1">
-            <w:r>
-              <w:rPr>
-                <w:rStyle w:val="Hyperlink"/>
-                <w:noProof/>
-              </w:rPr>
-              <w:t>Special Effects</w:t>
-            </w:r>
-            <w:r>
-              <w:rPr>
-                <w:noProof/>
-                <w:webHidden/>
-              </w:rPr>
-              <w:tab/>
-            </w:r>
-            <w:r>
-              <w:rPr>
-                <w:noProof/>
-                <w:webHidden/>
-              </w:rPr>
-              <w:fldChar w:fldCharType="begin"/>
-            </w:r>
-            <w:r>
-              <w:rPr>
-                <w:noProof/>
-                <w:webHidden/>
-              </w:rPr>
-              <w:instrText xml:space="preserve"> PAGEREF _Toc336158687 \h </w:instrText>
-            </w:r>
-            <w:r>
-              <w:rPr>
-                <w:noProof/>
-                <w:webHidden/>
-              </w:rPr>
-            </w:r>
-            <w:r>
-              <w:rPr>
-                <w:noProof/>
-                <w:webHidden/>
-              </w:rPr>
-              <w:fldChar w:fldCharType="separate"/>
-            </w:r>
-            <w:r>
-              <w:rPr>
-                <w:noProof/>
-                <w:webHidden/>
-              </w:rPr>
-              <w:t>4</w:t>
+              <w:t>5</w:t>
             </w:r>
             <w:r>
               <w:rPr>
@@ -1341,13 +1489,13 @@
               <w:lang w:eastAsia="en-AU"/>
             </w:rPr>
           </w:pPr>
-          <w:hyperlink w:anchor="_Toc336158688" w:history="1">
+          <w:hyperlink w:anchor="_Toc336553891" w:history="1">
             <w:r>
               <w:rPr>
                 <w:rStyle w:val="Hyperlink"/>
                 <w:noProof/>
               </w:rPr>
-              <w:t>Artistic Goals</w:t>
+              <w:t>Art and Cutscenes</w:t>
             </w:r>
             <w:r>
               <w:rPr>
@@ -1368,7 +1516,7 @@
                 <w:noProof/>
                 <w:webHidden/>
               </w:rPr>
-              <w:instrText xml:space="preserve"> PAGEREF _Toc336158688 \h </w:instrText>
+              <w:instrText xml:space="preserve"> PAGEREF _Toc336553891 \h </w:instrText>
             </w:r>
             <w:r>
               <w:rPr>
@@ -1388,7 +1536,147 @@
                 <w:noProof/>
                 <w:webHidden/>
               </w:rPr>
-              <w:t>4</w:t>
+              <w:t>5</w:t>
+            </w:r>
+            <w:r>
+              <w:rPr>
+                <w:noProof/>
+                <w:webHidden/>
+              </w:rPr>
+              <w:fldChar w:fldCharType="end"/>
+            </w:r>
+          </w:hyperlink>
+        </w:p>
+        <w:p>
+          <w:pPr>
+            <w:pStyle w:val="TOC2"/>
+            <w:tabs>
+              <w:tab w:val="right" w:leader="dot" w:pos="9016"/>
+            </w:tabs>
+            <w:rPr>
+              <w:rFonts w:eastAsiaTheme="minorEastAsia"/>
+              <w:noProof/>
+              <w:lang w:eastAsia="en-AU"/>
+            </w:rPr>
+          </w:pPr>
+          <w:hyperlink w:anchor="_Toc336553892" w:history="1">
+            <w:r>
+              <w:rPr>
+                <w:rStyle w:val="Hyperlink"/>
+                <w:noProof/>
+              </w:rPr>
+              <w:t>Terrain</w:t>
+            </w:r>
+            <w:r>
+              <w:rPr>
+                <w:noProof/>
+                <w:webHidden/>
+              </w:rPr>
+              <w:tab/>
+            </w:r>
+            <w:r>
+              <w:rPr>
+                <w:noProof/>
+                <w:webHidden/>
+              </w:rPr>
+              <w:fldChar w:fldCharType="begin"/>
+            </w:r>
+            <w:r>
+              <w:rPr>
+                <w:noProof/>
+                <w:webHidden/>
+              </w:rPr>
+              <w:instrText xml:space="preserve"> PAGEREF _Toc336553892 \h </w:instrText>
+            </w:r>
+            <w:r>
+              <w:rPr>
+                <w:noProof/>
+                <w:webHidden/>
+              </w:rPr>
+            </w:r>
+            <w:r>
+              <w:rPr>
+                <w:noProof/>
+                <w:webHidden/>
+              </w:rPr>
+              <w:fldChar w:fldCharType="separate"/>
+            </w:r>
+            <w:r>
+              <w:rPr>
+                <w:noProof/>
+                <w:webHidden/>
+              </w:rPr>
+              <w:t>5</w:t>
+            </w:r>
+            <w:r>
+              <w:rPr>
+                <w:noProof/>
+                <w:webHidden/>
+              </w:rPr>
+              <w:fldChar w:fldCharType="end"/>
+            </w:r>
+          </w:hyperlink>
+        </w:p>
+        <w:p>
+          <w:pPr>
+            <w:pStyle w:val="TOC2"/>
+            <w:tabs>
+              <w:tab w:val="right" w:leader="dot" w:pos="9016"/>
+            </w:tabs>
+            <w:rPr>
+              <w:rFonts w:eastAsiaTheme="minorEastAsia"/>
+              <w:noProof/>
+              <w:lang w:eastAsia="en-AU"/>
+            </w:rPr>
+          </w:pPr>
+          <w:hyperlink w:anchor="_Toc336553893" w:history="1">
+            <w:r>
+              <w:rPr>
+                <w:rStyle w:val="Hyperlink"/>
+                <w:noProof/>
+              </w:rPr>
+              <w:t>Gameplay Elements</w:t>
+            </w:r>
+            <w:r>
+              <w:rPr>
+                <w:noProof/>
+                <w:webHidden/>
+              </w:rPr>
+              <w:tab/>
+            </w:r>
+            <w:r>
+              <w:rPr>
+                <w:noProof/>
+                <w:webHidden/>
+              </w:rPr>
+              <w:fldChar w:fldCharType="begin"/>
+            </w:r>
+            <w:r>
+              <w:rPr>
+                <w:noProof/>
+                <w:webHidden/>
+              </w:rPr>
+              <w:instrText xml:space="preserve"> PAGEREF _Toc336553893 \h </w:instrText>
+            </w:r>
+            <w:r>
+              <w:rPr>
+                <w:noProof/>
+                <w:webHidden/>
+              </w:rPr>
+            </w:r>
+            <w:r>
+              <w:rPr>
+                <w:noProof/>
+                <w:webHidden/>
+              </w:rPr>
+              <w:fldChar w:fldCharType="separate"/>
+            </w:r>
+            <w:r>
+              <w:rPr>
+                <w:noProof/>
+                <w:webHidden/>
+              </w:rPr>
+              <w:t>5</w:t>
             </w:r>
             <w:r>
               <w:rPr>
@@ -1411,13 +1699,13 @@
               <w:lang w:eastAsia="en-AU"/>
             </w:rPr>
           </w:pPr>
-          <w:hyperlink w:anchor="_Toc336158689" w:history="1">
+          <w:hyperlink w:anchor="_Toc336553894" w:history="1">
             <w:r>
               <w:rPr>
                 <w:rStyle w:val="Hyperlink"/>
                 <w:noProof/>
               </w:rPr>
-              <w:t>Music and Sound Effects</w:t>
+              <w:t>Artistic Goals</w:t>
             </w:r>
             <w:r>
               <w:rPr>
@@ -1438,7 +1726,7 @@
                 <w:noProof/>
                 <w:webHidden/>
               </w:rPr>
-              <w:instrText xml:space="preserve"> PAGEREF _Toc336158689 \h </w:instrText>
+              <w:instrText xml:space="preserve"> PAGEREF _Toc336553894 \h </w:instrText>
             </w:r>
             <w:r>
               <w:rPr>
@@ -1458,7 +1746,7 @@
                 <w:noProof/>
                 <w:webHidden/>
               </w:rPr>
-              <w:t>4</w:t>
+              <w:t>6</w:t>
             </w:r>
             <w:r>
               <w:rPr>
@@ -1481,13 +1769,13 @@
               <w:lang w:eastAsia="en-AU"/>
             </w:rPr>
           </w:pPr>
-          <w:hyperlink w:anchor="_Toc336158690" w:history="1">
+          <w:hyperlink w:anchor="_Toc336553895" w:history="1">
             <w:r>
               <w:rPr>
                 <w:rStyle w:val="Hyperlink"/>
                 <w:noProof/>
               </w:rPr>
-              <w:t>Story</w:t>
+              <w:t>Music and Sound Effects</w:t>
             </w:r>
             <w:r>
               <w:rPr>
@@ -1508,7 +1796,7 @@
                 <w:noProof/>
                 <w:webHidden/>
               </w:rPr>
-              <w:instrText xml:space="preserve"> PAGEREF _Toc336158690 \h </w:instrText>
+              <w:instrText xml:space="preserve"> PAGEREF _Toc336553895 \h </w:instrText>
             </w:r>
             <w:r>
               <w:rPr>
@@ -1528,7 +1816,7 @@
                 <w:noProof/>
                 <w:webHidden/>
               </w:rPr>
-              <w:t>4</w:t>
+              <w:t>6</w:t>
             </w:r>
             <w:r>
               <w:rPr>
@@ -1551,12 +1839,82 @@
               <w:lang w:eastAsia="en-AU"/>
             </w:rPr>
           </w:pPr>
-          <w:hyperlink w:anchor="_Toc336158691" w:history="1">
+          <w:hyperlink w:anchor="_Toc336553896" w:history="1">
             <w:r>
               <w:rPr>
                 <w:rStyle w:val="Hyperlink"/>
                 <w:noProof/>
               </w:rPr>
+              <w:t>Story</w:t>
+            </w:r>
+            <w:r>
+              <w:rPr>
+                <w:noProof/>
+                <w:webHidden/>
+              </w:rPr>
+              <w:tab/>
+            </w:r>
+            <w:r>
+              <w:rPr>
+                <w:noProof/>
+                <w:webHidden/>
+              </w:rPr>
+              <w:fldChar w:fldCharType="begin"/>
+            </w:r>
+            <w:r>
+              <w:rPr>
+                <w:noProof/>
+                <w:webHidden/>
+              </w:rPr>
+              <w:instrText xml:space="preserve"> PAGEREF _Toc336553896 \h </w:instrText>
+            </w:r>
+            <w:r>
+              <w:rPr>
+                <w:noProof/>
+                <w:webHidden/>
+              </w:rPr>
+            </w:r>
+            <w:r>
+              <w:rPr>
+                <w:noProof/>
+                <w:webHidden/>
+              </w:rPr>
+              <w:fldChar w:fldCharType="separate"/>
+            </w:r>
+            <w:r>
+              <w:rPr>
+                <w:noProof/>
+                <w:webHidden/>
+              </w:rPr>
+              <w:t>6</w:t>
+            </w:r>
+            <w:r>
+              <w:rPr>
+                <w:noProof/>
+                <w:webHidden/>
+              </w:rPr>
+              <w:fldChar w:fldCharType="end"/>
+            </w:r>
+          </w:hyperlink>
+        </w:p>
+        <w:p>
+          <w:pPr>
+            <w:pStyle w:val="TOC1"/>
+            <w:tabs>
+              <w:tab w:val="right" w:leader="dot" w:pos="9016"/>
+            </w:tabs>
+            <w:rPr>
+              <w:rFonts w:eastAsiaTheme="minorEastAsia"/>
+              <w:noProof/>
+              <w:lang w:eastAsia="en-AU"/>
+            </w:rPr>
+          </w:pPr>
+          <w:hyperlink w:anchor="_Toc336553897" w:history="1">
+            <w:r>
+              <w:rPr>
+                <w:rStyle w:val="Hyperlink"/>
+                <w:noProof/>
+              </w:rPr>
               <w:t>Level Design</w:t>
             </w:r>
             <w:r>
@@ -1578,7 +1936,7 @@
                 <w:noProof/>
                 <w:webHidden/>
               </w:rPr>
-              <w:instrText xml:space="preserve"> PAGEREF _Toc336158691 \h </w:instrText>
+              <w:instrText xml:space="preserve"> PAGEREF _Toc336553897 \h </w:instrText>
             </w:r>
             <w:r>
               <w:rPr>
@@ -1598,7 +1956,7 @@
                 <w:noProof/>
                 <w:webHidden/>
               </w:rPr>
-              <w:t>4</w:t>
+              <w:t>6</w:t>
             </w:r>
             <w:r>
               <w:rPr>
@@ -1630,7 +1988,7 @@
       <w:pPr>
         <w:pStyle w:val="Heading1"/>
       </w:pPr>
-      <w:bookmarkStart w:id="0" w:name="_Toc336158675"/>
+      <w:bookmarkStart w:id="0" w:name="_Toc336553876"/>
       <w:r>
         <w:lastRenderedPageBreak/>
         <w:t>Document History</w:t>
@@ -1782,6 +2140,19 @@
               <w:t>Characters</w:t>
             </w:r>
           </w:p>
+          <w:p>
+            <w:pPr>
+              <w:pStyle w:val="ListParagraph"/>
+              <w:numPr>
+                <w:ilvl w:val="0"/>
+                <w:numId w:val="2"/>
+              </w:numPr>
+              <w:cnfStyle w:val="000000100000" w:firstRow="0" w:lastRow="0" w:firstColumn="0" w:lastColumn="0" w:oddVBand="0" w:evenVBand="0" w:oddHBand="1" w:evenHBand="0" w:firstRowFirstColumn="0" w:firstRowLastColumn="0" w:lastRowFirstColumn="0" w:lastRowLastColumn="0"/>
+            </w:pPr>
+            <w:r>
+              <w:t>Game Objects</w:t>
+            </w:r>
+          </w:p>
         </w:tc>
       </w:tr>
       <w:tr>
@@ -1790,7 +2161,11 @@
             <w:cnfStyle w:val="001000000000" w:firstRow="0" w:lastRow="0" w:firstColumn="1" w:lastColumn="0" w:oddVBand="0" w:evenVBand="0" w:oddHBand="0" w:evenHBand="0" w:firstRowFirstColumn="0" w:firstRowLastColumn="0" w:lastRowFirstColumn="0" w:lastRowLastColumn="0"/>
             <w:tcW w:w="1003" w:type="dxa"/>
           </w:tcPr>
-          <w:p/>
+          <w:p>
+            <w:r>
+              <w:t>0.02</w:t>
+            </w:r>
+          </w:p>
         </w:tc>
         <w:tc>
           <w:tcPr>
@@ -1800,6 +2175,9 @@
             <w:pPr>
               <w:cnfStyle w:val="000000000000" w:firstRow="0" w:lastRow="0" w:firstColumn="0" w:lastColumn="0" w:oddVBand="0" w:evenVBand="0" w:oddHBand="0" w:evenHBand="0" w:firstRowFirstColumn="0" w:firstRowLastColumn="0" w:lastRowFirstColumn="0" w:lastRowLastColumn="0"/>
             </w:pPr>
+            <w:r>
+              <w:t>27/09/12</w:t>
+            </w:r>
           </w:p>
         </w:tc>
         <w:tc>
@@ -1810,6 +2188,139 @@
             <w:pPr>
               <w:cnfStyle w:val="000000000000" w:firstRow="0" w:lastRow="0" w:firstColumn="0" w:lastColumn="0" w:oddVBand="0" w:evenVBand="0" w:oddHBand="0" w:evenHBand="0" w:firstRowFirstColumn="0" w:firstRowLastColumn="0" w:lastRowFirstColumn="0" w:lastRowLastColumn="0"/>
             </w:pPr>
+            <w:r>
+              <w:t>Added:</w:t>
+            </w:r>
+          </w:p>
+          <w:p>
+            <w:pPr>
+              <w:pStyle w:val="ListParagraph"/>
+              <w:numPr>
+                <w:ilvl w:val="0"/>
+                <w:numId w:val="9"/>
+              </w:numPr>
+              <w:cnfStyle w:val="000000000000" w:firstRow="0" w:lastRow="0" w:firstColumn="0" w:lastColumn="0" w:oddVBand="0" w:evenVBand="0" w:oddHBand="0" w:evenHBand="0" w:firstRowFirstColumn="0" w:firstRowLastColumn="0" w:lastRowFirstColumn="0" w:lastRowLastColumn="0"/>
+            </w:pPr>
+            <w:r>
+              <w:t>Artificial Intelligence</w:t>
+            </w:r>
+          </w:p>
+          <w:p>
+            <w:pPr>
+              <w:pStyle w:val="ListParagraph"/>
+              <w:numPr>
+                <w:ilvl w:val="0"/>
+                <w:numId w:val="9"/>
+              </w:numPr>
+              <w:cnfStyle w:val="000000000000" w:firstRow="0" w:lastRow="0" w:firstColumn="0" w:lastColumn="0" w:oddVBand="0" w:evenVBand="0" w:oddHBand="0" w:evenHBand="0" w:firstRowFirstColumn="0" w:firstRowLastColumn="0" w:lastRowFirstColumn="0" w:lastRowLastColumn="0"/>
+            </w:pPr>
+            <w:r>
+              <w:t xml:space="preserve">Art and </w:t>
+            </w:r>
+            <w:proofErr w:type="spellStart"/>
+            <w:r>
+              <w:t>Cutscenes</w:t>
+            </w:r>
+            <w:proofErr w:type="spellEnd"/>
+          </w:p>
+          <w:p>
+            <w:pPr>
+              <w:pStyle w:val="ListParagraph"/>
+              <w:numPr>
+                <w:ilvl w:val="0"/>
+                <w:numId w:val="9"/>
+              </w:numPr>
+              <w:cnfStyle w:val="000000000000" w:firstRow="0" w:lastRow="0" w:firstColumn="0" w:lastColumn="0" w:oddVBand="0" w:evenVBand="0" w:oddHBand="0" w:evenHBand="0" w:firstRowFirstColumn="0" w:firstRowLastColumn="0" w:lastRowFirstColumn="0" w:lastRowLastColumn="0"/>
+            </w:pPr>
+            <w:r>
+              <w:t>Physics</w:t>
+            </w:r>
+          </w:p>
+          <w:p>
+            <w:pPr>
+              <w:pStyle w:val="ListParagraph"/>
+              <w:numPr>
+                <w:ilvl w:val="0"/>
+                <w:numId w:val="9"/>
+              </w:numPr>
+              <w:cnfStyle w:val="000000000000" w:firstRow="0" w:lastRow="0" w:firstColumn="0" w:lastColumn="0" w:oddVBand="0" w:evenVBand="0" w:oddHBand="0" w:evenHBand="0" w:firstRowFirstColumn="0" w:firstRowLastColumn="0" w:lastRowFirstColumn="0" w:lastRowLastColumn="0"/>
+            </w:pPr>
+            <w:r>
+              <w:t>Music and Sound Effects</w:t>
+            </w:r>
+          </w:p>
+          <w:p>
+            <w:pPr>
+              <w:pStyle w:val="ListParagraph"/>
+              <w:numPr>
+                <w:ilvl w:val="0"/>
+                <w:numId w:val="9"/>
+              </w:numPr>
+              <w:cnfStyle w:val="000000000000" w:firstRow="0" w:lastRow="0" w:firstColumn="0" w:lastColumn="0" w:oddVBand="0" w:evenVBand="0" w:oddHBand="0" w:evenHBand="0" w:firstRowFirstColumn="0" w:firstRowLastColumn="0" w:lastRowFirstColumn="0" w:lastRowLastColumn="0"/>
+            </w:pPr>
+            <w:r>
+              <w:t>Controls</w:t>
+            </w:r>
+          </w:p>
+          <w:p>
+            <w:pPr>
+              <w:cnfStyle w:val="000000000000" w:firstRow="0" w:lastRow="0" w:firstColumn="0" w:lastColumn="0" w:oddVBand="0" w:evenVBand="0" w:oddHBand="0" w:evenHBand="0" w:firstRowFirstColumn="0" w:firstRowLastColumn="0" w:lastRowFirstColumn="0" w:lastRowLastColumn="0"/>
+            </w:pPr>
+            <w:r>
+              <w:t>Modified:</w:t>
+            </w:r>
+          </w:p>
+          <w:p>
+            <w:pPr>
+              <w:pStyle w:val="ListParagraph"/>
+              <w:numPr>
+                <w:ilvl w:val="0"/>
+                <w:numId w:val="3"/>
+              </w:numPr>
+              <w:cnfStyle w:val="000000000000" w:firstRow="0" w:lastRow="0" w:firstColumn="0" w:lastColumn="0" w:oddVBand="0" w:evenVBand="0" w:oddHBand="0" w:evenHBand="0" w:firstRowFirstColumn="0" w:firstRowLastColumn="0" w:lastRowFirstColumn="0" w:lastRowLastColumn="0"/>
+            </w:pPr>
+            <w:r>
+              <w:t>Game Overview</w:t>
+            </w:r>
+          </w:p>
+          <w:p>
+            <w:pPr>
+              <w:pStyle w:val="ListParagraph"/>
+              <w:numPr>
+                <w:ilvl w:val="0"/>
+                <w:numId w:val="3"/>
+              </w:numPr>
+              <w:cnfStyle w:val="000000000000" w:firstRow="0" w:lastRow="0" w:firstColumn="0" w:lastColumn="0" w:oddVBand="0" w:evenVBand="0" w:oddHBand="0" w:evenHBand="0" w:firstRowFirstColumn="0" w:firstRowLastColumn="0" w:lastRowFirstColumn="0" w:lastRowLastColumn="0"/>
+            </w:pPr>
+            <w:r>
+              <w:t>Gameplay</w:t>
+            </w:r>
+          </w:p>
+          <w:p>
+            <w:pPr>
+              <w:pStyle w:val="ListParagraph"/>
+              <w:numPr>
+                <w:ilvl w:val="0"/>
+                <w:numId w:val="3"/>
+              </w:numPr>
+              <w:cnfStyle w:val="000000000000" w:firstRow="0" w:lastRow="0" w:firstColumn="0" w:lastColumn="0" w:oddVBand="0" w:evenVBand="0" w:oddHBand="0" w:evenHBand="0" w:firstRowFirstColumn="0" w:firstRowLastColumn="0" w:lastRowFirstColumn="0" w:lastRowLastColumn="0"/>
+            </w:pPr>
+            <w:r>
+              <w:t>Characters</w:t>
+            </w:r>
+          </w:p>
+          <w:p>
+            <w:pPr>
+              <w:pStyle w:val="ListParagraph"/>
+              <w:numPr>
+                <w:ilvl w:val="0"/>
+                <w:numId w:val="3"/>
+              </w:numPr>
+              <w:cnfStyle w:val="000000000000" w:firstRow="0" w:lastRow="0" w:firstColumn="0" w:lastColumn="0" w:oddVBand="0" w:evenVBand="0" w:oddHBand="0" w:evenHBand="0" w:firstRowFirstColumn="0" w:firstRowLastColumn="0" w:lastRowFirstColumn="0" w:lastRowLastColumn="0"/>
+            </w:pPr>
+            <w:r>
+              <w:t>Game Objects</w:t>
+            </w:r>
           </w:p>
         </w:tc>
       </w:tr>
@@ -1974,18 +2485,13 @@
         <w:br w:type="page"/>
       </w:r>
     </w:p>
-    <w:p/>
     <w:p>
       <w:pPr>
         <w:pStyle w:val="Heading1"/>
       </w:pPr>
-    </w:p>
-    <w:p>
-      <w:pPr>
-        <w:pStyle w:val="Heading1"/>
-      </w:pPr>
-      <w:bookmarkStart w:id="1" w:name="_Toc336158676"/>
-      <w:r>
+      <w:bookmarkStart w:id="1" w:name="_Toc336553877"/>
+      <w:r>
+        <w:lastRenderedPageBreak/>
         <w:t>Game Overview</w:t>
       </w:r>
       <w:bookmarkEnd w:id="1"/>
@@ -2051,8 +2557,13 @@
       <w:pPr>
         <w:pStyle w:val="Heading1"/>
       </w:pPr>
-      <w:r>
-        <w:t xml:space="preserve">Gameplay </w:t>
+      <w:bookmarkStart w:id="2" w:name="_Toc336553878"/>
+      <w:r>
+        <w:t>Gameplay</w:t>
+      </w:r>
+      <w:bookmarkEnd w:id="2"/>
+      <w:r>
+        <w:t xml:space="preserve"> </w:t>
       </w:r>
     </w:p>
     <w:p>
@@ -2123,7 +2634,16 @@
         <w:t>B</w:t>
       </w:r>
       <w:r>
-        <w:t>lizzard around the island. As Blizzard moves the camera will move with him, keeping him centred at all times.</w:t>
+        <w:t>lizzard around the island. As Blizzard moves the camera will m</w:t>
+      </w:r>
+      <w:r>
+        <w:t xml:space="preserve">ove with him, keeping him </w:t>
+      </w:r>
+      <w:r>
+        <w:t>centred</w:t>
+      </w:r>
+      <w:r>
+        <w:t xml:space="preserve"> at all times.</w:t>
       </w:r>
     </w:p>
     <w:p>
@@ -2133,42 +2653,1032 @@
       <w:r>
         <w:t>begins</w:t>
       </w:r>
-      <w:bookmarkStart w:id="2" w:name="_GoBack"/>
-      <w:bookmarkEnd w:id="2"/>
       <w:r>
         <w:t xml:space="preserve"> with one default spell to combat his enemies with and as the game progresses the player will collect power ups that will either give him permanent or temporary increases in power in the form of new spells. </w:t>
       </w:r>
-      <w:proofErr w:type="gramStart"/>
-      <w:r>
-        <w:t>using</w:t>
-      </w:r>
-      <w:proofErr w:type="gramEnd"/>
-      <w:r>
-        <w:t xml:space="preserve"> the mouse to aim the player will use these spells to combat the monsters that dwell on the island. The monsters will come in waves and use either ranged or melee attacks to try and kill the player. After each wave is defeated a more powerful one will follow until eventually the player is overcome. The player will then be informed on whether he has made it into the gang based on his or her performance. The game aims to be fast paced with a steady increase in pace and difficulty. The player must also make tactical decisions on when to cast what spells as each spell has an associated cooldown and spell power cost, meaning using a powerful spell too early may lead to the character being killed while he or she is unable to cast it again.</w:t>
-      </w:r>
-    </w:p>
-    <w:p>
-      <w:pPr>
-        <w:pStyle w:val="Heading1"/>
-      </w:pPr>
-      <w:bookmarkStart w:id="3" w:name="_Toc336158677"/>
-      <w:r>
-        <w:t>Characters</w:t>
-      </w:r>
-      <w:bookmarkEnd w:id="3"/>
-    </w:p>
-    <w:p>
-      <w:r>
-        <w:t>What types of entities are involved in the game? Non player characters, their statistics, special talents, etc.</w:t>
-      </w:r>
-    </w:p>
-    <w:p>
-      <w:r>
+      <w:r>
+        <w:t>U</w:t>
+      </w:r>
+      <w:r>
+        <w:t xml:space="preserve">sing the mouse to aim the player will use these spells to combat the monsters that dwell on the island. </w:t>
+      </w:r>
+    </w:p>
+    <w:p>
+      <w:r>
+        <w:t xml:space="preserve">The monsters will come in waves and use either ranged or melee attacks to try and kill the player. After each wave is defeated a more powerful one will follow until eventually the player is overcome. </w:t>
+      </w:r>
+    </w:p>
+    <w:p>
+      <w:r>
+        <w:t xml:space="preserve">The player will then be informed on whether he has made it into the gang based on his or her performance. </w:t>
+      </w:r>
+    </w:p>
+    <w:p>
+      <w:r>
+        <w:t>The game aims to be fast paced with a steady increase in pace and difficulty. The player must also make tactical decisions on when to cast what spells as each spell has an associated cooldown and spell power cost, meaning using a powerful spell too early may lead to the character being killed while he or she is unable to cast it again.</w:t>
+      </w:r>
+    </w:p>
+    <w:p>
+      <w:pPr>
         <w:rPr>
+          <w:rFonts w:asciiTheme="majorHAnsi" w:eastAsiaTheme="majorEastAsia" w:hAnsiTheme="majorHAnsi" w:cstheme="majorBidi"/>
           <w:b/>
           <w:bCs/>
+          <w:color w:val="4F81BD" w:themeColor="accent1"/>
+          <w:sz w:val="26"/>
+          <w:szCs w:val="26"/>
         </w:rPr>
+      </w:pPr>
+      <w:r>
+        <w:br w:type="page"/>
+      </w:r>
+    </w:p>
+    <w:p>
+      <w:pPr>
+        <w:pStyle w:val="Heading2"/>
+        <w:ind w:left="720"/>
+      </w:pPr>
+      <w:r>
+        <w:lastRenderedPageBreak/>
+        <w:t>Controls</w:t>
+      </w:r>
+    </w:p>
+    <w:p>
+      <w:pPr>
+        <w:ind w:left="720"/>
+      </w:pPr>
+      <w:r>
+        <w:t xml:space="preserve">Since the camera view is top down, the player is restricted to moving and aiming along the XZ </w:t>
+      </w:r>
+      <w:r>
+        <w:t>plane.</w:t>
+      </w:r>
+      <w:r>
+        <w:rPr>
+          <w:noProof/>
+          <w:lang w:eastAsia="en-AU"/>
+        </w:rPr>
+        <w:t xml:space="preserve"> </w:t>
+      </w:r>
+    </w:p>
+    <w:p>
+      <w:pPr>
+        <w:ind w:left="720"/>
+      </w:pPr>
+    </w:p>
+    <w:p>
+      <w:pPr>
+        <w:pStyle w:val="Heading1"/>
+      </w:pPr>
+      <w:bookmarkStart w:id="3" w:name="_Toc336553879"/>
+      <w:r>
+        <mc:AlternateContent>
+          <mc:Choice Requires="wpg">
+            <w:drawing>
+              <wp:anchor distT="0" distB="0" distL="114300" distR="114300" simplePos="0" relativeHeight="251659264" behindDoc="0" locked="0" layoutInCell="1" allowOverlap="1" wp14:anchorId="400A33CB" wp14:editId="15521DDE">
+                <wp:simplePos x="0" y="0"/>
+                <wp:positionH relativeFrom="column">
+                  <wp:posOffset>209550</wp:posOffset>
+                </wp:positionH>
+                <wp:positionV relativeFrom="paragraph">
+                  <wp:posOffset>-5715</wp:posOffset>
+                </wp:positionV>
+                <wp:extent cx="5553075" cy="3818890"/>
+                <wp:effectExtent l="57150" t="0" r="9525" b="0"/>
+                <wp:wrapSquare wrapText="bothSides"/>
+                <wp:docPr id="3" name="Group 3"/>
+                <wp:cNvGraphicFramePr/>
+                <a:graphic xmlns:a="http://schemas.openxmlformats.org/drawingml/2006/main">
+                  <a:graphicData uri="http://schemas.microsoft.com/office/word/2010/wordprocessingGroup">
+                    <wpg:wgp>
+                      <wpg:cNvGrpSpPr/>
+                      <wpg:grpSpPr>
+                        <a:xfrm>
+                          <a:off x="0" y="0"/>
+                          <a:ext cx="5553075" cy="3818890"/>
+                          <a:chOff x="0" y="0"/>
+                          <a:chExt cx="5553614" cy="3819524"/>
+                        </a:xfrm>
+                      </wpg:grpSpPr>
+                      <wps:wsp>
+                        <wps:cNvPr id="2" name="Rectangle 2"/>
+                        <wps:cNvSpPr/>
+                        <wps:spPr>
+                          <a:xfrm>
+                            <a:off x="476250" y="57150"/>
+                            <a:ext cx="400050" cy="400050"/>
+                          </a:xfrm>
+                          <a:prstGeom prst="rect">
+                            <a:avLst/>
+                          </a:prstGeom>
+                          <a:scene3d>
+                            <a:camera prst="orthographicFront"/>
+                            <a:lightRig rig="threePt" dir="t"/>
+                          </a:scene3d>
+                          <a:sp3d>
+                            <a:bevelT w="165100" prst="coolSlant"/>
+                          </a:sp3d>
+                        </wps:spPr>
+                        <wps:style>
+                          <a:lnRef idx="2">
+                            <a:schemeClr val="dk1"/>
+                          </a:lnRef>
+                          <a:fillRef idx="1">
+                            <a:schemeClr val="lt1"/>
+                          </a:fillRef>
+                          <a:effectRef idx="0">
+                            <a:schemeClr val="dk1"/>
+                          </a:effectRef>
+                          <a:fontRef idx="minor">
+                            <a:schemeClr val="dk1"/>
+                          </a:fontRef>
+                        </wps:style>
+                        <wps:txbx>
+                          <w:txbxContent>
+                            <w:p>
+                              <w:pPr>
+                                <w:jc w:val="center"/>
+                                <w:rPr>
+                                  <w:b/>
+                                  <w:sz w:val="24"/>
+                                  <w:szCs w:val="24"/>
+                                </w:rPr>
+                              </w:pPr>
+                              <w:r>
+                                <w:rPr>
+                                  <w:b/>
+                                  <w:sz w:val="24"/>
+                                  <w:szCs w:val="24"/>
+                                </w:rPr>
+                                <w:t>W</w:t>
+                              </w:r>
+                            </w:p>
+                          </w:txbxContent>
+                        </wps:txbx>
+                        <wps:bodyPr rot="0" spcFirstLastPara="0" vertOverflow="overflow" horzOverflow="overflow" vert="horz" wrap="square" lIns="91440" tIns="45720" rIns="91440" bIns="45720" numCol="1" spcCol="0" rtlCol="0" fromWordArt="0" anchor="ctr" anchorCtr="0" forceAA="0" compatLnSpc="1">
+                          <a:prstTxWarp prst="textNoShape">
+                            <a:avLst/>
+                          </a:prstTxWarp>
+                          <a:noAutofit/>
+                        </wps:bodyPr>
+                      </wps:wsp>
+                      <wps:wsp>
+                        <wps:cNvPr id="7" name="Rectangle 7"/>
+                        <wps:cNvSpPr/>
+                        <wps:spPr>
+                          <a:xfrm>
+                            <a:off x="476250" y="533400"/>
+                            <a:ext cx="400050" cy="400050"/>
+                          </a:xfrm>
+                          <a:prstGeom prst="rect">
+                            <a:avLst/>
+                          </a:prstGeom>
+                          <a:scene3d>
+                            <a:camera prst="orthographicFront"/>
+                            <a:lightRig rig="threePt" dir="t"/>
+                          </a:scene3d>
+                          <a:sp3d>
+                            <a:bevelT w="165100" prst="coolSlant"/>
+                          </a:sp3d>
+                        </wps:spPr>
+                        <wps:style>
+                          <a:lnRef idx="2">
+                            <a:schemeClr val="dk1"/>
+                          </a:lnRef>
+                          <a:fillRef idx="1">
+                            <a:schemeClr val="lt1"/>
+                          </a:fillRef>
+                          <a:effectRef idx="0">
+                            <a:schemeClr val="dk1"/>
+                          </a:effectRef>
+                          <a:fontRef idx="minor">
+                            <a:schemeClr val="dk1"/>
+                          </a:fontRef>
+                        </wps:style>
+                        <wps:txbx>
+                          <w:txbxContent>
+                            <w:p>
+                              <w:pPr>
+                                <w:jc w:val="center"/>
+                                <w:rPr>
+                                  <w:b/>
+                                  <w:sz w:val="24"/>
+                                  <w:szCs w:val="24"/>
+                                </w:rPr>
+                              </w:pPr>
+                              <w:r>
+                                <w:rPr>
+                                  <w:b/>
+                                  <w:sz w:val="24"/>
+                                  <w:szCs w:val="24"/>
+                                </w:rPr>
+                                <w:t>S</w:t>
+                              </w:r>
+                            </w:p>
+                          </w:txbxContent>
+                        </wps:txbx>
+                        <wps:bodyPr rot="0" spcFirstLastPara="0" vertOverflow="overflow" horzOverflow="overflow" vert="horz" wrap="square" lIns="91440" tIns="45720" rIns="91440" bIns="45720" numCol="1" spcCol="0" rtlCol="0" fromWordArt="0" anchor="ctr" anchorCtr="0" forceAA="0" compatLnSpc="1">
+                          <a:prstTxWarp prst="textNoShape">
+                            <a:avLst/>
+                          </a:prstTxWarp>
+                          <a:noAutofit/>
+                        </wps:bodyPr>
+                      </wps:wsp>
+                      <wps:wsp>
+                        <wps:cNvPr id="8" name="Rectangle 8"/>
+                        <wps:cNvSpPr/>
+                        <wps:spPr>
+                          <a:xfrm>
+                            <a:off x="0" y="533400"/>
+                            <a:ext cx="400050" cy="400050"/>
+                          </a:xfrm>
+                          <a:prstGeom prst="rect">
+                            <a:avLst/>
+                          </a:prstGeom>
+                          <a:scene3d>
+                            <a:camera prst="orthographicFront"/>
+                            <a:lightRig rig="threePt" dir="t"/>
+                          </a:scene3d>
+                          <a:sp3d>
+                            <a:bevelT w="165100" prst="coolSlant"/>
+                          </a:sp3d>
+                        </wps:spPr>
+                        <wps:style>
+                          <a:lnRef idx="2">
+                            <a:schemeClr val="dk1"/>
+                          </a:lnRef>
+                          <a:fillRef idx="1">
+                            <a:schemeClr val="lt1"/>
+                          </a:fillRef>
+                          <a:effectRef idx="0">
+                            <a:schemeClr val="dk1"/>
+                          </a:effectRef>
+                          <a:fontRef idx="minor">
+                            <a:schemeClr val="dk1"/>
+                          </a:fontRef>
+                        </wps:style>
+                        <wps:txbx>
+                          <w:txbxContent>
+                            <w:p>
+                              <w:pPr>
+                                <w:jc w:val="center"/>
+                                <w:rPr>
+                                  <w:b/>
+                                  <w:sz w:val="24"/>
+                                </w:rPr>
+                              </w:pPr>
+                              <w:r>
+                                <w:rPr>
+                                  <w:b/>
+                                  <w:sz w:val="24"/>
+                                </w:rPr>
+                                <w:t>A</w:t>
+                              </w:r>
+                            </w:p>
+                          </w:txbxContent>
+                        </wps:txbx>
+                        <wps:bodyPr rot="0" spcFirstLastPara="0" vertOverflow="overflow" horzOverflow="overflow" vert="horz" wrap="square" lIns="91440" tIns="45720" rIns="91440" bIns="45720" numCol="1" spcCol="0" rtlCol="0" fromWordArt="0" anchor="ctr" anchorCtr="0" forceAA="0" compatLnSpc="1">
+                          <a:prstTxWarp prst="textNoShape">
+                            <a:avLst/>
+                          </a:prstTxWarp>
+                          <a:noAutofit/>
+                        </wps:bodyPr>
+                      </wps:wsp>
+                      <wps:wsp>
+                        <wps:cNvPr id="10" name="Rectangle 10"/>
+                        <wps:cNvSpPr/>
+                        <wps:spPr>
+                          <a:xfrm>
+                            <a:off x="952500" y="533400"/>
+                            <a:ext cx="400050" cy="400050"/>
+                          </a:xfrm>
+                          <a:prstGeom prst="rect">
+                            <a:avLst/>
+                          </a:prstGeom>
+                          <a:scene3d>
+                            <a:camera prst="orthographicFront"/>
+                            <a:lightRig rig="threePt" dir="t"/>
+                          </a:scene3d>
+                          <a:sp3d>
+                            <a:bevelT w="165100" prst="coolSlant"/>
+                          </a:sp3d>
+                        </wps:spPr>
+                        <wps:style>
+                          <a:lnRef idx="2">
+                            <a:schemeClr val="dk1"/>
+                          </a:lnRef>
+                          <a:fillRef idx="1">
+                            <a:schemeClr val="lt1"/>
+                          </a:fillRef>
+                          <a:effectRef idx="0">
+                            <a:schemeClr val="dk1"/>
+                          </a:effectRef>
+                          <a:fontRef idx="minor">
+                            <a:schemeClr val="dk1"/>
+                          </a:fontRef>
+                        </wps:style>
+                        <wps:txbx>
+                          <w:txbxContent>
+                            <w:p>
+                              <w:pPr>
+                                <w:jc w:val="center"/>
+                                <w:rPr>
+                                  <w:b/>
+                                  <w:sz w:val="24"/>
+                                </w:rPr>
+                              </w:pPr>
+                              <w:r>
+                                <w:rPr>
+                                  <w:b/>
+                                  <w:sz w:val="24"/>
+                                </w:rPr>
+                                <w:t>D</w:t>
+                              </w:r>
+                            </w:p>
+                          </w:txbxContent>
+                        </wps:txbx>
+                        <wps:bodyPr rot="0" spcFirstLastPara="0" vertOverflow="overflow" horzOverflow="overflow" vert="horz" wrap="square" lIns="91440" tIns="45720" rIns="91440" bIns="45720" numCol="1" spcCol="0" rtlCol="0" fromWordArt="0" anchor="ctr" anchorCtr="0" forceAA="0" compatLnSpc="1">
+                          <a:prstTxWarp prst="textNoShape">
+                            <a:avLst/>
+                          </a:prstTxWarp>
+                          <a:noAutofit/>
+                        </wps:bodyPr>
+                      </wps:wsp>
+                      <wps:wsp>
+                        <wps:cNvPr id="12" name="Rectangle 12"/>
+                        <wps:cNvSpPr/>
+                        <wps:spPr>
+                          <a:xfrm>
+                            <a:off x="266700" y="1390650"/>
+                            <a:ext cx="400050" cy="400050"/>
+                          </a:xfrm>
+                          <a:prstGeom prst="rect">
+                            <a:avLst/>
+                          </a:prstGeom>
+                          <a:scene3d>
+                            <a:camera prst="orthographicFront"/>
+                            <a:lightRig rig="threePt" dir="t"/>
+                          </a:scene3d>
+                          <a:sp3d>
+                            <a:bevelT w="165100" prst="coolSlant"/>
+                          </a:sp3d>
+                        </wps:spPr>
+                        <wps:style>
+                          <a:lnRef idx="2">
+                            <a:schemeClr val="dk1"/>
+                          </a:lnRef>
+                          <a:fillRef idx="1">
+                            <a:schemeClr val="lt1"/>
+                          </a:fillRef>
+                          <a:effectRef idx="0">
+                            <a:schemeClr val="dk1"/>
+                          </a:effectRef>
+                          <a:fontRef idx="minor">
+                            <a:schemeClr val="dk1"/>
+                          </a:fontRef>
+                        </wps:style>
+                        <wps:txbx>
+                          <w:txbxContent>
+                            <w:p>
+                              <w:pPr>
+                                <w:jc w:val="center"/>
+                                <w:rPr>
+                                  <w:b/>
+                                  <w:sz w:val="24"/>
+                                </w:rPr>
+                              </w:pPr>
+                              <w:r>
+                                <w:rPr>
+                                  <w:b/>
+                                  <w:sz w:val="24"/>
+                                </w:rPr>
+                                <w:t>Q</w:t>
+                              </w:r>
+                            </w:p>
+                          </w:txbxContent>
+                        </wps:txbx>
+                        <wps:bodyPr rot="0" spcFirstLastPara="0" vertOverflow="overflow" horzOverflow="overflow" vert="horz" wrap="square" lIns="91440" tIns="45720" rIns="91440" bIns="45720" numCol="1" spcCol="0" rtlCol="0" fromWordArt="0" anchor="ctr" anchorCtr="0" forceAA="0" compatLnSpc="1">
+                          <a:prstTxWarp prst="textNoShape">
+                            <a:avLst/>
+                          </a:prstTxWarp>
+                          <a:noAutofit/>
+                        </wps:bodyPr>
+                      </wps:wsp>
+                      <wps:wsp>
+                        <wps:cNvPr id="13" name="Rectangle 13"/>
+                        <wps:cNvSpPr/>
+                        <wps:spPr>
+                          <a:xfrm>
+                            <a:off x="762000" y="1390650"/>
+                            <a:ext cx="400050" cy="400050"/>
+                          </a:xfrm>
+                          <a:prstGeom prst="rect">
+                            <a:avLst/>
+                          </a:prstGeom>
+                          <a:scene3d>
+                            <a:camera prst="orthographicFront"/>
+                            <a:lightRig rig="threePt" dir="t"/>
+                          </a:scene3d>
+                          <a:sp3d>
+                            <a:bevelT w="165100" prst="coolSlant"/>
+                          </a:sp3d>
+                        </wps:spPr>
+                        <wps:style>
+                          <a:lnRef idx="2">
+                            <a:schemeClr val="dk1"/>
+                          </a:lnRef>
+                          <a:fillRef idx="1">
+                            <a:schemeClr val="lt1"/>
+                          </a:fillRef>
+                          <a:effectRef idx="0">
+                            <a:schemeClr val="dk1"/>
+                          </a:effectRef>
+                          <a:fontRef idx="minor">
+                            <a:schemeClr val="dk1"/>
+                          </a:fontRef>
+                        </wps:style>
+                        <wps:txbx>
+                          <w:txbxContent>
+                            <w:p>
+                              <w:pPr>
+                                <w:jc w:val="center"/>
+                                <w:rPr>
+                                  <w:b/>
+                                  <w:sz w:val="24"/>
+                                </w:rPr>
+                              </w:pPr>
+                              <w:r>
+                                <w:rPr>
+                                  <w:b/>
+                                  <w:sz w:val="24"/>
+                                </w:rPr>
+                                <w:t>E</w:t>
+                              </w:r>
+                            </w:p>
+                          </w:txbxContent>
+                        </wps:txbx>
+                        <wps:bodyPr rot="0" spcFirstLastPara="0" vertOverflow="overflow" horzOverflow="overflow" vert="horz" wrap="square" lIns="91440" tIns="45720" rIns="91440" bIns="45720" numCol="1" spcCol="0" rtlCol="0" fromWordArt="0" anchor="ctr" anchorCtr="0" forceAA="0" compatLnSpc="1">
+                          <a:prstTxWarp prst="textNoShape">
+                            <a:avLst/>
+                          </a:prstTxWarp>
+                          <a:noAutofit/>
+                        </wps:bodyPr>
+                      </wps:wsp>
+                      <pic:pic xmlns:pic="http://schemas.openxmlformats.org/drawingml/2006/picture">
+                        <pic:nvPicPr>
+                          <pic:cNvPr id="14" name="Picture 14" descr="D:\Users\Timothy Veletta\AppData\Local\Microsoft\Windows\Temporary Internet Files\Content.IE5\J2JUXN3J\MC900433878[1].png"/>
+                          <pic:cNvPicPr>
+                            <a:picLocks noChangeAspect="1"/>
+                          </pic:cNvPicPr>
+                        </pic:nvPicPr>
+                        <pic:blipFill>
+                          <a:blip r:embed="rId10">
+                            <a:extLst>
+                              <a:ext uri="{28A0092B-C50C-407E-A947-70E740481C1C}">
+                                <a14:useLocalDpi xmlns:a14="http://schemas.microsoft.com/office/drawing/2010/main" val="0"/>
+                              </a:ext>
+                            </a:extLst>
+                          </a:blip>
+                          <a:srcRect/>
+                          <a:stretch>
+                            <a:fillRect/>
+                          </a:stretch>
+                        </pic:blipFill>
+                        <pic:spPr bwMode="auto">
+                          <a:xfrm>
+                            <a:off x="85725" y="2190750"/>
+                            <a:ext cx="1285875" cy="1285875"/>
+                          </a:xfrm>
+                          <a:prstGeom prst="rect">
+                            <a:avLst/>
+                          </a:prstGeom>
+                          <a:noFill/>
+                          <a:ln>
+                            <a:noFill/>
+                          </a:ln>
+                        </pic:spPr>
+                      </pic:pic>
+                      <wps:wsp>
+                        <wps:cNvPr id="16" name="Text Box 16"/>
+                        <wps:cNvSpPr txBox="1"/>
+                        <wps:spPr>
+                          <a:xfrm>
+                            <a:off x="2266950" y="0"/>
+                            <a:ext cx="1751162" cy="1095554"/>
+                          </a:xfrm>
+                          <a:prstGeom prst="rect">
+                            <a:avLst/>
+                          </a:prstGeom>
+                          <a:solidFill>
+                            <a:schemeClr val="lt1"/>
+                          </a:solidFill>
+                          <a:ln w="6350">
+                            <a:noFill/>
+                          </a:ln>
+                          <a:effectLst/>
+                        </wps:spPr>
+                        <wps:style>
+                          <a:lnRef idx="0">
+                            <a:schemeClr val="accent1"/>
+                          </a:lnRef>
+                          <a:fillRef idx="0">
+                            <a:schemeClr val="accent1"/>
+                          </a:fillRef>
+                          <a:effectRef idx="0">
+                            <a:schemeClr val="accent1"/>
+                          </a:effectRef>
+                          <a:fontRef idx="minor">
+                            <a:schemeClr val="dk1"/>
+                          </a:fontRef>
+                        </wps:style>
+                        <wps:txbx>
+                          <w:txbxContent>
+                            <w:p>
+                              <w:pPr>
+                                <w:rPr>
+                                  <w:b/>
+                                </w:rPr>
+                              </w:pPr>
+                              <w:r>
+                                <w:rPr>
+                                  <w:b/>
+                                </w:rPr>
+                                <w:t>Player Movement</w:t>
+                              </w:r>
+                            </w:p>
+                            <w:p>
+                              <w:pPr/>
+                              <w:r>
+                                <w:t>W - Up</w:t>
+                              </w:r>
+                            </w:p>
+                            <w:p>
+                              <w:pPr/>
+                              <w:r>
+                                <w:t>A - Left</w:t>
+                              </w:r>
+                            </w:p>
+                            <w:p>
+                              <w:pPr/>
+                              <w:r>
+                                <w:t>S - Down</w:t>
+                              </w:r>
+                            </w:p>
+                            <w:p>
+                              <w:pPr/>
+                              <w:r>
+                                <w:t>D -Right</w:t>
+                              </w:r>
+                            </w:p>
+                          </w:txbxContent>
+                        </wps:txbx>
+                        <wps:bodyPr rot="0" spcFirstLastPara="0" vertOverflow="overflow" horzOverflow="overflow" vert="horz" wrap="square" lIns="91440" tIns="45720" rIns="91440" bIns="45720" numCol="1" spcCol="0" rtlCol="0" fromWordArt="0" anchor="t" anchorCtr="0" forceAA="0" compatLnSpc="1">
+                          <a:prstTxWarp prst="textNoShape">
+                            <a:avLst/>
+                          </a:prstTxWarp>
+                          <a:noAutofit/>
+                        </wps:bodyPr>
+                      </wps:wsp>
+                      <wps:wsp>
+                        <wps:cNvPr id="17" name="Text Box 17"/>
+                        <wps:cNvSpPr txBox="1"/>
+                        <wps:spPr>
+                          <a:xfrm>
+                            <a:off x="2266950" y="1333500"/>
+                            <a:ext cx="1750695" cy="617855"/>
+                          </a:xfrm>
+                          <a:prstGeom prst="rect">
+                            <a:avLst/>
+                          </a:prstGeom>
+                          <a:solidFill>
+                            <a:schemeClr val="lt1"/>
+                          </a:solidFill>
+                          <a:ln w="6350">
+                            <a:noFill/>
+                          </a:ln>
+                          <a:effectLst/>
+                        </wps:spPr>
+                        <wps:style>
+                          <a:lnRef idx="0">
+                            <a:schemeClr val="accent1"/>
+                          </a:lnRef>
+                          <a:fillRef idx="0">
+                            <a:schemeClr val="accent1"/>
+                          </a:fillRef>
+                          <a:effectRef idx="0">
+                            <a:schemeClr val="accent1"/>
+                          </a:effectRef>
+                          <a:fontRef idx="minor">
+                            <a:schemeClr val="dk1"/>
+                          </a:fontRef>
+                        </wps:style>
+                        <wps:txbx>
+                          <w:txbxContent>
+                            <w:p>
+                              <w:pPr/>
+                              <w:r>
+                                <w:t>Q – Area of Effect Spell</w:t>
+                              </w:r>
+                            </w:p>
+                            <w:p>
+                              <w:pPr/>
+                              <w:r>
+                                <w:t>E – Heal/Shield Spell</w:t>
+                              </w:r>
+                            </w:p>
+                          </w:txbxContent>
+                        </wps:txbx>
+                        <wps:bodyPr rot="0" spcFirstLastPara="0" vertOverflow="overflow" horzOverflow="overflow" vert="horz" wrap="square" lIns="91440" tIns="45720" rIns="91440" bIns="45720" numCol="1" spcCol="0" rtlCol="0" fromWordArt="0" anchor="t" anchorCtr="0" forceAA="0" compatLnSpc="1">
+                          <a:prstTxWarp prst="textNoShape">
+                            <a:avLst/>
+                          </a:prstTxWarp>
+                          <a:noAutofit/>
+                        </wps:bodyPr>
+                      </wps:wsp>
+                      <wps:wsp>
+                        <wps:cNvPr id="18" name="Text Box 18"/>
+                        <wps:cNvSpPr txBox="1"/>
+                        <wps:spPr>
+                          <a:xfrm>
+                            <a:off x="2266950" y="2343149"/>
+                            <a:ext cx="3286664" cy="1476375"/>
+                          </a:xfrm>
+                          <a:prstGeom prst="rect">
+                            <a:avLst/>
+                          </a:prstGeom>
+                          <a:solidFill>
+                            <a:schemeClr val="lt1"/>
+                          </a:solidFill>
+                          <a:ln w="6350">
+                            <a:noFill/>
+                          </a:ln>
+                          <a:effectLst/>
+                        </wps:spPr>
+                        <wps:style>
+                          <a:lnRef idx="0">
+                            <a:schemeClr val="accent1"/>
+                          </a:lnRef>
+                          <a:fillRef idx="0">
+                            <a:schemeClr val="accent1"/>
+                          </a:fillRef>
+                          <a:effectRef idx="0">
+                            <a:schemeClr val="accent1"/>
+                          </a:effectRef>
+                          <a:fontRef idx="minor">
+                            <a:schemeClr val="dk1"/>
+                          </a:fontRef>
+                        </wps:style>
+                        <wps:txbx>
+                          <w:txbxContent>
+                            <w:p>
+                              <w:pPr/>
+                              <w:r>
+                                <w:t>Mouse Movement – Aim</w:t>
+                              </w:r>
+                            </w:p>
+                            <w:p>
+                              <w:pPr/>
+                              <w:r>
+                                <w:t>Left Mouse Button – Default Spell</w:t>
+                              </w:r>
+                            </w:p>
+                            <w:p>
+                              <w:pPr/>
+                              <w:r>
+                                <w:t>Right Mouse Button – Damage Spell</w:t>
+                              </w:r>
+                            </w:p>
+                          </w:txbxContent>
+                        </wps:txbx>
+                        <wps:bodyPr rot="0" spcFirstLastPara="0" vertOverflow="overflow" horzOverflow="overflow" vert="horz" wrap="square" lIns="91440" tIns="45720" rIns="91440" bIns="45720" numCol="1" spcCol="0" rtlCol="0" fromWordArt="0" anchor="t" anchorCtr="0" forceAA="0" compatLnSpc="1">
+                          <a:prstTxWarp prst="textNoShape">
+                            <a:avLst/>
+                          </a:prstTxWarp>
+                          <a:noAutofit/>
+                        </wps:bodyPr>
+                      </wps:wsp>
+                    </wpg:wgp>
+                  </a:graphicData>
+                </a:graphic>
+                <wp14:sizeRelV relativeFrom="margin">
+                  <wp14:pctHeight>0</wp14:pctHeight>
+                </wp14:sizeRelV>
+              </wp:anchor>
+            </w:drawing>
+          </mc:Choice>
+          <mc:Fallback>
+            <w:pict>
+              <v:group id="Group 3" o:spid="_x0000_s1026" style="position:absolute;margin-left:16.5pt;margin-top:-.45pt;width:437.25pt;height:300.7pt;z-index:251659264;mso-height-relative:margin" coordsize="55536,38195" o:gfxdata="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">
+                <v:rect id="Rectangle 2" o:spid="_x0000_s1027" style="position:absolute;left:4762;top:571;width:4001;height:4001;visibility:visible;mso-wrap-style:square;v-text-anchor:middle" o:gfxdata="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" fillcolor="white [3201]" strokecolor="black [3200]" strokeweight="2pt">
+                  <v:textbox>
+                    <w:txbxContent>
+                      <w:p>
+                        <w:pPr>
+                          <w:jc w:val="center"/>
+                          <w:rPr>
+                            <w:b/>
+                            <w:sz w:val="24"/>
+                            <w:szCs w:val="24"/>
+                          </w:rPr>
+                        </w:pPr>
+                        <w:r>
+                          <w:rPr>
+                            <w:b/>
+                            <w:sz w:val="24"/>
+                            <w:szCs w:val="24"/>
+                          </w:rPr>
+                          <w:t>W</w:t>
+                        </w:r>
+                      </w:p>
+                    </w:txbxContent>
+                  </v:textbox>
+                </v:rect>
+                <v:rect id="Rectangle 7" o:spid="_x0000_s1028" style="position:absolute;left:4762;top:5334;width:4001;height:4000;visibility:visible;mso-wrap-style:square;v-text-anchor:middle" o:gfxdata="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" fillcolor="white [3201]" strokecolor="black [3200]" strokeweight="2pt">
+                  <v:textbox>
+                    <w:txbxContent>
+                      <w:p>
+                        <w:pPr>
+                          <w:jc w:val="center"/>
+                          <w:rPr>
+                            <w:b/>
+                            <w:sz w:val="24"/>
+                            <w:szCs w:val="24"/>
+                          </w:rPr>
+                        </w:pPr>
+                        <w:r>
+                          <w:rPr>
+                            <w:b/>
+                            <w:sz w:val="24"/>
+                            <w:szCs w:val="24"/>
+                          </w:rPr>
+                          <w:t>S</w:t>
+                        </w:r>
+                      </w:p>
+                    </w:txbxContent>
+                  </v:textbox>
+                </v:rect>
+                <v:rect id="Rectangle 8" o:spid="_x0000_s1029" style="position:absolute;top:5334;width:4000;height:4000;visibility:visible;mso-wrap-style:square;v-text-anchor:middle" o:gfxdata="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" fillcolor="white [3201]" strokecolor="black [3200]" strokeweight="2pt">
+                  <v:textbox>
+                    <w:txbxContent>
+                      <w:p>
+                        <w:pPr>
+                          <w:jc w:val="center"/>
+                          <w:rPr>
+                            <w:b/>
+                            <w:sz w:val="24"/>
+                          </w:rPr>
+                        </w:pPr>
+                        <w:r>
+                          <w:rPr>
+                            <w:b/>
+                            <w:sz w:val="24"/>
+                          </w:rPr>
+                          <w:t>A</w:t>
+                        </w:r>
+                      </w:p>
+                    </w:txbxContent>
+                  </v:textbox>
+                </v:rect>
+                <v:rect id="Rectangle 10" o:spid="_x0000_s1030" style="position:absolute;left:9525;top:5334;width:4000;height:4000;visibility:visible;mso-wrap-style:square;v-text-anchor:middle" o:gfxdata="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" fillcolor="white [3201]" strokecolor="black [3200]" strokeweight="2pt">
+                  <v:textbox>
+                    <w:txbxContent>
+                      <w:p>
+                        <w:pPr>
+                          <w:jc w:val="center"/>
+                          <w:rPr>
+                            <w:b/>
+                            <w:sz w:val="24"/>
+                          </w:rPr>
+                        </w:pPr>
+                        <w:r>
+                          <w:rPr>
+                            <w:b/>
+                            <w:sz w:val="24"/>
+                          </w:rPr>
+                          <w:t>D</w:t>
+                        </w:r>
+                      </w:p>
+                    </w:txbxContent>
+                  </v:textbox>
+                </v:rect>
+                <v:rect id="Rectangle 12" o:spid="_x0000_s1031" style="position:absolute;left:2667;top:13906;width:4000;height:4001;visibility:visible;mso-wrap-style:square;v-text-anchor:middle" o:gfxdata="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" fillcolor="white [3201]" strokecolor="black [3200]" strokeweight="2pt">
+                  <v:textbox>
+                    <w:txbxContent>
+                      <w:p>
+                        <w:pPr>
+                          <w:jc w:val="center"/>
+                          <w:rPr>
+                            <w:b/>
+                            <w:sz w:val="24"/>
+                          </w:rPr>
+                        </w:pPr>
+                        <w:r>
+                          <w:rPr>
+                            <w:b/>
+                            <w:sz w:val="24"/>
+                          </w:rPr>
+                          <w:t>Q</w:t>
+                        </w:r>
+                      </w:p>
+                    </w:txbxContent>
+                  </v:textbox>
+                </v:rect>
+                <v:rect id="Rectangle 13" o:spid="_x0000_s1032" style="position:absolute;left:7620;top:13906;width:4000;height:4001;visibility:visible;mso-wrap-style:square;v-text-anchor:middle" o:gfxdata="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" fillcolor="white [3201]" strokecolor="black [3200]" strokeweight="2pt">
+                  <v:textbox>
+                    <w:txbxContent>
+                      <w:p>
+                        <w:pPr>
+                          <w:jc w:val="center"/>
+                          <w:rPr>
+                            <w:b/>
+                            <w:sz w:val="24"/>
+                          </w:rPr>
+                        </w:pPr>
+                        <w:r>
+                          <w:rPr>
+                            <w:b/>
+                            <w:sz w:val="24"/>
+                          </w:rPr>
+                          <w:t>E</w:t>
+                        </w:r>
+                      </w:p>
+                    </w:txbxContent>
+                  </v:textbox>
+                </v:rect>
+                <v:shapetype id="_x0000_t75" coordsize="21600,21600" o:spt="75" o:preferrelative="t" path="m@4@5l@4@11@9@11@9@5xe" filled="f" stroked="f">
+                  <v:stroke joinstyle="miter"/>
+                  <v:formulas>
+                    <v:f eqn="if lineDrawn pixelLineWidth 0"/>
+                    <v:f eqn="sum @0 1 0"/>
+                    <v:f eqn="sum 0 0 @1"/>
+                    <v:f eqn="prod @2 1 2"/>
+                    <v:f eqn="prod @3 21600 pixelWidth"/>
+                    <v:f eqn="prod @3 21600 pixelHeight"/>
+                    <v:f eqn="sum @0 0 1"/>
+                    <v:f eqn="prod @6 1 2"/>
+                    <v:f eqn="prod @7 21600 pixelWidth"/>
+                    <v:f eqn="sum @8 21600 0"/>
+                    <v:f eqn="prod @7 21600 pixelHeight"/>
+                    <v:f eqn="sum @10 21600 0"/>
+                  </v:formulas>
+                  <v:path o:extrusionok="f" gradientshapeok="t" o:connecttype="rect"/>
+                  <o:lock v:ext="edit" aspectratio="t"/>
+                </v:shapetype>
+                <v:shape id="Picture 14" o:spid="_x0000_s1033" type="#_x0000_t75" style="position:absolute;left:857;top:21907;width:12859;height:12859;visibility:visible;mso-wrap-style:square" o:gfxdata="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">
+                  <v:imagedata r:id="rId11" o:title="MC900433878[1]"/>
+                  <v:path arrowok="t"/>
+                </v:shape>
+                <v:shapetype id="_x0000_t202" coordsize="21600,21600" o:spt="202" path="m,l,21600r21600,l21600,xe">
+                  <v:stroke joinstyle="miter"/>
+                  <v:path gradientshapeok="t" o:connecttype="rect"/>
+                </v:shapetype>
+                <v:shape id="Text Box 16" o:spid="_x0000_s1034" type="#_x0000_t202" style="position:absolute;left:22669;width:17512;height:10955;visibility:visible;mso-wrap-style:square;v-text-anchor:top" o:gfxdata="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" fillcolor="white [3201]" stroked="f" strokeweight=".5pt">
+                  <v:textbox>
+                    <w:txbxContent>
+                      <w:p>
+                        <w:pPr>
+                          <w:rPr>
+                            <w:b/>
+                          </w:rPr>
+                        </w:pPr>
+                        <w:r>
+                          <w:rPr>
+                            <w:b/>
+                          </w:rPr>
+                          <w:t>Player Movement</w:t>
+                        </w:r>
+                      </w:p>
+                      <w:p>
+                        <w:pPr/>
+                        <w:r>
+                          <w:t>W - Up</w:t>
+                        </w:r>
+                      </w:p>
+                      <w:p>
+                        <w:pPr/>
+                        <w:r>
+                          <w:t>A - Left</w:t>
+                        </w:r>
+                      </w:p>
+                      <w:p>
+                        <w:pPr/>
+                        <w:r>
+                          <w:t>S - Down</w:t>
+                        </w:r>
+                      </w:p>
+                      <w:p>
+                        <w:pPr/>
+                        <w:r>
+                          <w:t>D -Right</w:t>
+                        </w:r>
+                      </w:p>
+                    </w:txbxContent>
+                  </v:textbox>
+                </v:shape>
+                <v:shape id="Text Box 17" o:spid="_x0000_s1035" type="#_x0000_t202" style="position:absolute;left:22669;top:13335;width:17507;height:6178;visibility:visible;mso-wrap-style:square;v-text-anchor:top" o:gfxdata="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" fillcolor="white [3201]" stroked="f" strokeweight=".5pt">
+                  <v:textbox>
+                    <w:txbxContent>
+                      <w:p>
+                        <w:pPr/>
+                        <w:r>
+                          <w:t>Q – Area of Effect Spell</w:t>
+                        </w:r>
+                      </w:p>
+                      <w:p>
+                        <w:pPr/>
+                        <w:r>
+                          <w:t>E – Heal/Shield Spell</w:t>
+                        </w:r>
+                      </w:p>
+                    </w:txbxContent>
+                  </v:textbox>
+                </v:shape>
+                <v:shape id="Text Box 18" o:spid="_x0000_s1036" type="#_x0000_t202" style="position:absolute;left:22669;top:23431;width:32867;height:14764;visibility:visible;mso-wrap-style:square;v-text-anchor:top" o:gfxdata="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" fillcolor="white [3201]" stroked="f" strokeweight=".5pt">
+                  <v:textbox>
+                    <w:txbxContent>
+                      <w:p>
+                        <w:pPr/>
+                        <w:r>
+                          <w:t>Mouse Movement – Aim</w:t>
+                        </w:r>
+                      </w:p>
+                      <w:p>
+                        <w:pPr/>
+                        <w:r>
+                          <w:t>Left Mouse Button – Default Spell</w:t>
+                        </w:r>
+                      </w:p>
+                      <w:p>
+                        <w:pPr/>
+                        <w:r>
+                          <w:t>Right Mouse Button – Damage Spell</w:t>
+                        </w:r>
+                      </w:p>
+                    </w:txbxContent>
+                  </v:textbox>
+                </v:shape>
+                <w10:wrap type="square"/>
+              </v:group>
+            </w:pict>
+          </mc:Fallback>
+        </mc:AlternateContent>
+      </w:r>
+      <w:r>
+        <w:t>Characters</w:t>
+      </w:r>
+      <w:bookmarkEnd w:id="3"/>
+    </w:p>
+    <w:p>
+      <w:pPr>
+        <w:pStyle w:val="Heading2"/>
+        <w:ind w:left="720"/>
+      </w:pPr>
+      <w:bookmarkStart w:id="4" w:name="_Toc336553880"/>
+      <w:r>
         <w:t>Blizzard</w:t>
+      </w:r>
+      <w:bookmarkEnd w:id="4"/>
+    </w:p>
+    <w:p>
+      <w:pPr>
+        <w:ind w:left="720"/>
+      </w:pPr>
+      <w:r>
+        <w:t xml:space="preserve">The hero of the game Blizzard is your everyday Gangster Wizard </w:t>
+      </w:r>
+      <w:r>
+        <w:t>featuring</w:t>
+      </w:r>
+      <w:r>
+        <w:t xml:space="preserve"> a combination</w:t>
+      </w:r>
+      <w:r>
+        <w:t xml:space="preserve"> of Gangster gibes and mad magics,</w:t>
+      </w:r>
+      <w:r>
+        <w:t xml:space="preserve"> Blizzard aims to</w:t>
+      </w:r>
+      <w:r>
+        <w:t xml:space="preserve"> </w:t>
+      </w:r>
+      <w:r>
+        <w:t xml:space="preserve">prove his worth against the deadly denizens of the Mystical Island and take his rightful place in the Gang </w:t>
+      </w:r>
+      <w:proofErr w:type="gramStart"/>
+      <w:r>
+        <w:t>Of</w:t>
+      </w:r>
+      <w:proofErr w:type="gramEnd"/>
+      <w:r>
+        <w:t xml:space="preserve"> Wizards.</w:t>
+      </w:r>
+    </w:p>
+    <w:p>
+      <w:pPr>
+        <w:ind w:left="720"/>
+      </w:pPr>
+      <w:r>
+        <w:t>To start out Blizzard can only cast a standard spell which does damage to his enemies however his power can be augmented through the addition of further abilities learnt through acquiring Tomes dropped by fallen enemies.</w:t>
       </w:r>
     </w:p>
     <w:p>
@@ -2176,72 +3686,24 @@
         <w:pStyle w:val="NoSpacing"/>
         <w:ind w:firstLine="720"/>
       </w:pPr>
-      <w:r>
-        <w:t xml:space="preserve">The hero of the game Blizzard is your everyday Gangster Wizard with a combination of </w:t>
-      </w:r>
-      <w:proofErr w:type="spellStart"/>
-      <w:r>
-        <w:t>Ganster</w:t>
-      </w:r>
-      <w:proofErr w:type="spellEnd"/>
-      <w:r>
-        <w:t xml:space="preserve"> gibes and mad </w:t>
-      </w:r>
-      <w:proofErr w:type="spellStart"/>
-      <w:r>
-        <w:t>magics</w:t>
-      </w:r>
-      <w:proofErr w:type="spellEnd"/>
-      <w:r>
-        <w:t xml:space="preserve"> Blizzard aims to</w:t>
-      </w:r>
-    </w:p>
-    <w:p>
-      <w:pPr>
-        <w:pStyle w:val="NoSpacing"/>
-        <w:ind w:firstLine="720"/>
-      </w:pPr>
-      <w:proofErr w:type="gramStart"/>
-      <w:r>
-        <w:t>prove</w:t>
-      </w:r>
-      <w:proofErr w:type="gramEnd"/>
-      <w:r>
-        <w:t xml:space="preserve"> his worth against the deadly denizens of the Mystical Island and take his rightful place in the Gang Of Wizards.</w:t>
-      </w:r>
-    </w:p>
-    <w:p>
-      <w:pPr>
-        <w:pStyle w:val="NoSpacing"/>
-        <w:ind w:firstLine="720"/>
-      </w:pPr>
-    </w:p>
-    <w:p>
-      <w:pPr>
-        <w:pStyle w:val="NoSpacing"/>
-      </w:pPr>
-      <w:r>
-        <w:rPr>
-          <w:b/>
-          <w:bCs/>
-        </w:rPr>
+    </w:p>
+    <w:p>
+      <w:pPr>
+        <w:pStyle w:val="Heading2"/>
+        <w:ind w:left="720"/>
+      </w:pPr>
+      <w:bookmarkStart w:id="5" w:name="_Toc336553881"/>
+      <w:r>
         <w:t>The Bad Dudes</w:t>
       </w:r>
-    </w:p>
-    <w:p>
-      <w:pPr>
-        <w:pStyle w:val="NoSpacing"/>
-      </w:pPr>
-      <w:r>
-        <w:t xml:space="preserve">Due to long exposure to the powerful </w:t>
-      </w:r>
-      <w:proofErr w:type="spellStart"/>
-      <w:r>
-        <w:t>magics</w:t>
-      </w:r>
-      <w:proofErr w:type="spellEnd"/>
-      <w:r>
-        <w:t xml:space="preserve"> contained on the Mystical Island</w:t>
+      <w:bookmarkEnd w:id="5"/>
+    </w:p>
+    <w:p>
+      <w:pPr>
+        <w:ind w:left="720"/>
+      </w:pPr>
+      <w:r>
+        <w:t>Due to long exposure to the powerful magic contained on the Mystical Island</w:t>
       </w:r>
       <w:r>
         <w:rPr>
@@ -2251,17 +3713,16 @@
         <w:t xml:space="preserve"> </w:t>
       </w:r>
       <w:r>
-        <w:t>the originally tame and normal creatures that inhabited the island have grown in size, power and intelligence, addicted to the magic that has made them strong they are also viciously protective of the artifacts on the island and will attack all who step foot on it with neither hesitation nor mercy.</w:t>
-      </w:r>
-    </w:p>
-    <w:p>
-      <w:pPr>
-        <w:pStyle w:val="NoSpacing"/>
-      </w:pPr>
-    </w:p>
-    <w:p>
-      <w:pPr>
-        <w:pStyle w:val="NoSpacing"/>
+        <w:t xml:space="preserve">the originally tame and normal creatures that inhabited the island have grown in size, power and intelligence, addicted to the magic that has made them strong they are also viciously </w:t>
+      </w:r>
+      <w:r>
+        <w:lastRenderedPageBreak/>
+        <w:t>protective of the artifacts on the island and will attack all who step foot on it with neither hesitation nor mercy.</w:t>
+      </w:r>
+    </w:p>
+    <w:p>
+      <w:pPr>
+        <w:ind w:left="720"/>
       </w:pPr>
       <w:r>
         <w:t>These powerful beasts include:</w:t>
@@ -2269,173 +3730,92 @@
     </w:p>
     <w:p>
       <w:pPr>
-        <w:pStyle w:val="NoSpacing"/>
+        <w:pStyle w:val="ListParagraph"/>
         <w:numPr>
           <w:ilvl w:val="0"/>
-          <w:numId w:val="1"/>
+          <w:numId w:val="4"/>
         </w:numPr>
       </w:pPr>
       <w:r>
-        <w:t>Killer Birds</w:t>
-      </w:r>
-    </w:p>
-    <w:p>
-      <w:pPr>
-        <w:pStyle w:val="NoSpacing"/>
-      </w:pPr>
-      <w:r>
-        <w:t xml:space="preserve">Mutant Fish </w:t>
-      </w:r>
-    </w:p>
-    <w:p>
-      <w:pPr>
-        <w:pStyle w:val="NoSpacing"/>
-        <w:ind w:left="720"/>
-      </w:pPr>
-    </w:p>
-    <w:p>
-      <w:pPr>
-        <w:pStyle w:val="NoSpacing"/>
-        <w:ind w:firstLine="720"/>
-      </w:pPr>
-      <w:r>
-        <w:t xml:space="preserve"> </w:t>
-      </w:r>
-    </w:p>
-    <w:p>
-      <w:pPr>
-        <w:pStyle w:val="NoSpacing"/>
-      </w:pPr>
-    </w:p>
-    <w:p>
-      <w:pPr>
-        <w:pStyle w:val="NoSpacing"/>
-        <w:ind w:firstLine="720"/>
-      </w:pPr>
-      <w:r>
-        <w:t xml:space="preserve"> </w:t>
+        <w:t>Bad-Ass</w:t>
+      </w:r>
+      <w:r>
+        <w:t xml:space="preserve"> Birds</w:t>
+      </w:r>
+    </w:p>
+    <w:p>
+      <w:pPr>
+        <w:pStyle w:val="ListParagraph"/>
+        <w:numPr>
+          <w:ilvl w:val="1"/>
+          <w:numId w:val="4"/>
+        </w:numPr>
+      </w:pPr>
+      <w:r>
+        <w:t>Fly directly at Blizzard trying to hit him to deal damage.</w:t>
+      </w:r>
+    </w:p>
+    <w:p>
+      <w:pPr>
+        <w:pStyle w:val="ListParagraph"/>
+        <w:numPr>
+          <w:ilvl w:val="0"/>
+          <w:numId w:val="4"/>
+        </w:numPr>
+      </w:pPr>
+      <w:r>
+        <w:t>Funk Fish</w:t>
+      </w:r>
+    </w:p>
+    <w:p>
+      <w:pPr>
+        <w:pStyle w:val="ListParagraph"/>
+        <w:numPr>
+          <w:ilvl w:val="1"/>
+          <w:numId w:val="4"/>
+        </w:numPr>
+      </w:pPr>
+      <w:r>
+        <w:t>Go toward Blizzard until they are in range and then try to shoot projectiles at Blizzard</w:t>
+      </w:r>
+    </w:p>
+    <w:p>
+      <w:pPr>
+        <w:pStyle w:val="ListParagraph"/>
+        <w:numPr>
+          <w:ilvl w:val="0"/>
+          <w:numId w:val="4"/>
+        </w:numPr>
+      </w:pPr>
+      <w:r>
+        <w:t>Chronic Crabs</w:t>
+      </w:r>
+    </w:p>
+    <w:p>
+      <w:pPr>
+        <w:pStyle w:val="ListParagraph"/>
+        <w:numPr>
+          <w:ilvl w:val="1"/>
+          <w:numId w:val="4"/>
+        </w:numPr>
+      </w:pPr>
+      <w:r>
+        <w:t>Move sideways with guns instead of claws, try to shoot Blizzard when in range but also try to flee from him.</w:t>
       </w:r>
     </w:p>
     <w:p>
       <w:pPr>
         <w:pStyle w:val="Heading1"/>
       </w:pPr>
-      <w:bookmarkStart w:id="4" w:name="_Toc336158678"/>
+      <w:bookmarkStart w:id="6" w:name="_Toc336553882"/>
       <w:r>
         <w:t>Game Objects</w:t>
       </w:r>
-      <w:bookmarkEnd w:id="4"/>
-    </w:p>
-    <w:p>
-      <w:proofErr w:type="gramStart"/>
-      <w:r>
-        <w:t>Details things that the player can interact with.</w:t>
-      </w:r>
-      <w:proofErr w:type="gramEnd"/>
-      <w:r>
-        <w:t xml:space="preserve"> Currencies, objects, items, </w:t>
-      </w:r>
-      <w:proofErr w:type="spellStart"/>
-      <w:r>
-        <w:t>etc</w:t>
-      </w:r>
-      <w:proofErr w:type="spellEnd"/>
-    </w:p>
-    <w:p>
-      <w:r>
-        <w:t>The game world has two objects that can be interacted with, Tomes and Scrolls. When the player runs over these mystical objects Blizzard will gain new powers, that in the case of scrolls are temporary and in the case of Tomes, Permanent.</w:t>
-      </w:r>
-    </w:p>
-    <w:p>
-      <w:pPr>
-        <w:pStyle w:val="Heading1"/>
-      </w:pPr>
-      <w:bookmarkStart w:id="5" w:name="_Toc336158679"/>
-      <w:r>
-        <w:t>Physics</w:t>
-      </w:r>
-      <w:bookmarkEnd w:id="5"/>
-    </w:p>
-    <w:p>
-      <w:proofErr w:type="gramStart"/>
-      <w:r>
-        <w:t>Specific physical constraints of the world - gravity, statistics of interactions, etc.</w:t>
-      </w:r>
-      <w:proofErr w:type="gramEnd"/>
-    </w:p>
-    <w:p>
-      <w:pPr>
-        <w:pStyle w:val="Heading1"/>
-      </w:pPr>
-      <w:bookmarkStart w:id="6" w:name="_Toc336158680"/>
-      <w:r>
-        <w:t>Artificial Intelligence</w:t>
-      </w:r>
       <w:bookmarkEnd w:id="6"/>
     </w:p>
     <w:p>
       <w:r>
-        <w:t>What behaviours are required from elements in the game? How smart do they have to be an in what ways?</w:t>
-      </w:r>
-    </w:p>
-    <w:p>
-      <w:pPr>
-        <w:pStyle w:val="Heading1"/>
-      </w:pPr>
-      <w:bookmarkStart w:id="7" w:name="_Toc336158681"/>
-      <w:r>
-        <w:t>Interface</w:t>
-      </w:r>
-      <w:bookmarkEnd w:id="7"/>
-    </w:p>
-    <w:p>
-      <w:r>
-        <w:t>Flowchart of navigation and possible options users can choose. Should include a breakdown of all types of actions a user can take in different screens and what results those have.</w:t>
-      </w:r>
-    </w:p>
-    <w:p>
-      <w:pPr>
-        <w:pStyle w:val="Heading1"/>
-      </w:pPr>
-      <w:bookmarkStart w:id="8" w:name="_Toc336158682"/>
-      <w:proofErr w:type="spellStart"/>
-      <w:r>
-        <w:t>Mockups</w:t>
-      </w:r>
-      <w:bookmarkEnd w:id="8"/>
-      <w:proofErr w:type="spellEnd"/>
-    </w:p>
-    <w:p>
-      <w:r>
-        <w:t>Simple designs of every screen the user will see. Explanations of what the screen does and what different actions will do on different screens</w:t>
-      </w:r>
-    </w:p>
-    <w:p>
-      <w:pPr>
-        <w:pStyle w:val="Heading1"/>
-      </w:pPr>
-      <w:bookmarkStart w:id="9" w:name="_Toc336158683"/>
-      <w:r>
-        <w:t xml:space="preserve">Art and </w:t>
-      </w:r>
-      <w:proofErr w:type="spellStart"/>
-      <w:r>
-        <w:t>Cutscenes</w:t>
-      </w:r>
-      <w:bookmarkEnd w:id="9"/>
-      <w:proofErr w:type="spellEnd"/>
-    </w:p>
-    <w:p>
-      <w:r>
-        <w:t xml:space="preserve">What art and </w:t>
-      </w:r>
-      <w:proofErr w:type="spellStart"/>
-      <w:r>
-        <w:t>cutscenes</w:t>
-      </w:r>
-      <w:proofErr w:type="spellEnd"/>
-      <w:r>
-        <w:t xml:space="preserve"> are going to be needed for the game?</w:t>
+        <w:t>There are two types of objects that the player can interact with, they are Tomes and Scrolls.</w:t>
       </w:r>
     </w:p>
     <w:p>
@@ -2443,127 +3823,499 @@
         <w:pStyle w:val="Heading2"/>
         <w:ind w:left="720"/>
       </w:pPr>
-      <w:bookmarkStart w:id="10" w:name="_Toc336158684"/>
-      <w:r>
-        <w:t>Packaging</w:t>
-      </w:r>
-      <w:bookmarkEnd w:id="10"/>
+      <w:bookmarkStart w:id="7" w:name="_Toc336553883"/>
+      <w:r>
+        <w:t>Tomes</w:t>
+      </w:r>
+      <w:bookmarkEnd w:id="7"/>
     </w:p>
     <w:p>
       <w:pPr>
         <w:ind w:left="720"/>
       </w:pPr>
       <w:r>
-        <w:t>What is the final product going to look like when boxed?</w:t>
-      </w:r>
+        <w:t>Tomes offer upgrades to Blizzards spell power and are equipped as long as they are not replaced by another spell of the same type.</w:t>
+      </w:r>
+    </w:p>
+    <w:p>
+      <w:pPr>
+        <w:ind w:left="720"/>
+      </w:pPr>
+      <w:r>
+        <w:t>There are 3 types of spells:</w:t>
+      </w:r>
+    </w:p>
+    <w:p>
+      <w:pPr>
+        <w:pStyle w:val="ListParagraph"/>
+        <w:numPr>
+          <w:ilvl w:val="0"/>
+          <w:numId w:val="6"/>
+        </w:numPr>
+      </w:pPr>
+      <w:r>
+        <w:t>Area of Effect Spells (</w:t>
+      </w:r>
+      <w:proofErr w:type="spellStart"/>
+      <w:r>
+        <w:t>AoE</w:t>
+      </w:r>
+      <w:proofErr w:type="spellEnd"/>
+      <w:r>
+        <w:t>)</w:t>
+      </w:r>
+    </w:p>
+    <w:p>
+      <w:pPr>
+        <w:pStyle w:val="ListParagraph"/>
+        <w:numPr>
+          <w:ilvl w:val="1"/>
+          <w:numId w:val="6"/>
+        </w:numPr>
+      </w:pPr>
+      <w:r>
+        <w:t>These spells deal damage in an area around Blizzard</w:t>
+      </w:r>
+    </w:p>
+    <w:p>
+      <w:pPr>
+        <w:pStyle w:val="ListParagraph"/>
+        <w:numPr>
+          <w:ilvl w:val="1"/>
+          <w:numId w:val="6"/>
+        </w:numPr>
+      </w:pPr>
+      <w:r>
+        <w:t xml:space="preserve">Some examples of </w:t>
+      </w:r>
+      <w:proofErr w:type="spellStart"/>
+      <w:r>
+        <w:t>AoE</w:t>
+      </w:r>
+      <w:proofErr w:type="spellEnd"/>
+      <w:r>
+        <w:t xml:space="preserve"> spells are:</w:t>
+      </w:r>
+    </w:p>
+    <w:p>
+      <w:pPr>
+        <w:pStyle w:val="ListParagraph"/>
+        <w:numPr>
+          <w:ilvl w:val="2"/>
+          <w:numId w:val="6"/>
+        </w:numPr>
+      </w:pPr>
+    </w:p>
+    <w:p>
+      <w:pPr>
+        <w:pStyle w:val="ListParagraph"/>
+        <w:numPr>
+          <w:ilvl w:val="0"/>
+          <w:numId w:val="6"/>
+        </w:numPr>
+      </w:pPr>
+      <w:r>
+        <w:t>Buff Spells</w:t>
+      </w:r>
+    </w:p>
+    <w:p>
+      <w:pPr>
+        <w:pStyle w:val="ListParagraph"/>
+        <w:numPr>
+          <w:ilvl w:val="1"/>
+          <w:numId w:val="6"/>
+        </w:numPr>
+      </w:pPr>
+      <w:r>
+        <w:t>These spells buff Blizzard, either by healing or shielding him or increasing his spell power or mana</w:t>
+      </w:r>
+    </w:p>
+    <w:p>
+      <w:pPr>
+        <w:pStyle w:val="ListParagraph"/>
+        <w:numPr>
+          <w:ilvl w:val="1"/>
+          <w:numId w:val="6"/>
+        </w:numPr>
+      </w:pPr>
+      <w:r>
+        <w:t>Some examples of Buff spells are:</w:t>
+      </w:r>
+    </w:p>
+    <w:p>
+      <w:pPr>
+        <w:pStyle w:val="ListParagraph"/>
+        <w:numPr>
+          <w:ilvl w:val="2"/>
+          <w:numId w:val="6"/>
+        </w:numPr>
+      </w:pPr>
+    </w:p>
+    <w:p>
+      <w:pPr>
+        <w:pStyle w:val="ListParagraph"/>
+        <w:numPr>
+          <w:ilvl w:val="0"/>
+          <w:numId w:val="6"/>
+        </w:numPr>
+      </w:pPr>
+      <w:r>
+        <w:t>Damage Spells</w:t>
+      </w:r>
+    </w:p>
+    <w:p>
+      <w:pPr>
+        <w:pStyle w:val="ListParagraph"/>
+        <w:numPr>
+          <w:ilvl w:val="1"/>
+          <w:numId w:val="6"/>
+        </w:numPr>
+      </w:pPr>
+      <w:r>
+        <w:t>These spells are fully focused on damaging enemies and can be aimed in a particular direction</w:t>
+      </w:r>
+    </w:p>
+    <w:p>
+      <w:pPr>
+        <w:pStyle w:val="ListParagraph"/>
+        <w:numPr>
+          <w:ilvl w:val="1"/>
+          <w:numId w:val="6"/>
+        </w:numPr>
+      </w:pPr>
+      <w:r>
+        <w:t>Some examples of Damage spells are:</w:t>
+      </w:r>
+    </w:p>
+    <w:p>
+      <w:pPr>
+        <w:pStyle w:val="ListParagraph"/>
+        <w:numPr>
+          <w:ilvl w:val="2"/>
+          <w:numId w:val="6"/>
+        </w:numPr>
+      </w:pPr>
     </w:p>
     <w:p>
       <w:pPr>
         <w:pStyle w:val="Heading2"/>
         <w:ind w:left="720"/>
       </w:pPr>
-      <w:bookmarkStart w:id="11" w:name="_Toc336158685"/>
+      <w:bookmarkStart w:id="8" w:name="_Toc336553884"/>
+      <w:r>
+        <w:t>Scrolls</w:t>
+      </w:r>
+      <w:bookmarkEnd w:id="8"/>
+    </w:p>
+    <w:p>
+      <w:pPr>
+        <w:ind w:left="720"/>
+      </w:pPr>
+      <w:r>
+        <w:t>Scrolls give Blizzard temporary buffs, only lasting for a short period of time. Some examples include:</w:t>
+      </w:r>
+    </w:p>
+    <w:p>
+      <w:pPr>
+        <w:pStyle w:val="ListParagraph"/>
+        <w:numPr>
+          <w:ilvl w:val="0"/>
+          <w:numId w:val="7"/>
+        </w:numPr>
+      </w:pPr>
+    </w:p>
+    <w:p>
+      <w:pPr>
+        <w:pStyle w:val="Heading1"/>
+      </w:pPr>
+      <w:bookmarkStart w:id="9" w:name="_Toc336553885"/>
       <w:r>
         <w:lastRenderedPageBreak/>
-        <w:t>Terrain</w:t>
-      </w:r>
-      <w:bookmarkEnd w:id="11"/>
-    </w:p>
-    <w:p>
-      <w:pPr>
-        <w:ind w:left="720"/>
-      </w:pPr>
-      <w:r>
-        <w:t xml:space="preserve">What tile graphics cover the terrain? </w:t>
-      </w:r>
-      <w:proofErr w:type="gramStart"/>
-      <w:r>
-        <w:t>Backgrounds, textures, environment.</w:t>
-      </w:r>
-      <w:proofErr w:type="gramEnd"/>
+        <w:t>Physics</w:t>
+      </w:r>
+      <w:bookmarkEnd w:id="9"/>
     </w:p>
     <w:p>
       <w:pPr>
         <w:pStyle w:val="Heading2"/>
         <w:ind w:left="720"/>
       </w:pPr>
-      <w:bookmarkStart w:id="12" w:name="_Toc336158686"/>
-      <w:r>
-        <w:t>Gameplay Elements</w:t>
-      </w:r>
-      <w:bookmarkEnd w:id="12"/>
-    </w:p>
-    <w:p>
-      <w:r>
-        <w:tab/>
-      </w:r>
-      <w:r>
-        <w:t xml:space="preserve">How do the characters look? </w:t>
-      </w:r>
-      <w:proofErr w:type="gramStart"/>
-      <w:r>
-        <w:t>Items in the game, bad guys etc.</w:t>
-      </w:r>
-      <w:proofErr w:type="gramEnd"/>
+      <w:bookmarkStart w:id="10" w:name="_Toc336553886"/>
+      <w:r>
+        <w:t>Collision Detection</w:t>
+      </w:r>
+      <w:bookmarkEnd w:id="10"/>
     </w:p>
     <w:p>
       <w:pPr>
         <w:pStyle w:val="Heading2"/>
         <w:ind w:left="720"/>
       </w:pPr>
-      <w:bookmarkStart w:id="13" w:name="_Toc336158687"/>
-      <w:r>
-        <w:t>Special Effects</w:t>
-      </w:r>
+      <w:bookmarkStart w:id="11" w:name="_Toc336553887"/>
+      <w:r>
+        <w:t>Vector Motion</w:t>
+      </w:r>
+      <w:bookmarkEnd w:id="11"/>
+    </w:p>
+    <w:p>
+      <w:pPr>
+        <w:pStyle w:val="Heading1"/>
+      </w:pPr>
+      <w:bookmarkStart w:id="12" w:name="_Toc336553888"/>
+      <w:r>
+        <w:t>Artificial Intelligence</w:t>
+      </w:r>
+      <w:bookmarkEnd w:id="12"/>
+    </w:p>
+    <w:p>
+      <w:pPr>
+        <w:pStyle w:val="NoSpacing"/>
+      </w:pPr>
+    </w:p>
+    <w:p>
+      <w:r>
+        <w:t>Artificial Intelligence is only really necessary in the enemy characters. It will be implemented through the use of Finite State Machines</w:t>
+      </w:r>
+      <w:r>
+        <w:t>.</w:t>
+      </w:r>
+      <w:bookmarkStart w:id="13" w:name="_GoBack"/>
       <w:bookmarkEnd w:id="13"/>
     </w:p>
     <w:p>
       <w:pPr>
+        <w:pStyle w:val="Heading1"/>
+      </w:pPr>
+      <w:bookmarkStart w:id="14" w:name="_Toc336553889"/>
+      <w:r>
+        <w:t>Interface</w:t>
+      </w:r>
+      <w:bookmarkEnd w:id="14"/>
+    </w:p>
+    <w:p>
+      <w:r>
+        <w:t>Flowchart of navigation and possible options users can choose. Should include a breakdown of all types of actions a user can take in different screens and what results those have.</w:t>
+      </w:r>
+    </w:p>
+    <w:p>
+      <w:pPr>
+        <w:pStyle w:val="Heading1"/>
+      </w:pPr>
+      <w:bookmarkStart w:id="15" w:name="_Toc336553890"/>
+      <w:proofErr w:type="spellStart"/>
+      <w:r>
+        <w:t>Mockups</w:t>
+      </w:r>
+      <w:bookmarkEnd w:id="15"/>
+      <w:proofErr w:type="spellEnd"/>
+    </w:p>
+    <w:p>
+      <w:r>
+        <w:t>Simple designs of every screen the user will see. Explanations of what the screen does and what different actions will do on different screens</w:t>
+      </w:r>
+    </w:p>
+    <w:p>
+      <w:pPr>
+        <w:pStyle w:val="Heading1"/>
+      </w:pPr>
+      <w:bookmarkStart w:id="16" w:name="_Toc336553891"/>
+      <w:r>
+        <w:t xml:space="preserve">Art and </w:t>
+      </w:r>
+      <w:proofErr w:type="spellStart"/>
+      <w:r>
+        <w:t>Cutscenes</w:t>
+      </w:r>
+      <w:bookmarkEnd w:id="16"/>
+      <w:proofErr w:type="spellEnd"/>
+    </w:p>
+    <w:p>
+      <w:pPr>
+        <w:pStyle w:val="Heading2"/>
         <w:ind w:left="720"/>
       </w:pPr>
-      <w:r>
-        <w:t>What special effects are applied in the game and when do they happen?</w:t>
+      <w:bookmarkStart w:id="17" w:name="_Toc336553892"/>
+      <w:r>
+        <w:t>Terrain</w:t>
+      </w:r>
+      <w:bookmarkEnd w:id="17"/>
+    </w:p>
+    <w:p>
+      <w:pPr>
+        <w:pStyle w:val="ListParagraph"/>
+        <w:numPr>
+          <w:ilvl w:val="0"/>
+          <w:numId w:val="7"/>
+        </w:numPr>
+      </w:pPr>
+      <w:r>
+        <w:t>Island model</w:t>
+      </w:r>
+    </w:p>
+    <w:p>
+      <w:pPr>
+        <w:pStyle w:val="ListParagraph"/>
+        <w:numPr>
+          <w:ilvl w:val="0"/>
+          <w:numId w:val="7"/>
+        </w:numPr>
+      </w:pPr>
+      <w:r>
+        <w:t>Water – using wave plane</w:t>
+      </w:r>
+    </w:p>
+    <w:p>
+      <w:pPr>
+        <w:pStyle w:val="ListParagraph"/>
+        <w:numPr>
+          <w:ilvl w:val="0"/>
+          <w:numId w:val="7"/>
+        </w:numPr>
+      </w:pPr>
+      <w:r>
+        <w:t>Skybox</w:t>
+      </w:r>
+    </w:p>
+    <w:p>
+      <w:pPr>
+        <w:pStyle w:val="Heading2"/>
+        <w:ind w:left="720"/>
+      </w:pPr>
+      <w:bookmarkStart w:id="18" w:name="_Toc336553893"/>
+      <w:r>
+        <w:t>Gameplay Elements</w:t>
+      </w:r>
+      <w:bookmarkEnd w:id="18"/>
+    </w:p>
+    <w:p>
+      <w:pPr>
+        <w:pStyle w:val="ListParagraph"/>
+        <w:numPr>
+          <w:ilvl w:val="0"/>
+          <w:numId w:val="8"/>
+        </w:numPr>
+      </w:pPr>
+      <w:r>
+        <w:t>Blizzard</w:t>
+      </w:r>
+    </w:p>
+    <w:p>
+      <w:pPr>
+        <w:pStyle w:val="ListParagraph"/>
+        <w:numPr>
+          <w:ilvl w:val="0"/>
+          <w:numId w:val="8"/>
+        </w:numPr>
+      </w:pPr>
+      <w:r>
+        <w:t>Enemies</w:t>
+      </w:r>
+    </w:p>
+    <w:p>
+      <w:pPr>
+        <w:pStyle w:val="ListParagraph"/>
+        <w:numPr>
+          <w:ilvl w:val="1"/>
+          <w:numId w:val="8"/>
+        </w:numPr>
+      </w:pPr>
+      <w:r>
+        <w:t>Badass Birds</w:t>
+      </w:r>
+    </w:p>
+    <w:p>
+      <w:pPr>
+        <w:pStyle w:val="ListParagraph"/>
+        <w:numPr>
+          <w:ilvl w:val="0"/>
+          <w:numId w:val="8"/>
+        </w:numPr>
+      </w:pPr>
+      <w:r>
+        <w:t>Scrolls</w:t>
+      </w:r>
+    </w:p>
+    <w:p>
+      <w:pPr>
+        <w:pStyle w:val="ListParagraph"/>
+        <w:numPr>
+          <w:ilvl w:val="0"/>
+          <w:numId w:val="8"/>
+        </w:numPr>
+      </w:pPr>
+      <w:r>
+        <w:t>Tomes</w:t>
+      </w:r>
+    </w:p>
+    <w:p>
+      <w:pPr>
+        <w:pStyle w:val="ListParagraph"/>
+        <w:numPr>
+          <w:ilvl w:val="0"/>
+          <w:numId w:val="8"/>
+        </w:numPr>
+      </w:pPr>
+      <w:r>
+        <w:t>Spell Effects</w:t>
+      </w:r>
+    </w:p>
+    <w:p>
+      <w:pPr>
+        <w:pStyle w:val="ListParagraph"/>
+        <w:numPr>
+          <w:ilvl w:val="1"/>
+          <w:numId w:val="8"/>
+        </w:numPr>
+      </w:pPr>
+      <w:r>
+        <w:t>Fireball</w:t>
       </w:r>
     </w:p>
     <w:p>
       <w:pPr>
         <w:pStyle w:val="Heading1"/>
       </w:pPr>
-      <w:bookmarkStart w:id="14" w:name="_Toc336158688"/>
+      <w:bookmarkStart w:id="19" w:name="_Toc336553894"/>
       <w:r>
         <w:t>Artistic Goals</w:t>
       </w:r>
-      <w:bookmarkEnd w:id="14"/>
-    </w:p>
-    <w:p>
-      <w:r>
-        <w:t>The art team should get a clear idea of what the art is supposed to accomplish.</w:t>
+      <w:bookmarkEnd w:id="19"/>
+    </w:p>
+    <w:p>
+      <w:r>
+        <w:t>The art style should have a non-realistic, cartoon-y feel to it where key features such as spell effects and damage are greatly emphasised.</w:t>
       </w:r>
     </w:p>
     <w:p>
       <w:pPr>
         <w:pStyle w:val="Heading1"/>
       </w:pPr>
-      <w:bookmarkStart w:id="15" w:name="_Toc336158689"/>
-      <w:r>
+      <w:bookmarkStart w:id="20" w:name="_Toc336553895"/>
+      <w:r>
+        <w:lastRenderedPageBreak/>
         <w:t>Music and Sound Effects</w:t>
       </w:r>
-      <w:bookmarkEnd w:id="15"/>
-    </w:p>
-    <w:p>
-      <w:r>
-        <w:t>Themes and moods which need to be conveyed should be outlined for the musicians to create</w:t>
+      <w:bookmarkEnd w:id="20"/>
+    </w:p>
+    <w:p>
+      <w:r>
+        <w:t xml:space="preserve">The music and sound effect style is non-realistic and should greatly emphasise the damage done by spell effects. </w:t>
       </w:r>
     </w:p>
     <w:p>
       <w:pPr>
         <w:pStyle w:val="Heading1"/>
       </w:pPr>
-      <w:bookmarkStart w:id="16" w:name="_Toc336158690"/>
+      <w:bookmarkStart w:id="21" w:name="_Toc336553896"/>
       <w:r>
         <w:t>Story</w:t>
       </w:r>
-      <w:bookmarkEnd w:id="16"/>
+      <w:bookmarkEnd w:id="21"/>
+    </w:p>
+    <w:p>
+      <w:pPr>
+        <w:pStyle w:val="NoSpacing"/>
+      </w:pPr>
     </w:p>
     <w:p>
       <w:proofErr w:type="gramStart"/>
@@ -2587,11 +4339,11 @@
       <w:pPr>
         <w:pStyle w:val="Heading1"/>
       </w:pPr>
-      <w:bookmarkStart w:id="17" w:name="_Toc336158691"/>
+      <w:bookmarkStart w:id="22" w:name="_Toc336553897"/>
       <w:r>
         <w:t>Level Design</w:t>
       </w:r>
-      <w:bookmarkEnd w:id="17"/>
+      <w:bookmarkEnd w:id="22"/>
     </w:p>
     <w:p>
       <w:r>
@@ -2623,8 +4375,8 @@
       </w:r>
     </w:p>
     <w:sectPr>
-      <w:headerReference w:type="default" r:id="rId10"/>
-      <w:footerReference w:type="default" r:id="rId11"/>
+      <w:headerReference w:type="default" r:id="rId12"/>
+      <w:footerReference w:type="default" r:id="rId13"/>
       <w:pgSz w:w="11906" w:h="16838"/>
       <w:pgMar w:top="1440" w:right="1440" w:bottom="1440" w:left="1440" w:header="708" w:footer="708" w:gutter="0"/>
       <w:pgNumType w:start="0"/>
@@ -2734,7 +4486,7 @@
               <w:bCs/>
               <w:noProof/>
             </w:rPr>
-            <w:t>3</w:t>
+            <w:t>6</w:t>
           </w:r>
           <w:r>
             <w:rPr>
@@ -2916,7 +4668,7 @@
           <w:rPr>
             <w:lang w:val="en-US"/>
           </w:rPr>
-          <w:t>Version 0.01</w:t>
+          <w:t>Version 0.02</w:t>
         </w:r>
       </w:p>
     </w:sdtContent>
@@ -2932,6 +4684,550 @@
 <file path=word/numbering.xml><?xml version="1.0" encoding="utf-8"?>
 <w:numbering xmlns:wpc="http://schemas.microsoft.com/office/word/2010/wordprocessingCanvas" xmlns:mc="http://schemas.openxmlformats.org/markup-compatibility/2006" xmlns:o="urn:schemas-microsoft-com:office:office" xmlns:r="http://schemas.openxmlformats.org/officeDocument/2006/relationships" xmlns:m="http://schemas.openxmlformats.org/officeDocument/2006/math" xmlns:v="urn:schemas-microsoft-com:vml" xmlns:wp14="http://schemas.microsoft.com/office/word/2010/wordprocessingDrawing" xmlns:wp="http://schemas.openxmlformats.org/drawingml/2006/wordprocessingDrawing" xmlns:w10="urn:schemas-microsoft-com:office:word" xmlns:w="http://schemas.openxmlformats.org/wordprocessingml/2006/main" xmlns:w14="http://schemas.microsoft.com/office/word/2010/wordml" xmlns:wpg="http://schemas.microsoft.com/office/word/2010/wordprocessingGroup" xmlns:wpi="http://schemas.microsoft.com/office/word/2010/wordprocessingInk" xmlns:wne="http://schemas.microsoft.com/office/word/2006/wordml" xmlns:wps="http://schemas.microsoft.com/office/word/2010/wordprocessingShape" mc:Ignorable="w14 wp14">
   <w:abstractNum w:abstractNumId="0">
+    <w:nsid w:val="1C7448EB"/>
+    <w:multiLevelType w:val="hybridMultilevel"/>
+    <w:tmpl w:val="67A6E102"/>
+    <w:lvl w:ilvl="0" w:tplc="0C090001">
+      <w:start w:val="1"/>
+      <w:numFmt w:val="bullet"/>
+      <w:lvlText w:val=""/>
+      <w:lvlJc w:val="left"/>
+      <w:pPr>
+        <w:ind w:left="1440" w:hanging="360"/>
+      </w:pPr>
+      <w:rPr>
+        <w:rFonts w:ascii="Symbol" w:hAnsi="Symbol" w:hint="default"/>
+      </w:rPr>
+    </w:lvl>
+    <w:lvl w:ilvl="1" w:tplc="0C090003">
+      <w:start w:val="1"/>
+      <w:numFmt w:val="bullet"/>
+      <w:lvlText w:val="o"/>
+      <w:lvlJc w:val="left"/>
+      <w:pPr>
+        <w:ind w:left="2160" w:hanging="360"/>
+      </w:pPr>
+      <w:rPr>
+        <w:rFonts w:ascii="Courier New" w:hAnsi="Courier New" w:cs="Courier New" w:hint="default"/>
+      </w:rPr>
+    </w:lvl>
+    <w:lvl w:ilvl="2" w:tplc="0C090005" w:tentative="1">
+      <w:start w:val="1"/>
+      <w:numFmt w:val="bullet"/>
+      <w:lvlText w:val=""/>
+      <w:lvlJc w:val="left"/>
+      <w:pPr>
+        <w:ind w:left="2880" w:hanging="360"/>
+      </w:pPr>
+      <w:rPr>
+        <w:rFonts w:ascii="Wingdings" w:hAnsi="Wingdings" w:hint="default"/>
+      </w:rPr>
+    </w:lvl>
+    <w:lvl w:ilvl="3" w:tplc="0C090001" w:tentative="1">
+      <w:start w:val="1"/>
+      <w:numFmt w:val="bullet"/>
+      <w:lvlText w:val=""/>
+      <w:lvlJc w:val="left"/>
+      <w:pPr>
+        <w:ind w:left="3600" w:hanging="360"/>
+      </w:pPr>
+      <w:rPr>
+        <w:rFonts w:ascii="Symbol" w:hAnsi="Symbol" w:hint="default"/>
+      </w:rPr>
+    </w:lvl>
+    <w:lvl w:ilvl="4" w:tplc="0C090003" w:tentative="1">
+      <w:start w:val="1"/>
+      <w:numFmt w:val="bullet"/>
+      <w:lvlText w:val="o"/>
+      <w:lvlJc w:val="left"/>
+      <w:pPr>
+        <w:ind w:left="4320" w:hanging="360"/>
+      </w:pPr>
+      <w:rPr>
+        <w:rFonts w:ascii="Courier New" w:hAnsi="Courier New" w:cs="Courier New" w:hint="default"/>
+      </w:rPr>
+    </w:lvl>
+    <w:lvl w:ilvl="5" w:tplc="0C090005" w:tentative="1">
+      <w:start w:val="1"/>
+      <w:numFmt w:val="bullet"/>
+      <w:lvlText w:val=""/>
+      <w:lvlJc w:val="left"/>
+      <w:pPr>
+        <w:ind w:left="5040" w:hanging="360"/>
+      </w:pPr>
+      <w:rPr>
+        <w:rFonts w:ascii="Wingdings" w:hAnsi="Wingdings" w:hint="default"/>
+      </w:rPr>
+    </w:lvl>
+    <w:lvl w:ilvl="6" w:tplc="0C090001" w:tentative="1">
+      <w:start w:val="1"/>
+      <w:numFmt w:val="bullet"/>
+      <w:lvlText w:val=""/>
+      <w:lvlJc w:val="left"/>
+      <w:pPr>
+        <w:ind w:left="5760" w:hanging="360"/>
+      </w:pPr>
+      <w:rPr>
+        <w:rFonts w:ascii="Symbol" w:hAnsi="Symbol" w:hint="default"/>
+      </w:rPr>
+    </w:lvl>
+    <w:lvl w:ilvl="7" w:tplc="0C090003" w:tentative="1">
+      <w:start w:val="1"/>
+      <w:numFmt w:val="bullet"/>
+      <w:lvlText w:val="o"/>
+      <w:lvlJc w:val="left"/>
+      <w:pPr>
+        <w:ind w:left="6480" w:hanging="360"/>
+      </w:pPr>
+      <w:rPr>
+        <w:rFonts w:ascii="Courier New" w:hAnsi="Courier New" w:cs="Courier New" w:hint="default"/>
+      </w:rPr>
+    </w:lvl>
+    <w:lvl w:ilvl="8" w:tplc="0C090005" w:tentative="1">
+      <w:start w:val="1"/>
+      <w:numFmt w:val="bullet"/>
+      <w:lvlText w:val=""/>
+      <w:lvlJc w:val="left"/>
+      <w:pPr>
+        <w:ind w:left="7200" w:hanging="360"/>
+      </w:pPr>
+      <w:rPr>
+        <w:rFonts w:ascii="Wingdings" w:hAnsi="Wingdings" w:hint="default"/>
+      </w:rPr>
+    </w:lvl>
+  </w:abstractNum>
+  <w:abstractNum w:abstractNumId="1">
+    <w:nsid w:val="281A332D"/>
+    <w:multiLevelType w:val="hybridMultilevel"/>
+    <w:tmpl w:val="02A017B8"/>
+    <w:lvl w:ilvl="0" w:tplc="0C09000F">
+      <w:start w:val="1"/>
+      <w:numFmt w:val="decimal"/>
+      <w:lvlText w:val="%1."/>
+      <w:lvlJc w:val="left"/>
+      <w:pPr>
+        <w:ind w:left="1440" w:hanging="360"/>
+      </w:pPr>
+    </w:lvl>
+    <w:lvl w:ilvl="1" w:tplc="0C090001">
+      <w:start w:val="1"/>
+      <w:numFmt w:val="bullet"/>
+      <w:lvlText w:val=""/>
+      <w:lvlJc w:val="left"/>
+      <w:pPr>
+        <w:ind w:left="2160" w:hanging="360"/>
+      </w:pPr>
+      <w:rPr>
+        <w:rFonts w:ascii="Symbol" w:hAnsi="Symbol" w:hint="default"/>
+      </w:rPr>
+    </w:lvl>
+    <w:lvl w:ilvl="2" w:tplc="0C090001">
+      <w:start w:val="1"/>
+      <w:numFmt w:val="bullet"/>
+      <w:lvlText w:val=""/>
+      <w:lvlJc w:val="left"/>
+      <w:pPr>
+        <w:ind w:left="2880" w:hanging="180"/>
+      </w:pPr>
+      <w:rPr>
+        <w:rFonts w:ascii="Symbol" w:hAnsi="Symbol" w:hint="default"/>
+      </w:rPr>
+    </w:lvl>
+    <w:lvl w:ilvl="3" w:tplc="0C09000F" w:tentative="1">
+      <w:start w:val="1"/>
+      <w:numFmt w:val="decimal"/>
+      <w:lvlText w:val="%4."/>
+      <w:lvlJc w:val="left"/>
+      <w:pPr>
+        <w:ind w:left="3600" w:hanging="360"/>
+      </w:pPr>
+    </w:lvl>
+    <w:lvl w:ilvl="4" w:tplc="0C090019" w:tentative="1">
+      <w:start w:val="1"/>
+      <w:numFmt w:val="lowerLetter"/>
+      <w:lvlText w:val="%5."/>
+      <w:lvlJc w:val="left"/>
+      <w:pPr>
+        <w:ind w:left="4320" w:hanging="360"/>
+      </w:pPr>
+    </w:lvl>
+    <w:lvl w:ilvl="5" w:tplc="0C09001B" w:tentative="1">
+      <w:start w:val="1"/>
+      <w:numFmt w:val="lowerRoman"/>
+      <w:lvlText w:val="%6."/>
+      <w:lvlJc w:val="right"/>
+      <w:pPr>
+        <w:ind w:left="5040" w:hanging="180"/>
+      </w:pPr>
+    </w:lvl>
+    <w:lvl w:ilvl="6" w:tplc="0C09000F" w:tentative="1">
+      <w:start w:val="1"/>
+      <w:numFmt w:val="decimal"/>
+      <w:lvlText w:val="%7."/>
+      <w:lvlJc w:val="left"/>
+      <w:pPr>
+        <w:ind w:left="5760" w:hanging="360"/>
+      </w:pPr>
+    </w:lvl>
+    <w:lvl w:ilvl="7" w:tplc="0C090019" w:tentative="1">
+      <w:start w:val="1"/>
+      <w:numFmt w:val="lowerLetter"/>
+      <w:lvlText w:val="%8."/>
+      <w:lvlJc w:val="left"/>
+      <w:pPr>
+        <w:ind w:left="6480" w:hanging="360"/>
+      </w:pPr>
+    </w:lvl>
+    <w:lvl w:ilvl="8" w:tplc="0C09001B" w:tentative="1">
+      <w:start w:val="1"/>
+      <w:numFmt w:val="lowerRoman"/>
+      <w:lvlText w:val="%9."/>
+      <w:lvlJc w:val="right"/>
+      <w:pPr>
+        <w:ind w:left="7200" w:hanging="180"/>
+      </w:pPr>
+    </w:lvl>
+  </w:abstractNum>
+  <w:abstractNum w:abstractNumId="2">
+    <w:nsid w:val="3F3A60C7"/>
+    <w:multiLevelType w:val="hybridMultilevel"/>
+    <w:tmpl w:val="1CB0EEFC"/>
+    <w:lvl w:ilvl="0" w:tplc="0C090001">
+      <w:start w:val="1"/>
+      <w:numFmt w:val="bullet"/>
+      <w:lvlText w:val=""/>
+      <w:lvlJc w:val="left"/>
+      <w:pPr>
+        <w:ind w:left="720" w:hanging="360"/>
+      </w:pPr>
+      <w:rPr>
+        <w:rFonts w:ascii="Symbol" w:hAnsi="Symbol" w:hint="default"/>
+      </w:rPr>
+    </w:lvl>
+    <w:lvl w:ilvl="1" w:tplc="0C090003" w:tentative="1">
+      <w:start w:val="1"/>
+      <w:numFmt w:val="bullet"/>
+      <w:lvlText w:val="o"/>
+      <w:lvlJc w:val="left"/>
+      <w:pPr>
+        <w:ind w:left="1440" w:hanging="360"/>
+      </w:pPr>
+      <w:rPr>
+        <w:rFonts w:ascii="Courier New" w:hAnsi="Courier New" w:cs="Courier New" w:hint="default"/>
+      </w:rPr>
+    </w:lvl>
+    <w:lvl w:ilvl="2" w:tplc="0C090005" w:tentative="1">
+      <w:start w:val="1"/>
+      <w:numFmt w:val="bullet"/>
+      <w:lvlText w:val=""/>
+      <w:lvlJc w:val="left"/>
+      <w:pPr>
+        <w:ind w:left="2160" w:hanging="360"/>
+      </w:pPr>
+      <w:rPr>
+        <w:rFonts w:ascii="Wingdings" w:hAnsi="Wingdings" w:hint="default"/>
+      </w:rPr>
+    </w:lvl>
+    <w:lvl w:ilvl="3" w:tplc="0C090001" w:tentative="1">
+      <w:start w:val="1"/>
+      <w:numFmt w:val="bullet"/>
+      <w:lvlText w:val=""/>
+      <w:lvlJc w:val="left"/>
+      <w:pPr>
+        <w:ind w:left="2880" w:hanging="360"/>
+      </w:pPr>
+      <w:rPr>
+        <w:rFonts w:ascii="Symbol" w:hAnsi="Symbol" w:hint="default"/>
+      </w:rPr>
+    </w:lvl>
+    <w:lvl w:ilvl="4" w:tplc="0C090003" w:tentative="1">
+      <w:start w:val="1"/>
+      <w:numFmt w:val="bullet"/>
+      <w:lvlText w:val="o"/>
+      <w:lvlJc w:val="left"/>
+      <w:pPr>
+        <w:ind w:left="3600" w:hanging="360"/>
+      </w:pPr>
+      <w:rPr>
+        <w:rFonts w:ascii="Courier New" w:hAnsi="Courier New" w:cs="Courier New" w:hint="default"/>
+      </w:rPr>
+    </w:lvl>
+    <w:lvl w:ilvl="5" w:tplc="0C090005" w:tentative="1">
+      <w:start w:val="1"/>
+      <w:numFmt w:val="bullet"/>
+      <w:lvlText w:val=""/>
+      <w:lvlJc w:val="left"/>
+      <w:pPr>
+        <w:ind w:left="4320" w:hanging="360"/>
+      </w:pPr>
+      <w:rPr>
+        <w:rFonts w:ascii="Wingdings" w:hAnsi="Wingdings" w:hint="default"/>
+      </w:rPr>
+    </w:lvl>
+    <w:lvl w:ilvl="6" w:tplc="0C090001" w:tentative="1">
+      <w:start w:val="1"/>
+      <w:numFmt w:val="bullet"/>
+      <w:lvlText w:val=""/>
+      <w:lvlJc w:val="left"/>
+      <w:pPr>
+        <w:ind w:left="5040" w:hanging="360"/>
+      </w:pPr>
+      <w:rPr>
+        <w:rFonts w:ascii="Symbol" w:hAnsi="Symbol" w:hint="default"/>
+      </w:rPr>
+    </w:lvl>
+    <w:lvl w:ilvl="7" w:tplc="0C090003" w:tentative="1">
+      <w:start w:val="1"/>
+      <w:numFmt w:val="bullet"/>
+      <w:lvlText w:val="o"/>
+      <w:lvlJc w:val="left"/>
+      <w:pPr>
+        <w:ind w:left="5760" w:hanging="360"/>
+      </w:pPr>
+      <w:rPr>
+        <w:rFonts w:ascii="Courier New" w:hAnsi="Courier New" w:cs="Courier New" w:hint="default"/>
+      </w:rPr>
+    </w:lvl>
+    <w:lvl w:ilvl="8" w:tplc="0C090005" w:tentative="1">
+      <w:start w:val="1"/>
+      <w:numFmt w:val="bullet"/>
+      <w:lvlText w:val=""/>
+      <w:lvlJc w:val="left"/>
+      <w:pPr>
+        <w:ind w:left="6480" w:hanging="360"/>
+      </w:pPr>
+      <w:rPr>
+        <w:rFonts w:ascii="Wingdings" w:hAnsi="Wingdings" w:hint="default"/>
+      </w:rPr>
+    </w:lvl>
+  </w:abstractNum>
+  <w:abstractNum w:abstractNumId="3">
+    <w:nsid w:val="418010EB"/>
+    <w:multiLevelType w:val="hybridMultilevel"/>
+    <w:tmpl w:val="5148D1F6"/>
+    <w:lvl w:ilvl="0" w:tplc="0C090001">
+      <w:start w:val="1"/>
+      <w:numFmt w:val="bullet"/>
+      <w:lvlText w:val=""/>
+      <w:lvlJc w:val="left"/>
+      <w:pPr>
+        <w:ind w:left="1440" w:hanging="360"/>
+      </w:pPr>
+      <w:rPr>
+        <w:rFonts w:ascii="Symbol" w:hAnsi="Symbol" w:hint="default"/>
+      </w:rPr>
+    </w:lvl>
+    <w:lvl w:ilvl="1" w:tplc="0C090003">
+      <w:start w:val="1"/>
+      <w:numFmt w:val="bullet"/>
+      <w:lvlText w:val="o"/>
+      <w:lvlJc w:val="left"/>
+      <w:pPr>
+        <w:ind w:left="2160" w:hanging="360"/>
+      </w:pPr>
+      <w:rPr>
+        <w:rFonts w:ascii="Courier New" w:hAnsi="Courier New" w:cs="Courier New" w:hint="default"/>
+      </w:rPr>
+    </w:lvl>
+    <w:lvl w:ilvl="2" w:tplc="0C090005" w:tentative="1">
+      <w:start w:val="1"/>
+      <w:numFmt w:val="bullet"/>
+      <w:lvlText w:val=""/>
+      <w:lvlJc w:val="left"/>
+      <w:pPr>
+        <w:ind w:left="2880" w:hanging="360"/>
+      </w:pPr>
+      <w:rPr>
+        <w:rFonts w:ascii="Wingdings" w:hAnsi="Wingdings" w:hint="default"/>
+      </w:rPr>
+    </w:lvl>
+    <w:lvl w:ilvl="3" w:tplc="0C090001" w:tentative="1">
+      <w:start w:val="1"/>
+      <w:numFmt w:val="bullet"/>
+      <w:lvlText w:val=""/>
+      <w:lvlJc w:val="left"/>
+      <w:pPr>
+        <w:ind w:left="3600" w:hanging="360"/>
+      </w:pPr>
+      <w:rPr>
+        <w:rFonts w:ascii="Symbol" w:hAnsi="Symbol" w:hint="default"/>
+      </w:rPr>
+    </w:lvl>
+    <w:lvl w:ilvl="4" w:tplc="0C090003" w:tentative="1">
+      <w:start w:val="1"/>
+      <w:numFmt w:val="bullet"/>
+      <w:lvlText w:val="o"/>
+      <w:lvlJc w:val="left"/>
+      <w:pPr>
+        <w:ind w:left="4320" w:hanging="360"/>
+      </w:pPr>
+      <w:rPr>
+        <w:rFonts w:ascii="Courier New" w:hAnsi="Courier New" w:cs="Courier New" w:hint="default"/>
+      </w:rPr>
+    </w:lvl>
+    <w:lvl w:ilvl="5" w:tplc="0C090005" w:tentative="1">
+      <w:start w:val="1"/>
+      <w:numFmt w:val="bullet"/>
+      <w:lvlText w:val=""/>
+      <w:lvlJc w:val="left"/>
+      <w:pPr>
+        <w:ind w:left="5040" w:hanging="360"/>
+      </w:pPr>
+      <w:rPr>
+        <w:rFonts w:ascii="Wingdings" w:hAnsi="Wingdings" w:hint="default"/>
+      </w:rPr>
+    </w:lvl>
+    <w:lvl w:ilvl="6" w:tplc="0C090001" w:tentative="1">
+      <w:start w:val="1"/>
+      <w:numFmt w:val="bullet"/>
+      <w:lvlText w:val=""/>
+      <w:lvlJc w:val="left"/>
+      <w:pPr>
+        <w:ind w:left="5760" w:hanging="360"/>
+      </w:pPr>
+      <w:rPr>
+        <w:rFonts w:ascii="Symbol" w:hAnsi="Symbol" w:hint="default"/>
+      </w:rPr>
+    </w:lvl>
+    <w:lvl w:ilvl="7" w:tplc="0C090003" w:tentative="1">
+      <w:start w:val="1"/>
+      <w:numFmt w:val="bullet"/>
+      <w:lvlText w:val="o"/>
+      <w:lvlJc w:val="left"/>
+      <w:pPr>
+        <w:ind w:left="6480" w:hanging="360"/>
+      </w:pPr>
+      <w:rPr>
+        <w:rFonts w:ascii="Courier New" w:hAnsi="Courier New" w:cs="Courier New" w:hint="default"/>
+      </w:rPr>
+    </w:lvl>
+    <w:lvl w:ilvl="8" w:tplc="0C090005" w:tentative="1">
+      <w:start w:val="1"/>
+      <w:numFmt w:val="bullet"/>
+      <w:lvlText w:val=""/>
+      <w:lvlJc w:val="left"/>
+      <w:pPr>
+        <w:ind w:left="7200" w:hanging="360"/>
+      </w:pPr>
+      <w:rPr>
+        <w:rFonts w:ascii="Wingdings" w:hAnsi="Wingdings" w:hint="default"/>
+      </w:rPr>
+    </w:lvl>
+  </w:abstractNum>
+  <w:abstractNum w:abstractNumId="4">
+    <w:nsid w:val="5F9A6CDC"/>
+    <w:multiLevelType w:val="hybridMultilevel"/>
+    <w:tmpl w:val="FFD8C856"/>
+    <w:lvl w:ilvl="0" w:tplc="0C090001">
+      <w:start w:val="1"/>
+      <w:numFmt w:val="bullet"/>
+      <w:lvlText w:val=""/>
+      <w:lvlJc w:val="left"/>
+      <w:pPr>
+        <w:ind w:left="720" w:hanging="360"/>
+      </w:pPr>
+      <w:rPr>
+        <w:rFonts w:ascii="Symbol" w:hAnsi="Symbol" w:hint="default"/>
+      </w:rPr>
+    </w:lvl>
+    <w:lvl w:ilvl="1" w:tplc="0C090003" w:tentative="1">
+      <w:start w:val="1"/>
+      <w:numFmt w:val="bullet"/>
+      <w:lvlText w:val="o"/>
+      <w:lvlJc w:val="left"/>
+      <w:pPr>
+        <w:ind w:left="1440" w:hanging="360"/>
+      </w:pPr>
+      <w:rPr>
+        <w:rFonts w:ascii="Courier New" w:hAnsi="Courier New" w:cs="Courier New" w:hint="default"/>
+      </w:rPr>
+    </w:lvl>
+    <w:lvl w:ilvl="2" w:tplc="0C090005" w:tentative="1">
+      <w:start w:val="1"/>
+      <w:numFmt w:val="bullet"/>
+      <w:lvlText w:val=""/>
+      <w:lvlJc w:val="left"/>
+      <w:pPr>
+        <w:ind w:left="2160" w:hanging="360"/>
+      </w:pPr>
+      <w:rPr>
+        <w:rFonts w:ascii="Wingdings" w:hAnsi="Wingdings" w:hint="default"/>
+      </w:rPr>
+    </w:lvl>
+    <w:lvl w:ilvl="3" w:tplc="0C090001" w:tentative="1">
+      <w:start w:val="1"/>
+      <w:numFmt w:val="bullet"/>
+      <w:lvlText w:val=""/>
+      <w:lvlJc w:val="left"/>
+      <w:pPr>
+        <w:ind w:left="2880" w:hanging="360"/>
+      </w:pPr>
+      <w:rPr>
+        <w:rFonts w:ascii="Symbol" w:hAnsi="Symbol" w:hint="default"/>
+      </w:rPr>
+    </w:lvl>
+    <w:lvl w:ilvl="4" w:tplc="0C090003" w:tentative="1">
+      <w:start w:val="1"/>
+      <w:numFmt w:val="bullet"/>
+      <w:lvlText w:val="o"/>
+      <w:lvlJc w:val="left"/>
+      <w:pPr>
+        <w:ind w:left="3600" w:hanging="360"/>
+      </w:pPr>
+      <w:rPr>
+        <w:rFonts w:ascii="Courier New" w:hAnsi="Courier New" w:cs="Courier New" w:hint="default"/>
+      </w:rPr>
+    </w:lvl>
+    <w:lvl w:ilvl="5" w:tplc="0C090005" w:tentative="1">
+      <w:start w:val="1"/>
+      <w:numFmt w:val="bullet"/>
+      <w:lvlText w:val=""/>
+      <w:lvlJc w:val="left"/>
+      <w:pPr>
+        <w:ind w:left="4320" w:hanging="360"/>
+      </w:pPr>
+      <w:rPr>
+        <w:rFonts w:ascii="Wingdings" w:hAnsi="Wingdings" w:hint="default"/>
+      </w:rPr>
+    </w:lvl>
+    <w:lvl w:ilvl="6" w:tplc="0C090001" w:tentative="1">
+      <w:start w:val="1"/>
+      <w:numFmt w:val="bullet"/>
+      <w:lvlText w:val=""/>
+      <w:lvlJc w:val="left"/>
+      <w:pPr>
+        <w:ind w:left="5040" w:hanging="360"/>
+      </w:pPr>
+      <w:rPr>
+        <w:rFonts w:ascii="Symbol" w:hAnsi="Symbol" w:hint="default"/>
+      </w:rPr>
+    </w:lvl>
+    <w:lvl w:ilvl="7" w:tplc="0C090003" w:tentative="1">
+      <w:start w:val="1"/>
+      <w:numFmt w:val="bullet"/>
+      <w:lvlText w:val="o"/>
+      <w:lvlJc w:val="left"/>
+      <w:pPr>
+        <w:ind w:left="5760" w:hanging="360"/>
+      </w:pPr>
+      <w:rPr>
+        <w:rFonts w:ascii="Courier New" w:hAnsi="Courier New" w:cs="Courier New" w:hint="default"/>
+      </w:rPr>
+    </w:lvl>
+    <w:lvl w:ilvl="8" w:tplc="0C090005" w:tentative="1">
+      <w:start w:val="1"/>
+      <w:numFmt w:val="bullet"/>
+      <w:lvlText w:val=""/>
+      <w:lvlJc w:val="left"/>
+      <w:pPr>
+        <w:ind w:left="6480" w:hanging="360"/>
+      </w:pPr>
+      <w:rPr>
+        <w:rFonts w:ascii="Wingdings" w:hAnsi="Wingdings" w:hint="default"/>
+      </w:rPr>
+    </w:lvl>
+  </w:abstractNum>
+  <w:abstractNum w:abstractNumId="5">
     <w:nsid w:val="66C60B00"/>
     <w:multiLevelType w:val="hybridMultilevel"/>
     <w:tmpl w:val="7010A9DE"/>
@@ -3044,7 +5340,120 @@
       </w:rPr>
     </w:lvl>
   </w:abstractNum>
-  <w:abstractNum w:abstractNumId="1">
+  <w:abstractNum w:abstractNumId="6">
+    <w:nsid w:val="68C75D1C"/>
+    <w:multiLevelType w:val="hybridMultilevel"/>
+    <w:tmpl w:val="9B440190"/>
+    <w:lvl w:ilvl="0" w:tplc="0C090001">
+      <w:start w:val="1"/>
+      <w:numFmt w:val="bullet"/>
+      <w:lvlText w:val=""/>
+      <w:lvlJc w:val="left"/>
+      <w:pPr>
+        <w:ind w:left="1440" w:hanging="360"/>
+      </w:pPr>
+      <w:rPr>
+        <w:rFonts w:ascii="Symbol" w:hAnsi="Symbol" w:hint="default"/>
+      </w:rPr>
+    </w:lvl>
+    <w:lvl w:ilvl="1" w:tplc="0C090003" w:tentative="1">
+      <w:start w:val="1"/>
+      <w:numFmt w:val="bullet"/>
+      <w:lvlText w:val="o"/>
+      <w:lvlJc w:val="left"/>
+      <w:pPr>
+        <w:ind w:left="2160" w:hanging="360"/>
+      </w:pPr>
+      <w:rPr>
+        <w:rFonts w:ascii="Courier New" w:hAnsi="Courier New" w:cs="Courier New" w:hint="default"/>
+      </w:rPr>
+    </w:lvl>
+    <w:lvl w:ilvl="2" w:tplc="0C090005" w:tentative="1">
+      <w:start w:val="1"/>
+      <w:numFmt w:val="bullet"/>
+      <w:lvlText w:val=""/>
+      <w:lvlJc w:val="left"/>
+      <w:pPr>
+        <w:ind w:left="2880" w:hanging="360"/>
+      </w:pPr>
+      <w:rPr>
+        <w:rFonts w:ascii="Wingdings" w:hAnsi="Wingdings" w:hint="default"/>
+      </w:rPr>
+    </w:lvl>
+    <w:lvl w:ilvl="3" w:tplc="0C090001" w:tentative="1">
+      <w:start w:val="1"/>
+      <w:numFmt w:val="bullet"/>
+      <w:lvlText w:val=""/>
+      <w:lvlJc w:val="left"/>
+      <w:pPr>
+        <w:ind w:left="3600" w:hanging="360"/>
+      </w:pPr>
+      <w:rPr>
+        <w:rFonts w:ascii="Symbol" w:hAnsi="Symbol" w:hint="default"/>
+      </w:rPr>
+    </w:lvl>
+    <w:lvl w:ilvl="4" w:tplc="0C090003" w:tentative="1">
+      <w:start w:val="1"/>
+      <w:numFmt w:val="bullet"/>
+      <w:lvlText w:val="o"/>
+      <w:lvlJc w:val="left"/>
+      <w:pPr>
+        <w:ind w:left="4320" w:hanging="360"/>
+      </w:pPr>
+      <w:rPr>
+        <w:rFonts w:ascii="Courier New" w:hAnsi="Courier New" w:cs="Courier New" w:hint="default"/>
+      </w:rPr>
+    </w:lvl>
+    <w:lvl w:ilvl="5" w:tplc="0C090005" w:tentative="1">
+      <w:start w:val="1"/>
+      <w:numFmt w:val="bullet"/>
+      <w:lvlText w:val=""/>
+      <w:lvlJc w:val="left"/>
+      <w:pPr>
+        <w:ind w:left="5040" w:hanging="360"/>
+      </w:pPr>
+      <w:rPr>
+        <w:rFonts w:ascii="Wingdings" w:hAnsi="Wingdings" w:hint="default"/>
+      </w:rPr>
+    </w:lvl>
+    <w:lvl w:ilvl="6" w:tplc="0C090001" w:tentative="1">
+      <w:start w:val="1"/>
+      <w:numFmt w:val="bullet"/>
+      <w:lvlText w:val=""/>
+      <w:lvlJc w:val="left"/>
+      <w:pPr>
+        <w:ind w:left="5760" w:hanging="360"/>
+      </w:pPr>
+      <w:rPr>
+        <w:rFonts w:ascii="Symbol" w:hAnsi="Symbol" w:hint="default"/>
+      </w:rPr>
+    </w:lvl>
+    <w:lvl w:ilvl="7" w:tplc="0C090003" w:tentative="1">
+      <w:start w:val="1"/>
+      <w:numFmt w:val="bullet"/>
+      <w:lvlText w:val="o"/>
+      <w:lvlJc w:val="left"/>
+      <w:pPr>
+        <w:ind w:left="6480" w:hanging="360"/>
+      </w:pPr>
+      <w:rPr>
+        <w:rFonts w:ascii="Courier New" w:hAnsi="Courier New" w:cs="Courier New" w:hint="default"/>
+      </w:rPr>
+    </w:lvl>
+    <w:lvl w:ilvl="8" w:tplc="0C090005" w:tentative="1">
+      <w:start w:val="1"/>
+      <w:numFmt w:val="bullet"/>
+      <w:lvlText w:val=""/>
+      <w:lvlJc w:val="left"/>
+      <w:pPr>
+        <w:ind w:left="7200" w:hanging="360"/>
+      </w:pPr>
+      <w:rPr>
+        <w:rFonts w:ascii="Wingdings" w:hAnsi="Wingdings" w:hint="default"/>
+      </w:rPr>
+    </w:lvl>
+  </w:abstractNum>
+  <w:abstractNum w:abstractNumId="7">
     <w:nsid w:val="766C5BEB"/>
     <w:multiLevelType w:val="hybridMultilevel"/>
     <w:tmpl w:val="3516DCF2"/>
@@ -3157,11 +5566,145 @@
       </w:rPr>
     </w:lvl>
   </w:abstractNum>
+  <w:abstractNum w:abstractNumId="8">
+    <w:nsid w:val="7B87376B"/>
+    <w:multiLevelType w:val="hybridMultilevel"/>
+    <w:tmpl w:val="E0666DF8"/>
+    <w:lvl w:ilvl="0" w:tplc="0C090001">
+      <w:start w:val="1"/>
+      <w:numFmt w:val="bullet"/>
+      <w:lvlText w:val=""/>
+      <w:lvlJc w:val="left"/>
+      <w:pPr>
+        <w:ind w:left="1440" w:hanging="360"/>
+      </w:pPr>
+      <w:rPr>
+        <w:rFonts w:ascii="Symbol" w:hAnsi="Symbol" w:hint="default"/>
+      </w:rPr>
+    </w:lvl>
+    <w:lvl w:ilvl="1" w:tplc="0C090003" w:tentative="1">
+      <w:start w:val="1"/>
+      <w:numFmt w:val="bullet"/>
+      <w:lvlText w:val="o"/>
+      <w:lvlJc w:val="left"/>
+      <w:pPr>
+        <w:ind w:left="2160" w:hanging="360"/>
+      </w:pPr>
+      <w:rPr>
+        <w:rFonts w:ascii="Courier New" w:hAnsi="Courier New" w:cs="Courier New" w:hint="default"/>
+      </w:rPr>
+    </w:lvl>
+    <w:lvl w:ilvl="2" w:tplc="0C090005" w:tentative="1">
+      <w:start w:val="1"/>
+      <w:numFmt w:val="bullet"/>
+      <w:lvlText w:val=""/>
+      <w:lvlJc w:val="left"/>
+      <w:pPr>
+        <w:ind w:left="2880" w:hanging="360"/>
+      </w:pPr>
+      <w:rPr>
+        <w:rFonts w:ascii="Wingdings" w:hAnsi="Wingdings" w:hint="default"/>
+      </w:rPr>
+    </w:lvl>
+    <w:lvl w:ilvl="3" w:tplc="0C090001" w:tentative="1">
+      <w:start w:val="1"/>
+      <w:numFmt w:val="bullet"/>
+      <w:lvlText w:val=""/>
+      <w:lvlJc w:val="left"/>
+      <w:pPr>
+        <w:ind w:left="3600" w:hanging="360"/>
+      </w:pPr>
+      <w:rPr>
+        <w:rFonts w:ascii="Symbol" w:hAnsi="Symbol" w:hint="default"/>
+      </w:rPr>
+    </w:lvl>
+    <w:lvl w:ilvl="4" w:tplc="0C090003" w:tentative="1">
+      <w:start w:val="1"/>
+      <w:numFmt w:val="bullet"/>
+      <w:lvlText w:val="o"/>
+      <w:lvlJc w:val="left"/>
+      <w:pPr>
+        <w:ind w:left="4320" w:hanging="360"/>
+      </w:pPr>
+      <w:rPr>
+        <w:rFonts w:ascii="Courier New" w:hAnsi="Courier New" w:cs="Courier New" w:hint="default"/>
+      </w:rPr>
+    </w:lvl>
+    <w:lvl w:ilvl="5" w:tplc="0C090005" w:tentative="1">
+      <w:start w:val="1"/>
+      <w:numFmt w:val="bullet"/>
+      <w:lvlText w:val=""/>
+      <w:lvlJc w:val="left"/>
+      <w:pPr>
+        <w:ind w:left="5040" w:hanging="360"/>
+      </w:pPr>
+      <w:rPr>
+        <w:rFonts w:ascii="Wingdings" w:hAnsi="Wingdings" w:hint="default"/>
+      </w:rPr>
+    </w:lvl>
+    <w:lvl w:ilvl="6" w:tplc="0C090001" w:tentative="1">
+      <w:start w:val="1"/>
+      <w:numFmt w:val="bullet"/>
+      <w:lvlText w:val=""/>
+      <w:lvlJc w:val="left"/>
+      <w:pPr>
+        <w:ind w:left="5760" w:hanging="360"/>
+      </w:pPr>
+      <w:rPr>
+        <w:rFonts w:ascii="Symbol" w:hAnsi="Symbol" w:hint="default"/>
+      </w:rPr>
+    </w:lvl>
+    <w:lvl w:ilvl="7" w:tplc="0C090003" w:tentative="1">
+      <w:start w:val="1"/>
+      <w:numFmt w:val="bullet"/>
+      <w:lvlText w:val="o"/>
+      <w:lvlJc w:val="left"/>
+      <w:pPr>
+        <w:ind w:left="6480" w:hanging="360"/>
+      </w:pPr>
+      <w:rPr>
+        <w:rFonts w:ascii="Courier New" w:hAnsi="Courier New" w:cs="Courier New" w:hint="default"/>
+      </w:rPr>
+    </w:lvl>
+    <w:lvl w:ilvl="8" w:tplc="0C090005" w:tentative="1">
+      <w:start w:val="1"/>
+      <w:numFmt w:val="bullet"/>
+      <w:lvlText w:val=""/>
+      <w:lvlJc w:val="left"/>
+      <w:pPr>
+        <w:ind w:left="7200" w:hanging="360"/>
+      </w:pPr>
+      <w:rPr>
+        <w:rFonts w:ascii="Wingdings" w:hAnsi="Wingdings" w:hint="default"/>
+      </w:rPr>
+    </w:lvl>
+  </w:abstractNum>
   <w:num w:numId="1">
+    <w:abstractNumId w:val="7"/>
+  </w:num>
+  <w:num w:numId="2">
+    <w:abstractNumId w:val="5"/>
+  </w:num>
+  <w:num w:numId="3">
+    <w:abstractNumId w:val="4"/>
+  </w:num>
+  <w:num w:numId="4">
+    <w:abstractNumId w:val="0"/>
+  </w:num>
+  <w:num w:numId="5">
+    <w:abstractNumId w:val="6"/>
+  </w:num>
+  <w:num w:numId="6">
     <w:abstractNumId w:val="1"/>
   </w:num>
-  <w:num w:numId="2">
-    <w:abstractNumId w:val="0"/>
+  <w:num w:numId="7">
+    <w:abstractNumId w:val="8"/>
+  </w:num>
+  <w:num w:numId="8">
+    <w:abstractNumId w:val="3"/>
+  </w:num>
+  <w:num w:numId="9">
+    <w:abstractNumId w:val="2"/>
   </w:num>
 </w:numbering>
 </file>
@@ -4339,36 +6882,6 @@
         </w:p>
       </w:docPartBody>
     </w:docPart>
-    <w:docPart>
-      <w:docPartPr>
-        <w:name w:val="064C58946CEF451C90BAFD983F5DE94D"/>
-        <w:category>
-          <w:name w:val="General"/>
-          <w:gallery w:val="placeholder"/>
-        </w:category>
-        <w:types>
-          <w:type w:val="bbPlcHdr"/>
-        </w:types>
-        <w:behaviors>
-          <w:behavior w:val="content"/>
-        </w:behaviors>
-        <w:guid w:val="{031C86C3-ABD7-4D0F-BD76-CD98676440B8}"/>
-      </w:docPartPr>
-      <w:docPartBody>
-        <w:p>
-          <w:pPr>
-            <w:pStyle w:val="064C58946CEF451C90BAFD983F5DE94D"/>
-          </w:pPr>
-          <w:r>
-            <w:rPr>
-              <w:b/>
-              <w:bCs/>
-            </w:rPr>
-            <w:t>[Type the author name]</w:t>
-          </w:r>
-        </w:p>
-      </w:docPartBody>
-    </w:docPart>
   </w:docParts>
 </w:glossaryDocument>
 </file>
@@ -4421,9 +6934,8 @@
     <w:panose1 w:val="020B0604030504040204"/>
     <w:charset w:val="00"/>
     <w:family w:val="swiss"/>
-    <w:notTrueType/>
     <w:pitch w:val="variable"/>
-    <w:sig w:usb0="00000003" w:usb1="00000000" w:usb2="00000000" w:usb3="00000000" w:csb0="00000001" w:csb1="00000000"/>
+    <w:sig w:usb0="E1002EFF" w:usb1="C000605B" w:usb2="00000029" w:usb3="00000000" w:csb0="000101FF" w:csb1="00000000"/>
   </w:font>
 </w:fonts>
 </file>
@@ -4443,6 +6955,7 @@
   <w:rsids>
     <w:rsidRoot w:val="004D03A4"/>
     <w:rsid w:val="00115AA3"/>
+    <w:rsid w:val="002B3483"/>
     <w:rsid w:val="004D03A4"/>
     <w:rsid w:val="009D32BF"/>
     <w:rsid w:val="00C94DFC"/>
@@ -5206,7 +7719,7 @@
 
 <file path=customXml/item1.xml><?xml version="1.0" encoding="utf-8"?>
 <CoverPageProperties xmlns="http://schemas.microsoft.com/office/2006/coverPageProps">
-  <PublishDate>Version 0.01</PublishDate>
+  <PublishDate>Version 0.02</PublishDate>
   <Abstract/>
   <CompanyAddress/>
   <CompanyPhone/>
@@ -5228,7 +7741,7 @@
 </file>
 
 <file path=customXml/itemProps2.xml><?xml version="1.0" encoding="utf-8"?>
-<ds:datastoreItem xmlns:ds="http://schemas.openxmlformats.org/officeDocument/2006/customXml" ds:itemID="{AF1EE2F1-542F-437D-87DA-B37EF0EFC011}">
+<ds:datastoreItem xmlns:ds="http://schemas.openxmlformats.org/officeDocument/2006/customXml" ds:itemID="{95198ADA-C128-45C2-9136-9583D62DD41E}">
   <ds:schemaRefs>
     <ds:schemaRef ds:uri="http://schemas.openxmlformats.org/officeDocument/2006/bibliography"/>
   </ds:schemaRefs>

</xml_diff>

<commit_message>
Further additions to the Design Document.
Any feedback is much appreciated :D
</commit_message>
<xml_diff>
--- a/documentation/GameDesignDocument.docx
+++ b/documentation/GameDesignDocument.docx
@@ -96,9 +96,6 @@
                 </w:rPr>
                 <w:alias w:val="Title"/>
                 <w:id w:val="15524250"/>
-                <w:placeholder>
-                  <w:docPart w:val="7C2783B0A6D44802850363F19B7DFE1A"/>
-                </w:placeholder>
                 <w:dataBinding w:prefixMappings="xmlns:ns0='http://schemas.openxmlformats.org/package/2006/metadata/core-properties' xmlns:ns1='http://purl.org/dc/elements/1.1/'" w:xpath="/ns0:coreProperties[1]/ns1:title[1]" w:storeItemID="{6C3C8BC8-F283-45AE-878A-BAB7291924A1}"/>
                 <w:text/>
               </w:sdtPr>
@@ -128,18 +125,8 @@
                         <w:sz w:val="80"/>
                         <w:szCs w:val="80"/>
                       </w:rPr>
-                      <w:t xml:space="preserve">Blizzard the </w:t>
+                      <w:t>Blizzard the Wizzard</w:t>
                     </w:r>
-                    <w:proofErr w:type="spellStart"/>
-                    <w:r>
-                      <w:rPr>
-                        <w:rFonts w:asciiTheme="majorHAnsi" w:eastAsiaTheme="majorEastAsia" w:hAnsiTheme="majorHAnsi" w:cstheme="majorBidi"/>
-                        <w:sz w:val="80"/>
-                        <w:szCs w:val="80"/>
-                      </w:rPr>
-                      <w:t>Wizzard</w:t>
-                    </w:r>
-                    <w:proofErr w:type="spellEnd"/>
                   </w:p>
                 </w:tc>
               </w:sdtContent>
@@ -159,9 +146,6 @@
                 </w:rPr>
                 <w:alias w:val="Subtitle"/>
                 <w:id w:val="15524255"/>
-                <w:placeholder>
-                  <w:docPart w:val="25BF194B46CD43D4B4709D0F45E7A703"/>
-                </w:placeholder>
                 <w:dataBinding w:prefixMappings="xmlns:ns0='http://schemas.openxmlformats.org/package/2006/metadata/core-properties' xmlns:ns1='http://purl.org/dc/elements/1.1/'" w:xpath="/ns0:coreProperties[1]/ns1:subject[1]" w:storeItemID="{6C3C8BC8-F283-45AE-878A-BAB7291924A1}"/>
                 <w:text/>
               </w:sdtPr>
@@ -253,23 +237,7 @@
                         <w:b/>
                         <w:bCs/>
                       </w:rPr>
-                      <w:t xml:space="preserve">Hamish Carrier, </w:t>
-                    </w:r>
-                    <w:proofErr w:type="spellStart"/>
-                    <w:r>
-                      <w:rPr>
-                        <w:b/>
-                        <w:bCs/>
-                      </w:rPr>
-                      <w:t>Arran</w:t>
-                    </w:r>
-                    <w:proofErr w:type="spellEnd"/>
-                    <w:r>
-                      <w:rPr>
-                        <w:b/>
-                        <w:bCs/>
-                      </w:rPr>
-                      <w:t xml:space="preserve"> Ford, Liam Doherty, </w:t>
+                      <w:t xml:space="preserve">Hamish Carrier, Arran Ford, Liam Doherty, </w:t>
                     </w:r>
                     <w:r>
                       <w:rPr>
@@ -326,7 +294,7 @@
                         <w:b/>
                         <w:bCs/>
                       </w:rPr>
-                      <w:t>Version 0.02</w:t>
+                      <w:t>Version 0.03</w:t>
                     </w:r>
                   </w:p>
                 </w:tc>
@@ -436,7 +404,7 @@
           <w:r>
             <w:fldChar w:fldCharType="separate"/>
           </w:r>
-          <w:hyperlink w:anchor="_Toc336553876" w:history="1">
+          <w:hyperlink w:anchor="_Toc336976828" w:history="1">
             <w:r>
               <w:rPr>
                 <w:rStyle w:val="Hyperlink"/>
@@ -463,7 +431,7 @@
                 <w:noProof/>
                 <w:webHidden/>
               </w:rPr>
-              <w:instrText xml:space="preserve"> PAGEREF _Toc336553876 \h </w:instrText>
+              <w:instrText xml:space="preserve"> PAGEREF _Toc336976828 \h </w:instrText>
             </w:r>
             <w:r>
               <w:rPr>
@@ -506,7 +474,7 @@
               <w:lang w:eastAsia="en-AU"/>
             </w:rPr>
           </w:pPr>
-          <w:hyperlink w:anchor="_Toc336553877" w:history="1">
+          <w:hyperlink w:anchor="_Toc336976829" w:history="1">
             <w:r>
               <w:rPr>
                 <w:rStyle w:val="Hyperlink"/>
@@ -533,7 +501,7 @@
                 <w:noProof/>
                 <w:webHidden/>
               </w:rPr>
-              <w:instrText xml:space="preserve"> PAGEREF _Toc336553877 \h </w:instrText>
+              <w:instrText xml:space="preserve"> PAGEREF _Toc336976829 \h </w:instrText>
             </w:r>
             <w:r>
               <w:rPr>
@@ -576,7 +544,7 @@
               <w:lang w:eastAsia="en-AU"/>
             </w:rPr>
           </w:pPr>
-          <w:hyperlink w:anchor="_Toc336553878" w:history="1">
+          <w:hyperlink w:anchor="_Toc336976830" w:history="1">
             <w:r>
               <w:rPr>
                 <w:rStyle w:val="Hyperlink"/>
@@ -603,7 +571,7 @@
                 <w:noProof/>
                 <w:webHidden/>
               </w:rPr>
-              <w:instrText xml:space="preserve"> PAGEREF _Toc336553878 \h </w:instrText>
+              <w:instrText xml:space="preserve"> PAGEREF _Toc336976830 \h </w:instrText>
             </w:r>
             <w:r>
               <w:rPr>
@@ -624,6 +592,76 @@
                 <w:webHidden/>
               </w:rPr>
               <w:t>3</w:t>
+            </w:r>
+            <w:r>
+              <w:rPr>
+                <w:noProof/>
+                <w:webHidden/>
+              </w:rPr>
+              <w:fldChar w:fldCharType="end"/>
+            </w:r>
+          </w:hyperlink>
+        </w:p>
+        <w:p>
+          <w:pPr>
+            <w:pStyle w:val="TOC2"/>
+            <w:tabs>
+              <w:tab w:val="right" w:leader="dot" w:pos="9016"/>
+            </w:tabs>
+            <w:rPr>
+              <w:rFonts w:eastAsiaTheme="minorEastAsia"/>
+              <w:noProof/>
+              <w:lang w:eastAsia="en-AU"/>
+            </w:rPr>
+          </w:pPr>
+          <w:hyperlink w:anchor="_Toc336976831" w:history="1">
+            <w:r>
+              <w:rPr>
+                <w:rStyle w:val="Hyperlink"/>
+                <w:noProof/>
+              </w:rPr>
+              <w:t>Controls</w:t>
+            </w:r>
+            <w:r>
+              <w:rPr>
+                <w:noProof/>
+                <w:webHidden/>
+              </w:rPr>
+              <w:tab/>
+            </w:r>
+            <w:r>
+              <w:rPr>
+                <w:noProof/>
+                <w:webHidden/>
+              </w:rPr>
+              <w:fldChar w:fldCharType="begin"/>
+            </w:r>
+            <w:r>
+              <w:rPr>
+                <w:noProof/>
+                <w:webHidden/>
+              </w:rPr>
+              <w:instrText xml:space="preserve"> PAGEREF _Toc336976831 \h </w:instrText>
+            </w:r>
+            <w:r>
+              <w:rPr>
+                <w:noProof/>
+                <w:webHidden/>
+              </w:rPr>
+            </w:r>
+            <w:r>
+              <w:rPr>
+                <w:noProof/>
+                <w:webHidden/>
+              </w:rPr>
+              <w:fldChar w:fldCharType="separate"/>
+            </w:r>
+            <w:r>
+              <w:rPr>
+                <w:noProof/>
+                <w:webHidden/>
+              </w:rPr>
+              <w:t>4</w:t>
             </w:r>
             <w:r>
               <w:rPr>
@@ -646,7 +684,7 @@
               <w:lang w:eastAsia="en-AU"/>
             </w:rPr>
           </w:pPr>
-          <w:hyperlink w:anchor="_Toc336553879" w:history="1">
+          <w:hyperlink w:anchor="_Toc336976832" w:history="1">
             <w:r>
               <w:rPr>
                 <w:rStyle w:val="Hyperlink"/>
@@ -673,7 +711,7 @@
                 <w:noProof/>
                 <w:webHidden/>
               </w:rPr>
-              <w:instrText xml:space="preserve"> PAGEREF _Toc336553879 \h </w:instrText>
+              <w:instrText xml:space="preserve"> PAGEREF _Toc336976832 \h </w:instrText>
             </w:r>
             <w:r>
               <w:rPr>
@@ -693,7 +731,7 @@
                 <w:noProof/>
                 <w:webHidden/>
               </w:rPr>
-              <w:t>3</w:t>
+              <w:t>4</w:t>
             </w:r>
             <w:r>
               <w:rPr>
@@ -716,7 +754,7 @@
               <w:lang w:eastAsia="en-AU"/>
             </w:rPr>
           </w:pPr>
-          <w:hyperlink w:anchor="_Toc336553880" w:history="1">
+          <w:hyperlink w:anchor="_Toc336976833" w:history="1">
             <w:r>
               <w:rPr>
                 <w:rStyle w:val="Hyperlink"/>
@@ -743,7 +781,7 @@
                 <w:noProof/>
                 <w:webHidden/>
               </w:rPr>
-              <w:instrText xml:space="preserve"> PAGEREF _Toc336553880 \h </w:instrText>
+              <w:instrText xml:space="preserve"> PAGEREF _Toc336976833 \h </w:instrText>
             </w:r>
             <w:r>
               <w:rPr>
@@ -763,7 +801,7 @@
                 <w:noProof/>
                 <w:webHidden/>
               </w:rPr>
-              <w:t>3</w:t>
+              <w:t>4</w:t>
             </w:r>
             <w:r>
               <w:rPr>
@@ -786,7 +824,7 @@
               <w:lang w:eastAsia="en-AU"/>
             </w:rPr>
           </w:pPr>
-          <w:hyperlink w:anchor="_Toc336553881" w:history="1">
+          <w:hyperlink w:anchor="_Toc336976834" w:history="1">
             <w:r>
               <w:rPr>
                 <w:rStyle w:val="Hyperlink"/>
@@ -813,7 +851,7 @@
                 <w:noProof/>
                 <w:webHidden/>
               </w:rPr>
-              <w:instrText xml:space="preserve"> PAGEREF _Toc336553881 \h </w:instrText>
+              <w:instrText xml:space="preserve"> PAGEREF _Toc336976834 \h </w:instrText>
             </w:r>
             <w:r>
               <w:rPr>
@@ -856,7 +894,7 @@
               <w:lang w:eastAsia="en-AU"/>
             </w:rPr>
           </w:pPr>
-          <w:hyperlink w:anchor="_Toc336553882" w:history="1">
+          <w:hyperlink w:anchor="_Toc336976835" w:history="1">
             <w:r>
               <w:rPr>
                 <w:rStyle w:val="Hyperlink"/>
@@ -883,7 +921,7 @@
                 <w:noProof/>
                 <w:webHidden/>
               </w:rPr>
-              <w:instrText xml:space="preserve"> PAGEREF _Toc336553882 \h </w:instrText>
+              <w:instrText xml:space="preserve"> PAGEREF _Toc336976835 \h </w:instrText>
             </w:r>
             <w:r>
               <w:rPr>
@@ -903,7 +941,7 @@
                 <w:noProof/>
                 <w:webHidden/>
               </w:rPr>
-              <w:t>4</w:t>
+              <w:t>5</w:t>
             </w:r>
             <w:r>
               <w:rPr>
@@ -926,7 +964,7 @@
               <w:lang w:eastAsia="en-AU"/>
             </w:rPr>
           </w:pPr>
-          <w:hyperlink w:anchor="_Toc336553883" w:history="1">
+          <w:hyperlink w:anchor="_Toc336976836" w:history="1">
             <w:r>
               <w:rPr>
                 <w:rStyle w:val="Hyperlink"/>
@@ -953,7 +991,7 @@
                 <w:noProof/>
                 <w:webHidden/>
               </w:rPr>
-              <w:instrText xml:space="preserve"> PAGEREF _Toc336553883 \h </w:instrText>
+              <w:instrText xml:space="preserve"> PAGEREF _Toc336976836 \h </w:instrText>
             </w:r>
             <w:r>
               <w:rPr>
@@ -973,7 +1011,7 @@
                 <w:noProof/>
                 <w:webHidden/>
               </w:rPr>
-              <w:t>4</w:t>
+              <w:t>5</w:t>
             </w:r>
             <w:r>
               <w:rPr>
@@ -996,7 +1034,7 @@
               <w:lang w:eastAsia="en-AU"/>
             </w:rPr>
           </w:pPr>
-          <w:hyperlink w:anchor="_Toc336553884" w:history="1">
+          <w:hyperlink w:anchor="_Toc336976837" w:history="1">
             <w:r>
               <w:rPr>
                 <w:rStyle w:val="Hyperlink"/>
@@ -1023,7 +1061,7 @@
                 <w:noProof/>
                 <w:webHidden/>
               </w:rPr>
-              <w:instrText xml:space="preserve"> PAGEREF _Toc336553884 \h </w:instrText>
+              <w:instrText xml:space="preserve"> PAGEREF _Toc336976837 \h </w:instrText>
             </w:r>
             <w:r>
               <w:rPr>
@@ -1043,7 +1081,7 @@
                 <w:noProof/>
                 <w:webHidden/>
               </w:rPr>
-              <w:t>5</w:t>
+              <w:t>6</w:t>
             </w:r>
             <w:r>
               <w:rPr>
@@ -1066,7 +1104,7 @@
               <w:lang w:eastAsia="en-AU"/>
             </w:rPr>
           </w:pPr>
-          <w:hyperlink w:anchor="_Toc336553885" w:history="1">
+          <w:hyperlink w:anchor="_Toc336976838" w:history="1">
             <w:r>
               <w:rPr>
                 <w:rStyle w:val="Hyperlink"/>
@@ -1093,7 +1131,7 @@
                 <w:noProof/>
                 <w:webHidden/>
               </w:rPr>
-              <w:instrText xml:space="preserve"> PAGEREF _Toc336553885 \h </w:instrText>
+              <w:instrText xml:space="preserve"> PAGEREF _Toc336976838 \h </w:instrText>
             </w:r>
             <w:r>
               <w:rPr>
@@ -1113,7 +1151,7 @@
                 <w:noProof/>
                 <w:webHidden/>
               </w:rPr>
-              <w:t>5</w:t>
+              <w:t>6</w:t>
             </w:r>
             <w:r>
               <w:rPr>
@@ -1136,7 +1174,7 @@
               <w:lang w:eastAsia="en-AU"/>
             </w:rPr>
           </w:pPr>
-          <w:hyperlink w:anchor="_Toc336553886" w:history="1">
+          <w:hyperlink w:anchor="_Toc336976839" w:history="1">
             <w:r>
               <w:rPr>
                 <w:rStyle w:val="Hyperlink"/>
@@ -1163,7 +1201,7 @@
                 <w:noProof/>
                 <w:webHidden/>
               </w:rPr>
-              <w:instrText xml:space="preserve"> PAGEREF _Toc336553886 \h </w:instrText>
+              <w:instrText xml:space="preserve"> PAGEREF _Toc336976839 \h </w:instrText>
             </w:r>
             <w:r>
               <w:rPr>
@@ -1183,7 +1221,7 @@
                 <w:noProof/>
                 <w:webHidden/>
               </w:rPr>
-              <w:t>5</w:t>
+              <w:t>6</w:t>
             </w:r>
             <w:r>
               <w:rPr>
@@ -1206,7 +1244,7 @@
               <w:lang w:eastAsia="en-AU"/>
             </w:rPr>
           </w:pPr>
-          <w:hyperlink w:anchor="_Toc336553887" w:history="1">
+          <w:hyperlink w:anchor="_Toc336976840" w:history="1">
             <w:r>
               <w:rPr>
                 <w:rStyle w:val="Hyperlink"/>
@@ -1233,7 +1271,7 @@
                 <w:noProof/>
                 <w:webHidden/>
               </w:rPr>
-              <w:instrText xml:space="preserve"> PAGEREF _Toc336553887 \h </w:instrText>
+              <w:instrText xml:space="preserve"> PAGEREF _Toc336976840 \h </w:instrText>
             </w:r>
             <w:r>
               <w:rPr>
@@ -1253,7 +1291,7 @@
                 <w:noProof/>
                 <w:webHidden/>
               </w:rPr>
-              <w:t>5</w:t>
+              <w:t>6</w:t>
             </w:r>
             <w:r>
               <w:rPr>
@@ -1276,7 +1314,7 @@
               <w:lang w:eastAsia="en-AU"/>
             </w:rPr>
           </w:pPr>
-          <w:hyperlink w:anchor="_Toc336553888" w:history="1">
+          <w:hyperlink w:anchor="_Toc336976841" w:history="1">
             <w:r>
               <w:rPr>
                 <w:rStyle w:val="Hyperlink"/>
@@ -1303,7 +1341,7 @@
                 <w:noProof/>
                 <w:webHidden/>
               </w:rPr>
-              <w:instrText xml:space="preserve"> PAGEREF _Toc336553888 \h </w:instrText>
+              <w:instrText xml:space="preserve"> PAGEREF _Toc336976841 \h </w:instrText>
             </w:r>
             <w:r>
               <w:rPr>
@@ -1323,7 +1361,77 @@
                 <w:noProof/>
                 <w:webHidden/>
               </w:rPr>
-              <w:t>5</w:t>
+              <w:t>6</w:t>
+            </w:r>
+            <w:r>
+              <w:rPr>
+                <w:noProof/>
+                <w:webHidden/>
+              </w:rPr>
+              <w:fldChar w:fldCharType="end"/>
+            </w:r>
+          </w:hyperlink>
+        </w:p>
+        <w:p>
+          <w:pPr>
+            <w:pStyle w:val="TOC2"/>
+            <w:tabs>
+              <w:tab w:val="right" w:leader="dot" w:pos="9016"/>
+            </w:tabs>
+            <w:rPr>
+              <w:rFonts w:eastAsiaTheme="minorEastAsia"/>
+              <w:noProof/>
+              <w:lang w:eastAsia="en-AU"/>
+            </w:rPr>
+          </w:pPr>
+          <w:hyperlink w:anchor="_Toc336976842" w:history="1">
+            <w:r>
+              <w:rPr>
+                <w:rStyle w:val="Hyperlink"/>
+                <w:noProof/>
+              </w:rPr>
+              <w:t>State Transition Tables</w:t>
+            </w:r>
+            <w:r>
+              <w:rPr>
+                <w:noProof/>
+                <w:webHidden/>
+              </w:rPr>
+              <w:tab/>
+            </w:r>
+            <w:r>
+              <w:rPr>
+                <w:noProof/>
+                <w:webHidden/>
+              </w:rPr>
+              <w:fldChar w:fldCharType="begin"/>
+            </w:r>
+            <w:r>
+              <w:rPr>
+                <w:noProof/>
+                <w:webHidden/>
+              </w:rPr>
+              <w:instrText xml:space="preserve"> PAGEREF _Toc336976842 \h </w:instrText>
+            </w:r>
+            <w:r>
+              <w:rPr>
+                <w:noProof/>
+                <w:webHidden/>
+              </w:rPr>
+            </w:r>
+            <w:r>
+              <w:rPr>
+                <w:noProof/>
+                <w:webHidden/>
+              </w:rPr>
+              <w:fldChar w:fldCharType="separate"/>
+            </w:r>
+            <w:r>
+              <w:rPr>
+                <w:noProof/>
+                <w:webHidden/>
+              </w:rPr>
+              <w:t>6</w:t>
             </w:r>
             <w:r>
               <w:rPr>
@@ -1346,7 +1454,7 @@
               <w:lang w:eastAsia="en-AU"/>
             </w:rPr>
           </w:pPr>
-          <w:hyperlink w:anchor="_Toc336553889" w:history="1">
+          <w:hyperlink w:anchor="_Toc336976843" w:history="1">
             <w:r>
               <w:rPr>
                 <w:rStyle w:val="Hyperlink"/>
@@ -1373,7 +1481,7 @@
                 <w:noProof/>
                 <w:webHidden/>
               </w:rPr>
-              <w:instrText xml:space="preserve"> PAGEREF _Toc336553889 \h </w:instrText>
+              <w:instrText xml:space="preserve"> PAGEREF _Toc336976843 \h </w:instrText>
             </w:r>
             <w:r>
               <w:rPr>
@@ -1393,7 +1501,7 @@
                 <w:noProof/>
                 <w:webHidden/>
               </w:rPr>
-              <w:t>5</w:t>
+              <w:t>7</w:t>
             </w:r>
             <w:r>
               <w:rPr>
@@ -1416,7 +1524,7 @@
               <w:lang w:eastAsia="en-AU"/>
             </w:rPr>
           </w:pPr>
-          <w:hyperlink w:anchor="_Toc336553890" w:history="1">
+          <w:hyperlink w:anchor="_Toc336976844" w:history="1">
             <w:r>
               <w:rPr>
                 <w:rStyle w:val="Hyperlink"/>
@@ -1443,7 +1551,7 @@
                 <w:noProof/>
                 <w:webHidden/>
               </w:rPr>
-              <w:instrText xml:space="preserve"> PAGEREF _Toc336553890 \h </w:instrText>
+              <w:instrText xml:space="preserve"> PAGEREF _Toc336976844 \h </w:instrText>
             </w:r>
             <w:r>
               <w:rPr>
@@ -1463,7 +1571,77 @@
                 <w:noProof/>
                 <w:webHidden/>
               </w:rPr>
-              <w:t>5</w:t>
+              <w:t>7</w:t>
+            </w:r>
+            <w:r>
+              <w:rPr>
+                <w:noProof/>
+                <w:webHidden/>
+              </w:rPr>
+              <w:fldChar w:fldCharType="end"/>
+            </w:r>
+          </w:hyperlink>
+        </w:p>
+        <w:p>
+          <w:pPr>
+            <w:pStyle w:val="TOC2"/>
+            <w:tabs>
+              <w:tab w:val="right" w:leader="dot" w:pos="9016"/>
+            </w:tabs>
+            <w:rPr>
+              <w:rFonts w:eastAsiaTheme="minorEastAsia"/>
+              <w:noProof/>
+              <w:lang w:eastAsia="en-AU"/>
+            </w:rPr>
+          </w:pPr>
+          <w:hyperlink w:anchor="_Toc336976845" w:history="1">
+            <w:r>
+              <w:rPr>
+                <w:rStyle w:val="Hyperlink"/>
+                <w:noProof/>
+              </w:rPr>
+              <w:t>User Interface</w:t>
+            </w:r>
+            <w:r>
+              <w:rPr>
+                <w:noProof/>
+                <w:webHidden/>
+              </w:rPr>
+              <w:tab/>
+            </w:r>
+            <w:r>
+              <w:rPr>
+                <w:noProof/>
+                <w:webHidden/>
+              </w:rPr>
+              <w:fldChar w:fldCharType="begin"/>
+            </w:r>
+            <w:r>
+              <w:rPr>
+                <w:noProof/>
+                <w:webHidden/>
+              </w:rPr>
+              <w:instrText xml:space="preserve"> PAGEREF _Toc336976845 \h </w:instrText>
+            </w:r>
+            <w:r>
+              <w:rPr>
+                <w:noProof/>
+                <w:webHidden/>
+              </w:rPr>
+            </w:r>
+            <w:r>
+              <w:rPr>
+                <w:noProof/>
+                <w:webHidden/>
+              </w:rPr>
+              <w:fldChar w:fldCharType="separate"/>
+            </w:r>
+            <w:r>
+              <w:rPr>
+                <w:noProof/>
+                <w:webHidden/>
+              </w:rPr>
+              <w:t>7</w:t>
             </w:r>
             <w:r>
               <w:rPr>
@@ -1486,7 +1664,7 @@
               <w:lang w:eastAsia="en-AU"/>
             </w:rPr>
           </w:pPr>
-          <w:hyperlink w:anchor="_Toc336553891" w:history="1">
+          <w:hyperlink w:anchor="_Toc336976846" w:history="1">
             <w:r>
               <w:rPr>
                 <w:rStyle w:val="Hyperlink"/>
@@ -1513,7 +1691,7 @@
                 <w:noProof/>
                 <w:webHidden/>
               </w:rPr>
-              <w:instrText xml:space="preserve"> PAGEREF _Toc336553891 \h </w:instrText>
+              <w:instrText xml:space="preserve"> PAGEREF _Toc336976846 \h </w:instrText>
             </w:r>
             <w:r>
               <w:rPr>
@@ -1533,7 +1711,7 @@
                 <w:noProof/>
                 <w:webHidden/>
               </w:rPr>
-              <w:t>5</w:t>
+              <w:t>7</w:t>
             </w:r>
             <w:r>
               <w:rPr>
@@ -1556,7 +1734,7 @@
               <w:lang w:eastAsia="en-AU"/>
             </w:rPr>
           </w:pPr>
-          <w:hyperlink w:anchor="_Toc336553892" w:history="1">
+          <w:hyperlink w:anchor="_Toc336976847" w:history="1">
             <w:r>
               <w:rPr>
                 <w:rStyle w:val="Hyperlink"/>
@@ -1583,7 +1761,7 @@
                 <w:noProof/>
                 <w:webHidden/>
               </w:rPr>
-              <w:instrText xml:space="preserve"> PAGEREF _Toc336553892 \h </w:instrText>
+              <w:instrText xml:space="preserve"> PAGEREF _Toc336976847 \h </w:instrText>
             </w:r>
             <w:r>
               <w:rPr>
@@ -1603,7 +1781,7 @@
                 <w:noProof/>
                 <w:webHidden/>
               </w:rPr>
-              <w:t>5</w:t>
+              <w:t>7</w:t>
             </w:r>
             <w:r>
               <w:rPr>
@@ -1626,7 +1804,7 @@
               <w:lang w:eastAsia="en-AU"/>
             </w:rPr>
           </w:pPr>
-          <w:hyperlink w:anchor="_Toc336553893" w:history="1">
+          <w:hyperlink w:anchor="_Toc336976848" w:history="1">
             <w:r>
               <w:rPr>
                 <w:rStyle w:val="Hyperlink"/>
@@ -1653,7 +1831,7 @@
                 <w:noProof/>
                 <w:webHidden/>
               </w:rPr>
-              <w:instrText xml:space="preserve"> PAGEREF _Toc336553893 \h </w:instrText>
+              <w:instrText xml:space="preserve"> PAGEREF _Toc336976848 \h </w:instrText>
             </w:r>
             <w:r>
               <w:rPr>
@@ -1673,7 +1851,7 @@
                 <w:noProof/>
                 <w:webHidden/>
               </w:rPr>
-              <w:t>5</w:t>
+              <w:t>8</w:t>
             </w:r>
             <w:r>
               <w:rPr>
@@ -1696,7 +1874,7 @@
               <w:lang w:eastAsia="en-AU"/>
             </w:rPr>
           </w:pPr>
-          <w:hyperlink w:anchor="_Toc336553894" w:history="1">
+          <w:hyperlink w:anchor="_Toc336976849" w:history="1">
             <w:r>
               <w:rPr>
                 <w:rStyle w:val="Hyperlink"/>
@@ -1723,7 +1901,7 @@
                 <w:noProof/>
                 <w:webHidden/>
               </w:rPr>
-              <w:instrText xml:space="preserve"> PAGEREF _Toc336553894 \h </w:instrText>
+              <w:instrText xml:space="preserve"> PAGEREF _Toc336976849 \h </w:instrText>
             </w:r>
             <w:r>
               <w:rPr>
@@ -1743,7 +1921,7 @@
                 <w:noProof/>
                 <w:webHidden/>
               </w:rPr>
-              <w:t>6</w:t>
+              <w:t>8</w:t>
             </w:r>
             <w:r>
               <w:rPr>
@@ -1766,7 +1944,7 @@
               <w:lang w:eastAsia="en-AU"/>
             </w:rPr>
           </w:pPr>
-          <w:hyperlink w:anchor="_Toc336553895" w:history="1">
+          <w:hyperlink w:anchor="_Toc336976850" w:history="1">
             <w:r>
               <w:rPr>
                 <w:rStyle w:val="Hyperlink"/>
@@ -1793,7 +1971,7 @@
                 <w:noProof/>
                 <w:webHidden/>
               </w:rPr>
-              <w:instrText xml:space="preserve"> PAGEREF _Toc336553895 \h </w:instrText>
+              <w:instrText xml:space="preserve"> PAGEREF _Toc336976850 \h </w:instrText>
             </w:r>
             <w:r>
               <w:rPr>
@@ -1813,7 +1991,79 @@
                 <w:noProof/>
                 <w:webHidden/>
               </w:rPr>
-              <w:t>6</w:t>
+              <w:t>8</w:t>
+            </w:r>
+            <w:r>
+              <w:rPr>
+                <w:noProof/>
+                <w:webHidden/>
+              </w:rPr>
+              <w:fldChar w:fldCharType="end"/>
+            </w:r>
+          </w:hyperlink>
+          <w:bookmarkStart w:id="0" w:name="_GoBack"/>
+          <w:bookmarkEnd w:id="0"/>
+        </w:p>
+        <w:p>
+          <w:pPr>
+            <w:pStyle w:val="TOC1"/>
+            <w:tabs>
+              <w:tab w:val="right" w:leader="dot" w:pos="9016"/>
+            </w:tabs>
+            <w:rPr>
+              <w:rFonts w:eastAsiaTheme="minorEastAsia"/>
+              <w:noProof/>
+              <w:lang w:eastAsia="en-AU"/>
+            </w:rPr>
+          </w:pPr>
+          <w:hyperlink w:anchor="_Toc336976851" w:history="1">
+            <w:r>
+              <w:rPr>
+                <w:rStyle w:val="Hyperlink"/>
+                <w:noProof/>
+              </w:rPr>
+              <w:t>Story</w:t>
+            </w:r>
+            <w:r>
+              <w:rPr>
+                <w:noProof/>
+                <w:webHidden/>
+              </w:rPr>
+              <w:tab/>
+            </w:r>
+            <w:r>
+              <w:rPr>
+                <w:noProof/>
+                <w:webHidden/>
+              </w:rPr>
+              <w:fldChar w:fldCharType="begin"/>
+            </w:r>
+            <w:r>
+              <w:rPr>
+                <w:noProof/>
+                <w:webHidden/>
+              </w:rPr>
+              <w:instrText xml:space="preserve"> PAGEREF _Toc336976851 \h </w:instrText>
+            </w:r>
+            <w:r>
+              <w:rPr>
+                <w:noProof/>
+                <w:webHidden/>
+              </w:rPr>
+            </w:r>
+            <w:r>
+              <w:rPr>
+                <w:noProof/>
+                <w:webHidden/>
+              </w:rPr>
+              <w:fldChar w:fldCharType="separate"/>
+            </w:r>
+            <w:r>
+              <w:rPr>
+                <w:noProof/>
+                <w:webHidden/>
+              </w:rPr>
+              <w:t>8</w:t>
             </w:r>
             <w:r>
               <w:rPr>
@@ -1836,13 +2086,13 @@
               <w:lang w:eastAsia="en-AU"/>
             </w:rPr>
           </w:pPr>
-          <w:hyperlink w:anchor="_Toc336553896" w:history="1">
+          <w:hyperlink w:anchor="_Toc336976852" w:history="1">
             <w:r>
               <w:rPr>
                 <w:rStyle w:val="Hyperlink"/>
                 <w:noProof/>
               </w:rPr>
-              <w:t>Story</w:t>
+              <w:t>Level Design</w:t>
             </w:r>
             <w:r>
               <w:rPr>
@@ -1863,7 +2113,7 @@
                 <w:noProof/>
                 <w:webHidden/>
               </w:rPr>
-              <w:instrText xml:space="preserve"> PAGEREF _Toc336553896 \h </w:instrText>
+              <w:instrText xml:space="preserve"> PAGEREF _Toc336976852 \h </w:instrText>
             </w:r>
             <w:r>
               <w:rPr>
@@ -1883,77 +2133,7 @@
                 <w:noProof/>
                 <w:webHidden/>
               </w:rPr>
-              <w:t>6</w:t>
-            </w:r>
-            <w:r>
-              <w:rPr>
-                <w:noProof/>
-                <w:webHidden/>
-              </w:rPr>
-              <w:fldChar w:fldCharType="end"/>
-            </w:r>
-          </w:hyperlink>
-        </w:p>
-        <w:p>
-          <w:pPr>
-            <w:pStyle w:val="TOC1"/>
-            <w:tabs>
-              <w:tab w:val="right" w:leader="dot" w:pos="9016"/>
-            </w:tabs>
-            <w:rPr>
-              <w:rFonts w:eastAsiaTheme="minorEastAsia"/>
-              <w:noProof/>
-              <w:lang w:eastAsia="en-AU"/>
-            </w:rPr>
-          </w:pPr>
-          <w:hyperlink w:anchor="_Toc336553897" w:history="1">
-            <w:r>
-              <w:rPr>
-                <w:rStyle w:val="Hyperlink"/>
-                <w:noProof/>
-              </w:rPr>
-              <w:t>Level Design</w:t>
-            </w:r>
-            <w:r>
-              <w:rPr>
-                <w:noProof/>
-                <w:webHidden/>
-              </w:rPr>
-              <w:tab/>
-            </w:r>
-            <w:r>
-              <w:rPr>
-                <w:noProof/>
-                <w:webHidden/>
-              </w:rPr>
-              <w:fldChar w:fldCharType="begin"/>
-            </w:r>
-            <w:r>
-              <w:rPr>
-                <w:noProof/>
-                <w:webHidden/>
-              </w:rPr>
-              <w:instrText xml:space="preserve"> PAGEREF _Toc336553897 \h </w:instrText>
-            </w:r>
-            <w:r>
-              <w:rPr>
-                <w:noProof/>
-                <w:webHidden/>
-              </w:rPr>
-            </w:r>
-            <w:r>
-              <w:rPr>
-                <w:noProof/>
-                <w:webHidden/>
-              </w:rPr>
-              <w:fldChar w:fldCharType="separate"/>
-            </w:r>
-            <w:r>
-              <w:rPr>
-                <w:noProof/>
-                <w:webHidden/>
-              </w:rPr>
-              <w:t>6</w:t>
+              <w:t>9</w:t>
             </w:r>
             <w:r>
               <w:rPr>
@@ -1985,12 +2165,12 @@
       <w:pPr>
         <w:pStyle w:val="Heading1"/>
       </w:pPr>
-      <w:bookmarkStart w:id="0" w:name="_Toc336553876"/>
+      <w:bookmarkStart w:id="1" w:name="_Toc336976828"/>
       <w:r>
         <w:lastRenderedPageBreak/>
         <w:t>Document History</w:t>
       </w:r>
-      <w:bookmarkEnd w:id="0"/>
+      <w:bookmarkEnd w:id="1"/>
     </w:p>
     <w:p/>
     <w:tbl>
@@ -2212,13 +2392,8 @@
               <w:cnfStyle w:val="000000000000" w:firstRow="0" w:lastRow="0" w:firstColumn="0" w:lastColumn="0" w:oddVBand="0" w:evenVBand="0" w:oddHBand="0" w:evenHBand="0" w:firstRowFirstColumn="0" w:firstRowLastColumn="0" w:lastRowFirstColumn="0" w:lastRowLastColumn="0"/>
             </w:pPr>
             <w:r>
-              <w:t xml:space="preserve">Art and </w:t>
-            </w:r>
-            <w:proofErr w:type="spellStart"/>
-            <w:r>
-              <w:t>Cutscenes</w:t>
-            </w:r>
-            <w:proofErr w:type="spellEnd"/>
+              <w:t>Art and Cutscenes</w:t>
+            </w:r>
           </w:p>
           <w:p>
             <w:pPr>
@@ -2330,7 +2505,11 @@
             <w:cnfStyle w:val="001000000000" w:firstRow="0" w:lastRow="0" w:firstColumn="1" w:lastColumn="0" w:oddVBand="0" w:evenVBand="0" w:oddHBand="0" w:evenHBand="0" w:firstRowFirstColumn="0" w:firstRowLastColumn="0" w:lastRowFirstColumn="0" w:lastRowLastColumn="0"/>
             <w:tcW w:w="1003" w:type="dxa"/>
           </w:tcPr>
-          <w:p/>
+          <w:p>
+            <w:r>
+              <w:t>0.03</w:t>
+            </w:r>
+          </w:p>
         </w:tc>
         <w:tc>
           <w:tcPr>
@@ -2340,6 +2519,9 @@
             <w:pPr>
               <w:cnfStyle w:val="000000100000" w:firstRow="0" w:lastRow="0" w:firstColumn="0" w:lastColumn="0" w:oddVBand="0" w:evenVBand="0" w:oddHBand="1" w:evenHBand="0" w:firstRowFirstColumn="0" w:firstRowLastColumn="0" w:lastRowFirstColumn="0" w:lastRowLastColumn="0"/>
             </w:pPr>
+            <w:r>
+              <w:t>02/10/12</w:t>
+            </w:r>
           </w:p>
         </w:tc>
         <w:tc>
@@ -2350,6 +2532,140 @@
             <w:pPr>
               <w:cnfStyle w:val="000000100000" w:firstRow="0" w:lastRow="0" w:firstColumn="0" w:lastColumn="0" w:oddVBand="0" w:evenVBand="0" w:oddHBand="1" w:evenHBand="0" w:firstRowFirstColumn="0" w:firstRowLastColumn="0" w:lastRowFirstColumn="0" w:lastRowLastColumn="0"/>
             </w:pPr>
+            <w:r>
+              <w:t>Added:</w:t>
+            </w:r>
+          </w:p>
+          <w:p>
+            <w:pPr>
+              <w:pStyle w:val="ListParagraph"/>
+              <w:numPr>
+                <w:ilvl w:val="0"/>
+                <w:numId w:val="15"/>
+              </w:numPr>
+              <w:cnfStyle w:val="000000100000" w:firstRow="0" w:lastRow="0" w:firstColumn="0" w:lastColumn="0" w:oddVBand="0" w:evenVBand="0" w:oddHBand="1" w:evenHBand="0" w:firstRowFirstColumn="0" w:firstRowLastColumn="0" w:lastRowFirstColumn="0" w:lastRowLastColumn="0"/>
+            </w:pPr>
+            <w:r>
+              <w:t>Mockups – User Interface</w:t>
+            </w:r>
+          </w:p>
+          <w:p>
+            <w:pPr>
+              <w:pStyle w:val="ListParagraph"/>
+              <w:numPr>
+                <w:ilvl w:val="0"/>
+                <w:numId w:val="15"/>
+              </w:numPr>
+              <w:cnfStyle w:val="000000100000" w:firstRow="0" w:lastRow="0" w:firstColumn="0" w:lastColumn="0" w:oddVBand="0" w:evenVBand="0" w:oddHBand="1" w:evenHBand="0" w:firstRowFirstColumn="0" w:firstRowLastColumn="0" w:lastRowFirstColumn="0" w:lastRowLastColumn="0"/>
+            </w:pPr>
+            <w:r>
+              <w:t>Physics – Collision Detection</w:t>
+            </w:r>
+          </w:p>
+          <w:p>
+            <w:pPr>
+              <w:pStyle w:val="ListParagraph"/>
+              <w:numPr>
+                <w:ilvl w:val="0"/>
+                <w:numId w:val="15"/>
+              </w:numPr>
+              <w:cnfStyle w:val="000000100000" w:firstRow="0" w:lastRow="0" w:firstColumn="0" w:lastColumn="0" w:oddVBand="0" w:evenVBand="0" w:oddHBand="1" w:evenHBand="0" w:firstRowFirstColumn="0" w:firstRowLastColumn="0" w:lastRowFirstColumn="0" w:lastRowLastColumn="0"/>
+            </w:pPr>
+            <w:r>
+              <w:t>Physics – Vector Motion</w:t>
+            </w:r>
+          </w:p>
+          <w:p>
+            <w:pPr>
+              <w:pStyle w:val="ListParagraph"/>
+              <w:numPr>
+                <w:ilvl w:val="0"/>
+                <w:numId w:val="15"/>
+              </w:numPr>
+              <w:cnfStyle w:val="000000100000" w:firstRow="0" w:lastRow="0" w:firstColumn="0" w:lastColumn="0" w:oddVBand="0" w:evenVBand="0" w:oddHBand="1" w:evenHBand="0" w:firstRowFirstColumn="0" w:firstRowLastColumn="0" w:lastRowFirstColumn="0" w:lastRowLastColumn="0"/>
+            </w:pPr>
+            <w:r>
+              <w:t>Music and Sound Effects</w:t>
+            </w:r>
+          </w:p>
+          <w:p>
+            <w:pPr>
+              <w:pStyle w:val="ListParagraph"/>
+              <w:numPr>
+                <w:ilvl w:val="0"/>
+                <w:numId w:val="15"/>
+              </w:numPr>
+              <w:cnfStyle w:val="000000100000" w:firstRow="0" w:lastRow="0" w:firstColumn="0" w:lastColumn="0" w:oddVBand="0" w:evenVBand="0" w:oddHBand="1" w:evenHBand="0" w:firstRowFirstColumn="0" w:firstRowLastColumn="0" w:lastRowFirstColumn="0" w:lastRowLastColumn="0"/>
+            </w:pPr>
+            <w:r>
+              <w:t>Artificial Intelligence – State Transition Tables</w:t>
+            </w:r>
+          </w:p>
+          <w:p>
+            <w:pPr>
+              <w:cnfStyle w:val="000000100000" w:firstRow="0" w:lastRow="0" w:firstColumn="0" w:lastColumn="0" w:oddVBand="0" w:evenVBand="0" w:oddHBand="1" w:evenHBand="0" w:firstRowFirstColumn="0" w:firstRowLastColumn="0" w:lastRowFirstColumn="0" w:lastRowLastColumn="0"/>
+            </w:pPr>
+            <w:r>
+              <w:t>Modified:</w:t>
+            </w:r>
+          </w:p>
+          <w:p>
+            <w:pPr>
+              <w:pStyle w:val="ListParagraph"/>
+              <w:numPr>
+                <w:ilvl w:val="0"/>
+                <w:numId w:val="10"/>
+              </w:numPr>
+              <w:cnfStyle w:val="000000100000" w:firstRow="0" w:lastRow="0" w:firstColumn="0" w:lastColumn="0" w:oddVBand="0" w:evenVBand="0" w:oddHBand="1" w:evenHBand="0" w:firstRowFirstColumn="0" w:firstRowLastColumn="0" w:lastRowFirstColumn="0" w:lastRowLastColumn="0"/>
+            </w:pPr>
+            <w:r>
+              <w:t>Characters</w:t>
+            </w:r>
+            <w:r>
+              <w:t xml:space="preserve"> – The Bad Dudes</w:t>
+            </w:r>
+          </w:p>
+          <w:p>
+            <w:pPr>
+              <w:pStyle w:val="ListParagraph"/>
+              <w:numPr>
+                <w:ilvl w:val="0"/>
+                <w:numId w:val="10"/>
+              </w:numPr>
+              <w:cnfStyle w:val="000000100000" w:firstRow="0" w:lastRow="0" w:firstColumn="0" w:lastColumn="0" w:oddVBand="0" w:evenVBand="0" w:oddHBand="1" w:evenHBand="0" w:firstRowFirstColumn="0" w:firstRowLastColumn="0" w:lastRowFirstColumn="0" w:lastRowLastColumn="0"/>
+            </w:pPr>
+            <w:r>
+              <w:t>Game Objects</w:t>
+            </w:r>
+            <w:r>
+              <w:t xml:space="preserve"> – Tomes</w:t>
+            </w:r>
+          </w:p>
+          <w:p>
+            <w:pPr>
+              <w:pStyle w:val="ListParagraph"/>
+              <w:numPr>
+                <w:ilvl w:val="0"/>
+                <w:numId w:val="10"/>
+              </w:numPr>
+              <w:cnfStyle w:val="000000100000" w:firstRow="0" w:lastRow="0" w:firstColumn="0" w:lastColumn="0" w:oddVBand="0" w:evenVBand="0" w:oddHBand="1" w:evenHBand="0" w:firstRowFirstColumn="0" w:firstRowLastColumn="0" w:lastRowFirstColumn="0" w:lastRowLastColumn="0"/>
+            </w:pPr>
+            <w:r>
+              <w:t>Game Objects – Scrolls</w:t>
+            </w:r>
+          </w:p>
+          <w:p>
+            <w:pPr>
+              <w:pStyle w:val="ListParagraph"/>
+              <w:numPr>
+                <w:ilvl w:val="0"/>
+                <w:numId w:val="10"/>
+              </w:numPr>
+              <w:cnfStyle w:val="000000100000" w:firstRow="0" w:lastRow="0" w:firstColumn="0" w:lastColumn="0" w:oddVBand="0" w:evenVBand="0" w:oddHBand="1" w:evenHBand="0" w:firstRowFirstColumn="0" w:firstRowLastColumn="0" w:lastRowFirstColumn="0" w:lastRowLastColumn="0"/>
+            </w:pPr>
+            <w:r>
+              <w:t>Gameplay Elements</w:t>
+            </w:r>
           </w:p>
         </w:tc>
       </w:tr>
@@ -2486,12 +2802,12 @@
       <w:pPr>
         <w:pStyle w:val="Heading1"/>
       </w:pPr>
-      <w:bookmarkStart w:id="1" w:name="_Toc336553877"/>
+      <w:bookmarkStart w:id="2" w:name="_Toc336976829"/>
       <w:r>
         <w:lastRenderedPageBreak/>
         <w:t>Game Overview</w:t>
       </w:r>
-      <w:bookmarkEnd w:id="1"/>
+      <w:bookmarkEnd w:id="2"/>
     </w:p>
     <w:p>
       <w:pPr>
@@ -2508,14 +2824,7 @@
         <w:rPr>
           <w:lang w:eastAsia="en-AU"/>
         </w:rPr>
-        <w:t xml:space="preserve">Blizzard the </w:t>
-      </w:r>
-      <w:proofErr w:type="spellStart"/>
-      <w:r>
-        <w:rPr>
-          <w:lang w:eastAsia="en-AU"/>
-        </w:rPr>
-        <w:t>Wiz</w:t>
+        <w:t>Blizzard the Wiz</w:t>
       </w:r>
       <w:r>
         <w:rPr>
@@ -2527,14 +2836,7 @@
         <w:rPr>
           <w:lang w:eastAsia="en-AU"/>
         </w:rPr>
-        <w:t>ard</w:t>
-      </w:r>
-      <w:proofErr w:type="spellEnd"/>
-      <w:r>
-        <w:rPr>
-          <w:lang w:eastAsia="en-AU"/>
-        </w:rPr>
-        <w:t xml:space="preserve"> is a 2</w:t>
+        <w:t>ard is a 2</w:t>
       </w:r>
       <w:r>
         <w:rPr>
@@ -2554,11 +2856,11 @@
       <w:pPr>
         <w:pStyle w:val="Heading1"/>
       </w:pPr>
-      <w:bookmarkStart w:id="2" w:name="_Toc336553878"/>
+      <w:bookmarkStart w:id="3" w:name="_Toc336976830"/>
       <w:r>
         <w:t>Gameplay</w:t>
       </w:r>
-      <w:bookmarkEnd w:id="2"/>
+      <w:bookmarkEnd w:id="3"/>
       <w:r>
         <w:t xml:space="preserve"> </w:t>
       </w:r>
@@ -2576,15 +2878,7 @@
         <w:t>trying</w:t>
       </w:r>
       <w:r>
-        <w:t xml:space="preserve"> to enter the Gang </w:t>
-      </w:r>
-      <w:proofErr w:type="gramStart"/>
-      <w:r>
-        <w:t>Of</w:t>
-      </w:r>
-      <w:proofErr w:type="gramEnd"/>
-      <w:r>
-        <w:t xml:space="preserve"> Wizards, the highest level of prestige a gangster wizard can reach. To prove his worth Blizzard must travel to a magical island filled with ancient </w:t>
+        <w:t xml:space="preserve"> to enter the Gang Of Wizards, the highest level of prestige a gangster wizard can reach. To prove his worth Blizzard must travel to a magical island filled with ancient </w:t>
       </w:r>
       <w:r>
         <w:t>artefacts</w:t>
@@ -2695,10 +2989,12 @@
         <w:pStyle w:val="Heading2"/>
         <w:ind w:left="720"/>
       </w:pPr>
+      <w:bookmarkStart w:id="4" w:name="_Toc336976831"/>
       <w:r>
         <w:lastRenderedPageBreak/>
         <w:t>Controls</w:t>
       </w:r>
+      <w:bookmarkEnd w:id="4"/>
     </w:p>
     <w:p>
       <w:pPr>
@@ -2720,7 +3016,7 @@
         <w:ind w:left="720"/>
       </w:pPr>
     </w:p>
-    <w:bookmarkStart w:id="3" w:name="_Toc336553879"/>
+    <w:bookmarkStart w:id="5" w:name="_Toc336976832"/>
     <w:p>
       <w:pPr>
         <w:pStyle w:val="Heading1"/>
@@ -3615,18 +3911,18 @@
       <w:r>
         <w:t>Characters</w:t>
       </w:r>
-      <w:bookmarkEnd w:id="3"/>
+      <w:bookmarkEnd w:id="5"/>
     </w:p>
     <w:p>
       <w:pPr>
         <w:pStyle w:val="Heading2"/>
         <w:ind w:left="720"/>
       </w:pPr>
-      <w:bookmarkStart w:id="4" w:name="_Toc336553880"/>
+      <w:bookmarkStart w:id="6" w:name="_Toc336976833"/>
       <w:r>
         <w:t>Blizzard</w:t>
       </w:r>
-      <w:bookmarkEnd w:id="4"/>
+      <w:bookmarkEnd w:id="6"/>
     </w:p>
     <w:p>
       <w:pPr>
@@ -3651,15 +3947,7 @@
         <w:t xml:space="preserve"> </w:t>
       </w:r>
       <w:r>
-        <w:t xml:space="preserve">prove his worth against the deadly denizens of the Mystical Island and take his rightful place in the Gang </w:t>
-      </w:r>
-      <w:proofErr w:type="gramStart"/>
-      <w:r>
-        <w:t>Of</w:t>
-      </w:r>
-      <w:proofErr w:type="gramEnd"/>
-      <w:r>
-        <w:t xml:space="preserve"> Wizards.</w:t>
+        <w:t>prove his worth against the deadly denizens of the Mystical Island and take his rightful place in the Gang Of Wizards.</w:t>
       </w:r>
     </w:p>
     <w:p>
@@ -3681,11 +3969,11 @@
         <w:pStyle w:val="Heading2"/>
         <w:ind w:left="720"/>
       </w:pPr>
-      <w:bookmarkStart w:id="5" w:name="_Toc336553881"/>
+      <w:bookmarkStart w:id="7" w:name="_Toc336976834"/>
       <w:r>
         <w:t>The Bad Dudes</w:t>
       </w:r>
-      <w:bookmarkEnd w:id="5"/>
+      <w:bookmarkEnd w:id="7"/>
     </w:p>
     <w:p>
       <w:pPr>
@@ -3777,7 +4065,10 @@
         </w:numPr>
       </w:pPr>
       <w:r>
-        <w:t>Chronic Crabs</w:t>
+        <w:t>Khronic K</w:t>
+      </w:r>
+      <w:r>
+        <w:t>rabs</w:t>
       </w:r>
     </w:p>
     <w:p>
@@ -3794,13 +4085,57 @@
     </w:p>
     <w:p>
       <w:pPr>
+        <w:pStyle w:val="ListParagraph"/>
+        <w:numPr>
+          <w:ilvl w:val="0"/>
+          <w:numId w:val="4"/>
+        </w:numPr>
+      </w:pPr>
+      <w:r>
+        <w:t>Interior Crocodile Alligator</w:t>
+      </w:r>
+    </w:p>
+    <w:p>
+      <w:pPr>
+        <w:pStyle w:val="ListParagraph"/>
+        <w:numPr>
+          <w:ilvl w:val="1"/>
+          <w:numId w:val="4"/>
+        </w:numPr>
+      </w:pPr>
+      <w:r>
+        <w:t xml:space="preserve">Reference: </w:t>
+      </w:r>
+      <w:hyperlink r:id="rId12" w:history="1">
+        <w:r>
+          <w:rPr>
+            <w:rStyle w:val="Hyperlink"/>
+          </w:rPr>
+          <w:t>http://youtu.be/kZwhNFOn4ik</w:t>
+        </w:r>
+      </w:hyperlink>
+    </w:p>
+    <w:p>
+      <w:pPr>
+        <w:pStyle w:val="ListParagraph"/>
+        <w:numPr>
+          <w:ilvl w:val="1"/>
+          <w:numId w:val="4"/>
+        </w:numPr>
+      </w:pPr>
+      <w:r>
+        <w:t>Slow moving, deals high damage and takes a lot to kill.</w:t>
+      </w:r>
+    </w:p>
+    <w:p>
+      <w:pPr>
         <w:pStyle w:val="Heading1"/>
       </w:pPr>
-      <w:bookmarkStart w:id="6" w:name="_Toc336553882"/>
+      <w:bookmarkStart w:id="8" w:name="_Toc336976835"/>
       <w:r>
         <w:t>Game Objects</w:t>
       </w:r>
-      <w:bookmarkEnd w:id="6"/>
+      <w:bookmarkEnd w:id="8"/>
     </w:p>
     <w:p>
       <w:r>
@@ -3812,11 +4147,11 @@
         <w:pStyle w:val="Heading2"/>
         <w:ind w:left="720"/>
       </w:pPr>
-      <w:bookmarkStart w:id="7" w:name="_Toc336553883"/>
+      <w:bookmarkStart w:id="9" w:name="_Toc336976836"/>
       <w:r>
         <w:t>Tomes</w:t>
       </w:r>
-      <w:bookmarkEnd w:id="7"/>
+      <w:bookmarkEnd w:id="9"/>
     </w:p>
     <w:p>
       <w:pPr>
@@ -3843,15 +4178,7 @@
         </w:numPr>
       </w:pPr>
       <w:r>
-        <w:t>Area of Effect Spells (</w:t>
-      </w:r>
-      <w:proofErr w:type="spellStart"/>
-      <w:r>
-        <w:t>AoE</w:t>
-      </w:r>
-      <w:proofErr w:type="spellEnd"/>
-      <w:r>
-        <w:t>)</w:t>
+        <w:t>Area of Effect Spells (AoE)</w:t>
       </w:r>
     </w:p>
     <w:p>
@@ -3875,15 +4202,7 @@
         </w:numPr>
       </w:pPr>
       <w:r>
-        <w:t xml:space="preserve">Some examples of </w:t>
-      </w:r>
-      <w:proofErr w:type="spellStart"/>
-      <w:r>
-        <w:t>AoE</w:t>
-      </w:r>
-      <w:proofErr w:type="spellEnd"/>
-      <w:r>
-        <w:t xml:space="preserve"> spells are:</w:t>
+        <w:t>Some examples of AoE spells are:</w:t>
       </w:r>
     </w:p>
     <w:p>
@@ -3894,6 +4213,21 @@
           <w:numId w:val="6"/>
         </w:numPr>
       </w:pPr>
+      <w:r>
+        <w:t>8 Ball – Blizzard summons 8 projectiles that project in the 8 directions of the compass around him.</w:t>
+      </w:r>
+    </w:p>
+    <w:p>
+      <w:pPr>
+        <w:pStyle w:val="ListParagraph"/>
+        <w:numPr>
+          <w:ilvl w:val="2"/>
+          <w:numId w:val="6"/>
+        </w:numPr>
+      </w:pPr>
+      <w:r>
+        <w:t>Hells Angels – Blizzard summons Hells Angels in the area around him stunning all enemies within the radius.</w:t>
+      </w:r>
     </w:p>
     <w:p>
       <w:pPr>
@@ -3939,6 +4273,24 @@
           <w:numId w:val="6"/>
         </w:numPr>
       </w:pPr>
+      <w:r>
+        <w:t>West Shi-eld – Summons a shield around Blizzard which shields him from all damage for 5 seconds.</w:t>
+      </w:r>
+    </w:p>
+    <w:p>
+      <w:pPr>
+        <w:pStyle w:val="ListParagraph"/>
+        <w:numPr>
+          <w:ilvl w:val="2"/>
+          <w:numId w:val="6"/>
+        </w:numPr>
+      </w:pPr>
+      <w:r>
+        <w:t>Regener8 – Heals Blizzard for x HP</w:t>
+      </w:r>
+      <w:r>
+        <w:t>.</w:t>
+      </w:r>
     </w:p>
     <w:p>
       <w:pPr>
@@ -3963,8 +4315,6 @@
       <w:r>
         <w:t>These spells are fully focused on damaging enemies and can be aimed in a particular direction</w:t>
       </w:r>
-      <w:bookmarkStart w:id="8" w:name="_GoBack"/>
-      <w:bookmarkEnd w:id="8"/>
     </w:p>
     <w:p>
       <w:pPr>
@@ -3986,17 +4336,45 @@
           <w:numId w:val="6"/>
         </w:numPr>
       </w:pPr>
+      <w:r>
+        <w:lastRenderedPageBreak/>
+        <w:t>Bloods Revenge – Fires a bolt of energy in a line dealing a large amount of damage to all units it hits.</w:t>
+      </w:r>
+    </w:p>
+    <w:p>
+      <w:pPr>
+        <w:pStyle w:val="ListParagraph"/>
+        <w:numPr>
+          <w:ilvl w:val="2"/>
+          <w:numId w:val="6"/>
+        </w:numPr>
+      </w:pPr>
+      <w:r>
+        <w:t xml:space="preserve">Crips Strike – Fires a bolt of energy in a line stunning and damaging all units it hits. </w:t>
+      </w:r>
+    </w:p>
+    <w:p>
+      <w:pPr>
+        <w:pStyle w:val="ListParagraph"/>
+        <w:numPr>
+          <w:ilvl w:val="2"/>
+          <w:numId w:val="6"/>
+        </w:numPr>
+      </w:pPr>
+      <w:r>
+        <w:t>Brother Slow – Fires 3 bolts of energy, dealing damage and slowing all units they hit.</w:t>
+      </w:r>
     </w:p>
     <w:p>
       <w:pPr>
         <w:pStyle w:val="Heading2"/>
         <w:ind w:left="720"/>
       </w:pPr>
-      <w:bookmarkStart w:id="9" w:name="_Toc336553884"/>
+      <w:bookmarkStart w:id="10" w:name="_Toc336976837"/>
       <w:r>
         <w:t>Scrolls</w:t>
       </w:r>
-      <w:bookmarkEnd w:id="9"/>
+      <w:bookmarkEnd w:id="10"/>
     </w:p>
     <w:p>
       <w:pPr>
@@ -4015,6 +4393,12 @@
         </w:numPr>
       </w:pPr>
       <w:r>
+        <w:t>Yellow</w:t>
+      </w:r>
+      <w:r>
+        <w:t xml:space="preserve"> Scroll - </w:t>
+      </w:r>
+      <w:r>
         <w:t>Speed Boost</w:t>
       </w:r>
     </w:p>
@@ -4027,6 +4411,9 @@
         </w:numPr>
       </w:pPr>
       <w:r>
+        <w:t xml:space="preserve">Green Scroll - </w:t>
+      </w:r>
+      <w:r>
         <w:t>Increased Damage</w:t>
       </w:r>
     </w:p>
@@ -4039,6 +4426,12 @@
         </w:numPr>
       </w:pPr>
       <w:r>
+        <w:t>Red</w:t>
+      </w:r>
+      <w:r>
+        <w:t xml:space="preserve"> Scroll - </w:t>
+      </w:r>
+      <w:r>
         <w:t>Instant Health</w:t>
       </w:r>
     </w:p>
@@ -4050,48 +4443,149 @@
           <w:numId w:val="7"/>
         </w:numPr>
       </w:pPr>
+      <w:r>
+        <w:t xml:space="preserve">Blue Scroll - </w:t>
+      </w:r>
+      <w:r>
+        <w:t>Instant Mana</w:t>
+      </w:r>
     </w:p>
     <w:p>
       <w:pPr>
         <w:pStyle w:val="Heading1"/>
       </w:pPr>
-      <w:bookmarkStart w:id="10" w:name="_Toc336553885"/>
+      <w:bookmarkStart w:id="11" w:name="_Toc336976838"/>
       <w:r>
         <w:t>Physics</w:t>
       </w:r>
-      <w:bookmarkEnd w:id="10"/>
+      <w:bookmarkEnd w:id="11"/>
     </w:p>
     <w:p>
       <w:pPr>
         <w:pStyle w:val="Heading2"/>
         <w:ind w:left="720"/>
       </w:pPr>
-      <w:bookmarkStart w:id="11" w:name="_Toc336553886"/>
+      <w:bookmarkStart w:id="12" w:name="_Toc336976839"/>
       <w:r>
         <w:t>Collision Detection</w:t>
       </w:r>
-      <w:bookmarkEnd w:id="11"/>
+      <w:bookmarkEnd w:id="12"/>
+    </w:p>
+    <w:p>
+      <w:r>
+        <w:tab/>
+        <w:t>Collision Detection will be used in:</w:t>
+      </w:r>
+    </w:p>
+    <w:p>
+      <w:pPr>
+        <w:pStyle w:val="ListParagraph"/>
+        <w:numPr>
+          <w:ilvl w:val="0"/>
+          <w:numId w:val="13"/>
+        </w:numPr>
+      </w:pPr>
+      <w:r>
+        <w:t>Detecting the players Y coordinate on the terrain given their X and Z coordinates due to terrain of varying heights.</w:t>
+      </w:r>
+    </w:p>
+    <w:p>
+      <w:pPr>
+        <w:pStyle w:val="ListParagraph"/>
+        <w:numPr>
+          <w:ilvl w:val="0"/>
+          <w:numId w:val="13"/>
+        </w:numPr>
+      </w:pPr>
+      <w:r>
+        <w:t>Detecting if projectiles hit the player.</w:t>
+      </w:r>
+    </w:p>
+    <w:p>
+      <w:pPr>
+        <w:pStyle w:val="ListParagraph"/>
+        <w:numPr>
+          <w:ilvl w:val="0"/>
+          <w:numId w:val="13"/>
+        </w:numPr>
+      </w:pPr>
+      <w:r>
+        <w:t>Detecting if projectiles hit enemies.</w:t>
+      </w:r>
+    </w:p>
+    <w:p>
+      <w:pPr>
+        <w:pStyle w:val="ListParagraph"/>
+        <w:numPr>
+          <w:ilvl w:val="0"/>
+          <w:numId w:val="13"/>
+        </w:numPr>
+      </w:pPr>
+      <w:r>
+        <w:t>Detecting if players and enemies collide.</w:t>
+      </w:r>
     </w:p>
     <w:p>
       <w:pPr>
         <w:pStyle w:val="Heading2"/>
         <w:ind w:left="720"/>
       </w:pPr>
-      <w:bookmarkStart w:id="12" w:name="_Toc336553887"/>
+      <w:bookmarkStart w:id="13" w:name="_Toc336976840"/>
       <w:r>
         <w:t>Vector Motion</w:t>
       </w:r>
-      <w:bookmarkEnd w:id="12"/>
+      <w:bookmarkEnd w:id="13"/>
+    </w:p>
+    <w:p>
+      <w:pPr>
+        <w:ind w:left="720"/>
+      </w:pPr>
+      <w:r>
+        <w:t>Vector Motion will be used in:</w:t>
+      </w:r>
+    </w:p>
+    <w:p>
+      <w:pPr>
+        <w:pStyle w:val="ListParagraph"/>
+        <w:numPr>
+          <w:ilvl w:val="0"/>
+          <w:numId w:val="12"/>
+        </w:numPr>
+      </w:pPr>
+      <w:r>
+        <w:t xml:space="preserve">Spell effects – to work out where the spell </w:t>
+      </w:r>
+      <w:r>
+        <w:t xml:space="preserve">outputs </w:t>
+      </w:r>
+      <w:r>
+        <w:t>should be at all points in time</w:t>
+      </w:r>
+      <w:r>
+        <w:t>.</w:t>
+      </w:r>
+    </w:p>
+    <w:p>
+      <w:pPr>
+        <w:pStyle w:val="ListParagraph"/>
+        <w:numPr>
+          <w:ilvl w:val="0"/>
+          <w:numId w:val="12"/>
+        </w:numPr>
+      </w:pPr>
+      <w:r>
+        <w:t>Artificial Intelligence – to work out what moves to make, the shortest distance to the player etc.</w:t>
+      </w:r>
     </w:p>
     <w:p>
       <w:pPr>
         <w:pStyle w:val="Heading1"/>
       </w:pPr>
-      <w:bookmarkStart w:id="13" w:name="_Toc336553888"/>
+      <w:bookmarkStart w:id="14" w:name="_Toc336976841"/>
       <w:r>
         <w:t>Artificial Intelligence</w:t>
       </w:r>
-      <w:bookmarkEnd w:id="13"/>
+      <w:bookmarkEnd w:id="14"/>
     </w:p>
     <w:p>
       <w:pPr>
@@ -4105,64 +4599,374 @@
       <w:r>
         <w:t>.</w:t>
       </w:r>
-    </w:p>
-    <w:p>
-      <w:pPr>
-        <w:pStyle w:val="Heading1"/>
-      </w:pPr>
-      <w:bookmarkStart w:id="14" w:name="_Toc336553889"/>
-      <w:r>
-        <w:t>Interface</w:t>
-      </w:r>
-      <w:bookmarkEnd w:id="14"/>
-    </w:p>
-    <w:p>
-      <w:r>
-        <w:t>Flowchart of navigation and possible options users can choose. Should include a breakdown of all types of actions a user can take in different screens and what results those have.</w:t>
-      </w:r>
-    </w:p>
-    <w:p>
-      <w:pPr>
-        <w:pStyle w:val="Heading1"/>
-      </w:pPr>
-      <w:bookmarkStart w:id="15" w:name="_Toc336553890"/>
-      <w:proofErr w:type="spellStart"/>
-      <w:r>
-        <w:t>Mockups</w:t>
-      </w:r>
-      <w:bookmarkEnd w:id="15"/>
-      <w:proofErr w:type="spellEnd"/>
-    </w:p>
-    <w:p>
-      <w:r>
-        <w:t>Simple designs of every screen the user will see. Explanations of what the screen does and what different actions will do on different screens</w:t>
-      </w:r>
-    </w:p>
-    <w:p>
-      <w:pPr>
-        <w:pStyle w:val="Heading1"/>
-      </w:pPr>
-      <w:bookmarkStart w:id="16" w:name="_Toc336553891"/>
-      <w:r>
-        <w:t xml:space="preserve">Art and </w:t>
-      </w:r>
-      <w:proofErr w:type="spellStart"/>
-      <w:r>
-        <w:t>Cutscenes</w:t>
-      </w:r>
-      <w:bookmarkEnd w:id="16"/>
-      <w:proofErr w:type="spellEnd"/>
     </w:p>
     <w:p>
       <w:pPr>
         <w:pStyle w:val="Heading2"/>
         <w:ind w:left="720"/>
       </w:pPr>
-      <w:bookmarkStart w:id="17" w:name="_Toc336553892"/>
+      <w:bookmarkStart w:id="15" w:name="_Toc336976842"/>
+      <w:r>
+        <w:t>State Transition Tables</w:t>
+      </w:r>
+      <w:bookmarkEnd w:id="15"/>
+    </w:p>
+    <w:p>
+      <w:pPr>
+        <w:pStyle w:val="NoSpacing"/>
+      </w:pPr>
+    </w:p>
+    <w:tbl>
+      <w:tblPr>
+        <w:tblStyle w:val="LightShading-Accent1"/>
+        <w:tblW w:w="0" w:type="auto"/>
+        <w:tblLook w:val="04A0" w:firstRow="1" w:lastRow="0" w:firstColumn="1" w:lastColumn="0" w:noHBand="0" w:noVBand="1"/>
+      </w:tblPr>
+      <w:tblGrid>
+        <w:gridCol w:w="2310"/>
+        <w:gridCol w:w="2310"/>
+        <w:gridCol w:w="2311"/>
+        <w:gridCol w:w="2311"/>
+      </w:tblGrid>
+      <w:tr>
+        <w:trPr>
+          <w:cnfStyle w:val="100000000000" w:firstRow="1" w:lastRow="0" w:firstColumn="0" w:lastColumn="0" w:oddVBand="0" w:evenVBand="0" w:oddHBand="0" w:evenHBand="0" w:firstRowFirstColumn="0" w:firstRowLastColumn="0" w:lastRowFirstColumn="0" w:lastRowLastColumn="0"/>
+        </w:trPr>
+        <w:tc>
+          <w:tcPr>
+            <w:cnfStyle w:val="001000000000" w:firstRow="0" w:lastRow="0" w:firstColumn="1" w:lastColumn="0" w:oddVBand="0" w:evenVBand="0" w:oddHBand="0" w:evenHBand="0" w:firstRowFirstColumn="0" w:firstRowLastColumn="0" w:lastRowFirstColumn="0" w:lastRowLastColumn="0"/>
+            <w:tcW w:w="2310" w:type="dxa"/>
+          </w:tcPr>
+          <w:p>
+            <w:r>
+              <w:t>State</w:t>
+            </w:r>
+          </w:p>
+        </w:tc>
+        <w:tc>
+          <w:tcPr>
+            <w:tcW w:w="2310" w:type="dxa"/>
+          </w:tcPr>
+          <w:p>
+            <w:pPr>
+              <w:cnfStyle w:val="100000000000" w:firstRow="1" w:lastRow="0" w:firstColumn="0" w:lastColumn="0" w:oddVBand="0" w:evenVBand="0" w:oddHBand="0" w:evenHBand="0" w:firstRowFirstColumn="0" w:firstRowLastColumn="0" w:lastRowFirstColumn="0" w:lastRowLastColumn="0"/>
+            </w:pPr>
+            <w:r>
+              <w:t>Event</w:t>
+            </w:r>
+          </w:p>
+        </w:tc>
+        <w:tc>
+          <w:tcPr>
+            <w:tcW w:w="2311" w:type="dxa"/>
+          </w:tcPr>
+          <w:p>
+            <w:pPr>
+              <w:cnfStyle w:val="100000000000" w:firstRow="1" w:lastRow="0" w:firstColumn="0" w:lastColumn="0" w:oddVBand="0" w:evenVBand="0" w:oddHBand="0" w:evenHBand="0" w:firstRowFirstColumn="0" w:firstRowLastColumn="0" w:lastRowFirstColumn="0" w:lastRowLastColumn="0"/>
+            </w:pPr>
+            <w:r>
+              <w:t>Action</w:t>
+            </w:r>
+          </w:p>
+        </w:tc>
+        <w:tc>
+          <w:tcPr>
+            <w:tcW w:w="2311" w:type="dxa"/>
+          </w:tcPr>
+          <w:p>
+            <w:pPr>
+              <w:cnfStyle w:val="100000000000" w:firstRow="1" w:lastRow="0" w:firstColumn="0" w:lastColumn="0" w:oddVBand="0" w:evenVBand="0" w:oddHBand="0" w:evenHBand="0" w:firstRowFirstColumn="0" w:firstRowLastColumn="0" w:lastRowFirstColumn="0" w:lastRowLastColumn="0"/>
+            </w:pPr>
+            <w:r>
+              <w:t>Next State</w:t>
+            </w:r>
+          </w:p>
+        </w:tc>
+      </w:tr>
+      <w:tr>
+        <w:trPr>
+          <w:cnfStyle w:val="000000100000" w:firstRow="0" w:lastRow="0" w:firstColumn="0" w:lastColumn="0" w:oddVBand="0" w:evenVBand="0" w:oddHBand="1" w:evenHBand="0" w:firstRowFirstColumn="0" w:firstRowLastColumn="0" w:lastRowFirstColumn="0" w:lastRowLastColumn="0"/>
+        </w:trPr>
+        <w:tc>
+          <w:tcPr>
+            <w:cnfStyle w:val="001000000000" w:firstRow="0" w:lastRow="0" w:firstColumn="1" w:lastColumn="0" w:oddVBand="0" w:evenVBand="0" w:oddHBand="0" w:evenHBand="0" w:firstRowFirstColumn="0" w:firstRowLastColumn="0" w:lastRowFirstColumn="0" w:lastRowLastColumn="0"/>
+            <w:tcW w:w="2310" w:type="dxa"/>
+          </w:tcPr>
+          <w:p/>
+        </w:tc>
+        <w:tc>
+          <w:tcPr>
+            <w:tcW w:w="2310" w:type="dxa"/>
+          </w:tcPr>
+          <w:p>
+            <w:pPr>
+              <w:cnfStyle w:val="000000100000" w:firstRow="0" w:lastRow="0" w:firstColumn="0" w:lastColumn="0" w:oddVBand="0" w:evenVBand="0" w:oddHBand="1" w:evenHBand="0" w:firstRowFirstColumn="0" w:firstRowLastColumn="0" w:lastRowFirstColumn="0" w:lastRowLastColumn="0"/>
+            </w:pPr>
+          </w:p>
+        </w:tc>
+        <w:tc>
+          <w:tcPr>
+            <w:tcW w:w="2311" w:type="dxa"/>
+          </w:tcPr>
+          <w:p>
+            <w:pPr>
+              <w:cnfStyle w:val="000000100000" w:firstRow="0" w:lastRow="0" w:firstColumn="0" w:lastColumn="0" w:oddVBand="0" w:evenVBand="0" w:oddHBand="1" w:evenHBand="0" w:firstRowFirstColumn="0" w:firstRowLastColumn="0" w:lastRowFirstColumn="0" w:lastRowLastColumn="0"/>
+            </w:pPr>
+          </w:p>
+        </w:tc>
+        <w:tc>
+          <w:tcPr>
+            <w:tcW w:w="2311" w:type="dxa"/>
+          </w:tcPr>
+          <w:p>
+            <w:pPr>
+              <w:cnfStyle w:val="000000100000" w:firstRow="0" w:lastRow="0" w:firstColumn="0" w:lastColumn="0" w:oddVBand="0" w:evenVBand="0" w:oddHBand="1" w:evenHBand="0" w:firstRowFirstColumn="0" w:firstRowLastColumn="0" w:lastRowFirstColumn="0" w:lastRowLastColumn="0"/>
+            </w:pPr>
+          </w:p>
+        </w:tc>
+      </w:tr>
+      <w:tr>
+        <w:tc>
+          <w:tcPr>
+            <w:cnfStyle w:val="001000000000" w:firstRow="0" w:lastRow="0" w:firstColumn="1" w:lastColumn="0" w:oddVBand="0" w:evenVBand="0" w:oddHBand="0" w:evenHBand="0" w:firstRowFirstColumn="0" w:firstRowLastColumn="0" w:lastRowFirstColumn="0" w:lastRowLastColumn="0"/>
+            <w:tcW w:w="2310" w:type="dxa"/>
+          </w:tcPr>
+          <w:p/>
+        </w:tc>
+        <w:tc>
+          <w:tcPr>
+            <w:tcW w:w="2310" w:type="dxa"/>
+          </w:tcPr>
+          <w:p>
+            <w:pPr>
+              <w:cnfStyle w:val="000000000000" w:firstRow="0" w:lastRow="0" w:firstColumn="0" w:lastColumn="0" w:oddVBand="0" w:evenVBand="0" w:oddHBand="0" w:evenHBand="0" w:firstRowFirstColumn="0" w:firstRowLastColumn="0" w:lastRowFirstColumn="0" w:lastRowLastColumn="0"/>
+            </w:pPr>
+          </w:p>
+        </w:tc>
+        <w:tc>
+          <w:tcPr>
+            <w:tcW w:w="2311" w:type="dxa"/>
+          </w:tcPr>
+          <w:p>
+            <w:pPr>
+              <w:cnfStyle w:val="000000000000" w:firstRow="0" w:lastRow="0" w:firstColumn="0" w:lastColumn="0" w:oddVBand="0" w:evenVBand="0" w:oddHBand="0" w:evenHBand="0" w:firstRowFirstColumn="0" w:firstRowLastColumn="0" w:lastRowFirstColumn="0" w:lastRowLastColumn="0"/>
+            </w:pPr>
+          </w:p>
+        </w:tc>
+        <w:tc>
+          <w:tcPr>
+            <w:tcW w:w="2311" w:type="dxa"/>
+          </w:tcPr>
+          <w:p>
+            <w:pPr>
+              <w:cnfStyle w:val="000000000000" w:firstRow="0" w:lastRow="0" w:firstColumn="0" w:lastColumn="0" w:oddVBand="0" w:evenVBand="0" w:oddHBand="0" w:evenHBand="0" w:firstRowFirstColumn="0" w:firstRowLastColumn="0" w:lastRowFirstColumn="0" w:lastRowLastColumn="0"/>
+            </w:pPr>
+          </w:p>
+        </w:tc>
+      </w:tr>
+    </w:tbl>
+    <w:p/>
+    <w:p>
+      <w:pPr>
+        <w:pStyle w:val="Heading1"/>
+      </w:pPr>
+      <w:bookmarkStart w:id="16" w:name="_Toc336976843"/>
+      <w:r>
+        <w:lastRenderedPageBreak/>
+        <w:t>Interface</w:t>
+      </w:r>
+      <w:bookmarkEnd w:id="16"/>
+    </w:p>
+    <w:p>
+      <w:r>
+        <w:t>Flowchart of navigation and possible options users can choose. Should include a breakdown of all types of actions a user can take in different screens and what results those have.</w:t>
+      </w:r>
+    </w:p>
+    <w:p>
+      <w:pPr>
+        <w:pStyle w:val="Heading1"/>
+      </w:pPr>
+      <w:bookmarkStart w:id="17" w:name="_Toc336976844"/>
+      <w:r>
+        <w:t>Mockups</w:t>
+      </w:r>
+      <w:bookmarkEnd w:id="17"/>
+    </w:p>
+    <w:p>
+      <w:r>
+        <w:t>Simple designs of every screen the user will see. Explanations of what the screen does and what different actions will do on different screens</w:t>
+      </w:r>
+    </w:p>
+    <w:p>
+      <w:pPr>
+        <w:pStyle w:val="Heading2"/>
+        <w:ind w:left="720"/>
+      </w:pPr>
+      <w:bookmarkStart w:id="18" w:name="_Toc336976845"/>
+      <w:r>
+        <w:rPr>
+          <w:noProof/>
+          <w:lang w:eastAsia="en-AU"/>
+        </w:rPr>
+        <w:drawing>
+          <wp:anchor distT="0" distB="0" distL="114300" distR="114300" simplePos="0" relativeHeight="251660288" behindDoc="0" locked="0" layoutInCell="1" allowOverlap="1" wp14:anchorId="0FB9DBA4" wp14:editId="5C278713">
+            <wp:simplePos x="0" y="0"/>
+            <wp:positionH relativeFrom="column">
+              <wp:posOffset>323850</wp:posOffset>
+            </wp:positionH>
+            <wp:positionV relativeFrom="paragraph">
+              <wp:posOffset>365125</wp:posOffset>
+            </wp:positionV>
+            <wp:extent cx="5695950" cy="3495675"/>
+            <wp:effectExtent l="0" t="0" r="0" b="9525"/>
+            <wp:wrapSquare wrapText="bothSides"/>
+            <wp:docPr id="1" name="Picture 1" descr="D:\Users\Timothy Veletta\Downloads\GameUI.png"/>
+            <wp:cNvGraphicFramePr>
+              <a:graphicFrameLocks xmlns:a="http://schemas.openxmlformats.org/drawingml/2006/main" noChangeAspect="1"/>
+            </wp:cNvGraphicFramePr>
+            <a:graphic xmlns:a="http://schemas.openxmlformats.org/drawingml/2006/main">
+              <a:graphicData uri="http://schemas.openxmlformats.org/drawingml/2006/picture">
+                <pic:pic xmlns:pic="http://schemas.openxmlformats.org/drawingml/2006/picture">
+                  <pic:nvPicPr>
+                    <pic:cNvPr id="0" name="Picture 1" descr="D:\Users\Timothy Veletta\Downloads\GameUI.png"/>
+                    <pic:cNvPicPr>
+                      <a:picLocks noChangeAspect="1" noChangeArrowheads="1"/>
+                    </pic:cNvPicPr>
+                  </pic:nvPicPr>
+                  <pic:blipFill>
+                    <a:blip r:embed="rId13" cstate="print">
+                      <a:extLst>
+                        <a:ext uri="{28A0092B-C50C-407E-A947-70E740481C1C}">
+                          <a14:useLocalDpi xmlns:a14="http://schemas.microsoft.com/office/drawing/2010/main" val="0"/>
+                        </a:ext>
+                      </a:extLst>
+                    </a:blip>
+                    <a:srcRect/>
+                    <a:stretch>
+                      <a:fillRect/>
+                    </a:stretch>
+                  </pic:blipFill>
+                  <pic:spPr bwMode="auto">
+                    <a:xfrm>
+                      <a:off x="0" y="0"/>
+                      <a:ext cx="5695950" cy="3495675"/>
+                    </a:xfrm>
+                    <a:prstGeom prst="rect">
+                      <a:avLst/>
+                    </a:prstGeom>
+                    <a:noFill/>
+                    <a:ln>
+                      <a:noFill/>
+                    </a:ln>
+                  </pic:spPr>
+                </pic:pic>
+              </a:graphicData>
+            </a:graphic>
+            <wp14:sizeRelH relativeFrom="page">
+              <wp14:pctWidth>0</wp14:pctWidth>
+            </wp14:sizeRelH>
+            <wp14:sizeRelV relativeFrom="page">
+              <wp14:pctHeight>0</wp14:pctHeight>
+            </wp14:sizeRelV>
+          </wp:anchor>
+        </w:drawing>
+      </w:r>
+      <w:r>
+        <w:t>User Interface</w:t>
+      </w:r>
+      <w:bookmarkEnd w:id="18"/>
+    </w:p>
+    <w:p>
+      <w:r>
+        <w:tab/>
+      </w:r>
+    </w:p>
+    <w:p>
+      <w:r>
+        <w:tab/>
+        <w:t>This is the main play screen. Information the player can get from this interface is:</w:t>
+      </w:r>
+    </w:p>
+    <w:p>
+      <w:pPr>
+        <w:pStyle w:val="ListParagraph"/>
+        <w:numPr>
+          <w:ilvl w:val="0"/>
+          <w:numId w:val="14"/>
+        </w:numPr>
+      </w:pPr>
+      <w:r>
+        <w:t>Their current health on the red bar.</w:t>
+      </w:r>
+    </w:p>
+    <w:p>
+      <w:pPr>
+        <w:pStyle w:val="ListParagraph"/>
+        <w:numPr>
+          <w:ilvl w:val="0"/>
+          <w:numId w:val="14"/>
+        </w:numPr>
+      </w:pPr>
+      <w:r>
+        <w:t>Their current mana on the blue bar.</w:t>
+      </w:r>
+    </w:p>
+    <w:p>
+      <w:pPr>
+        <w:pStyle w:val="ListParagraph"/>
+        <w:numPr>
+          <w:ilvl w:val="0"/>
+          <w:numId w:val="14"/>
+        </w:numPr>
+      </w:pPr>
+      <w:r>
+        <w:t>Their spells and their cooldowns on the icons above the health and mana as well as what keys to press to cast those spells.</w:t>
+      </w:r>
+    </w:p>
+    <w:p>
+      <w:pPr>
+        <w:pStyle w:val="ListParagraph"/>
+        <w:numPr>
+          <w:ilvl w:val="0"/>
+          <w:numId w:val="14"/>
+        </w:numPr>
+      </w:pPr>
+      <w:r>
+        <w:t>The scrolls currently affecting the player as shown on the right hand side.</w:t>
+      </w:r>
+    </w:p>
+    <w:p>
+      <w:pPr>
+        <w:pStyle w:val="ListParagraph"/>
+        <w:numPr>
+          <w:ilvl w:val="0"/>
+          <w:numId w:val="14"/>
+        </w:numPr>
+      </w:pPr>
+      <w:r>
+        <w:t>The players current wave and overall score.</w:t>
+      </w:r>
+    </w:p>
+    <w:p>
+      <w:pPr>
+        <w:pStyle w:val="Heading1"/>
+      </w:pPr>
+      <w:bookmarkStart w:id="19" w:name="_Toc336976846"/>
+      <w:r>
+        <w:t>Art and Cutscenes</w:t>
+      </w:r>
+      <w:bookmarkEnd w:id="19"/>
+    </w:p>
+    <w:p>
+      <w:pPr>
+        <w:pStyle w:val="Heading2"/>
+        <w:ind w:left="720"/>
+      </w:pPr>
+      <w:bookmarkStart w:id="20" w:name="_Toc336976847"/>
       <w:r>
         <w:t>Terrain</w:t>
       </w:r>
-      <w:bookmarkEnd w:id="17"/>
+      <w:bookmarkEnd w:id="20"/>
     </w:p>
     <w:p>
       <w:pPr>
@@ -4197,6 +5001,7 @@
         </w:numPr>
       </w:pPr>
       <w:r>
+        <w:lastRenderedPageBreak/>
         <w:t>Skybox</w:t>
       </w:r>
     </w:p>
@@ -4205,11 +5010,11 @@
         <w:pStyle w:val="Heading2"/>
         <w:ind w:left="720"/>
       </w:pPr>
-      <w:bookmarkStart w:id="18" w:name="_Toc336553893"/>
+      <w:bookmarkStart w:id="21" w:name="_Toc336976848"/>
       <w:r>
         <w:t>Gameplay Elements</w:t>
       </w:r>
-      <w:bookmarkEnd w:id="18"/>
+      <w:bookmarkEnd w:id="21"/>
     </w:p>
     <w:p>
       <w:pPr>
@@ -4251,12 +5056,36 @@
       <w:pPr>
         <w:pStyle w:val="ListParagraph"/>
         <w:numPr>
-          <w:ilvl w:val="0"/>
+          <w:ilvl w:val="1"/>
           <w:numId w:val="8"/>
         </w:numPr>
       </w:pPr>
       <w:r>
-        <w:t>Scrolls</w:t>
+        <w:t>Khronic Krabs</w:t>
+      </w:r>
+    </w:p>
+    <w:p>
+      <w:pPr>
+        <w:pStyle w:val="ListParagraph"/>
+        <w:numPr>
+          <w:ilvl w:val="1"/>
+          <w:numId w:val="8"/>
+        </w:numPr>
+      </w:pPr>
+      <w:r>
+        <w:t>Funk Fish</w:t>
+      </w:r>
+    </w:p>
+    <w:p>
+      <w:pPr>
+        <w:pStyle w:val="ListParagraph"/>
+        <w:numPr>
+          <w:ilvl w:val="1"/>
+          <w:numId w:val="8"/>
+        </w:numPr>
+      </w:pPr>
+      <w:r>
+        <w:t>Interior Crocodile Alligator</w:t>
       </w:r>
     </w:p>
     <w:p>
@@ -4268,7 +5097,19 @@
         </w:numPr>
       </w:pPr>
       <w:r>
-        <w:t>Tomes</w:t>
+        <w:t>Scrolls</w:t>
+      </w:r>
+    </w:p>
+    <w:p>
+      <w:pPr>
+        <w:pStyle w:val="ListParagraph"/>
+        <w:numPr>
+          <w:ilvl w:val="1"/>
+          <w:numId w:val="8"/>
+        </w:numPr>
+      </w:pPr>
+      <w:r>
+        <w:t>Use the same model, but recolor for different Scroll effects.</w:t>
       </w:r>
     </w:p>
     <w:p>
@@ -4280,7 +5121,7 @@
         </w:numPr>
       </w:pPr>
       <w:r>
-        <w:t>Spell Effects</w:t>
+        <w:t>Tomes</w:t>
       </w:r>
     </w:p>
     <w:p>
@@ -4292,18 +5133,119 @@
         </w:numPr>
       </w:pPr>
       <w:r>
-        <w:t>Fireball</w:t>
+        <w:t>The tome will have the same model for each spell however the image on the cover will be the image used to distinguish the spell.</w:t>
+      </w:r>
+    </w:p>
+    <w:p>
+      <w:pPr>
+        <w:pStyle w:val="ListParagraph"/>
+        <w:numPr>
+          <w:ilvl w:val="0"/>
+          <w:numId w:val="8"/>
+        </w:numPr>
+      </w:pPr>
+      <w:r>
+        <w:t>Spell Effects</w:t>
+      </w:r>
+    </w:p>
+    <w:p>
+      <w:pPr>
+        <w:pStyle w:val="ListParagraph"/>
+        <w:numPr>
+          <w:ilvl w:val="1"/>
+          <w:numId w:val="8"/>
+        </w:numPr>
+      </w:pPr>
+      <w:r>
+        <w:t>8 Ball</w:t>
+      </w:r>
+    </w:p>
+    <w:p>
+      <w:pPr>
+        <w:pStyle w:val="ListParagraph"/>
+        <w:numPr>
+          <w:ilvl w:val="1"/>
+          <w:numId w:val="8"/>
+        </w:numPr>
+      </w:pPr>
+      <w:r>
+        <w:t>Hells Angels</w:t>
+      </w:r>
+    </w:p>
+    <w:p>
+      <w:pPr>
+        <w:pStyle w:val="ListParagraph"/>
+        <w:numPr>
+          <w:ilvl w:val="1"/>
+          <w:numId w:val="8"/>
+        </w:numPr>
+      </w:pPr>
+      <w:r>
+        <w:t>West Shi-eld</w:t>
+      </w:r>
+    </w:p>
+    <w:p>
+      <w:pPr>
+        <w:pStyle w:val="ListParagraph"/>
+        <w:numPr>
+          <w:ilvl w:val="1"/>
+          <w:numId w:val="8"/>
+        </w:numPr>
+      </w:pPr>
+      <w:r>
+        <w:t>Regener8</w:t>
+      </w:r>
+    </w:p>
+    <w:p>
+      <w:pPr>
+        <w:pStyle w:val="ListParagraph"/>
+        <w:numPr>
+          <w:ilvl w:val="1"/>
+          <w:numId w:val="8"/>
+        </w:numPr>
+      </w:pPr>
+      <w:r>
+        <w:t>Bloods Revenge</w:t>
+      </w:r>
+    </w:p>
+    <w:p>
+      <w:pPr>
+        <w:pStyle w:val="ListParagraph"/>
+        <w:numPr>
+          <w:ilvl w:val="1"/>
+          <w:numId w:val="8"/>
+        </w:numPr>
+      </w:pPr>
+      <w:r>
+        <w:t>Crips Strike</w:t>
+      </w:r>
+    </w:p>
+    <w:p>
+      <w:pPr>
+        <w:pStyle w:val="ListParagraph"/>
+        <w:numPr>
+          <w:ilvl w:val="1"/>
+          <w:numId w:val="8"/>
+        </w:numPr>
+      </w:pPr>
+      <w:r>
+        <w:t>Brother Slow</w:t>
       </w:r>
     </w:p>
     <w:p>
       <w:pPr>
         <w:pStyle w:val="Heading1"/>
       </w:pPr>
-      <w:bookmarkStart w:id="19" w:name="_Toc336553894"/>
+      <w:bookmarkStart w:id="22" w:name="_Toc336976849"/>
       <w:r>
         <w:t>Artistic Goals</w:t>
       </w:r>
-      <w:bookmarkEnd w:id="19"/>
+      <w:bookmarkEnd w:id="22"/>
+    </w:p>
+    <w:p>
+      <w:pPr>
+        <w:pStyle w:val="NoSpacing"/>
+      </w:pPr>
     </w:p>
     <w:p>
       <w:r>
@@ -4314,93 +5256,114 @@
       <w:pPr>
         <w:pStyle w:val="Heading1"/>
       </w:pPr>
-      <w:bookmarkStart w:id="20" w:name="_Toc336553895"/>
+      <w:bookmarkStart w:id="23" w:name="_Toc336976850"/>
+      <w:r>
+        <w:t>Music and Sound Effects</w:t>
+      </w:r>
+      <w:bookmarkEnd w:id="23"/>
+    </w:p>
+    <w:p>
+      <w:pPr>
+        <w:pStyle w:val="NoSpacing"/>
+      </w:pPr>
+    </w:p>
+    <w:p>
+      <w:r>
+        <w:t xml:space="preserve">The music and sound effect style is non-realistic and should greatly emphasise the damage done by spell effects. </w:t>
+      </w:r>
+    </w:p>
+    <w:p>
+      <w:r>
+        <w:t>The music and sound effects required are:</w:t>
+      </w:r>
+    </w:p>
+    <w:p>
+      <w:pPr>
+        <w:pStyle w:val="ListParagraph"/>
+        <w:numPr>
+          <w:ilvl w:val="0"/>
+          <w:numId w:val="11"/>
+        </w:numPr>
+      </w:pPr>
+      <w:r>
+        <w:t>Ambient/Background Music</w:t>
+      </w:r>
+    </w:p>
+    <w:p>
+      <w:pPr>
+        <w:pStyle w:val="ListParagraph"/>
+        <w:numPr>
+          <w:ilvl w:val="0"/>
+          <w:numId w:val="11"/>
+        </w:numPr>
+      </w:pPr>
+      <w:r>
+        <w:t>Spell Sound Effects</w:t>
+      </w:r>
+    </w:p>
+    <w:p>
+      <w:pPr>
+        <w:pStyle w:val="ListParagraph"/>
+        <w:numPr>
+          <w:ilvl w:val="0"/>
+          <w:numId w:val="11"/>
+        </w:numPr>
+      </w:pPr>
+      <w:r>
+        <w:t>Collecting Tomes and Scrolls</w:t>
+      </w:r>
+    </w:p>
+    <w:p>
+      <w:pPr>
+        <w:pStyle w:val="ListParagraph"/>
+        <w:numPr>
+          <w:ilvl w:val="0"/>
+          <w:numId w:val="11"/>
+        </w:numPr>
+      </w:pPr>
+      <w:r>
+        <w:t>Enemy Sounds</w:t>
+      </w:r>
+    </w:p>
+    <w:p>
+      <w:pPr>
+        <w:pStyle w:val="Heading1"/>
+      </w:pPr>
+      <w:bookmarkStart w:id="24" w:name="_Toc336976851"/>
+      <w:r>
+        <w:t>Story</w:t>
+      </w:r>
+      <w:bookmarkEnd w:id="24"/>
+    </w:p>
+    <w:p>
+      <w:pPr>
+        <w:pStyle w:val="NoSpacing"/>
+      </w:pPr>
+    </w:p>
+    <w:p>
+      <w:r>
+        <w:t>Synopsis of the plot. Back story and character descriptions. All elements applicable to the narrative</w:t>
+      </w:r>
+    </w:p>
+    <w:p>
+      <w:pPr>
+        <w:pStyle w:val="Heading1"/>
+      </w:pPr>
+      <w:bookmarkStart w:id="25" w:name="_Toc336976852"/>
       <w:r>
         <w:lastRenderedPageBreak/>
-        <w:t>Music and Sound Effects</w:t>
-      </w:r>
-      <w:bookmarkEnd w:id="20"/>
-    </w:p>
-    <w:p>
-      <w:r>
-        <w:t xml:space="preserve">The music and sound effect style is non-realistic and should greatly emphasise the damage done by spell effects. </w:t>
-      </w:r>
-    </w:p>
-    <w:p>
-      <w:pPr>
-        <w:pStyle w:val="Heading1"/>
-      </w:pPr>
-      <w:bookmarkStart w:id="21" w:name="_Toc336553896"/>
-      <w:r>
-        <w:t>Story</w:t>
-      </w:r>
-      <w:bookmarkEnd w:id="21"/>
-    </w:p>
-    <w:p>
-      <w:pPr>
-        <w:pStyle w:val="NoSpacing"/>
-      </w:pPr>
-    </w:p>
-    <w:p>
-      <w:proofErr w:type="gramStart"/>
-      <w:r>
-        <w:t>Synopsis of the plot.</w:t>
-      </w:r>
-      <w:proofErr w:type="gramEnd"/>
-      <w:r>
-        <w:t xml:space="preserve"> </w:t>
-      </w:r>
-      <w:proofErr w:type="gramStart"/>
-      <w:r>
-        <w:t>Back story and character descriptions.</w:t>
-      </w:r>
-      <w:proofErr w:type="gramEnd"/>
-      <w:r>
-        <w:t xml:space="preserve"> All elements applicable to the narrative</w:t>
-      </w:r>
-    </w:p>
-    <w:p>
-      <w:pPr>
-        <w:pStyle w:val="Heading1"/>
-      </w:pPr>
-      <w:bookmarkStart w:id="22" w:name="_Toc336553897"/>
-      <w:r>
         <w:t>Level Design</w:t>
       </w:r>
-      <w:bookmarkEnd w:id="22"/>
-    </w:p>
-    <w:p>
-      <w:r>
-        <w:t xml:space="preserve">For linear level design flow charts and story lines should be outlined. </w:t>
-      </w:r>
-      <w:proofErr w:type="gramStart"/>
-      <w:r>
-        <w:t xml:space="preserve">Where </w:t>
-      </w:r>
-      <w:proofErr w:type="spellStart"/>
-      <w:r>
-        <w:t>abouts</w:t>
-      </w:r>
-      <w:proofErr w:type="spellEnd"/>
-      <w:r>
-        <w:t xml:space="preserve"> different weapons should be found.</w:t>
-      </w:r>
-      <w:proofErr w:type="gramEnd"/>
-      <w:r>
-        <w:t xml:space="preserve"> Key points in the game maps. For </w:t>
-      </w:r>
-      <w:proofErr w:type="spellStart"/>
-      <w:r>
-        <w:t>non linear</w:t>
-      </w:r>
-      <w:proofErr w:type="spellEnd"/>
-      <w:r>
-        <w:t xml:space="preserve"> and emergent games, level variables that affect the way the levels are perceived should be outlined and discussed.</w:t>
+      <w:bookmarkEnd w:id="25"/>
+    </w:p>
+    <w:p>
+      <w:r>
+        <w:t>For linear level design flow charts and story lines should be outlined. Where abouts different weapons should be found. Key points in the game maps. For non linear and emergent games, level variables that affect the way the levels are perceived should be outlined and discussed.</w:t>
       </w:r>
     </w:p>
     <w:sectPr>
-      <w:headerReference w:type="default" r:id="rId12"/>
-      <w:footerReference w:type="default" r:id="rId13"/>
+      <w:headerReference w:type="default" r:id="rId14"/>
+      <w:footerReference w:type="default" r:id="rId15"/>
       <w:pgSz w:w="11906" w:h="16838"/>
       <w:pgMar w:top="1440" w:right="1440" w:bottom="1440" w:left="1440" w:header="708" w:footer="708" w:gutter="0"/>
       <w:pgNumType w:start="0"/>
@@ -4510,7 +5473,7 @@
               <w:bCs/>
               <w:noProof/>
             </w:rPr>
-            <w:t>7</w:t>
+            <w:t>3</w:t>
           </w:r>
           <w:r>
             <w:rPr>
@@ -4655,13 +5618,8 @@
           <w:jc w:val="center"/>
         </w:pPr>
         <w:r>
-          <w:t xml:space="preserve">Blizzard the </w:t>
+          <w:t>Blizzard the Wizzard</w:t>
         </w:r>
-        <w:proofErr w:type="spellStart"/>
-        <w:r>
-          <w:t>Wizzard</w:t>
-        </w:r>
-        <w:proofErr w:type="spellEnd"/>
       </w:p>
     </w:sdtContent>
   </w:sdt>
@@ -4692,7 +5650,7 @@
           <w:rPr>
             <w:lang w:val="en-US"/>
           </w:rPr>
-          <w:t>Version 0.02</w:t>
+          <w:t>Version 0.03</w:t>
         </w:r>
       </w:p>
     </w:sdtContent>
@@ -4708,6 +5666,119 @@
 <file path=word/numbering.xml><?xml version="1.0" encoding="utf-8"?>
 <w:numbering xmlns:wpc="http://schemas.microsoft.com/office/word/2010/wordprocessingCanvas" xmlns:mc="http://schemas.openxmlformats.org/markup-compatibility/2006" xmlns:o="urn:schemas-microsoft-com:office:office" xmlns:r="http://schemas.openxmlformats.org/officeDocument/2006/relationships" xmlns:m="http://schemas.openxmlformats.org/officeDocument/2006/math" xmlns:v="urn:schemas-microsoft-com:vml" xmlns:wp14="http://schemas.microsoft.com/office/word/2010/wordprocessingDrawing" xmlns:wp="http://schemas.openxmlformats.org/drawingml/2006/wordprocessingDrawing" xmlns:w10="urn:schemas-microsoft-com:office:word" xmlns:w="http://schemas.openxmlformats.org/wordprocessingml/2006/main" xmlns:w14="http://schemas.microsoft.com/office/word/2010/wordml" xmlns:wpg="http://schemas.microsoft.com/office/word/2010/wordprocessingGroup" xmlns:wpi="http://schemas.microsoft.com/office/word/2010/wordprocessingInk" xmlns:wne="http://schemas.microsoft.com/office/word/2006/wordml" xmlns:wps="http://schemas.microsoft.com/office/word/2010/wordprocessingShape" mc:Ignorable="w14 wp14">
   <w:abstractNum w:abstractNumId="0">
+    <w:nsid w:val="0C930DA6"/>
+    <w:multiLevelType w:val="hybridMultilevel"/>
+    <w:tmpl w:val="9E34AD02"/>
+    <w:lvl w:ilvl="0" w:tplc="0C090001">
+      <w:start w:val="1"/>
+      <w:numFmt w:val="bullet"/>
+      <w:lvlText w:val=""/>
+      <w:lvlJc w:val="left"/>
+      <w:pPr>
+        <w:ind w:left="720" w:hanging="360"/>
+      </w:pPr>
+      <w:rPr>
+        <w:rFonts w:ascii="Symbol" w:hAnsi="Symbol" w:hint="default"/>
+      </w:rPr>
+    </w:lvl>
+    <w:lvl w:ilvl="1" w:tplc="0C090003" w:tentative="1">
+      <w:start w:val="1"/>
+      <w:numFmt w:val="bullet"/>
+      <w:lvlText w:val="o"/>
+      <w:lvlJc w:val="left"/>
+      <w:pPr>
+        <w:ind w:left="1440" w:hanging="360"/>
+      </w:pPr>
+      <w:rPr>
+        <w:rFonts w:ascii="Courier New" w:hAnsi="Courier New" w:cs="Courier New" w:hint="default"/>
+      </w:rPr>
+    </w:lvl>
+    <w:lvl w:ilvl="2" w:tplc="0C090005" w:tentative="1">
+      <w:start w:val="1"/>
+      <w:numFmt w:val="bullet"/>
+      <w:lvlText w:val=""/>
+      <w:lvlJc w:val="left"/>
+      <w:pPr>
+        <w:ind w:left="2160" w:hanging="360"/>
+      </w:pPr>
+      <w:rPr>
+        <w:rFonts w:ascii="Wingdings" w:hAnsi="Wingdings" w:hint="default"/>
+      </w:rPr>
+    </w:lvl>
+    <w:lvl w:ilvl="3" w:tplc="0C090001" w:tentative="1">
+      <w:start w:val="1"/>
+      <w:numFmt w:val="bullet"/>
+      <w:lvlText w:val=""/>
+      <w:lvlJc w:val="left"/>
+      <w:pPr>
+        <w:ind w:left="2880" w:hanging="360"/>
+      </w:pPr>
+      <w:rPr>
+        <w:rFonts w:ascii="Symbol" w:hAnsi="Symbol" w:hint="default"/>
+      </w:rPr>
+    </w:lvl>
+    <w:lvl w:ilvl="4" w:tplc="0C090003" w:tentative="1">
+      <w:start w:val="1"/>
+      <w:numFmt w:val="bullet"/>
+      <w:lvlText w:val="o"/>
+      <w:lvlJc w:val="left"/>
+      <w:pPr>
+        <w:ind w:left="3600" w:hanging="360"/>
+      </w:pPr>
+      <w:rPr>
+        <w:rFonts w:ascii="Courier New" w:hAnsi="Courier New" w:cs="Courier New" w:hint="default"/>
+      </w:rPr>
+    </w:lvl>
+    <w:lvl w:ilvl="5" w:tplc="0C090005" w:tentative="1">
+      <w:start w:val="1"/>
+      <w:numFmt w:val="bullet"/>
+      <w:lvlText w:val=""/>
+      <w:lvlJc w:val="left"/>
+      <w:pPr>
+        <w:ind w:left="4320" w:hanging="360"/>
+      </w:pPr>
+      <w:rPr>
+        <w:rFonts w:ascii="Wingdings" w:hAnsi="Wingdings" w:hint="default"/>
+      </w:rPr>
+    </w:lvl>
+    <w:lvl w:ilvl="6" w:tplc="0C090001" w:tentative="1">
+      <w:start w:val="1"/>
+      <w:numFmt w:val="bullet"/>
+      <w:lvlText w:val=""/>
+      <w:lvlJc w:val="left"/>
+      <w:pPr>
+        <w:ind w:left="5040" w:hanging="360"/>
+      </w:pPr>
+      <w:rPr>
+        <w:rFonts w:ascii="Symbol" w:hAnsi="Symbol" w:hint="default"/>
+      </w:rPr>
+    </w:lvl>
+    <w:lvl w:ilvl="7" w:tplc="0C090003" w:tentative="1">
+      <w:start w:val="1"/>
+      <w:numFmt w:val="bullet"/>
+      <w:lvlText w:val="o"/>
+      <w:lvlJc w:val="left"/>
+      <w:pPr>
+        <w:ind w:left="5760" w:hanging="360"/>
+      </w:pPr>
+      <w:rPr>
+        <w:rFonts w:ascii="Courier New" w:hAnsi="Courier New" w:cs="Courier New" w:hint="default"/>
+      </w:rPr>
+    </w:lvl>
+    <w:lvl w:ilvl="8" w:tplc="0C090005" w:tentative="1">
+      <w:start w:val="1"/>
+      <w:numFmt w:val="bullet"/>
+      <w:lvlText w:val=""/>
+      <w:lvlJc w:val="left"/>
+      <w:pPr>
+        <w:ind w:left="6480" w:hanging="360"/>
+      </w:pPr>
+      <w:rPr>
+        <w:rFonts w:ascii="Wingdings" w:hAnsi="Wingdings" w:hint="default"/>
+      </w:rPr>
+    </w:lvl>
+  </w:abstractNum>
+  <w:abstractNum w:abstractNumId="1">
     <w:nsid w:val="1C7448EB"/>
     <w:multiLevelType w:val="hybridMultilevel"/>
     <w:tmpl w:val="67A6E102"/>
@@ -4820,7 +5891,120 @@
       </w:rPr>
     </w:lvl>
   </w:abstractNum>
-  <w:abstractNum w:abstractNumId="1">
+  <w:abstractNum w:abstractNumId="2">
+    <w:nsid w:val="23E368AB"/>
+    <w:multiLevelType w:val="hybridMultilevel"/>
+    <w:tmpl w:val="8AAC6660"/>
+    <w:lvl w:ilvl="0" w:tplc="0C090001">
+      <w:start w:val="1"/>
+      <w:numFmt w:val="bullet"/>
+      <w:lvlText w:val=""/>
+      <w:lvlJc w:val="left"/>
+      <w:pPr>
+        <w:ind w:left="720" w:hanging="360"/>
+      </w:pPr>
+      <w:rPr>
+        <w:rFonts w:ascii="Symbol" w:hAnsi="Symbol" w:hint="default"/>
+      </w:rPr>
+    </w:lvl>
+    <w:lvl w:ilvl="1" w:tplc="0C090003" w:tentative="1">
+      <w:start w:val="1"/>
+      <w:numFmt w:val="bullet"/>
+      <w:lvlText w:val="o"/>
+      <w:lvlJc w:val="left"/>
+      <w:pPr>
+        <w:ind w:left="1440" w:hanging="360"/>
+      </w:pPr>
+      <w:rPr>
+        <w:rFonts w:ascii="Courier New" w:hAnsi="Courier New" w:cs="Courier New" w:hint="default"/>
+      </w:rPr>
+    </w:lvl>
+    <w:lvl w:ilvl="2" w:tplc="0C090005" w:tentative="1">
+      <w:start w:val="1"/>
+      <w:numFmt w:val="bullet"/>
+      <w:lvlText w:val=""/>
+      <w:lvlJc w:val="left"/>
+      <w:pPr>
+        <w:ind w:left="2160" w:hanging="360"/>
+      </w:pPr>
+      <w:rPr>
+        <w:rFonts w:ascii="Wingdings" w:hAnsi="Wingdings" w:hint="default"/>
+      </w:rPr>
+    </w:lvl>
+    <w:lvl w:ilvl="3" w:tplc="0C090001" w:tentative="1">
+      <w:start w:val="1"/>
+      <w:numFmt w:val="bullet"/>
+      <w:lvlText w:val=""/>
+      <w:lvlJc w:val="left"/>
+      <w:pPr>
+        <w:ind w:left="2880" w:hanging="360"/>
+      </w:pPr>
+      <w:rPr>
+        <w:rFonts w:ascii="Symbol" w:hAnsi="Symbol" w:hint="default"/>
+      </w:rPr>
+    </w:lvl>
+    <w:lvl w:ilvl="4" w:tplc="0C090003" w:tentative="1">
+      <w:start w:val="1"/>
+      <w:numFmt w:val="bullet"/>
+      <w:lvlText w:val="o"/>
+      <w:lvlJc w:val="left"/>
+      <w:pPr>
+        <w:ind w:left="3600" w:hanging="360"/>
+      </w:pPr>
+      <w:rPr>
+        <w:rFonts w:ascii="Courier New" w:hAnsi="Courier New" w:cs="Courier New" w:hint="default"/>
+      </w:rPr>
+    </w:lvl>
+    <w:lvl w:ilvl="5" w:tplc="0C090005" w:tentative="1">
+      <w:start w:val="1"/>
+      <w:numFmt w:val="bullet"/>
+      <w:lvlText w:val=""/>
+      <w:lvlJc w:val="left"/>
+      <w:pPr>
+        <w:ind w:left="4320" w:hanging="360"/>
+      </w:pPr>
+      <w:rPr>
+        <w:rFonts w:ascii="Wingdings" w:hAnsi="Wingdings" w:hint="default"/>
+      </w:rPr>
+    </w:lvl>
+    <w:lvl w:ilvl="6" w:tplc="0C090001" w:tentative="1">
+      <w:start w:val="1"/>
+      <w:numFmt w:val="bullet"/>
+      <w:lvlText w:val=""/>
+      <w:lvlJc w:val="left"/>
+      <w:pPr>
+        <w:ind w:left="5040" w:hanging="360"/>
+      </w:pPr>
+      <w:rPr>
+        <w:rFonts w:ascii="Symbol" w:hAnsi="Symbol" w:hint="default"/>
+      </w:rPr>
+    </w:lvl>
+    <w:lvl w:ilvl="7" w:tplc="0C090003" w:tentative="1">
+      <w:start w:val="1"/>
+      <w:numFmt w:val="bullet"/>
+      <w:lvlText w:val="o"/>
+      <w:lvlJc w:val="left"/>
+      <w:pPr>
+        <w:ind w:left="5760" w:hanging="360"/>
+      </w:pPr>
+      <w:rPr>
+        <w:rFonts w:ascii="Courier New" w:hAnsi="Courier New" w:cs="Courier New" w:hint="default"/>
+      </w:rPr>
+    </w:lvl>
+    <w:lvl w:ilvl="8" w:tplc="0C090005" w:tentative="1">
+      <w:start w:val="1"/>
+      <w:numFmt w:val="bullet"/>
+      <w:lvlText w:val=""/>
+      <w:lvlJc w:val="left"/>
+      <w:pPr>
+        <w:ind w:left="6480" w:hanging="360"/>
+      </w:pPr>
+      <w:rPr>
+        <w:rFonts w:ascii="Wingdings" w:hAnsi="Wingdings" w:hint="default"/>
+      </w:rPr>
+    </w:lvl>
+  </w:abstractNum>
+  <w:abstractNum w:abstractNumId="3">
     <w:nsid w:val="281A332D"/>
     <w:multiLevelType w:val="hybridMultilevel"/>
     <w:tmpl w:val="02A017B8"/>
@@ -4912,7 +6096,120 @@
       </w:pPr>
     </w:lvl>
   </w:abstractNum>
-  <w:abstractNum w:abstractNumId="2">
+  <w:abstractNum w:abstractNumId="4">
+    <w:nsid w:val="3D297C65"/>
+    <w:multiLevelType w:val="hybridMultilevel"/>
+    <w:tmpl w:val="116259AA"/>
+    <w:lvl w:ilvl="0" w:tplc="0C090001">
+      <w:start w:val="1"/>
+      <w:numFmt w:val="bullet"/>
+      <w:lvlText w:val=""/>
+      <w:lvlJc w:val="left"/>
+      <w:pPr>
+        <w:ind w:left="720" w:hanging="360"/>
+      </w:pPr>
+      <w:rPr>
+        <w:rFonts w:ascii="Symbol" w:hAnsi="Symbol" w:hint="default"/>
+      </w:rPr>
+    </w:lvl>
+    <w:lvl w:ilvl="1" w:tplc="0C090003" w:tentative="1">
+      <w:start w:val="1"/>
+      <w:numFmt w:val="bullet"/>
+      <w:lvlText w:val="o"/>
+      <w:lvlJc w:val="left"/>
+      <w:pPr>
+        <w:ind w:left="1440" w:hanging="360"/>
+      </w:pPr>
+      <w:rPr>
+        <w:rFonts w:ascii="Courier New" w:hAnsi="Courier New" w:cs="Courier New" w:hint="default"/>
+      </w:rPr>
+    </w:lvl>
+    <w:lvl w:ilvl="2" w:tplc="0C090005" w:tentative="1">
+      <w:start w:val="1"/>
+      <w:numFmt w:val="bullet"/>
+      <w:lvlText w:val=""/>
+      <w:lvlJc w:val="left"/>
+      <w:pPr>
+        <w:ind w:left="2160" w:hanging="360"/>
+      </w:pPr>
+      <w:rPr>
+        <w:rFonts w:ascii="Wingdings" w:hAnsi="Wingdings" w:hint="default"/>
+      </w:rPr>
+    </w:lvl>
+    <w:lvl w:ilvl="3" w:tplc="0C090001" w:tentative="1">
+      <w:start w:val="1"/>
+      <w:numFmt w:val="bullet"/>
+      <w:lvlText w:val=""/>
+      <w:lvlJc w:val="left"/>
+      <w:pPr>
+        <w:ind w:left="2880" w:hanging="360"/>
+      </w:pPr>
+      <w:rPr>
+        <w:rFonts w:ascii="Symbol" w:hAnsi="Symbol" w:hint="default"/>
+      </w:rPr>
+    </w:lvl>
+    <w:lvl w:ilvl="4" w:tplc="0C090003" w:tentative="1">
+      <w:start w:val="1"/>
+      <w:numFmt w:val="bullet"/>
+      <w:lvlText w:val="o"/>
+      <w:lvlJc w:val="left"/>
+      <w:pPr>
+        <w:ind w:left="3600" w:hanging="360"/>
+      </w:pPr>
+      <w:rPr>
+        <w:rFonts w:ascii="Courier New" w:hAnsi="Courier New" w:cs="Courier New" w:hint="default"/>
+      </w:rPr>
+    </w:lvl>
+    <w:lvl w:ilvl="5" w:tplc="0C090005" w:tentative="1">
+      <w:start w:val="1"/>
+      <w:numFmt w:val="bullet"/>
+      <w:lvlText w:val=""/>
+      <w:lvlJc w:val="left"/>
+      <w:pPr>
+        <w:ind w:left="4320" w:hanging="360"/>
+      </w:pPr>
+      <w:rPr>
+        <w:rFonts w:ascii="Wingdings" w:hAnsi="Wingdings" w:hint="default"/>
+      </w:rPr>
+    </w:lvl>
+    <w:lvl w:ilvl="6" w:tplc="0C090001" w:tentative="1">
+      <w:start w:val="1"/>
+      <w:numFmt w:val="bullet"/>
+      <w:lvlText w:val=""/>
+      <w:lvlJc w:val="left"/>
+      <w:pPr>
+        <w:ind w:left="5040" w:hanging="360"/>
+      </w:pPr>
+      <w:rPr>
+        <w:rFonts w:ascii="Symbol" w:hAnsi="Symbol" w:hint="default"/>
+      </w:rPr>
+    </w:lvl>
+    <w:lvl w:ilvl="7" w:tplc="0C090003" w:tentative="1">
+      <w:start w:val="1"/>
+      <w:numFmt w:val="bullet"/>
+      <w:lvlText w:val="o"/>
+      <w:lvlJc w:val="left"/>
+      <w:pPr>
+        <w:ind w:left="5760" w:hanging="360"/>
+      </w:pPr>
+      <w:rPr>
+        <w:rFonts w:ascii="Courier New" w:hAnsi="Courier New" w:cs="Courier New" w:hint="default"/>
+      </w:rPr>
+    </w:lvl>
+    <w:lvl w:ilvl="8" w:tplc="0C090005" w:tentative="1">
+      <w:start w:val="1"/>
+      <w:numFmt w:val="bullet"/>
+      <w:lvlText w:val=""/>
+      <w:lvlJc w:val="left"/>
+      <w:pPr>
+        <w:ind w:left="6480" w:hanging="360"/>
+      </w:pPr>
+      <w:rPr>
+        <w:rFonts w:ascii="Wingdings" w:hAnsi="Wingdings" w:hint="default"/>
+      </w:rPr>
+    </w:lvl>
+  </w:abstractNum>
+  <w:abstractNum w:abstractNumId="5">
     <w:nsid w:val="3F3A60C7"/>
     <w:multiLevelType w:val="hybridMultilevel"/>
     <w:tmpl w:val="1CB0EEFC"/>
@@ -5025,7 +6322,120 @@
       </w:rPr>
     </w:lvl>
   </w:abstractNum>
-  <w:abstractNum w:abstractNumId="3">
+  <w:abstractNum w:abstractNumId="6">
+    <w:nsid w:val="3FCB09AD"/>
+    <w:multiLevelType w:val="hybridMultilevel"/>
+    <w:tmpl w:val="CD8E5E4E"/>
+    <w:lvl w:ilvl="0" w:tplc="0C090001">
+      <w:start w:val="1"/>
+      <w:numFmt w:val="bullet"/>
+      <w:lvlText w:val=""/>
+      <w:lvlJc w:val="left"/>
+      <w:pPr>
+        <w:ind w:left="1440" w:hanging="360"/>
+      </w:pPr>
+      <w:rPr>
+        <w:rFonts w:ascii="Symbol" w:hAnsi="Symbol" w:hint="default"/>
+      </w:rPr>
+    </w:lvl>
+    <w:lvl w:ilvl="1" w:tplc="0C090003" w:tentative="1">
+      <w:start w:val="1"/>
+      <w:numFmt w:val="bullet"/>
+      <w:lvlText w:val="o"/>
+      <w:lvlJc w:val="left"/>
+      <w:pPr>
+        <w:ind w:left="2160" w:hanging="360"/>
+      </w:pPr>
+      <w:rPr>
+        <w:rFonts w:ascii="Courier New" w:hAnsi="Courier New" w:cs="Courier New" w:hint="default"/>
+      </w:rPr>
+    </w:lvl>
+    <w:lvl w:ilvl="2" w:tplc="0C090005" w:tentative="1">
+      <w:start w:val="1"/>
+      <w:numFmt w:val="bullet"/>
+      <w:lvlText w:val=""/>
+      <w:lvlJc w:val="left"/>
+      <w:pPr>
+        <w:ind w:left="2880" w:hanging="360"/>
+      </w:pPr>
+      <w:rPr>
+        <w:rFonts w:ascii="Wingdings" w:hAnsi="Wingdings" w:hint="default"/>
+      </w:rPr>
+    </w:lvl>
+    <w:lvl w:ilvl="3" w:tplc="0C090001" w:tentative="1">
+      <w:start w:val="1"/>
+      <w:numFmt w:val="bullet"/>
+      <w:lvlText w:val=""/>
+      <w:lvlJc w:val="left"/>
+      <w:pPr>
+        <w:ind w:left="3600" w:hanging="360"/>
+      </w:pPr>
+      <w:rPr>
+        <w:rFonts w:ascii="Symbol" w:hAnsi="Symbol" w:hint="default"/>
+      </w:rPr>
+    </w:lvl>
+    <w:lvl w:ilvl="4" w:tplc="0C090003" w:tentative="1">
+      <w:start w:val="1"/>
+      <w:numFmt w:val="bullet"/>
+      <w:lvlText w:val="o"/>
+      <w:lvlJc w:val="left"/>
+      <w:pPr>
+        <w:ind w:left="4320" w:hanging="360"/>
+      </w:pPr>
+      <w:rPr>
+        <w:rFonts w:ascii="Courier New" w:hAnsi="Courier New" w:cs="Courier New" w:hint="default"/>
+      </w:rPr>
+    </w:lvl>
+    <w:lvl w:ilvl="5" w:tplc="0C090005" w:tentative="1">
+      <w:start w:val="1"/>
+      <w:numFmt w:val="bullet"/>
+      <w:lvlText w:val=""/>
+      <w:lvlJc w:val="left"/>
+      <w:pPr>
+        <w:ind w:left="5040" w:hanging="360"/>
+      </w:pPr>
+      <w:rPr>
+        <w:rFonts w:ascii="Wingdings" w:hAnsi="Wingdings" w:hint="default"/>
+      </w:rPr>
+    </w:lvl>
+    <w:lvl w:ilvl="6" w:tplc="0C090001" w:tentative="1">
+      <w:start w:val="1"/>
+      <w:numFmt w:val="bullet"/>
+      <w:lvlText w:val=""/>
+      <w:lvlJc w:val="left"/>
+      <w:pPr>
+        <w:ind w:left="5760" w:hanging="360"/>
+      </w:pPr>
+      <w:rPr>
+        <w:rFonts w:ascii="Symbol" w:hAnsi="Symbol" w:hint="default"/>
+      </w:rPr>
+    </w:lvl>
+    <w:lvl w:ilvl="7" w:tplc="0C090003" w:tentative="1">
+      <w:start w:val="1"/>
+      <w:numFmt w:val="bullet"/>
+      <w:lvlText w:val="o"/>
+      <w:lvlJc w:val="left"/>
+      <w:pPr>
+        <w:ind w:left="6480" w:hanging="360"/>
+      </w:pPr>
+      <w:rPr>
+        <w:rFonts w:ascii="Courier New" w:hAnsi="Courier New" w:cs="Courier New" w:hint="default"/>
+      </w:rPr>
+    </w:lvl>
+    <w:lvl w:ilvl="8" w:tplc="0C090005" w:tentative="1">
+      <w:start w:val="1"/>
+      <w:numFmt w:val="bullet"/>
+      <w:lvlText w:val=""/>
+      <w:lvlJc w:val="left"/>
+      <w:pPr>
+        <w:ind w:left="7200" w:hanging="360"/>
+      </w:pPr>
+      <w:rPr>
+        <w:rFonts w:ascii="Wingdings" w:hAnsi="Wingdings" w:hint="default"/>
+      </w:rPr>
+    </w:lvl>
+  </w:abstractNum>
+  <w:abstractNum w:abstractNumId="7">
     <w:nsid w:val="418010EB"/>
     <w:multiLevelType w:val="hybridMultilevel"/>
     <w:tmpl w:val="5148D1F6"/>
@@ -5138,7 +6548,120 @@
       </w:rPr>
     </w:lvl>
   </w:abstractNum>
-  <w:abstractNum w:abstractNumId="4">
+  <w:abstractNum w:abstractNumId="8">
+    <w:nsid w:val="426D18A1"/>
+    <w:multiLevelType w:val="hybridMultilevel"/>
+    <w:tmpl w:val="394447C4"/>
+    <w:lvl w:ilvl="0" w:tplc="0C090001">
+      <w:start w:val="1"/>
+      <w:numFmt w:val="bullet"/>
+      <w:lvlText w:val=""/>
+      <w:lvlJc w:val="left"/>
+      <w:pPr>
+        <w:ind w:left="1440" w:hanging="360"/>
+      </w:pPr>
+      <w:rPr>
+        <w:rFonts w:ascii="Symbol" w:hAnsi="Symbol" w:hint="default"/>
+      </w:rPr>
+    </w:lvl>
+    <w:lvl w:ilvl="1" w:tplc="0C090003" w:tentative="1">
+      <w:start w:val="1"/>
+      <w:numFmt w:val="bullet"/>
+      <w:lvlText w:val="o"/>
+      <w:lvlJc w:val="left"/>
+      <w:pPr>
+        <w:ind w:left="2160" w:hanging="360"/>
+      </w:pPr>
+      <w:rPr>
+        <w:rFonts w:ascii="Courier New" w:hAnsi="Courier New" w:cs="Courier New" w:hint="default"/>
+      </w:rPr>
+    </w:lvl>
+    <w:lvl w:ilvl="2" w:tplc="0C090005" w:tentative="1">
+      <w:start w:val="1"/>
+      <w:numFmt w:val="bullet"/>
+      <w:lvlText w:val=""/>
+      <w:lvlJc w:val="left"/>
+      <w:pPr>
+        <w:ind w:left="2880" w:hanging="360"/>
+      </w:pPr>
+      <w:rPr>
+        <w:rFonts w:ascii="Wingdings" w:hAnsi="Wingdings" w:hint="default"/>
+      </w:rPr>
+    </w:lvl>
+    <w:lvl w:ilvl="3" w:tplc="0C090001" w:tentative="1">
+      <w:start w:val="1"/>
+      <w:numFmt w:val="bullet"/>
+      <w:lvlText w:val=""/>
+      <w:lvlJc w:val="left"/>
+      <w:pPr>
+        <w:ind w:left="3600" w:hanging="360"/>
+      </w:pPr>
+      <w:rPr>
+        <w:rFonts w:ascii="Symbol" w:hAnsi="Symbol" w:hint="default"/>
+      </w:rPr>
+    </w:lvl>
+    <w:lvl w:ilvl="4" w:tplc="0C090003" w:tentative="1">
+      <w:start w:val="1"/>
+      <w:numFmt w:val="bullet"/>
+      <w:lvlText w:val="o"/>
+      <w:lvlJc w:val="left"/>
+      <w:pPr>
+        <w:ind w:left="4320" w:hanging="360"/>
+      </w:pPr>
+      <w:rPr>
+        <w:rFonts w:ascii="Courier New" w:hAnsi="Courier New" w:cs="Courier New" w:hint="default"/>
+      </w:rPr>
+    </w:lvl>
+    <w:lvl w:ilvl="5" w:tplc="0C090005" w:tentative="1">
+      <w:start w:val="1"/>
+      <w:numFmt w:val="bullet"/>
+      <w:lvlText w:val=""/>
+      <w:lvlJc w:val="left"/>
+      <w:pPr>
+        <w:ind w:left="5040" w:hanging="360"/>
+      </w:pPr>
+      <w:rPr>
+        <w:rFonts w:ascii="Wingdings" w:hAnsi="Wingdings" w:hint="default"/>
+      </w:rPr>
+    </w:lvl>
+    <w:lvl w:ilvl="6" w:tplc="0C090001" w:tentative="1">
+      <w:start w:val="1"/>
+      <w:numFmt w:val="bullet"/>
+      <w:lvlText w:val=""/>
+      <w:lvlJc w:val="left"/>
+      <w:pPr>
+        <w:ind w:left="5760" w:hanging="360"/>
+      </w:pPr>
+      <w:rPr>
+        <w:rFonts w:ascii="Symbol" w:hAnsi="Symbol" w:hint="default"/>
+      </w:rPr>
+    </w:lvl>
+    <w:lvl w:ilvl="7" w:tplc="0C090003" w:tentative="1">
+      <w:start w:val="1"/>
+      <w:numFmt w:val="bullet"/>
+      <w:lvlText w:val="o"/>
+      <w:lvlJc w:val="left"/>
+      <w:pPr>
+        <w:ind w:left="6480" w:hanging="360"/>
+      </w:pPr>
+      <w:rPr>
+        <w:rFonts w:ascii="Courier New" w:hAnsi="Courier New" w:cs="Courier New" w:hint="default"/>
+      </w:rPr>
+    </w:lvl>
+    <w:lvl w:ilvl="8" w:tplc="0C090005" w:tentative="1">
+      <w:start w:val="1"/>
+      <w:numFmt w:val="bullet"/>
+      <w:lvlText w:val=""/>
+      <w:lvlJc w:val="left"/>
+      <w:pPr>
+        <w:ind w:left="7200" w:hanging="360"/>
+      </w:pPr>
+      <w:rPr>
+        <w:rFonts w:ascii="Wingdings" w:hAnsi="Wingdings" w:hint="default"/>
+      </w:rPr>
+    </w:lvl>
+  </w:abstractNum>
+  <w:abstractNum w:abstractNumId="9">
     <w:nsid w:val="5F9A6CDC"/>
     <w:multiLevelType w:val="hybridMultilevel"/>
     <w:tmpl w:val="FFD8C856"/>
@@ -5251,7 +6774,7 @@
       </w:rPr>
     </w:lvl>
   </w:abstractNum>
-  <w:abstractNum w:abstractNumId="5">
+  <w:abstractNum w:abstractNumId="10">
     <w:nsid w:val="66C60B00"/>
     <w:multiLevelType w:val="hybridMultilevel"/>
     <w:tmpl w:val="7010A9DE"/>
@@ -5364,7 +6887,7 @@
       </w:rPr>
     </w:lvl>
   </w:abstractNum>
-  <w:abstractNum w:abstractNumId="6">
+  <w:abstractNum w:abstractNumId="11">
     <w:nsid w:val="68C75D1C"/>
     <w:multiLevelType w:val="hybridMultilevel"/>
     <w:tmpl w:val="9B440190"/>
@@ -5477,7 +7000,120 @@
       </w:rPr>
     </w:lvl>
   </w:abstractNum>
-  <w:abstractNum w:abstractNumId="7">
+  <w:abstractNum w:abstractNumId="12">
+    <w:nsid w:val="69BF1274"/>
+    <w:multiLevelType w:val="hybridMultilevel"/>
+    <w:tmpl w:val="65A01CCA"/>
+    <w:lvl w:ilvl="0" w:tplc="0C090001">
+      <w:start w:val="1"/>
+      <w:numFmt w:val="bullet"/>
+      <w:lvlText w:val=""/>
+      <w:lvlJc w:val="left"/>
+      <w:pPr>
+        <w:ind w:left="1440" w:hanging="360"/>
+      </w:pPr>
+      <w:rPr>
+        <w:rFonts w:ascii="Symbol" w:hAnsi="Symbol" w:hint="default"/>
+      </w:rPr>
+    </w:lvl>
+    <w:lvl w:ilvl="1" w:tplc="0C090003" w:tentative="1">
+      <w:start w:val="1"/>
+      <w:numFmt w:val="bullet"/>
+      <w:lvlText w:val="o"/>
+      <w:lvlJc w:val="left"/>
+      <w:pPr>
+        <w:ind w:left="2160" w:hanging="360"/>
+      </w:pPr>
+      <w:rPr>
+        <w:rFonts w:ascii="Courier New" w:hAnsi="Courier New" w:cs="Courier New" w:hint="default"/>
+      </w:rPr>
+    </w:lvl>
+    <w:lvl w:ilvl="2" w:tplc="0C090005" w:tentative="1">
+      <w:start w:val="1"/>
+      <w:numFmt w:val="bullet"/>
+      <w:lvlText w:val=""/>
+      <w:lvlJc w:val="left"/>
+      <w:pPr>
+        <w:ind w:left="2880" w:hanging="360"/>
+      </w:pPr>
+      <w:rPr>
+        <w:rFonts w:ascii="Wingdings" w:hAnsi="Wingdings" w:hint="default"/>
+      </w:rPr>
+    </w:lvl>
+    <w:lvl w:ilvl="3" w:tplc="0C090001" w:tentative="1">
+      <w:start w:val="1"/>
+      <w:numFmt w:val="bullet"/>
+      <w:lvlText w:val=""/>
+      <w:lvlJc w:val="left"/>
+      <w:pPr>
+        <w:ind w:left="3600" w:hanging="360"/>
+      </w:pPr>
+      <w:rPr>
+        <w:rFonts w:ascii="Symbol" w:hAnsi="Symbol" w:hint="default"/>
+      </w:rPr>
+    </w:lvl>
+    <w:lvl w:ilvl="4" w:tplc="0C090003" w:tentative="1">
+      <w:start w:val="1"/>
+      <w:numFmt w:val="bullet"/>
+      <w:lvlText w:val="o"/>
+      <w:lvlJc w:val="left"/>
+      <w:pPr>
+        <w:ind w:left="4320" w:hanging="360"/>
+      </w:pPr>
+      <w:rPr>
+        <w:rFonts w:ascii="Courier New" w:hAnsi="Courier New" w:cs="Courier New" w:hint="default"/>
+      </w:rPr>
+    </w:lvl>
+    <w:lvl w:ilvl="5" w:tplc="0C090005" w:tentative="1">
+      <w:start w:val="1"/>
+      <w:numFmt w:val="bullet"/>
+      <w:lvlText w:val=""/>
+      <w:lvlJc w:val="left"/>
+      <w:pPr>
+        <w:ind w:left="5040" w:hanging="360"/>
+      </w:pPr>
+      <w:rPr>
+        <w:rFonts w:ascii="Wingdings" w:hAnsi="Wingdings" w:hint="default"/>
+      </w:rPr>
+    </w:lvl>
+    <w:lvl w:ilvl="6" w:tplc="0C090001" w:tentative="1">
+      <w:start w:val="1"/>
+      <w:numFmt w:val="bullet"/>
+      <w:lvlText w:val=""/>
+      <w:lvlJc w:val="left"/>
+      <w:pPr>
+        <w:ind w:left="5760" w:hanging="360"/>
+      </w:pPr>
+      <w:rPr>
+        <w:rFonts w:ascii="Symbol" w:hAnsi="Symbol" w:hint="default"/>
+      </w:rPr>
+    </w:lvl>
+    <w:lvl w:ilvl="7" w:tplc="0C090003" w:tentative="1">
+      <w:start w:val="1"/>
+      <w:numFmt w:val="bullet"/>
+      <w:lvlText w:val="o"/>
+      <w:lvlJc w:val="left"/>
+      <w:pPr>
+        <w:ind w:left="6480" w:hanging="360"/>
+      </w:pPr>
+      <w:rPr>
+        <w:rFonts w:ascii="Courier New" w:hAnsi="Courier New" w:cs="Courier New" w:hint="default"/>
+      </w:rPr>
+    </w:lvl>
+    <w:lvl w:ilvl="8" w:tplc="0C090005" w:tentative="1">
+      <w:start w:val="1"/>
+      <w:numFmt w:val="bullet"/>
+      <w:lvlText w:val=""/>
+      <w:lvlJc w:val="left"/>
+      <w:pPr>
+        <w:ind w:left="7200" w:hanging="360"/>
+      </w:pPr>
+      <w:rPr>
+        <w:rFonts w:ascii="Wingdings" w:hAnsi="Wingdings" w:hint="default"/>
+      </w:rPr>
+    </w:lvl>
+  </w:abstractNum>
+  <w:abstractNum w:abstractNumId="13">
     <w:nsid w:val="766C5BEB"/>
     <w:multiLevelType w:val="hybridMultilevel"/>
     <w:tmpl w:val="3516DCF2"/>
@@ -5590,7 +7226,7 @@
       </w:rPr>
     </w:lvl>
   </w:abstractNum>
-  <w:abstractNum w:abstractNumId="8">
+  <w:abstractNum w:abstractNumId="14">
     <w:nsid w:val="7B87376B"/>
     <w:multiLevelType w:val="hybridMultilevel"/>
     <w:tmpl w:val="E0666DF8"/>
@@ -5704,31 +7340,49 @@
     </w:lvl>
   </w:abstractNum>
   <w:num w:numId="1">
+    <w:abstractNumId w:val="13"/>
+  </w:num>
+  <w:num w:numId="2">
+    <w:abstractNumId w:val="10"/>
+  </w:num>
+  <w:num w:numId="3">
+    <w:abstractNumId w:val="9"/>
+  </w:num>
+  <w:num w:numId="4">
+    <w:abstractNumId w:val="1"/>
+  </w:num>
+  <w:num w:numId="5">
+    <w:abstractNumId w:val="11"/>
+  </w:num>
+  <w:num w:numId="6">
+    <w:abstractNumId w:val="3"/>
+  </w:num>
+  <w:num w:numId="7">
+    <w:abstractNumId w:val="14"/>
+  </w:num>
+  <w:num w:numId="8">
     <w:abstractNumId w:val="7"/>
   </w:num>
-  <w:num w:numId="2">
+  <w:num w:numId="9">
     <w:abstractNumId w:val="5"/>
   </w:num>
-  <w:num w:numId="3">
-    <w:abstractNumId w:val="4"/>
+  <w:num w:numId="10">
+    <w:abstractNumId w:val="2"/>
   </w:num>
-  <w:num w:numId="4">
+  <w:num w:numId="11">
     <w:abstractNumId w:val="0"/>
   </w:num>
-  <w:num w:numId="5">
+  <w:num w:numId="12">
+    <w:abstractNumId w:val="12"/>
+  </w:num>
+  <w:num w:numId="13">
+    <w:abstractNumId w:val="8"/>
+  </w:num>
+  <w:num w:numId="14">
     <w:abstractNumId w:val="6"/>
   </w:num>
-  <w:num w:numId="6">
-    <w:abstractNumId w:val="1"/>
-  </w:num>
-  <w:num w:numId="7">
-    <w:abstractNumId w:val="8"/>
-  </w:num>
-  <w:num w:numId="8">
-    <w:abstractNumId w:val="3"/>
-  </w:num>
-  <w:num w:numId="9">
-    <w:abstractNumId w:val="2"/>
+  <w:num w:numId="15">
+    <w:abstractNumId w:val="4"/>
   </w:num>
 </w:numbering>
 </file>
@@ -6269,6 +7923,109 @@
       <w:contextualSpacing/>
     </w:pPr>
   </w:style>
+  <w:style w:type="table" w:styleId="LightShading-Accent1">
+    <w:name w:val="Light Shading Accent 1"/>
+    <w:basedOn w:val="TableNormal"/>
+    <w:uiPriority w:val="60"/>
+    <w:rsid w:val="00FD11D8"/>
+    <w:pPr>
+      <w:spacing w:after="0" w:line="240" w:lineRule="auto"/>
+    </w:pPr>
+    <w:rPr>
+      <w:color w:val="365F91" w:themeColor="accent1" w:themeShade="BF"/>
+    </w:rPr>
+    <w:tblPr>
+      <w:tblStyleRowBandSize w:val="1"/>
+      <w:tblStyleColBandSize w:val="1"/>
+      <w:tblInd w:w="0" w:type="dxa"/>
+      <w:tblBorders>
+        <w:top w:val="single" w:sz="8" w:space="0" w:color="4F81BD" w:themeColor="accent1"/>
+        <w:bottom w:val="single" w:sz="8" w:space="0" w:color="4F81BD" w:themeColor="accent1"/>
+      </w:tblBorders>
+      <w:tblCellMar>
+        <w:top w:w="0" w:type="dxa"/>
+        <w:left w:w="108" w:type="dxa"/>
+        <w:bottom w:w="0" w:type="dxa"/>
+        <w:right w:w="108" w:type="dxa"/>
+      </w:tblCellMar>
+    </w:tblPr>
+    <w:tblStylePr w:type="firstRow">
+      <w:pPr>
+        <w:spacing w:before="0" w:after="0" w:line="240" w:lineRule="auto"/>
+      </w:pPr>
+      <w:rPr>
+        <w:b/>
+        <w:bCs/>
+      </w:rPr>
+      <w:tblPr/>
+      <w:tcPr>
+        <w:tcBorders>
+          <w:top w:val="single" w:sz="8" w:space="0" w:color="4F81BD" w:themeColor="accent1"/>
+          <w:left w:val="nil"/>
+          <w:bottom w:val="single" w:sz="8" w:space="0" w:color="4F81BD" w:themeColor="accent1"/>
+          <w:right w:val="nil"/>
+          <w:insideH w:val="nil"/>
+          <w:insideV w:val="nil"/>
+        </w:tcBorders>
+      </w:tcPr>
+    </w:tblStylePr>
+    <w:tblStylePr w:type="lastRow">
+      <w:pPr>
+        <w:spacing w:before="0" w:after="0" w:line="240" w:lineRule="auto"/>
+      </w:pPr>
+      <w:rPr>
+        <w:b/>
+        <w:bCs/>
+      </w:rPr>
+      <w:tblPr/>
+      <w:tcPr>
+        <w:tcBorders>
+          <w:top w:val="single" w:sz="8" w:space="0" w:color="4F81BD" w:themeColor="accent1"/>
+          <w:left w:val="nil"/>
+          <w:bottom w:val="single" w:sz="8" w:space="0" w:color="4F81BD" w:themeColor="accent1"/>
+          <w:right w:val="nil"/>
+          <w:insideH w:val="nil"/>
+          <w:insideV w:val="nil"/>
+        </w:tcBorders>
+      </w:tcPr>
+    </w:tblStylePr>
+    <w:tblStylePr w:type="firstCol">
+      <w:rPr>
+        <w:b/>
+        <w:bCs/>
+      </w:rPr>
+    </w:tblStylePr>
+    <w:tblStylePr w:type="lastCol">
+      <w:rPr>
+        <w:b/>
+        <w:bCs/>
+      </w:rPr>
+    </w:tblStylePr>
+    <w:tblStylePr w:type="band1Vert">
+      <w:tblPr/>
+      <w:tcPr>
+        <w:tcBorders>
+          <w:left w:val="nil"/>
+          <w:right w:val="nil"/>
+          <w:insideH w:val="nil"/>
+          <w:insideV w:val="nil"/>
+        </w:tcBorders>
+        <w:shd w:val="clear" w:color="auto" w:fill="D3DFEE" w:themeFill="accent1" w:themeFillTint="3F"/>
+      </w:tcPr>
+    </w:tblStylePr>
+    <w:tblStylePr w:type="band1Horz">
+      <w:tblPr/>
+      <w:tcPr>
+        <w:tcBorders>
+          <w:left w:val="nil"/>
+          <w:right w:val="nil"/>
+          <w:insideH w:val="nil"/>
+          <w:insideV w:val="nil"/>
+        </w:tcBorders>
+        <w:shd w:val="clear" w:color="auto" w:fill="D3DFEE" w:themeFill="accent1" w:themeFillTint="3F"/>
+      </w:tcPr>
+    </w:tblStylePr>
+  </w:style>
 </w:styles>
 </file>
 
@@ -6808,75 +8565,114 @@
       <w:contextualSpacing/>
     </w:pPr>
   </w:style>
+  <w:style w:type="table" w:styleId="LightShading-Accent1">
+    <w:name w:val="Light Shading Accent 1"/>
+    <w:basedOn w:val="TableNormal"/>
+    <w:uiPriority w:val="60"/>
+    <w:rsid w:val="00FD11D8"/>
+    <w:pPr>
+      <w:spacing w:after="0" w:line="240" w:lineRule="auto"/>
+    </w:pPr>
+    <w:rPr>
+      <w:color w:val="365F91" w:themeColor="accent1" w:themeShade="BF"/>
+    </w:rPr>
+    <w:tblPr>
+      <w:tblStyleRowBandSize w:val="1"/>
+      <w:tblStyleColBandSize w:val="1"/>
+      <w:tblInd w:w="0" w:type="dxa"/>
+      <w:tblBorders>
+        <w:top w:val="single" w:sz="8" w:space="0" w:color="4F81BD" w:themeColor="accent1"/>
+        <w:bottom w:val="single" w:sz="8" w:space="0" w:color="4F81BD" w:themeColor="accent1"/>
+      </w:tblBorders>
+      <w:tblCellMar>
+        <w:top w:w="0" w:type="dxa"/>
+        <w:left w:w="108" w:type="dxa"/>
+        <w:bottom w:w="0" w:type="dxa"/>
+        <w:right w:w="108" w:type="dxa"/>
+      </w:tblCellMar>
+    </w:tblPr>
+    <w:tblStylePr w:type="firstRow">
+      <w:pPr>
+        <w:spacing w:before="0" w:after="0" w:line="240" w:lineRule="auto"/>
+      </w:pPr>
+      <w:rPr>
+        <w:b/>
+        <w:bCs/>
+      </w:rPr>
+      <w:tblPr/>
+      <w:tcPr>
+        <w:tcBorders>
+          <w:top w:val="single" w:sz="8" w:space="0" w:color="4F81BD" w:themeColor="accent1"/>
+          <w:left w:val="nil"/>
+          <w:bottom w:val="single" w:sz="8" w:space="0" w:color="4F81BD" w:themeColor="accent1"/>
+          <w:right w:val="nil"/>
+          <w:insideH w:val="nil"/>
+          <w:insideV w:val="nil"/>
+        </w:tcBorders>
+      </w:tcPr>
+    </w:tblStylePr>
+    <w:tblStylePr w:type="lastRow">
+      <w:pPr>
+        <w:spacing w:before="0" w:after="0" w:line="240" w:lineRule="auto"/>
+      </w:pPr>
+      <w:rPr>
+        <w:b/>
+        <w:bCs/>
+      </w:rPr>
+      <w:tblPr/>
+      <w:tcPr>
+        <w:tcBorders>
+          <w:top w:val="single" w:sz="8" w:space="0" w:color="4F81BD" w:themeColor="accent1"/>
+          <w:left w:val="nil"/>
+          <w:bottom w:val="single" w:sz="8" w:space="0" w:color="4F81BD" w:themeColor="accent1"/>
+          <w:right w:val="nil"/>
+          <w:insideH w:val="nil"/>
+          <w:insideV w:val="nil"/>
+        </w:tcBorders>
+      </w:tcPr>
+    </w:tblStylePr>
+    <w:tblStylePr w:type="firstCol">
+      <w:rPr>
+        <w:b/>
+        <w:bCs/>
+      </w:rPr>
+    </w:tblStylePr>
+    <w:tblStylePr w:type="lastCol">
+      <w:rPr>
+        <w:b/>
+        <w:bCs/>
+      </w:rPr>
+    </w:tblStylePr>
+    <w:tblStylePr w:type="band1Vert">
+      <w:tblPr/>
+      <w:tcPr>
+        <w:tcBorders>
+          <w:left w:val="nil"/>
+          <w:right w:val="nil"/>
+          <w:insideH w:val="nil"/>
+          <w:insideV w:val="nil"/>
+        </w:tcBorders>
+        <w:shd w:val="clear" w:color="auto" w:fill="D3DFEE" w:themeFill="accent1" w:themeFillTint="3F"/>
+      </w:tcPr>
+    </w:tblStylePr>
+    <w:tblStylePr w:type="band1Horz">
+      <w:tblPr/>
+      <w:tcPr>
+        <w:tcBorders>
+          <w:left w:val="nil"/>
+          <w:right w:val="nil"/>
+          <w:insideH w:val="nil"/>
+          <w:insideV w:val="nil"/>
+        </w:tcBorders>
+        <w:shd w:val="clear" w:color="auto" w:fill="D3DFEE" w:themeFill="accent1" w:themeFillTint="3F"/>
+      </w:tcPr>
+    </w:tblStylePr>
+  </w:style>
 </w:styles>
 </file>
 
 <file path=word/glossary/document.xml><?xml version="1.0" encoding="utf-8"?>
-<w:glossaryDocument xmlns:wpc="http://schemas.microsoft.com/office/word/2010/wordprocessingCanvas" xmlns:mc="http://schemas.openxmlformats.org/markup-compatibility/2006" xmlns:o="urn:schemas-microsoft-com:office:office" xmlns:r="http://schemas.openxmlformats.org/officeDocument/2006/relationships" xmlns:m="http://schemas.openxmlformats.org/officeDocument/2006/math" xmlns:v="urn:schemas-microsoft-com:vml" xmlns:wp14="http://schemas.microsoft.com/office/word/2010/wordprocessingDrawing" xmlns:wp="http://schemas.openxmlformats.org/drawingml/2006/wordprocessingDrawing" xmlns:w10="urn:schemas-microsoft-com:office:word" xmlns:w="http://schemas.openxmlformats.org/wordprocessingml/2006/main" xmlns:w14="http://schemas.microsoft.com/office/word/2010/wordml" xmlns:wpg="http://schemas.microsoft.com/office/word/2010/wordprocessingGroup" xmlns:wpi="http://schemas.microsoft.com/office/word/2010/wordprocessingInk" xmlns:wne="http://schemas.microsoft.com/office/word/2006/wordml" xmlns:wps="http://schemas.microsoft.com/office/word/2010/wordprocessingShape" mc:Ignorable="w14 wp14">
-  <w:docParts>
-    <w:docPart>
-      <w:docPartPr>
-        <w:name w:val="90A61E9160394EABAECDEF0C360FA4EF"/>
-        <w:category>
-          <w:name w:val="General"/>
-          <w:gallery w:val="placeholder"/>
-        </w:category>
-        <w:types>
-          <w:type w:val="bbPlcHdr"/>
-        </w:types>
-        <w:behaviors>
-          <w:behavior w:val="content"/>
-        </w:behaviors>
-        <w:guid w:val="{56D2FEFF-980E-4A31-9D2C-E74A51320FC0}"/>
-      </w:docPartPr>
-      <w:docPartBody>
-        <w:p>
-          <w:pPr>
-            <w:pStyle w:val="90A61E9160394EABAECDEF0C360FA4EF"/>
-          </w:pPr>
-          <w:r>
-            <w:rPr>
-              <w:rFonts w:asciiTheme="majorHAnsi" w:eastAsiaTheme="majorEastAsia" w:hAnsiTheme="majorHAnsi" w:cstheme="majorBidi"/>
-              <w:caps/>
-            </w:rPr>
-            <w:t>[Type the company name]</w:t>
-          </w:r>
-        </w:p>
-      </w:docPartBody>
-    </w:docPart>
-    <w:docPart>
-      <w:docPartPr>
-        <w:name w:val="7C2783B0A6D44802850363F19B7DFE1A"/>
-        <w:category>
-          <w:name w:val="General"/>
-          <w:gallery w:val="placeholder"/>
-        </w:category>
-        <w:types>
-          <w:type w:val="bbPlcHdr"/>
-        </w:types>
-        <w:behaviors>
-          <w:behavior w:val="content"/>
-        </w:behaviors>
-        <w:guid w:val="{FCF320C0-FD2F-4205-BA69-8C870BD18884}"/>
-      </w:docPartPr>
-      <w:docPartBody>
-        <w:p>
-          <w:pPr>
-            <w:pStyle w:val="7C2783B0A6D44802850363F19B7DFE1A"/>
-          </w:pPr>
-          <w:r>
-            <w:rPr>
-              <w:rFonts w:asciiTheme="majorHAnsi" w:eastAsiaTheme="majorEastAsia" w:hAnsiTheme="majorHAnsi" w:cstheme="majorBidi"/>
-              <w:sz w:val="80"/>
-              <w:szCs w:val="80"/>
-            </w:rPr>
-            <w:t>[Type the document title]</w:t>
-          </w:r>
-        </w:p>
-      </w:docPartBody>
-    </w:docPart>
-  </w:docParts>
-</w:glossaryDocument>
+<w:glossaryDocument xmlns:wpc="http://schemas.microsoft.com/office/word/2010/wordprocessingCanvas" xmlns:mc="http://schemas.openxmlformats.org/markup-compatibility/2006" xmlns:o="urn:schemas-microsoft-com:office:office" xmlns:r="http://schemas.openxmlformats.org/officeDocument/2006/relationships" xmlns:m="http://schemas.openxmlformats.org/officeDocument/2006/math" xmlns:v="urn:schemas-microsoft-com:vml" xmlns:wp14="http://schemas.microsoft.com/office/word/2010/wordprocessingDrawing" xmlns:wp="http://schemas.openxmlformats.org/drawingml/2006/wordprocessingDrawing" xmlns:w10="urn:schemas-microsoft-com:office:word" xmlns:w="http://schemas.openxmlformats.org/wordprocessingml/2006/main" xmlns:w14="http://schemas.microsoft.com/office/word/2010/wordml" xmlns:wpg="http://schemas.microsoft.com/office/word/2010/wordprocessingGroup" xmlns:wpi="http://schemas.microsoft.com/office/word/2010/wordprocessingInk" xmlns:wne="http://schemas.microsoft.com/office/word/2006/wordml" xmlns:wps="http://schemas.microsoft.com/office/word/2010/wordprocessingShape" mc:Ignorable="w14 wp14"/>
 </file>
 
 <file path=word/glossary/fontTable.xml><?xml version="1.0" encoding="utf-8"?>
@@ -6949,9 +8745,11 @@
   <w:rsids>
     <w:rsidRoot w:val="004D03A4"/>
     <w:rsid w:val="00115AA3"/>
+    <w:rsid w:val="002A3E77"/>
     <w:rsid w:val="002B3483"/>
     <w:rsid w:val="004D03A4"/>
     <w:rsid w:val="007D650C"/>
+    <w:rsid w:val="007F263D"/>
     <w:rsid w:val="009D32BF"/>
     <w:rsid w:val="00C94DFC"/>
     <w:rsid w:val="00FF62DC"/>
@@ -7714,7 +9512,7 @@
 
 <file path=customXml/item1.xml><?xml version="1.0" encoding="utf-8"?>
 <CoverPageProperties xmlns="http://schemas.microsoft.com/office/2006/coverPageProps">
-  <PublishDate>Version 0.02</PublishDate>
+  <PublishDate>Version 0.03</PublishDate>
   <Abstract/>
   <CompanyAddress/>
   <CompanyPhone/>
@@ -7736,7 +9534,7 @@
 </file>
 
 <file path=customXml/itemProps2.xml><?xml version="1.0" encoding="utf-8"?>
-<ds:datastoreItem xmlns:ds="http://schemas.openxmlformats.org/officeDocument/2006/customXml" ds:itemID="{2DE9EB3F-A3CB-481C-8F47-FEF8C991E102}">
+<ds:datastoreItem xmlns:ds="http://schemas.openxmlformats.org/officeDocument/2006/customXml" ds:itemID="{C2F682E8-53A1-42A3-8C95-4E5DB6923C5B}">
   <ds:schemaRefs>
     <ds:schemaRef ds:uri="http://schemas.openxmlformats.org/officeDocument/2006/bibliography"/>
   </ds:schemaRefs>

</xml_diff>

<commit_message>
Added more to the UML diagram.
</commit_message>
<xml_diff>
--- a/documentation/GameDesignDocument.docx
+++ b/documentation/GameDesignDocument.docx
@@ -45,9 +45,6 @@
                 </w:rPr>
                 <w:alias w:val="Company"/>
                 <w:id w:val="15524243"/>
-                <w:placeholder>
-                  <w:docPart w:val="90A61E9160394EABAECDEF0C360FA4EF"/>
-                </w:placeholder>
                 <w:dataBinding w:prefixMappings="xmlns:ns0='http://schemas.openxmlformats.org/officeDocument/2006/extended-properties'" w:xpath="/ns0:Properties[1]/ns0:Company[1]" w:storeItemID="{6668398D-A668-4E3E-A5EB-62B293D839F1}"/>
                 <w:text/>
               </w:sdtPr>
@@ -125,8 +122,18 @@
                         <w:sz w:val="80"/>
                         <w:szCs w:val="80"/>
                       </w:rPr>
-                      <w:t>Blizzard the Wizzard</w:t>
+                      <w:t xml:space="preserve">Blizzard the </w:t>
                     </w:r>
+                    <w:proofErr w:type="spellStart"/>
+                    <w:r>
+                      <w:rPr>
+                        <w:rFonts w:asciiTheme="majorHAnsi" w:eastAsiaTheme="majorEastAsia" w:hAnsiTheme="majorHAnsi" w:cstheme="majorBidi"/>
+                        <w:sz w:val="80"/>
+                        <w:szCs w:val="80"/>
+                      </w:rPr>
+                      <w:t>Wizzard</w:t>
+                    </w:r>
+                    <w:proofErr w:type="spellEnd"/>
                   </w:p>
                 </w:tc>
               </w:sdtContent>
@@ -237,7 +244,23 @@
                         <w:b/>
                         <w:bCs/>
                       </w:rPr>
-                      <w:t xml:space="preserve">Hamish Carrier, Arran Ford, Liam Doherty, </w:t>
+                      <w:t xml:space="preserve">Hamish Carrier, </w:t>
+                    </w:r>
+                    <w:proofErr w:type="spellStart"/>
+                    <w:r>
+                      <w:rPr>
+                        <w:b/>
+                        <w:bCs/>
+                      </w:rPr>
+                      <w:t>Arran</w:t>
+                    </w:r>
+                    <w:proofErr w:type="spellEnd"/>
+                    <w:r>
+                      <w:rPr>
+                        <w:b/>
+                        <w:bCs/>
+                      </w:rPr>
+                      <w:t xml:space="preserve"> Ford, Liam Doherty, </w:t>
                     </w:r>
                     <w:r>
                       <w:rPr>
@@ -2001,8 +2024,6 @@
               <w:fldChar w:fldCharType="end"/>
             </w:r>
           </w:hyperlink>
-          <w:bookmarkStart w:id="0" w:name="_GoBack"/>
-          <w:bookmarkEnd w:id="0"/>
         </w:p>
         <w:p>
           <w:pPr>
@@ -2165,12 +2186,12 @@
       <w:pPr>
         <w:pStyle w:val="Heading1"/>
       </w:pPr>
-      <w:bookmarkStart w:id="1" w:name="_Toc336976828"/>
+      <w:bookmarkStart w:id="0" w:name="_Toc336976828"/>
       <w:r>
         <w:lastRenderedPageBreak/>
         <w:t>Document History</w:t>
       </w:r>
-      <w:bookmarkEnd w:id="1"/>
+      <w:bookmarkEnd w:id="0"/>
     </w:p>
     <w:p/>
     <w:tbl>
@@ -2249,7 +2270,7 @@
           </w:tcPr>
           <w:p>
             <w:r>
-              <w:t>0.01</w:t>
+              <w:t>0.03</w:t>
             </w:r>
           </w:p>
         </w:tc>
@@ -2262,7 +2283,7 @@
               <w:cnfStyle w:val="000000100000" w:firstRow="0" w:lastRow="0" w:firstColumn="0" w:lastColumn="0" w:oddVBand="0" w:evenVBand="0" w:oddHBand="1" w:evenHBand="0" w:firstRowFirstColumn="0" w:firstRowLastColumn="0" w:lastRowFirstColumn="0" w:lastRowLastColumn="0"/>
             </w:pPr>
             <w:r>
-              <w:t>26/09/12</w:t>
+              <w:t>02/10/12</w:t>
             </w:r>
           </w:p>
         </w:tc>
@@ -2283,12 +2304,17 @@
               <w:pStyle w:val="ListParagraph"/>
               <w:numPr>
                 <w:ilvl w:val="0"/>
-                <w:numId w:val="2"/>
+                <w:numId w:val="15"/>
               </w:numPr>
               <w:cnfStyle w:val="000000100000" w:firstRow="0" w:lastRow="0" w:firstColumn="0" w:lastColumn="0" w:oddVBand="0" w:evenVBand="0" w:oddHBand="1" w:evenHBand="0" w:firstRowFirstColumn="0" w:firstRowLastColumn="0" w:lastRowFirstColumn="0" w:lastRowLastColumn="0"/>
             </w:pPr>
-            <w:r>
-              <w:t>Game Overview</w:t>
+            <w:proofErr w:type="spellStart"/>
+            <w:r>
+              <w:t>Mockups</w:t>
+            </w:r>
+            <w:proofErr w:type="spellEnd"/>
+            <w:r>
+              <w:t xml:space="preserve"> – User Interface</w:t>
             </w:r>
           </w:p>
           <w:p>
@@ -2296,12 +2322,12 @@
               <w:pStyle w:val="ListParagraph"/>
               <w:numPr>
                 <w:ilvl w:val="0"/>
-                <w:numId w:val="2"/>
+                <w:numId w:val="15"/>
               </w:numPr>
               <w:cnfStyle w:val="000000100000" w:firstRow="0" w:lastRow="0" w:firstColumn="0" w:lastColumn="0" w:oddVBand="0" w:evenVBand="0" w:oddHBand="1" w:evenHBand="0" w:firstRowFirstColumn="0" w:firstRowLastColumn="0" w:lastRowFirstColumn="0" w:lastRowLastColumn="0"/>
             </w:pPr>
             <w:r>
-              <w:t>Gameplay</w:t>
+              <w:t>Physics – Collision Detection</w:t>
             </w:r>
           </w:p>
           <w:p>
@@ -2309,12 +2335,12 @@
               <w:pStyle w:val="ListParagraph"/>
               <w:numPr>
                 <w:ilvl w:val="0"/>
-                <w:numId w:val="2"/>
+                <w:numId w:val="15"/>
               </w:numPr>
               <w:cnfStyle w:val="000000100000" w:firstRow="0" w:lastRow="0" w:firstColumn="0" w:lastColumn="0" w:oddVBand="0" w:evenVBand="0" w:oddHBand="1" w:evenHBand="0" w:firstRowFirstColumn="0" w:firstRowLastColumn="0" w:lastRowFirstColumn="0" w:lastRowLastColumn="0"/>
             </w:pPr>
             <w:r>
-              <w:t>Characters</w:t>
+              <w:t>Physics – Vector Motion</w:t>
             </w:r>
           </w:p>
           <w:p>
@@ -2322,12 +2348,91 @@
               <w:pStyle w:val="ListParagraph"/>
               <w:numPr>
                 <w:ilvl w:val="0"/>
-                <w:numId w:val="2"/>
+                <w:numId w:val="15"/>
               </w:numPr>
               <w:cnfStyle w:val="000000100000" w:firstRow="0" w:lastRow="0" w:firstColumn="0" w:lastColumn="0" w:oddVBand="0" w:evenVBand="0" w:oddHBand="1" w:evenHBand="0" w:firstRowFirstColumn="0" w:firstRowLastColumn="0" w:lastRowFirstColumn="0" w:lastRowLastColumn="0"/>
             </w:pPr>
             <w:r>
+              <w:t>Music and Sound Effects</w:t>
+            </w:r>
+          </w:p>
+          <w:p>
+            <w:pPr>
+              <w:pStyle w:val="ListParagraph"/>
+              <w:numPr>
+                <w:ilvl w:val="0"/>
+                <w:numId w:val="15"/>
+              </w:numPr>
+              <w:cnfStyle w:val="000000100000" w:firstRow="0" w:lastRow="0" w:firstColumn="0" w:lastColumn="0" w:oddVBand="0" w:evenVBand="0" w:oddHBand="1" w:evenHBand="0" w:firstRowFirstColumn="0" w:firstRowLastColumn="0" w:lastRowFirstColumn="0" w:lastRowLastColumn="0"/>
+            </w:pPr>
+            <w:r>
+              <w:t>Artificial Intelligence – State Transition Tables</w:t>
+            </w:r>
+          </w:p>
+          <w:p>
+            <w:pPr>
+              <w:cnfStyle w:val="000000100000" w:firstRow="0" w:lastRow="0" w:firstColumn="0" w:lastColumn="0" w:oddVBand="0" w:evenVBand="0" w:oddHBand="1" w:evenHBand="0" w:firstRowFirstColumn="0" w:firstRowLastColumn="0" w:lastRowFirstColumn="0" w:lastRowLastColumn="0"/>
+            </w:pPr>
+            <w:r>
+              <w:t>Modified:</w:t>
+            </w:r>
+          </w:p>
+          <w:p>
+            <w:pPr>
+              <w:pStyle w:val="ListParagraph"/>
+              <w:numPr>
+                <w:ilvl w:val="0"/>
+                <w:numId w:val="10"/>
+              </w:numPr>
+              <w:cnfStyle w:val="000000100000" w:firstRow="0" w:lastRow="0" w:firstColumn="0" w:lastColumn="0" w:oddVBand="0" w:evenVBand="0" w:oddHBand="1" w:evenHBand="0" w:firstRowFirstColumn="0" w:firstRowLastColumn="0" w:lastRowFirstColumn="0" w:lastRowLastColumn="0"/>
+            </w:pPr>
+            <w:r>
+              <w:t>Characters</w:t>
+            </w:r>
+            <w:r>
+              <w:t xml:space="preserve"> – The Bad Dudes</w:t>
+            </w:r>
+          </w:p>
+          <w:p>
+            <w:pPr>
+              <w:pStyle w:val="ListParagraph"/>
+              <w:numPr>
+                <w:ilvl w:val="0"/>
+                <w:numId w:val="10"/>
+              </w:numPr>
+              <w:cnfStyle w:val="000000100000" w:firstRow="0" w:lastRow="0" w:firstColumn="0" w:lastColumn="0" w:oddVBand="0" w:evenVBand="0" w:oddHBand="1" w:evenHBand="0" w:firstRowFirstColumn="0" w:firstRowLastColumn="0" w:lastRowFirstColumn="0" w:lastRowLastColumn="0"/>
+            </w:pPr>
+            <w:r>
               <w:t>Game Objects</w:t>
+            </w:r>
+            <w:r>
+              <w:t xml:space="preserve"> – Tomes</w:t>
+            </w:r>
+          </w:p>
+          <w:p>
+            <w:pPr>
+              <w:pStyle w:val="ListParagraph"/>
+              <w:numPr>
+                <w:ilvl w:val="0"/>
+                <w:numId w:val="10"/>
+              </w:numPr>
+              <w:cnfStyle w:val="000000100000" w:firstRow="0" w:lastRow="0" w:firstColumn="0" w:lastColumn="0" w:oddVBand="0" w:evenVBand="0" w:oddHBand="1" w:evenHBand="0" w:firstRowFirstColumn="0" w:firstRowLastColumn="0" w:lastRowFirstColumn="0" w:lastRowLastColumn="0"/>
+            </w:pPr>
+            <w:r>
+              <w:t>Game Objects – Scrolls</w:t>
+            </w:r>
+          </w:p>
+          <w:p>
+            <w:pPr>
+              <w:pStyle w:val="ListParagraph"/>
+              <w:numPr>
+                <w:ilvl w:val="0"/>
+                <w:numId w:val="10"/>
+              </w:numPr>
+              <w:cnfStyle w:val="000000100000" w:firstRow="0" w:lastRow="0" w:firstColumn="0" w:lastColumn="0" w:oddVBand="0" w:evenVBand="0" w:oddHBand="1" w:evenHBand="0" w:firstRowFirstColumn="0" w:firstRowLastColumn="0" w:lastRowFirstColumn="0" w:lastRowLastColumn="0"/>
+            </w:pPr>
+            <w:r>
+              <w:t>Gameplay Elements</w:t>
             </w:r>
           </w:p>
         </w:tc>
@@ -2392,8 +2497,13 @@
               <w:cnfStyle w:val="000000000000" w:firstRow="0" w:lastRow="0" w:firstColumn="0" w:lastColumn="0" w:oddVBand="0" w:evenVBand="0" w:oddHBand="0" w:evenHBand="0" w:firstRowFirstColumn="0" w:firstRowLastColumn="0" w:lastRowFirstColumn="0" w:lastRowLastColumn="0"/>
             </w:pPr>
             <w:r>
-              <w:t>Art and Cutscenes</w:t>
-            </w:r>
+              <w:t xml:space="preserve">Art and </w:t>
+            </w:r>
+            <w:proofErr w:type="spellStart"/>
+            <w:r>
+              <w:t>Cutscenes</w:t>
+            </w:r>
+            <w:proofErr w:type="spellEnd"/>
           </w:p>
           <w:p>
             <w:pPr>
@@ -2483,11 +2593,6 @@
           </w:p>
           <w:p>
             <w:pPr>
-              <w:pStyle w:val="ListParagraph"/>
-              <w:numPr>
-                <w:ilvl w:val="0"/>
-                <w:numId w:val="3"/>
-              </w:numPr>
               <w:cnfStyle w:val="000000000000" w:firstRow="0" w:lastRow="0" w:firstColumn="0" w:lastColumn="0" w:oddVBand="0" w:evenVBand="0" w:oddHBand="0" w:evenHBand="0" w:firstRowFirstColumn="0" w:firstRowLastColumn="0" w:lastRowFirstColumn="0" w:lastRowLastColumn="0"/>
             </w:pPr>
             <w:r>
@@ -2507,7 +2612,7 @@
           </w:tcPr>
           <w:p>
             <w:r>
-              <w:t>0.03</w:t>
+              <w:t>0.01</w:t>
             </w:r>
           </w:p>
         </w:tc>
@@ -2520,7 +2625,7 @@
               <w:cnfStyle w:val="000000100000" w:firstRow="0" w:lastRow="0" w:firstColumn="0" w:lastColumn="0" w:oddVBand="0" w:evenVBand="0" w:oddHBand="1" w:evenHBand="0" w:firstRowFirstColumn="0" w:firstRowLastColumn="0" w:lastRowFirstColumn="0" w:lastRowLastColumn="0"/>
             </w:pPr>
             <w:r>
-              <w:t>02/10/12</w:t>
+              <w:t>26/09/12</w:t>
             </w:r>
           </w:p>
         </w:tc>
@@ -2541,12 +2646,12 @@
               <w:pStyle w:val="ListParagraph"/>
               <w:numPr>
                 <w:ilvl w:val="0"/>
-                <w:numId w:val="15"/>
+                <w:numId w:val="2"/>
               </w:numPr>
               <w:cnfStyle w:val="000000100000" w:firstRow="0" w:lastRow="0" w:firstColumn="0" w:lastColumn="0" w:oddVBand="0" w:evenVBand="0" w:oddHBand="1" w:evenHBand="0" w:firstRowFirstColumn="0" w:firstRowLastColumn="0" w:lastRowFirstColumn="0" w:lastRowLastColumn="0"/>
             </w:pPr>
             <w:r>
-              <w:t>Mockups – User Interface</w:t>
+              <w:t>Game Overview</w:t>
             </w:r>
           </w:p>
           <w:p>
@@ -2554,12 +2659,12 @@
               <w:pStyle w:val="ListParagraph"/>
               <w:numPr>
                 <w:ilvl w:val="0"/>
-                <w:numId w:val="15"/>
+                <w:numId w:val="2"/>
               </w:numPr>
               <w:cnfStyle w:val="000000100000" w:firstRow="0" w:lastRow="0" w:firstColumn="0" w:lastColumn="0" w:oddVBand="0" w:evenVBand="0" w:oddHBand="1" w:evenHBand="0" w:firstRowFirstColumn="0" w:firstRowLastColumn="0" w:lastRowFirstColumn="0" w:lastRowLastColumn="0"/>
             </w:pPr>
             <w:r>
-              <w:t>Physics – Collision Detection</w:t>
+              <w:t>Gameplay</w:t>
             </w:r>
           </w:p>
           <w:p>
@@ -2567,12 +2672,12 @@
               <w:pStyle w:val="ListParagraph"/>
               <w:numPr>
                 <w:ilvl w:val="0"/>
-                <w:numId w:val="15"/>
+                <w:numId w:val="2"/>
               </w:numPr>
               <w:cnfStyle w:val="000000100000" w:firstRow="0" w:lastRow="0" w:firstColumn="0" w:lastColumn="0" w:oddVBand="0" w:evenVBand="0" w:oddHBand="1" w:evenHBand="0" w:firstRowFirstColumn="0" w:firstRowLastColumn="0" w:lastRowFirstColumn="0" w:lastRowLastColumn="0"/>
             </w:pPr>
             <w:r>
-              <w:t>Physics – Vector Motion</w:t>
+              <w:t>Characters</w:t>
             </w:r>
           </w:p>
           <w:p>
@@ -2580,153 +2685,13 @@
               <w:pStyle w:val="ListParagraph"/>
               <w:numPr>
                 <w:ilvl w:val="0"/>
-                <w:numId w:val="15"/>
+                <w:numId w:val="2"/>
               </w:numPr>
               <w:cnfStyle w:val="000000100000" w:firstRow="0" w:lastRow="0" w:firstColumn="0" w:lastColumn="0" w:oddVBand="0" w:evenVBand="0" w:oddHBand="1" w:evenHBand="0" w:firstRowFirstColumn="0" w:firstRowLastColumn="0" w:lastRowFirstColumn="0" w:lastRowLastColumn="0"/>
             </w:pPr>
             <w:r>
-              <w:t>Music and Sound Effects</w:t>
-            </w:r>
-          </w:p>
-          <w:p>
-            <w:pPr>
-              <w:pStyle w:val="ListParagraph"/>
-              <w:numPr>
-                <w:ilvl w:val="0"/>
-                <w:numId w:val="15"/>
-              </w:numPr>
-              <w:cnfStyle w:val="000000100000" w:firstRow="0" w:lastRow="0" w:firstColumn="0" w:lastColumn="0" w:oddVBand="0" w:evenVBand="0" w:oddHBand="1" w:evenHBand="0" w:firstRowFirstColumn="0" w:firstRowLastColumn="0" w:lastRowFirstColumn="0" w:lastRowLastColumn="0"/>
-            </w:pPr>
-            <w:r>
-              <w:t>Artificial Intelligence – State Transition Tables</w:t>
-            </w:r>
-          </w:p>
-          <w:p>
-            <w:pPr>
-              <w:cnfStyle w:val="000000100000" w:firstRow="0" w:lastRow="0" w:firstColumn="0" w:lastColumn="0" w:oddVBand="0" w:evenVBand="0" w:oddHBand="1" w:evenHBand="0" w:firstRowFirstColumn="0" w:firstRowLastColumn="0" w:lastRowFirstColumn="0" w:lastRowLastColumn="0"/>
-            </w:pPr>
-            <w:r>
-              <w:t>Modified:</w:t>
-            </w:r>
-          </w:p>
-          <w:p>
-            <w:pPr>
-              <w:pStyle w:val="ListParagraph"/>
-              <w:numPr>
-                <w:ilvl w:val="0"/>
-                <w:numId w:val="10"/>
-              </w:numPr>
-              <w:cnfStyle w:val="000000100000" w:firstRow="0" w:lastRow="0" w:firstColumn="0" w:lastColumn="0" w:oddVBand="0" w:evenVBand="0" w:oddHBand="1" w:evenHBand="0" w:firstRowFirstColumn="0" w:firstRowLastColumn="0" w:lastRowFirstColumn="0" w:lastRowLastColumn="0"/>
-            </w:pPr>
-            <w:r>
-              <w:t>Characters</w:t>
-            </w:r>
-            <w:r>
-              <w:t xml:space="preserve"> – The Bad Dudes</w:t>
-            </w:r>
-          </w:p>
-          <w:p>
-            <w:pPr>
-              <w:pStyle w:val="ListParagraph"/>
-              <w:numPr>
-                <w:ilvl w:val="0"/>
-                <w:numId w:val="10"/>
-              </w:numPr>
-              <w:cnfStyle w:val="000000100000" w:firstRow="0" w:lastRow="0" w:firstColumn="0" w:lastColumn="0" w:oddVBand="0" w:evenVBand="0" w:oddHBand="1" w:evenHBand="0" w:firstRowFirstColumn="0" w:firstRowLastColumn="0" w:lastRowFirstColumn="0" w:lastRowLastColumn="0"/>
-            </w:pPr>
-            <w:r>
               <w:t>Game Objects</w:t>
             </w:r>
-            <w:r>
-              <w:t xml:space="preserve"> – Tomes</w:t>
-            </w:r>
-          </w:p>
-          <w:p>
-            <w:pPr>
-              <w:pStyle w:val="ListParagraph"/>
-              <w:numPr>
-                <w:ilvl w:val="0"/>
-                <w:numId w:val="10"/>
-              </w:numPr>
-              <w:cnfStyle w:val="000000100000" w:firstRow="0" w:lastRow="0" w:firstColumn="0" w:lastColumn="0" w:oddVBand="0" w:evenVBand="0" w:oddHBand="1" w:evenHBand="0" w:firstRowFirstColumn="0" w:firstRowLastColumn="0" w:lastRowFirstColumn="0" w:lastRowLastColumn="0"/>
-            </w:pPr>
-            <w:r>
-              <w:t>Game Objects – Scrolls</w:t>
-            </w:r>
-          </w:p>
-          <w:p>
-            <w:pPr>
-              <w:pStyle w:val="ListParagraph"/>
-              <w:numPr>
-                <w:ilvl w:val="0"/>
-                <w:numId w:val="10"/>
-              </w:numPr>
-              <w:cnfStyle w:val="000000100000" w:firstRow="0" w:lastRow="0" w:firstColumn="0" w:lastColumn="0" w:oddVBand="0" w:evenVBand="0" w:oddHBand="1" w:evenHBand="0" w:firstRowFirstColumn="0" w:firstRowLastColumn="0" w:lastRowFirstColumn="0" w:lastRowLastColumn="0"/>
-            </w:pPr>
-            <w:r>
-              <w:t>Gameplay Elements</w:t>
-            </w:r>
-          </w:p>
-        </w:tc>
-      </w:tr>
-      <w:tr>
-        <w:tc>
-          <w:tcPr>
-            <w:cnfStyle w:val="001000000000" w:firstRow="0" w:lastRow="0" w:firstColumn="1" w:lastColumn="0" w:oddVBand="0" w:evenVBand="0" w:oddHBand="0" w:evenHBand="0" w:firstRowFirstColumn="0" w:firstRowLastColumn="0" w:lastRowFirstColumn="0" w:lastRowLastColumn="0"/>
-            <w:tcW w:w="1003" w:type="dxa"/>
-          </w:tcPr>
-          <w:p/>
-        </w:tc>
-        <w:tc>
-          <w:tcPr>
-            <w:tcW w:w="1131" w:type="dxa"/>
-          </w:tcPr>
-          <w:p>
-            <w:pPr>
-              <w:cnfStyle w:val="000000000000" w:firstRow="0" w:lastRow="0" w:firstColumn="0" w:lastColumn="0" w:oddVBand="0" w:evenVBand="0" w:oddHBand="0" w:evenHBand="0" w:firstRowFirstColumn="0" w:firstRowLastColumn="0" w:lastRowFirstColumn="0" w:lastRowLastColumn="0"/>
-            </w:pPr>
-          </w:p>
-        </w:tc>
-        <w:tc>
-          <w:tcPr>
-            <w:tcW w:w="7108" w:type="dxa"/>
-          </w:tcPr>
-          <w:p>
-            <w:pPr>
-              <w:cnfStyle w:val="000000000000" w:firstRow="0" w:lastRow="0" w:firstColumn="0" w:lastColumn="0" w:oddVBand="0" w:evenVBand="0" w:oddHBand="0" w:evenHBand="0" w:firstRowFirstColumn="0" w:firstRowLastColumn="0" w:lastRowFirstColumn="0" w:lastRowLastColumn="0"/>
-            </w:pPr>
-          </w:p>
-        </w:tc>
-      </w:tr>
-      <w:tr>
-        <w:trPr>
-          <w:cnfStyle w:val="000000100000" w:firstRow="0" w:lastRow="0" w:firstColumn="0" w:lastColumn="0" w:oddVBand="0" w:evenVBand="0" w:oddHBand="1" w:evenHBand="0" w:firstRowFirstColumn="0" w:firstRowLastColumn="0" w:lastRowFirstColumn="0" w:lastRowLastColumn="0"/>
-        </w:trPr>
-        <w:tc>
-          <w:tcPr>
-            <w:cnfStyle w:val="001000000000" w:firstRow="0" w:lastRow="0" w:firstColumn="1" w:lastColumn="0" w:oddVBand="0" w:evenVBand="0" w:oddHBand="0" w:evenHBand="0" w:firstRowFirstColumn="0" w:firstRowLastColumn="0" w:lastRowFirstColumn="0" w:lastRowLastColumn="0"/>
-            <w:tcW w:w="1003" w:type="dxa"/>
-          </w:tcPr>
-          <w:p/>
-        </w:tc>
-        <w:tc>
-          <w:tcPr>
-            <w:tcW w:w="1131" w:type="dxa"/>
-          </w:tcPr>
-          <w:p>
-            <w:pPr>
-              <w:cnfStyle w:val="000000100000" w:firstRow="0" w:lastRow="0" w:firstColumn="0" w:lastColumn="0" w:oddVBand="0" w:evenVBand="0" w:oddHBand="1" w:evenHBand="0" w:firstRowFirstColumn="0" w:firstRowLastColumn="0" w:lastRowFirstColumn="0" w:lastRowLastColumn="0"/>
-            </w:pPr>
-          </w:p>
-        </w:tc>
-        <w:tc>
-          <w:tcPr>
-            <w:tcW w:w="7108" w:type="dxa"/>
-          </w:tcPr>
-          <w:p>
-            <w:pPr>
-              <w:cnfStyle w:val="000000100000" w:firstRow="0" w:lastRow="0" w:firstColumn="0" w:lastColumn="0" w:oddVBand="0" w:evenVBand="0" w:oddHBand="1" w:evenHBand="0" w:firstRowFirstColumn="0" w:firstRowLastColumn="0" w:lastRowFirstColumn="0" w:lastRowLastColumn="0"/>
-            </w:pPr>
           </w:p>
         </w:tc>
       </w:tr>
@@ -2802,12 +2767,12 @@
       <w:pPr>
         <w:pStyle w:val="Heading1"/>
       </w:pPr>
-      <w:bookmarkStart w:id="2" w:name="_Toc336976829"/>
+      <w:bookmarkStart w:id="1" w:name="_Toc336976829"/>
       <w:r>
         <w:lastRenderedPageBreak/>
         <w:t>Game Overview</w:t>
       </w:r>
-      <w:bookmarkEnd w:id="2"/>
+      <w:bookmarkEnd w:id="1"/>
     </w:p>
     <w:p>
       <w:pPr>
@@ -2824,7 +2789,14 @@
         <w:rPr>
           <w:lang w:eastAsia="en-AU"/>
         </w:rPr>
-        <w:t>Blizzard the Wiz</w:t>
+        <w:t xml:space="preserve">Blizzard the </w:t>
+      </w:r>
+      <w:proofErr w:type="spellStart"/>
+      <w:r>
+        <w:rPr>
+          <w:lang w:eastAsia="en-AU"/>
+        </w:rPr>
+        <w:t>Wiz</w:t>
       </w:r>
       <w:r>
         <w:rPr>
@@ -2836,7 +2808,14 @@
         <w:rPr>
           <w:lang w:eastAsia="en-AU"/>
         </w:rPr>
-        <w:t>ard is a 2</w:t>
+        <w:t>ard</w:t>
+      </w:r>
+      <w:proofErr w:type="spellEnd"/>
+      <w:r>
+        <w:rPr>
+          <w:lang w:eastAsia="en-AU"/>
+        </w:rPr>
+        <w:t xml:space="preserve"> is a 2</w:t>
       </w:r>
       <w:r>
         <w:rPr>
@@ -2856,11 +2835,11 @@
       <w:pPr>
         <w:pStyle w:val="Heading1"/>
       </w:pPr>
-      <w:bookmarkStart w:id="3" w:name="_Toc336976830"/>
+      <w:bookmarkStart w:id="2" w:name="_Toc336976830"/>
       <w:r>
         <w:t>Gameplay</w:t>
       </w:r>
-      <w:bookmarkEnd w:id="3"/>
+      <w:bookmarkEnd w:id="2"/>
       <w:r>
         <w:t xml:space="preserve"> </w:t>
       </w:r>
@@ -2878,7 +2857,15 @@
         <w:t>trying</w:t>
       </w:r>
       <w:r>
-        <w:t xml:space="preserve"> to enter the Gang Of Wizards, the highest level of prestige a gangster wizard can reach. To prove his worth Blizzard must travel to a magical island filled with ancient </w:t>
+        <w:t xml:space="preserve"> to enter the Gang </w:t>
+      </w:r>
+      <w:proofErr w:type="gramStart"/>
+      <w:r>
+        <w:t>Of</w:t>
+      </w:r>
+      <w:proofErr w:type="gramEnd"/>
+      <w:r>
+        <w:t xml:space="preserve"> Wizards, the highest level of prestige a gangster wizard can reach. To prove his worth Blizzard must travel to a magical island filled with ancient </w:t>
       </w:r>
       <w:r>
         <w:t>artefacts</w:t>
@@ -2989,12 +2976,12 @@
         <w:pStyle w:val="Heading2"/>
         <w:ind w:left="720"/>
       </w:pPr>
-      <w:bookmarkStart w:id="4" w:name="_Toc336976831"/>
+      <w:bookmarkStart w:id="3" w:name="_Toc336976831"/>
       <w:r>
         <w:lastRenderedPageBreak/>
         <w:t>Controls</w:t>
       </w:r>
-      <w:bookmarkEnd w:id="4"/>
+      <w:bookmarkEnd w:id="3"/>
     </w:p>
     <w:p>
       <w:pPr>
@@ -3016,11 +3003,11 @@
         <w:ind w:left="720"/>
       </w:pPr>
     </w:p>
-    <w:bookmarkStart w:id="5" w:name="_Toc336976832"/>
     <w:p>
       <w:pPr>
         <w:pStyle w:val="Heading1"/>
       </w:pPr>
+      <w:bookmarkStart w:id="4" w:name="_Toc336976832"/>
       <w:r>
         <w:rPr>
           <w:noProof/>
@@ -3834,25 +3821,21 @@
                         </w:r>
                       </w:p>
                       <w:p>
-                        <w:pPr/>
                         <w:r>
                           <w:t>W - Up</w:t>
                         </w:r>
                       </w:p>
                       <w:p>
-                        <w:pPr/>
                         <w:r>
                           <w:t>A - Left</w:t>
                         </w:r>
                       </w:p>
                       <w:p>
-                        <w:pPr/>
                         <w:r>
                           <w:t>S - Down</w:t>
                         </w:r>
                       </w:p>
                       <w:p>
-                        <w:pPr/>
                         <w:r>
                           <w:t>D -Right</w:t>
                         </w:r>
@@ -3864,13 +3847,11 @@
                   <v:textbox>
                     <w:txbxContent>
                       <w:p>
-                        <w:pPr/>
                         <w:r>
                           <w:t>Q – Area of Effect Spell</w:t>
                         </w:r>
                       </w:p>
                       <w:p>
-                        <w:pPr/>
                         <w:r>
                           <w:t>E – Heal/Shield Spell</w:t>
                         </w:r>
@@ -3882,19 +3863,16 @@
                   <v:textbox>
                     <w:txbxContent>
                       <w:p>
-                        <w:pPr/>
                         <w:r>
                           <w:t>Mouse Movement – Aim</w:t>
                         </w:r>
                       </w:p>
                       <w:p>
-                        <w:pPr/>
                         <w:r>
                           <w:t>Left Mouse Button – Default Spell</w:t>
                         </w:r>
                       </w:p>
                       <w:p>
-                        <w:pPr/>
                         <w:r>
                           <w:t>Right Mouse Button – Damage Spell</w:t>
                         </w:r>
@@ -3911,17 +3889,19 @@
       <w:r>
         <w:t>Characters</w:t>
       </w:r>
-      <w:bookmarkEnd w:id="5"/>
+      <w:bookmarkEnd w:id="4"/>
     </w:p>
     <w:p>
       <w:pPr>
         <w:pStyle w:val="Heading2"/>
         <w:ind w:left="720"/>
       </w:pPr>
-      <w:bookmarkStart w:id="6" w:name="_Toc336976833"/>
+      <w:bookmarkStart w:id="5" w:name="_Toc336976833"/>
       <w:r>
         <w:t>Blizzard</w:t>
       </w:r>
+      <w:bookmarkStart w:id="6" w:name="_GoBack"/>
+      <w:bookmarkEnd w:id="5"/>
       <w:bookmarkEnd w:id="6"/>
     </w:p>
     <w:p>
@@ -3938,7 +3918,15 @@
         <w:t xml:space="preserve"> a combination</w:t>
       </w:r>
       <w:r>
-        <w:t xml:space="preserve"> of Gangster gibes and mad magics,</w:t>
+        <w:t xml:space="preserve"> of Gangster gibes and mad </w:t>
+      </w:r>
+      <w:proofErr w:type="spellStart"/>
+      <w:r>
+        <w:t>magics</w:t>
+      </w:r>
+      <w:proofErr w:type="spellEnd"/>
+      <w:r>
+        <w:t>,</w:t>
       </w:r>
       <w:r>
         <w:t xml:space="preserve"> Blizzard aims to</w:t>
@@ -3947,7 +3935,15 @@
         <w:t xml:space="preserve"> </w:t>
       </w:r>
       <w:r>
-        <w:t>prove his worth against the deadly denizens of the Mystical Island and take his rightful place in the Gang Of Wizards.</w:t>
+        <w:t xml:space="preserve">prove his worth against the deadly denizens of the Mystical Island and take his rightful place in the Gang </w:t>
+      </w:r>
+      <w:proofErr w:type="gramStart"/>
+      <w:r>
+        <w:t>Of</w:t>
+      </w:r>
+      <w:proofErr w:type="gramEnd"/>
+      <w:r>
+        <w:t xml:space="preserve"> Wizards.</w:t>
       </w:r>
     </w:p>
     <w:p>
@@ -3994,7 +3990,15 @@
       </w:r>
       <w:r>
         <w:lastRenderedPageBreak/>
-        <w:t>protective of the artifacts on the island and will attack all who step foot on it with neither hesitation nor mercy.</w:t>
+        <w:t xml:space="preserve">protective of the </w:t>
+      </w:r>
+      <w:proofErr w:type="spellStart"/>
+      <w:r>
+        <w:t>artifacts</w:t>
+      </w:r>
+      <w:proofErr w:type="spellEnd"/>
+      <w:r>
+        <w:t xml:space="preserve"> on the island and will attack all who step foot on it with neither hesitation nor mercy.</w:t>
       </w:r>
     </w:p>
     <w:p>
@@ -4064,12 +4068,22 @@
           <w:numId w:val="4"/>
         </w:numPr>
       </w:pPr>
-      <w:r>
-        <w:t>Khronic K</w:t>
+      <w:proofErr w:type="spellStart"/>
+      <w:r>
+        <w:t>Khronic</w:t>
+      </w:r>
+      <w:proofErr w:type="spellEnd"/>
+      <w:r>
+        <w:t xml:space="preserve"> </w:t>
+      </w:r>
+      <w:proofErr w:type="spellStart"/>
+      <w:r>
+        <w:t>K</w:t>
       </w:r>
       <w:r>
         <w:t>rabs</w:t>
       </w:r>
+      <w:proofErr w:type="spellEnd"/>
     </w:p>
     <w:p>
       <w:pPr>
@@ -4160,6 +4174,17 @@
       <w:r>
         <w:t>Tomes offer upgrades to Blizzards spell power and are equipped as long as they are not replaced by another spell of the same type.</w:t>
       </w:r>
+      <w:r>
+        <w:t xml:space="preserve"> Tomes spawn at one of the designated spawn points at certain points in </w:t>
+      </w:r>
+      <w:proofErr w:type="gramStart"/>
+      <w:r>
+        <w:t>time,</w:t>
+      </w:r>
+      <w:proofErr w:type="gramEnd"/>
+      <w:r>
+        <w:t xml:space="preserve"> the spell learnt from a tome is randomised.</w:t>
+      </w:r>
     </w:p>
     <w:p>
       <w:pPr>
@@ -4178,7 +4203,15 @@
         </w:numPr>
       </w:pPr>
       <w:r>
-        <w:t>Area of Effect Spells (AoE)</w:t>
+        <w:t>Area of Effect Spells (</w:t>
+      </w:r>
+      <w:proofErr w:type="spellStart"/>
+      <w:r>
+        <w:t>AoE</w:t>
+      </w:r>
+      <w:proofErr w:type="spellEnd"/>
+      <w:r>
+        <w:t>)</w:t>
       </w:r>
     </w:p>
     <w:p>
@@ -4202,7 +4235,15 @@
         </w:numPr>
       </w:pPr>
       <w:r>
-        <w:t>Some examples of AoE spells are:</w:t>
+        <w:t xml:space="preserve">Some examples of </w:t>
+      </w:r>
+      <w:proofErr w:type="spellStart"/>
+      <w:r>
+        <w:t>AoE</w:t>
+      </w:r>
+      <w:proofErr w:type="spellEnd"/>
+      <w:r>
+        <w:t xml:space="preserve"> spells are:</w:t>
       </w:r>
     </w:p>
     <w:p>
@@ -4274,7 +4315,15 @@
         </w:numPr>
       </w:pPr>
       <w:r>
-        <w:t>West Shi-eld – Summons a shield around Blizzard which shields him from all damage for 5 seconds.</w:t>
+        <w:t>West Shi-</w:t>
+      </w:r>
+      <w:proofErr w:type="spellStart"/>
+      <w:r>
+        <w:t>eld</w:t>
+      </w:r>
+      <w:proofErr w:type="spellEnd"/>
+      <w:r>
+        <w:t xml:space="preserve"> – Summons a shield around Blizzard which shields him from all damage for 5 seconds.</w:t>
       </w:r>
     </w:p>
     <w:p>
@@ -4325,6 +4374,7 @@
         </w:numPr>
       </w:pPr>
       <w:r>
+        <w:lastRenderedPageBreak/>
         <w:t>Some examples of Damage spells are:</w:t>
       </w:r>
     </w:p>
@@ -4337,7 +4387,6 @@
         </w:numPr>
       </w:pPr>
       <w:r>
-        <w:lastRenderedPageBreak/>
         <w:t>Bloods Revenge – Fires a bolt of energy in a line dealing a large amount of damage to all units it hits.</w:t>
       </w:r>
     </w:p>
@@ -4381,7 +4430,13 @@
         <w:ind w:left="720"/>
       </w:pPr>
       <w:r>
-        <w:t>Scrolls give Blizzard temporary buffs, only lasting for a short period of time. Some examples include:</w:t>
+        <w:t xml:space="preserve">Scrolls give Blizzard temporary buffs, only lasting for a short period of time. </w:t>
+      </w:r>
+      <w:r>
+        <w:t xml:space="preserve">Scrolls have a chance be dropped by enemies when they are killed. </w:t>
+      </w:r>
+      <w:r>
+        <w:t>Some examples include:</w:t>
       </w:r>
     </w:p>
     <w:p>
@@ -4772,7 +4827,6 @@
       </w:pPr>
       <w:bookmarkStart w:id="16" w:name="_Toc336976843"/>
       <w:r>
-        <w:lastRenderedPageBreak/>
         <w:t>Interface</w:t>
       </w:r>
       <w:bookmarkEnd w:id="16"/>
@@ -4787,10 +4841,12 @@
         <w:pStyle w:val="Heading1"/>
       </w:pPr>
       <w:bookmarkStart w:id="17" w:name="_Toc336976844"/>
+      <w:proofErr w:type="spellStart"/>
       <w:r>
         <w:t>Mockups</w:t>
       </w:r>
       <w:bookmarkEnd w:id="17"/>
+      <w:proofErr w:type="spellEnd"/>
     </w:p>
     <w:p>
       <w:r>
@@ -4920,7 +4976,15 @@
         </w:numPr>
       </w:pPr>
       <w:r>
-        <w:t>Their spells and their cooldowns on the icons above the health and mana as well as what keys to press to cast those spells.</w:t>
+        <w:t xml:space="preserve">Their spells and their </w:t>
+      </w:r>
+      <w:proofErr w:type="spellStart"/>
+      <w:r>
+        <w:t>cooldowns</w:t>
+      </w:r>
+      <w:proofErr w:type="spellEnd"/>
+      <w:r>
+        <w:t xml:space="preserve"> on the icons above the health and mana as well as what keys to press to cast those spells.</w:t>
       </w:r>
     </w:p>
     <w:p>
@@ -4944,7 +5008,15 @@
         </w:numPr>
       </w:pPr>
       <w:r>
-        <w:t>The players current wave and overall score.</w:t>
+        <w:t xml:space="preserve">The </w:t>
+      </w:r>
+      <w:proofErr w:type="gramStart"/>
+      <w:r>
+        <w:t>players</w:t>
+      </w:r>
+      <w:proofErr w:type="gramEnd"/>
+      <w:r>
+        <w:t xml:space="preserve"> current wave and overall score.</w:t>
       </w:r>
     </w:p>
     <w:p>
@@ -4953,9 +5025,15 @@
       </w:pPr>
       <w:bookmarkStart w:id="19" w:name="_Toc336976846"/>
       <w:r>
-        <w:t>Art and Cutscenes</w:t>
+        <w:lastRenderedPageBreak/>
+        <w:t xml:space="preserve">Art and </w:t>
+      </w:r>
+      <w:proofErr w:type="spellStart"/>
+      <w:r>
+        <w:t>Cutscenes</w:t>
       </w:r>
       <w:bookmarkEnd w:id="19"/>
+      <w:proofErr w:type="spellEnd"/>
     </w:p>
     <w:p>
       <w:pPr>
@@ -5001,7 +5079,6 @@
         </w:numPr>
       </w:pPr>
       <w:r>
-        <w:lastRenderedPageBreak/>
         <w:t>Skybox</w:t>
       </w:r>
     </w:p>
@@ -5060,9 +5137,19 @@
           <w:numId w:val="8"/>
         </w:numPr>
       </w:pPr>
-      <w:r>
-        <w:t>Khronic Krabs</w:t>
-      </w:r>
+      <w:proofErr w:type="spellStart"/>
+      <w:r>
+        <w:t>Khronic</w:t>
+      </w:r>
+      <w:proofErr w:type="spellEnd"/>
+      <w:r>
+        <w:t xml:space="preserve"> </w:t>
+      </w:r>
+      <w:proofErr w:type="spellStart"/>
+      <w:r>
+        <w:t>Krabs</w:t>
+      </w:r>
+      <w:proofErr w:type="spellEnd"/>
     </w:p>
     <w:p>
       <w:pPr>
@@ -5181,8 +5268,13 @@
         </w:numPr>
       </w:pPr>
       <w:r>
-        <w:t>West Shi-eld</w:t>
-      </w:r>
+        <w:t>West Shi-</w:t>
+      </w:r>
+      <w:proofErr w:type="spellStart"/>
+      <w:r>
+        <w:t>eld</w:t>
+      </w:r>
+      <w:proofErr w:type="spellEnd"/>
     </w:p>
     <w:p>
       <w:pPr>
@@ -5322,6 +5414,7 @@
         </w:numPr>
       </w:pPr>
       <w:r>
+        <w:lastRenderedPageBreak/>
         <w:t>Enemy Sounds</w:t>
       </w:r>
     </w:p>
@@ -5341,8 +5434,21 @@
       </w:pPr>
     </w:p>
     <w:p>
-      <w:r>
-        <w:t>Synopsis of the plot. Back story and character descriptions. All elements applicable to the narrative</w:t>
+      <w:proofErr w:type="gramStart"/>
+      <w:r>
+        <w:t>Synopsis of the plot.</w:t>
+      </w:r>
+      <w:proofErr w:type="gramEnd"/>
+      <w:r>
+        <w:t xml:space="preserve"> </w:t>
+      </w:r>
+      <w:proofErr w:type="gramStart"/>
+      <w:r>
+        <w:t>Back story and character descriptions.</w:t>
+      </w:r>
+      <w:proofErr w:type="gramEnd"/>
+      <w:r>
+        <w:t xml:space="preserve"> All elements applicable to the narrative</w:t>
       </w:r>
     </w:p>
     <w:p>
@@ -5351,14 +5457,37 @@
       </w:pPr>
       <w:bookmarkStart w:id="25" w:name="_Toc336976852"/>
       <w:r>
-        <w:lastRenderedPageBreak/>
         <w:t>Level Design</w:t>
       </w:r>
       <w:bookmarkEnd w:id="25"/>
     </w:p>
     <w:p>
       <w:r>
-        <w:t>For linear level design flow charts and story lines should be outlined. Where abouts different weapons should be found. Key points in the game maps. For non linear and emergent games, level variables that affect the way the levels are perceived should be outlined and discussed.</w:t>
+        <w:t xml:space="preserve">For linear level design flow charts and story lines should be outlined. </w:t>
+      </w:r>
+      <w:proofErr w:type="gramStart"/>
+      <w:r>
+        <w:t xml:space="preserve">Where </w:t>
+      </w:r>
+      <w:proofErr w:type="spellStart"/>
+      <w:r>
+        <w:t>abouts</w:t>
+      </w:r>
+      <w:proofErr w:type="spellEnd"/>
+      <w:r>
+        <w:t xml:space="preserve"> different weapons should be found.</w:t>
+      </w:r>
+      <w:proofErr w:type="gramEnd"/>
+      <w:r>
+        <w:t xml:space="preserve"> Key points in the game maps. For </w:t>
+      </w:r>
+      <w:proofErr w:type="spellStart"/>
+      <w:r>
+        <w:t>non linear</w:t>
+      </w:r>
+      <w:proofErr w:type="spellEnd"/>
+      <w:r>
+        <w:t xml:space="preserve"> and emergent games, level variables that affect the way the levels are perceived should be outlined and discussed.</w:t>
       </w:r>
     </w:p>
     <w:sectPr>
@@ -5473,7 +5602,7 @@
               <w:bCs/>
               <w:noProof/>
             </w:rPr>
-            <w:t>3</w:t>
+            <w:t>9</w:t>
           </w:r>
           <w:r>
             <w:rPr>
@@ -5618,8 +5747,13 @@
           <w:jc w:val="center"/>
         </w:pPr>
         <w:r>
-          <w:t>Blizzard the Wizzard</w:t>
+          <w:t xml:space="preserve">Blizzard the </w:t>
         </w:r>
+        <w:proofErr w:type="spellStart"/>
+        <w:r>
+          <w:t>Wizzard</w:t>
+        </w:r>
+        <w:proofErr w:type="spellEnd"/>
       </w:p>
     </w:sdtContent>
   </w:sdt>
@@ -6777,7 +6911,7 @@
   <w:abstractNum w:abstractNumId="10">
     <w:nsid w:val="66C60B00"/>
     <w:multiLevelType w:val="hybridMultilevel"/>
-    <w:tmpl w:val="7010A9DE"/>
+    <w:tmpl w:val="4C828AF0"/>
     <w:lvl w:ilvl="0" w:tplc="0C090001">
       <w:start w:val="1"/>
       <w:numFmt w:val="bullet"/>
@@ -8671,560 +8805,6 @@
 </w:styles>
 </file>
 
-<file path=word/glossary/document.xml><?xml version="1.0" encoding="utf-8"?>
-<w:glossaryDocument xmlns:wpc="http://schemas.microsoft.com/office/word/2010/wordprocessingCanvas" xmlns:mc="http://schemas.openxmlformats.org/markup-compatibility/2006" xmlns:o="urn:schemas-microsoft-com:office:office" xmlns:r="http://schemas.openxmlformats.org/officeDocument/2006/relationships" xmlns:m="http://schemas.openxmlformats.org/officeDocument/2006/math" xmlns:v="urn:schemas-microsoft-com:vml" xmlns:wp14="http://schemas.microsoft.com/office/word/2010/wordprocessingDrawing" xmlns:wp="http://schemas.openxmlformats.org/drawingml/2006/wordprocessingDrawing" xmlns:w10="urn:schemas-microsoft-com:office:word" xmlns:w="http://schemas.openxmlformats.org/wordprocessingml/2006/main" xmlns:w14="http://schemas.microsoft.com/office/word/2010/wordml" xmlns:wpg="http://schemas.microsoft.com/office/word/2010/wordprocessingGroup" xmlns:wpi="http://schemas.microsoft.com/office/word/2010/wordprocessingInk" xmlns:wne="http://schemas.microsoft.com/office/word/2006/wordml" xmlns:wps="http://schemas.microsoft.com/office/word/2010/wordprocessingShape" mc:Ignorable="w14 wp14"/>
-</file>
-
-<file path=word/glossary/fontTable.xml><?xml version="1.0" encoding="utf-8"?>
-<w:fonts xmlns:mc="http://schemas.openxmlformats.org/markup-compatibility/2006" xmlns:r="http://schemas.openxmlformats.org/officeDocument/2006/relationships" xmlns:w="http://schemas.openxmlformats.org/wordprocessingml/2006/main" xmlns:w14="http://schemas.microsoft.com/office/word/2010/wordml" mc:Ignorable="w14">
-  <w:font w:name="Symbol">
-    <w:panose1 w:val="05050102010706020507"/>
-    <w:charset w:val="02"/>
-    <w:family w:val="roman"/>
-    <w:pitch w:val="variable"/>
-    <w:sig w:usb0="00000000" w:usb1="10000000" w:usb2="00000000" w:usb3="00000000" w:csb0="80000000" w:csb1="00000000"/>
-  </w:font>
-  <w:font w:name="Times New Roman">
-    <w:panose1 w:val="02020603050405020304"/>
-    <w:charset w:val="00"/>
-    <w:family w:val="roman"/>
-    <w:pitch w:val="variable"/>
-    <w:sig w:usb0="E0002AFF" w:usb1="C0007841" w:usb2="00000009" w:usb3="00000000" w:csb0="000001FF" w:csb1="00000000"/>
-  </w:font>
-  <w:font w:name="Courier New">
-    <w:panose1 w:val="02070309020205020404"/>
-    <w:charset w:val="00"/>
-    <w:family w:val="modern"/>
-    <w:pitch w:val="fixed"/>
-    <w:sig w:usb0="E0002AFF" w:usb1="C0007843" w:usb2="00000009" w:usb3="00000000" w:csb0="000001FF" w:csb1="00000000"/>
-  </w:font>
-  <w:font w:name="Wingdings">
-    <w:panose1 w:val="05000000000000000000"/>
-    <w:charset w:val="02"/>
-    <w:family w:val="auto"/>
-    <w:pitch w:val="variable"/>
-    <w:sig w:usb0="00000000" w:usb1="10000000" w:usb2="00000000" w:usb3="00000000" w:csb0="80000000" w:csb1="00000000"/>
-  </w:font>
-  <w:font w:name="Calibri">
-    <w:panose1 w:val="020F0502020204030204"/>
-    <w:charset w:val="00"/>
-    <w:family w:val="swiss"/>
-    <w:pitch w:val="variable"/>
-    <w:sig w:usb0="E10002FF" w:usb1="4000ACFF" w:usb2="00000009" w:usb3="00000000" w:csb0="0000019F" w:csb1="00000000"/>
-  </w:font>
-  <w:font w:name="Cambria">
-    <w:panose1 w:val="02040503050406030204"/>
-    <w:charset w:val="00"/>
-    <w:family w:val="roman"/>
-    <w:pitch w:val="variable"/>
-    <w:sig w:usb0="E00002FF" w:usb1="400004FF" w:usb2="00000000" w:usb3="00000000" w:csb0="0000019F" w:csb1="00000000"/>
-  </w:font>
-  <w:font w:name="Tahoma">
-    <w:panose1 w:val="020B0604030504040204"/>
-    <w:charset w:val="00"/>
-    <w:family w:val="swiss"/>
-    <w:notTrueType/>
-    <w:pitch w:val="variable"/>
-    <w:sig w:usb0="00000003" w:usb1="00000000" w:usb2="00000000" w:usb3="00000000" w:csb0="00000001" w:csb1="00000000"/>
-  </w:font>
-</w:fonts>
-</file>
-
-<file path=word/glossary/settings.xml><?xml version="1.0" encoding="utf-8"?>
-<w:settings xmlns:mc="http://schemas.openxmlformats.org/markup-compatibility/2006" xmlns:o="urn:schemas-microsoft-com:office:office" xmlns:r="http://schemas.openxmlformats.org/officeDocument/2006/relationships" xmlns:m="http://schemas.openxmlformats.org/officeDocument/2006/math" xmlns:v="urn:schemas-microsoft-com:vml" xmlns:w10="urn:schemas-microsoft-com:office:word" xmlns:w="http://schemas.openxmlformats.org/wordprocessingml/2006/main" xmlns:w14="http://schemas.microsoft.com/office/word/2010/wordml" xmlns:sl="http://schemas.openxmlformats.org/schemaLibrary/2006/main" mc:Ignorable="w14">
-  <w:view w:val="normal"/>
-  <w:defaultTabStop w:val="720"/>
-  <w:characterSpacingControl w:val="doNotCompress"/>
-  <w:compat>
-    <w:useFELayout/>
-    <w:compatSetting w:name="compatibilityMode" w:uri="http://schemas.microsoft.com/office/word" w:val="14"/>
-    <w:compatSetting w:name="overrideTableStyleFontSizeAndJustification" w:uri="http://schemas.microsoft.com/office/word" w:val="1"/>
-    <w:compatSetting w:name="enableOpenTypeFeatures" w:uri="http://schemas.microsoft.com/office/word" w:val="1"/>
-    <w:compatSetting w:name="doNotFlipMirrorIndents" w:uri="http://schemas.microsoft.com/office/word" w:val="1"/>
-  </w:compat>
-  <w:rsids>
-    <w:rsidRoot w:val="004D03A4"/>
-    <w:rsid w:val="00115AA3"/>
-    <w:rsid w:val="002A3E77"/>
-    <w:rsid w:val="002B3483"/>
-    <w:rsid w:val="004D03A4"/>
-    <w:rsid w:val="007D650C"/>
-    <w:rsid w:val="007F263D"/>
-    <w:rsid w:val="009D32BF"/>
-    <w:rsid w:val="00C94DFC"/>
-    <w:rsid w:val="00FF62DC"/>
-  </w:rsids>
-  <m:mathPr>
-    <m:mathFont m:val="Cambria Math"/>
-    <m:brkBin m:val="before"/>
-    <m:brkBinSub m:val="--"/>
-    <m:smallFrac m:val="0"/>
-    <m:dispDef/>
-    <m:lMargin m:val="0"/>
-    <m:rMargin m:val="0"/>
-    <m:defJc m:val="centerGroup"/>
-    <m:wrapIndent m:val="1440"/>
-    <m:intLim m:val="subSup"/>
-    <m:naryLim m:val="undOvr"/>
-  </m:mathPr>
-  <w:themeFontLang w:val="en-AU"/>
-  <w:clrSchemeMapping w:bg1="light1" w:t1="dark1" w:bg2="light2" w:t2="dark2" w:accent1="accent1" w:accent2="accent2" w:accent3="accent3" w:accent4="accent4" w:accent5="accent5" w:accent6="accent6" w:hyperlink="hyperlink" w:followedHyperlink="followedHyperlink"/>
-  <w:decimalSymbol w:val="."/>
-  <w:listSeparator w:val=","/>
-</w:settings>
-</file>
-
-<file path=word/glossary/styles.xml><?xml version="1.0" encoding="utf-8"?>
-<w:styles xmlns:mc="http://schemas.openxmlformats.org/markup-compatibility/2006" xmlns:r="http://schemas.openxmlformats.org/officeDocument/2006/relationships" xmlns:w="http://schemas.openxmlformats.org/wordprocessingml/2006/main" xmlns:w14="http://schemas.microsoft.com/office/word/2010/wordml" mc:Ignorable="w14">
-  <w:docDefaults>
-    <w:rPrDefault>
-      <w:rPr>
-        <w:rFonts w:asciiTheme="minorHAnsi" w:eastAsiaTheme="minorEastAsia" w:hAnsiTheme="minorHAnsi" w:cstheme="minorBidi"/>
-        <w:sz w:val="22"/>
-        <w:szCs w:val="22"/>
-        <w:lang w:val="en-AU" w:eastAsia="en-AU" w:bidi="ar-SA"/>
-      </w:rPr>
-    </w:rPrDefault>
-    <w:pPrDefault>
-      <w:pPr>
-        <w:spacing w:after="200" w:line="276" w:lineRule="auto"/>
-      </w:pPr>
-    </w:pPrDefault>
-  </w:docDefaults>
-  <w:latentStyles w:defLockedState="0" w:defUIPriority="99" w:defSemiHidden="1" w:defUnhideWhenUsed="1" w:defQFormat="0" w:count="267">
-    <w:lsdException w:name="Normal" w:semiHidden="0" w:uiPriority="0" w:unhideWhenUsed="0" w:qFormat="1"/>
-    <w:lsdException w:name="heading 1" w:semiHidden="0" w:uiPriority="9" w:unhideWhenUsed="0" w:qFormat="1"/>
-    <w:lsdException w:name="heading 2" w:uiPriority="9" w:qFormat="1"/>
-    <w:lsdException w:name="heading 3" w:uiPriority="9" w:qFormat="1"/>
-    <w:lsdException w:name="heading 4" w:uiPriority="9" w:qFormat="1"/>
-    <w:lsdException w:name="heading 5" w:uiPriority="9" w:qFormat="1"/>
-    <w:lsdException w:name="heading 6" w:uiPriority="9" w:qFormat="1"/>
-    <w:lsdException w:name="heading 7" w:uiPriority="9" w:qFormat="1"/>
-    <w:lsdException w:name="heading 8" w:uiPriority="9" w:qFormat="1"/>
-    <w:lsdException w:name="heading 9" w:uiPriority="9" w:qFormat="1"/>
-    <w:lsdException w:name="toc 1" w:uiPriority="39"/>
-    <w:lsdException w:name="toc 2" w:uiPriority="39"/>
-    <w:lsdException w:name="toc 3" w:uiPriority="39"/>
-    <w:lsdException w:name="toc 4" w:uiPriority="39"/>
-    <w:lsdException w:name="toc 5" w:uiPriority="39"/>
-    <w:lsdException w:name="toc 6" w:uiPriority="39"/>
-    <w:lsdException w:name="toc 7" w:uiPriority="39"/>
-    <w:lsdException w:name="toc 8" w:uiPriority="39"/>
-    <w:lsdException w:name="toc 9" w:uiPriority="39"/>
-    <w:lsdException w:name="caption" w:uiPriority="35" w:qFormat="1"/>
-    <w:lsdException w:name="Title" w:semiHidden="0" w:uiPriority="10" w:unhideWhenUsed="0" w:qFormat="1"/>
-    <w:lsdException w:name="Default Paragraph Font" w:uiPriority="1"/>
-    <w:lsdException w:name="Subtitle" w:semiHidden="0" w:uiPriority="11" w:unhideWhenUsed="0" w:qFormat="1"/>
-    <w:lsdException w:name="Strong" w:semiHidden="0" w:uiPriority="22" w:unhideWhenUsed="0" w:qFormat="1"/>
-    <w:lsdException w:name="Emphasis" w:semiHidden="0" w:uiPriority="20" w:unhideWhenUsed="0" w:qFormat="1"/>
-    <w:lsdException w:name="Table Grid" w:semiHidden="0" w:uiPriority="59" w:unhideWhenUsed="0"/>
-    <w:lsdException w:name="Placeholder Text" w:unhideWhenUsed="0"/>
-    <w:lsdException w:name="No Spacing" w:semiHidden="0" w:uiPriority="1" w:unhideWhenUsed="0" w:qFormat="1"/>
-    <w:lsdException w:name="Light Shading" w:semiHidden="0" w:uiPriority="60" w:unhideWhenUsed="0"/>
-    <w:lsdException w:name="Light List" w:semiHidden="0" w:uiPriority="61" w:unhideWhenUsed="0"/>
-    <w:lsdException w:name="Light Grid" w:semiHidden="0" w:uiPriority="62" w:unhideWhenUsed="0"/>
-    <w:lsdException w:name="Medium Shading 1" w:semiHidden="0" w:uiPriority="63" w:unhideWhenUsed="0"/>
-    <w:lsdException w:name="Medium Shading 2" w:semiHidden="0" w:uiPriority="64" w:unhideWhenUsed="0"/>
-    <w:lsdException w:name="Medium List 1" w:semiHidden="0" w:uiPriority="65" w:unhideWhenUsed="0"/>
-    <w:lsdException w:name="Medium List 2" w:semiHidden="0" w:uiPriority="66" w:unhideWhenUsed="0"/>
-    <w:lsdException w:name="Medium Grid 1" w:semiHidden="0" w:uiPriority="67" w:unhideWhenUsed="0"/>
-    <w:lsdException w:name="Medium Grid 2" w:semiHidden="0" w:uiPriority="68" w:unhideWhenUsed="0"/>
-    <w:lsdException w:name="Medium Grid 3" w:semiHidden="0" w:uiPriority="69" w:unhideWhenUsed="0"/>
-    <w:lsdException w:name="Dark List" w:semiHidden="0" w:uiPriority="70" w:unhideWhenUsed="0"/>
-    <w:lsdException w:name="Colorful Shading" w:semiHidden="0" w:uiPriority="71" w:unhideWhenUsed="0"/>
-    <w:lsdException w:name="Colorful List" w:semiHidden="0" w:uiPriority="72" w:unhideWhenUsed="0"/>
-    <w:lsdException w:name="Colorful Grid" w:semiHidden="0" w:uiPriority="73" w:unhideWhenUsed="0"/>
-    <w:lsdException w:name="Light Shading Accent 1" w:semiHidden="0" w:uiPriority="60" w:unhideWhenUsed="0"/>
-    <w:lsdException w:name="Light List Accent 1" w:semiHidden="0" w:uiPriority="61" w:unhideWhenUsed="0"/>
-    <w:lsdException w:name="Light Grid Accent 1" w:semiHidden="0" w:uiPriority="62" w:unhideWhenUsed="0"/>
-    <w:lsdException w:name="Medium Shading 1 Accent 1" w:semiHidden="0" w:uiPriority="63" w:unhideWhenUsed="0"/>
-    <w:lsdException w:name="Medium Shading 2 Accent 1" w:semiHidden="0" w:uiPriority="64" w:unhideWhenUsed="0"/>
-    <w:lsdException w:name="Medium List 1 Accent 1" w:semiHidden="0" w:uiPriority="65" w:unhideWhenUsed="0"/>
-    <w:lsdException w:name="Revision" w:unhideWhenUsed="0"/>
-    <w:lsdException w:name="List Paragraph" w:semiHidden="0" w:uiPriority="34" w:unhideWhenUsed="0" w:qFormat="1"/>
-    <w:lsdException w:name="Quote" w:semiHidden="0" w:uiPriority="29" w:unhideWhenUsed="0" w:qFormat="1"/>
-    <w:lsdException w:name="Intense Quote" w:semiHidden="0" w:uiPriority="30" w:unhideWhenUsed="0" w:qFormat="1"/>
-    <w:lsdException w:name="Medium List 2 Accent 1" w:semiHidden="0" w:uiPriority="66" w:unhideWhenUsed="0"/>
-    <w:lsdException w:name="Medium Grid 1 Accent 1" w:semiHidden="0" w:uiPriority="67" w:unhideWhenUsed="0"/>
-    <w:lsdException w:name="Medium Grid 2 Accent 1" w:semiHidden="0" w:uiPriority="68" w:unhideWhenUsed="0"/>
-    <w:lsdException w:name="Medium Grid 3 Accent 1" w:semiHidden="0" w:uiPriority="69" w:unhideWhenUsed="0"/>
-    <w:lsdException w:name="Dark List Accent 1" w:semiHidden="0" w:uiPriority="70" w:unhideWhenUsed="0"/>
-    <w:lsdException w:name="Colorful Shading Accent 1" w:semiHidden="0" w:uiPriority="71" w:unhideWhenUsed="0"/>
-    <w:lsdException w:name="Colorful List Accent 1" w:semiHidden="0" w:uiPriority="72" w:unhideWhenUsed="0"/>
-    <w:lsdException w:name="Colorful Grid Accent 1" w:semiHidden="0" w:uiPriority="73" w:unhideWhenUsed="0"/>
-    <w:lsdException w:name="Light Shading Accent 2" w:semiHidden="0" w:uiPriority="60" w:unhideWhenUsed="0"/>
-    <w:lsdException w:name="Light List Accent 2" w:semiHidden="0" w:uiPriority="61" w:unhideWhenUsed="0"/>
-    <w:lsdException w:name="Light Grid Accent 2" w:semiHidden="0" w:uiPriority="62" w:unhideWhenUsed="0"/>
-    <w:lsdException w:name="Medium Shading 1 Accent 2" w:semiHidden="0" w:uiPriority="63" w:unhideWhenUsed="0"/>
-    <w:lsdException w:name="Medium Shading 2 Accent 2" w:semiHidden="0" w:uiPriority="64" w:unhideWhenUsed="0"/>
-    <w:lsdException w:name="Medium List 1 Accent 2" w:semiHidden="0" w:uiPriority="65" w:unhideWhenUsed="0"/>
-    <w:lsdException w:name="Medium List 2 Accent 2" w:semiHidden="0" w:uiPriority="66" w:unhideWhenUsed="0"/>
-    <w:lsdException w:name="Medium Grid 1 Accent 2" w:semiHidden="0" w:uiPriority="67" w:unhideWhenUsed="0"/>
-    <w:lsdException w:name="Medium Grid 2 Accent 2" w:semiHidden="0" w:uiPriority="68" w:unhideWhenUsed="0"/>
-    <w:lsdException w:name="Medium Grid 3 Accent 2" w:semiHidden="0" w:uiPriority="69" w:unhideWhenUsed="0"/>
-    <w:lsdException w:name="Dark List Accent 2" w:semiHidden="0" w:uiPriority="70" w:unhideWhenUsed="0"/>
-    <w:lsdException w:name="Colorful Shading Accent 2" w:semiHidden="0" w:uiPriority="71" w:unhideWhenUsed="0"/>
-    <w:lsdException w:name="Colorful List Accent 2" w:semiHidden="0" w:uiPriority="72" w:unhideWhenUsed="0"/>
-    <w:lsdException w:name="Colorful Grid Accent 2" w:semiHidden="0" w:uiPriority="73" w:unhideWhenUsed="0"/>
-    <w:lsdException w:name="Light Shading Accent 3" w:semiHidden="0" w:uiPriority="60" w:unhideWhenUsed="0"/>
-    <w:lsdException w:name="Light List Accent 3" w:semiHidden="0" w:uiPriority="61" w:unhideWhenUsed="0"/>
-    <w:lsdException w:name="Light Grid Accent 3" w:semiHidden="0" w:uiPriority="62" w:unhideWhenUsed="0"/>
-    <w:lsdException w:name="Medium Shading 1 Accent 3" w:semiHidden="0" w:uiPriority="63" w:unhideWhenUsed="0"/>
-    <w:lsdException w:name="Medium Shading 2 Accent 3" w:semiHidden="0" w:uiPriority="64" w:unhideWhenUsed="0"/>
-    <w:lsdException w:name="Medium List 1 Accent 3" w:semiHidden="0" w:uiPriority="65" w:unhideWhenUsed="0"/>
-    <w:lsdException w:name="Medium List 2 Accent 3" w:semiHidden="0" w:uiPriority="66" w:unhideWhenUsed="0"/>
-    <w:lsdException w:name="Medium Grid 1 Accent 3" w:semiHidden="0" w:uiPriority="67" w:unhideWhenUsed="0"/>
-    <w:lsdException w:name="Medium Grid 2 Accent 3" w:semiHidden="0" w:uiPriority="68" w:unhideWhenUsed="0"/>
-    <w:lsdException w:name="Medium Grid 3 Accent 3" w:semiHidden="0" w:uiPriority="69" w:unhideWhenUsed="0"/>
-    <w:lsdException w:name="Dark List Accent 3" w:semiHidden="0" w:uiPriority="70" w:unhideWhenUsed="0"/>
-    <w:lsdException w:name="Colorful Shading Accent 3" w:semiHidden="0" w:uiPriority="71" w:unhideWhenUsed="0"/>
-    <w:lsdException w:name="Colorful List Accent 3" w:semiHidden="0" w:uiPriority="72" w:unhideWhenUsed="0"/>
-    <w:lsdException w:name="Colorful Grid Accent 3" w:semiHidden="0" w:uiPriority="73" w:unhideWhenUsed="0"/>
-    <w:lsdException w:name="Light Shading Accent 4" w:semiHidden="0" w:uiPriority="60" w:unhideWhenUsed="0"/>
-    <w:lsdException w:name="Light List Accent 4" w:semiHidden="0" w:uiPriority="61" w:unhideWhenUsed="0"/>
-    <w:lsdException w:name="Light Grid Accent 4" w:semiHidden="0" w:uiPriority="62" w:unhideWhenUsed="0"/>
-    <w:lsdException w:name="Medium Shading 1 Accent 4" w:semiHidden="0" w:uiPriority="63" w:unhideWhenUsed="0"/>
-    <w:lsdException w:name="Medium Shading 2 Accent 4" w:semiHidden="0" w:uiPriority="64" w:unhideWhenUsed="0"/>
-    <w:lsdException w:name="Medium List 1 Accent 4" w:semiHidden="0" w:uiPriority="65" w:unhideWhenUsed="0"/>
-    <w:lsdException w:name="Medium List 2 Accent 4" w:semiHidden="0" w:uiPriority="66" w:unhideWhenUsed="0"/>
-    <w:lsdException w:name="Medium Grid 1 Accent 4" w:semiHidden="0" w:uiPriority="67" w:unhideWhenUsed="0"/>
-    <w:lsdException w:name="Medium Grid 2 Accent 4" w:semiHidden="0" w:uiPriority="68" w:unhideWhenUsed="0"/>
-    <w:lsdException w:name="Medium Grid 3 Accent 4" w:semiHidden="0" w:uiPriority="69" w:unhideWhenUsed="0"/>
-    <w:lsdException w:name="Dark List Accent 4" w:semiHidden="0" w:uiPriority="70" w:unhideWhenUsed="0"/>
-    <w:lsdException w:name="Colorful Shading Accent 4" w:semiHidden="0" w:uiPriority="71" w:unhideWhenUsed="0"/>
-    <w:lsdException w:name="Colorful List Accent 4" w:semiHidden="0" w:uiPriority="72" w:unhideWhenUsed="0"/>
-    <w:lsdException w:name="Colorful Grid Accent 4" w:semiHidden="0" w:uiPriority="73" w:unhideWhenUsed="0"/>
-    <w:lsdException w:name="Light Shading Accent 5" w:semiHidden="0" w:uiPriority="60" w:unhideWhenUsed="0"/>
-    <w:lsdException w:name="Light List Accent 5" w:semiHidden="0" w:uiPriority="61" w:unhideWhenUsed="0"/>
-    <w:lsdException w:name="Light Grid Accent 5" w:semiHidden="0" w:uiPriority="62" w:unhideWhenUsed="0"/>
-    <w:lsdException w:name="Medium Shading 1 Accent 5" w:semiHidden="0" w:uiPriority="63" w:unhideWhenUsed="0"/>
-    <w:lsdException w:name="Medium Shading 2 Accent 5" w:semiHidden="0" w:uiPriority="64" w:unhideWhenUsed="0"/>
-    <w:lsdException w:name="Medium List 1 Accent 5" w:semiHidden="0" w:uiPriority="65" w:unhideWhenUsed="0"/>
-    <w:lsdException w:name="Medium List 2 Accent 5" w:semiHidden="0" w:uiPriority="66" w:unhideWhenUsed="0"/>
-    <w:lsdException w:name="Medium Grid 1 Accent 5" w:semiHidden="0" w:uiPriority="67" w:unhideWhenUsed="0"/>
-    <w:lsdException w:name="Medium Grid 2 Accent 5" w:semiHidden="0" w:uiPriority="68" w:unhideWhenUsed="0"/>
-    <w:lsdException w:name="Medium Grid 3 Accent 5" w:semiHidden="0" w:uiPriority="69" w:unhideWhenUsed="0"/>
-    <w:lsdException w:name="Dark List Accent 5" w:semiHidden="0" w:uiPriority="70" w:unhideWhenUsed="0"/>
-    <w:lsdException w:name="Colorful Shading Accent 5" w:semiHidden="0" w:uiPriority="71" w:unhideWhenUsed="0"/>
-    <w:lsdException w:name="Colorful List Accent 5" w:semiHidden="0" w:uiPriority="72" w:unhideWhenUsed="0"/>
-    <w:lsdException w:name="Colorful Grid Accent 5" w:semiHidden="0" w:uiPriority="73" w:unhideWhenUsed="0"/>
-    <w:lsdException w:name="Light Shading Accent 6" w:semiHidden="0" w:uiPriority="60" w:unhideWhenUsed="0"/>
-    <w:lsdException w:name="Light List Accent 6" w:semiHidden="0" w:uiPriority="61" w:unhideWhenUsed="0"/>
-    <w:lsdException w:name="Light Grid Accent 6" w:semiHidden="0" w:uiPriority="62" w:unhideWhenUsed="0"/>
-    <w:lsdException w:name="Medium Shading 1 Accent 6" w:semiHidden="0" w:uiPriority="63" w:unhideWhenUsed="0"/>
-    <w:lsdException w:name="Medium Shading 2 Accent 6" w:semiHidden="0" w:uiPriority="64" w:unhideWhenUsed="0"/>
-    <w:lsdException w:name="Medium List 1 Accent 6" w:semiHidden="0" w:uiPriority="65" w:unhideWhenUsed="0"/>
-    <w:lsdException w:name="Medium List 2 Accent 6" w:semiHidden="0" w:uiPriority="66" w:unhideWhenUsed="0"/>
-    <w:lsdException w:name="Medium Grid 1 Accent 6" w:semiHidden="0" w:uiPriority="67" w:unhideWhenUsed="0"/>
-    <w:lsdException w:name="Medium Grid 2 Accent 6" w:semiHidden="0" w:uiPriority="68" w:unhideWhenUsed="0"/>
-    <w:lsdException w:name="Medium Grid 3 Accent 6" w:semiHidden="0" w:uiPriority="69" w:unhideWhenUsed="0"/>
-    <w:lsdException w:name="Dark List Accent 6" w:semiHidden="0" w:uiPriority="70" w:unhideWhenUsed="0"/>
-    <w:lsdException w:name="Colorful Shading Accent 6" w:semiHidden="0" w:uiPriority="71" w:unhideWhenUsed="0"/>
-    <w:lsdException w:name="Colorful List Accent 6" w:semiHidden="0" w:uiPriority="72" w:unhideWhenUsed="0"/>
-    <w:lsdException w:name="Colorful Grid Accent 6" w:semiHidden="0" w:uiPriority="73" w:unhideWhenUsed="0"/>
-    <w:lsdException w:name="Subtle Emphasis" w:semiHidden="0" w:uiPriority="19" w:unhideWhenUsed="0" w:qFormat="1"/>
-    <w:lsdException w:name="Intense Emphasis" w:semiHidden="0" w:uiPriority="21" w:unhideWhenUsed="0" w:qFormat="1"/>
-    <w:lsdException w:name="Subtle Reference" w:semiHidden="0" w:uiPriority="31" w:unhideWhenUsed="0" w:qFormat="1"/>
-    <w:lsdException w:name="Intense Reference" w:semiHidden="0" w:uiPriority="32" w:unhideWhenUsed="0" w:qFormat="1"/>
-    <w:lsdException w:name="Book Title" w:semiHidden="0" w:uiPriority="33" w:unhideWhenUsed="0" w:qFormat="1"/>
-    <w:lsdException w:name="Bibliography" w:uiPriority="37"/>
-    <w:lsdException w:name="TOC Heading" w:uiPriority="39" w:qFormat="1"/>
-  </w:latentStyles>
-  <w:style w:type="paragraph" w:default="1" w:styleId="Normal">
-    <w:name w:val="Normal"/>
-    <w:qFormat/>
-  </w:style>
-  <w:style w:type="character" w:default="1" w:styleId="DefaultParagraphFont">
-    <w:name w:val="Default Paragraph Font"/>
-    <w:uiPriority w:val="1"/>
-    <w:semiHidden/>
-    <w:unhideWhenUsed/>
-  </w:style>
-  <w:style w:type="table" w:default="1" w:styleId="TableNormal">
-    <w:name w:val="Normal Table"/>
-    <w:uiPriority w:val="99"/>
-    <w:semiHidden/>
-    <w:unhideWhenUsed/>
-    <w:tblPr>
-      <w:tblInd w:w="0" w:type="dxa"/>
-      <w:tblCellMar>
-        <w:top w:w="0" w:type="dxa"/>
-        <w:left w:w="108" w:type="dxa"/>
-        <w:bottom w:w="0" w:type="dxa"/>
-        <w:right w:w="108" w:type="dxa"/>
-      </w:tblCellMar>
-    </w:tblPr>
-  </w:style>
-  <w:style w:type="numbering" w:default="1" w:styleId="NoList">
-    <w:name w:val="No List"/>
-    <w:uiPriority w:val="99"/>
-    <w:semiHidden/>
-    <w:unhideWhenUsed/>
-  </w:style>
-  <w:style w:type="paragraph" w:customStyle="1" w:styleId="90A61E9160394EABAECDEF0C360FA4EF">
-    <w:name w:val="90A61E9160394EABAECDEF0C360FA4EF"/>
-    <w:rsid w:val="004D03A4"/>
-  </w:style>
-  <w:style w:type="paragraph" w:customStyle="1" w:styleId="7C2783B0A6D44802850363F19B7DFE1A">
-    <w:name w:val="7C2783B0A6D44802850363F19B7DFE1A"/>
-    <w:rsid w:val="004D03A4"/>
-  </w:style>
-  <w:style w:type="paragraph" w:customStyle="1" w:styleId="25BF194B46CD43D4B4709D0F45E7A703">
-    <w:name w:val="25BF194B46CD43D4B4709D0F45E7A703"/>
-    <w:rsid w:val="004D03A4"/>
-  </w:style>
-  <w:style w:type="paragraph" w:customStyle="1" w:styleId="064C58946CEF451C90BAFD983F5DE94D">
-    <w:name w:val="064C58946CEF451C90BAFD983F5DE94D"/>
-    <w:rsid w:val="004D03A4"/>
-  </w:style>
-  <w:style w:type="paragraph" w:customStyle="1" w:styleId="2BBF5637D3DB4B76B2DA868E9A63BFA1">
-    <w:name w:val="2BBF5637D3DB4B76B2DA868E9A63BFA1"/>
-    <w:rsid w:val="004D03A4"/>
-  </w:style>
-  <w:style w:type="paragraph" w:customStyle="1" w:styleId="0BBCD3CBE2C8440AB2BFD1278717F635">
-    <w:name w:val="0BBCD3CBE2C8440AB2BFD1278717F635"/>
-    <w:rsid w:val="004D03A4"/>
-  </w:style>
-  <w:style w:type="paragraph" w:customStyle="1" w:styleId="E2F8401A98DB4F558F9011A0D8C445F3">
-    <w:name w:val="E2F8401A98DB4F558F9011A0D8C445F3"/>
-    <w:rsid w:val="004D03A4"/>
-  </w:style>
-  <w:style w:type="paragraph" w:customStyle="1" w:styleId="7A6A83D54EBD419480ECCD31881C3D35">
-    <w:name w:val="7A6A83D54EBD419480ECCD31881C3D35"/>
-    <w:rsid w:val="004D03A4"/>
-  </w:style>
-</w:styles>
-</file>
-
-<file path=word/glossary/stylesWithEffects.xml><?xml version="1.0" encoding="utf-8"?>
-<w:styles xmlns:wpc="http://schemas.microsoft.com/office/word/2010/wordprocessingCanvas" xmlns:mc="http://schemas.openxmlformats.org/markup-compatibility/2006" xmlns:o="urn:schemas-microsoft-com:office:office" xmlns:r="http://schemas.openxmlformats.org/officeDocument/2006/relationships" xmlns:m="http://schemas.openxmlformats.org/officeDocument/2006/math" xmlns:v="urn:schemas-microsoft-com:vml" xmlns:wp14="http://schemas.microsoft.com/office/word/2010/wordprocessingDrawing" xmlns:wp="http://schemas.openxmlformats.org/drawingml/2006/wordprocessingDrawing" xmlns:w10="urn:schemas-microsoft-com:office:word" xmlns:w="http://schemas.openxmlformats.org/wordprocessingml/2006/main" xmlns:w14="http://schemas.microsoft.com/office/word/2010/wordml" xmlns:wpg="http://schemas.microsoft.com/office/word/2010/wordprocessingGroup" xmlns:wpi="http://schemas.microsoft.com/office/word/2010/wordprocessingInk" xmlns:wne="http://schemas.microsoft.com/office/word/2006/wordml" xmlns:wps="http://schemas.microsoft.com/office/word/2010/wordprocessingShape" mc:Ignorable="w14 wp14">
-  <w:docDefaults>
-    <w:rPrDefault>
-      <w:rPr>
-        <w:rFonts w:asciiTheme="minorHAnsi" w:eastAsiaTheme="minorEastAsia" w:hAnsiTheme="minorHAnsi" w:cstheme="minorBidi"/>
-        <w:sz w:val="22"/>
-        <w:szCs w:val="22"/>
-        <w:lang w:val="en-AU" w:eastAsia="en-AU" w:bidi="ar-SA"/>
-      </w:rPr>
-    </w:rPrDefault>
-    <w:pPrDefault>
-      <w:pPr>
-        <w:spacing w:after="200" w:line="276" w:lineRule="auto"/>
-      </w:pPr>
-    </w:pPrDefault>
-  </w:docDefaults>
-  <w:latentStyles w:defLockedState="0" w:defUIPriority="99" w:defSemiHidden="1" w:defUnhideWhenUsed="1" w:defQFormat="0" w:count="267">
-    <w:lsdException w:name="Normal" w:semiHidden="0" w:uiPriority="0" w:unhideWhenUsed="0" w:qFormat="1"/>
-    <w:lsdException w:name="heading 1" w:semiHidden="0" w:uiPriority="9" w:unhideWhenUsed="0" w:qFormat="1"/>
-    <w:lsdException w:name="heading 2" w:uiPriority="9" w:qFormat="1"/>
-    <w:lsdException w:name="heading 3" w:uiPriority="9" w:qFormat="1"/>
-    <w:lsdException w:name="heading 4" w:uiPriority="9" w:qFormat="1"/>
-    <w:lsdException w:name="heading 5" w:uiPriority="9" w:qFormat="1"/>
-    <w:lsdException w:name="heading 6" w:uiPriority="9" w:qFormat="1"/>
-    <w:lsdException w:name="heading 7" w:uiPriority="9" w:qFormat="1"/>
-    <w:lsdException w:name="heading 8" w:uiPriority="9" w:qFormat="1"/>
-    <w:lsdException w:name="heading 9" w:uiPriority="9" w:qFormat="1"/>
-    <w:lsdException w:name="toc 1" w:uiPriority="39"/>
-    <w:lsdException w:name="toc 2" w:uiPriority="39"/>
-    <w:lsdException w:name="toc 3" w:uiPriority="39"/>
-    <w:lsdException w:name="toc 4" w:uiPriority="39"/>
-    <w:lsdException w:name="toc 5" w:uiPriority="39"/>
-    <w:lsdException w:name="toc 6" w:uiPriority="39"/>
-    <w:lsdException w:name="toc 7" w:uiPriority="39"/>
-    <w:lsdException w:name="toc 8" w:uiPriority="39"/>
-    <w:lsdException w:name="toc 9" w:uiPriority="39"/>
-    <w:lsdException w:name="caption" w:uiPriority="35" w:qFormat="1"/>
-    <w:lsdException w:name="Title" w:semiHidden="0" w:uiPriority="10" w:unhideWhenUsed="0" w:qFormat="1"/>
-    <w:lsdException w:name="Default Paragraph Font" w:uiPriority="1"/>
-    <w:lsdException w:name="Subtitle" w:semiHidden="0" w:uiPriority="11" w:unhideWhenUsed="0" w:qFormat="1"/>
-    <w:lsdException w:name="Strong" w:semiHidden="0" w:uiPriority="22" w:unhideWhenUsed="0" w:qFormat="1"/>
-    <w:lsdException w:name="Emphasis" w:semiHidden="0" w:uiPriority="20" w:unhideWhenUsed="0" w:qFormat="1"/>
-    <w:lsdException w:name="Table Grid" w:semiHidden="0" w:uiPriority="59" w:unhideWhenUsed="0"/>
-    <w:lsdException w:name="Placeholder Text" w:unhideWhenUsed="0"/>
-    <w:lsdException w:name="No Spacing" w:semiHidden="0" w:uiPriority="1" w:unhideWhenUsed="0" w:qFormat="1"/>
-    <w:lsdException w:name="Light Shading" w:semiHidden="0" w:uiPriority="60" w:unhideWhenUsed="0"/>
-    <w:lsdException w:name="Light List" w:semiHidden="0" w:uiPriority="61" w:unhideWhenUsed="0"/>
-    <w:lsdException w:name="Light Grid" w:semiHidden="0" w:uiPriority="62" w:unhideWhenUsed="0"/>
-    <w:lsdException w:name="Medium Shading 1" w:semiHidden="0" w:uiPriority="63" w:unhideWhenUsed="0"/>
-    <w:lsdException w:name="Medium Shading 2" w:semiHidden="0" w:uiPriority="64" w:unhideWhenUsed="0"/>
-    <w:lsdException w:name="Medium List 1" w:semiHidden="0" w:uiPriority="65" w:unhideWhenUsed="0"/>
-    <w:lsdException w:name="Medium List 2" w:semiHidden="0" w:uiPriority="66" w:unhideWhenUsed="0"/>
-    <w:lsdException w:name="Medium Grid 1" w:semiHidden="0" w:uiPriority="67" w:unhideWhenUsed="0"/>
-    <w:lsdException w:name="Medium Grid 2" w:semiHidden="0" w:uiPriority="68" w:unhideWhenUsed="0"/>
-    <w:lsdException w:name="Medium Grid 3" w:semiHidden="0" w:uiPriority="69" w:unhideWhenUsed="0"/>
-    <w:lsdException w:name="Dark List" w:semiHidden="0" w:uiPriority="70" w:unhideWhenUsed="0"/>
-    <w:lsdException w:name="Colorful Shading" w:semiHidden="0" w:uiPriority="71" w:unhideWhenUsed="0"/>
-    <w:lsdException w:name="Colorful List" w:semiHidden="0" w:uiPriority="72" w:unhideWhenUsed="0"/>
-    <w:lsdException w:name="Colorful Grid" w:semiHidden="0" w:uiPriority="73" w:unhideWhenUsed="0"/>
-    <w:lsdException w:name="Light Shading Accent 1" w:semiHidden="0" w:uiPriority="60" w:unhideWhenUsed="0"/>
-    <w:lsdException w:name="Light List Accent 1" w:semiHidden="0" w:uiPriority="61" w:unhideWhenUsed="0"/>
-    <w:lsdException w:name="Light Grid Accent 1" w:semiHidden="0" w:uiPriority="62" w:unhideWhenUsed="0"/>
-    <w:lsdException w:name="Medium Shading 1 Accent 1" w:semiHidden="0" w:uiPriority="63" w:unhideWhenUsed="0"/>
-    <w:lsdException w:name="Medium Shading 2 Accent 1" w:semiHidden="0" w:uiPriority="64" w:unhideWhenUsed="0"/>
-    <w:lsdException w:name="Medium List 1 Accent 1" w:semiHidden="0" w:uiPriority="65" w:unhideWhenUsed="0"/>
-    <w:lsdException w:name="Revision" w:unhideWhenUsed="0"/>
-    <w:lsdException w:name="List Paragraph" w:semiHidden="0" w:uiPriority="34" w:unhideWhenUsed="0" w:qFormat="1"/>
-    <w:lsdException w:name="Quote" w:semiHidden="0" w:uiPriority="29" w:unhideWhenUsed="0" w:qFormat="1"/>
-    <w:lsdException w:name="Intense Quote" w:semiHidden="0" w:uiPriority="30" w:unhideWhenUsed="0" w:qFormat="1"/>
-    <w:lsdException w:name="Medium List 2 Accent 1" w:semiHidden="0" w:uiPriority="66" w:unhideWhenUsed="0"/>
-    <w:lsdException w:name="Medium Grid 1 Accent 1" w:semiHidden="0" w:uiPriority="67" w:unhideWhenUsed="0"/>
-    <w:lsdException w:name="Medium Grid 2 Accent 1" w:semiHidden="0" w:uiPriority="68" w:unhideWhenUsed="0"/>
-    <w:lsdException w:name="Medium Grid 3 Accent 1" w:semiHidden="0" w:uiPriority="69" w:unhideWhenUsed="0"/>
-    <w:lsdException w:name="Dark List Accent 1" w:semiHidden="0" w:uiPriority="70" w:unhideWhenUsed="0"/>
-    <w:lsdException w:name="Colorful Shading Accent 1" w:semiHidden="0" w:uiPriority="71" w:unhideWhenUsed="0"/>
-    <w:lsdException w:name="Colorful List Accent 1" w:semiHidden="0" w:uiPriority="72" w:unhideWhenUsed="0"/>
-    <w:lsdException w:name="Colorful Grid Accent 1" w:semiHidden="0" w:uiPriority="73" w:unhideWhenUsed="0"/>
-    <w:lsdException w:name="Light Shading Accent 2" w:semiHidden="0" w:uiPriority="60" w:unhideWhenUsed="0"/>
-    <w:lsdException w:name="Light List Accent 2" w:semiHidden="0" w:uiPriority="61" w:unhideWhenUsed="0"/>
-    <w:lsdException w:name="Light Grid Accent 2" w:semiHidden="0" w:uiPriority="62" w:unhideWhenUsed="0"/>
-    <w:lsdException w:name="Medium Shading 1 Accent 2" w:semiHidden="0" w:uiPriority="63" w:unhideWhenUsed="0"/>
-    <w:lsdException w:name="Medium Shading 2 Accent 2" w:semiHidden="0" w:uiPriority="64" w:unhideWhenUsed="0"/>
-    <w:lsdException w:name="Medium List 1 Accent 2" w:semiHidden="0" w:uiPriority="65" w:unhideWhenUsed="0"/>
-    <w:lsdException w:name="Medium List 2 Accent 2" w:semiHidden="0" w:uiPriority="66" w:unhideWhenUsed="0"/>
-    <w:lsdException w:name="Medium Grid 1 Accent 2" w:semiHidden="0" w:uiPriority="67" w:unhideWhenUsed="0"/>
-    <w:lsdException w:name="Medium Grid 2 Accent 2" w:semiHidden="0" w:uiPriority="68" w:unhideWhenUsed="0"/>
-    <w:lsdException w:name="Medium Grid 3 Accent 2" w:semiHidden="0" w:uiPriority="69" w:unhideWhenUsed="0"/>
-    <w:lsdException w:name="Dark List Accent 2" w:semiHidden="0" w:uiPriority="70" w:unhideWhenUsed="0"/>
-    <w:lsdException w:name="Colorful Shading Accent 2" w:semiHidden="0" w:uiPriority="71" w:unhideWhenUsed="0"/>
-    <w:lsdException w:name="Colorful List Accent 2" w:semiHidden="0" w:uiPriority="72" w:unhideWhenUsed="0"/>
-    <w:lsdException w:name="Colorful Grid Accent 2" w:semiHidden="0" w:uiPriority="73" w:unhideWhenUsed="0"/>
-    <w:lsdException w:name="Light Shading Accent 3" w:semiHidden="0" w:uiPriority="60" w:unhideWhenUsed="0"/>
-    <w:lsdException w:name="Light List Accent 3" w:semiHidden="0" w:uiPriority="61" w:unhideWhenUsed="0"/>
-    <w:lsdException w:name="Light Grid Accent 3" w:semiHidden="0" w:uiPriority="62" w:unhideWhenUsed="0"/>
-    <w:lsdException w:name="Medium Shading 1 Accent 3" w:semiHidden="0" w:uiPriority="63" w:unhideWhenUsed="0"/>
-    <w:lsdException w:name="Medium Shading 2 Accent 3" w:semiHidden="0" w:uiPriority="64" w:unhideWhenUsed="0"/>
-    <w:lsdException w:name="Medium List 1 Accent 3" w:semiHidden="0" w:uiPriority="65" w:unhideWhenUsed="0"/>
-    <w:lsdException w:name="Medium List 2 Accent 3" w:semiHidden="0" w:uiPriority="66" w:unhideWhenUsed="0"/>
-    <w:lsdException w:name="Medium Grid 1 Accent 3" w:semiHidden="0" w:uiPriority="67" w:unhideWhenUsed="0"/>
-    <w:lsdException w:name="Medium Grid 2 Accent 3" w:semiHidden="0" w:uiPriority="68" w:unhideWhenUsed="0"/>
-    <w:lsdException w:name="Medium Grid 3 Accent 3" w:semiHidden="0" w:uiPriority="69" w:unhideWhenUsed="0"/>
-    <w:lsdException w:name="Dark List Accent 3" w:semiHidden="0" w:uiPriority="70" w:unhideWhenUsed="0"/>
-    <w:lsdException w:name="Colorful Shading Accent 3" w:semiHidden="0" w:uiPriority="71" w:unhideWhenUsed="0"/>
-    <w:lsdException w:name="Colorful List Accent 3" w:semiHidden="0" w:uiPriority="72" w:unhideWhenUsed="0"/>
-    <w:lsdException w:name="Colorful Grid Accent 3" w:semiHidden="0" w:uiPriority="73" w:unhideWhenUsed="0"/>
-    <w:lsdException w:name="Light Shading Accent 4" w:semiHidden="0" w:uiPriority="60" w:unhideWhenUsed="0"/>
-    <w:lsdException w:name="Light List Accent 4" w:semiHidden="0" w:uiPriority="61" w:unhideWhenUsed="0"/>
-    <w:lsdException w:name="Light Grid Accent 4" w:semiHidden="0" w:uiPriority="62" w:unhideWhenUsed="0"/>
-    <w:lsdException w:name="Medium Shading 1 Accent 4" w:semiHidden="0" w:uiPriority="63" w:unhideWhenUsed="0"/>
-    <w:lsdException w:name="Medium Shading 2 Accent 4" w:semiHidden="0" w:uiPriority="64" w:unhideWhenUsed="0"/>
-    <w:lsdException w:name="Medium List 1 Accent 4" w:semiHidden="0" w:uiPriority="65" w:unhideWhenUsed="0"/>
-    <w:lsdException w:name="Medium List 2 Accent 4" w:semiHidden="0" w:uiPriority="66" w:unhideWhenUsed="0"/>
-    <w:lsdException w:name="Medium Grid 1 Accent 4" w:semiHidden="0" w:uiPriority="67" w:unhideWhenUsed="0"/>
-    <w:lsdException w:name="Medium Grid 2 Accent 4" w:semiHidden="0" w:uiPriority="68" w:unhideWhenUsed="0"/>
-    <w:lsdException w:name="Medium Grid 3 Accent 4" w:semiHidden="0" w:uiPriority="69" w:unhideWhenUsed="0"/>
-    <w:lsdException w:name="Dark List Accent 4" w:semiHidden="0" w:uiPriority="70" w:unhideWhenUsed="0"/>
-    <w:lsdException w:name="Colorful Shading Accent 4" w:semiHidden="0" w:uiPriority="71" w:unhideWhenUsed="0"/>
-    <w:lsdException w:name="Colorful List Accent 4" w:semiHidden="0" w:uiPriority="72" w:unhideWhenUsed="0"/>
-    <w:lsdException w:name="Colorful Grid Accent 4" w:semiHidden="0" w:uiPriority="73" w:unhideWhenUsed="0"/>
-    <w:lsdException w:name="Light Shading Accent 5" w:semiHidden="0" w:uiPriority="60" w:unhideWhenUsed="0"/>
-    <w:lsdException w:name="Light List Accent 5" w:semiHidden="0" w:uiPriority="61" w:unhideWhenUsed="0"/>
-    <w:lsdException w:name="Light Grid Accent 5" w:semiHidden="0" w:uiPriority="62" w:unhideWhenUsed="0"/>
-    <w:lsdException w:name="Medium Shading 1 Accent 5" w:semiHidden="0" w:uiPriority="63" w:unhideWhenUsed="0"/>
-    <w:lsdException w:name="Medium Shading 2 Accent 5" w:semiHidden="0" w:uiPriority="64" w:unhideWhenUsed="0"/>
-    <w:lsdException w:name="Medium List 1 Accent 5" w:semiHidden="0" w:uiPriority="65" w:unhideWhenUsed="0"/>
-    <w:lsdException w:name="Medium List 2 Accent 5" w:semiHidden="0" w:uiPriority="66" w:unhideWhenUsed="0"/>
-    <w:lsdException w:name="Medium Grid 1 Accent 5" w:semiHidden="0" w:uiPriority="67" w:unhideWhenUsed="0"/>
-    <w:lsdException w:name="Medium Grid 2 Accent 5" w:semiHidden="0" w:uiPriority="68" w:unhideWhenUsed="0"/>
-    <w:lsdException w:name="Medium Grid 3 Accent 5" w:semiHidden="0" w:uiPriority="69" w:unhideWhenUsed="0"/>
-    <w:lsdException w:name="Dark List Accent 5" w:semiHidden="0" w:uiPriority="70" w:unhideWhenUsed="0"/>
-    <w:lsdException w:name="Colorful Shading Accent 5" w:semiHidden="0" w:uiPriority="71" w:unhideWhenUsed="0"/>
-    <w:lsdException w:name="Colorful List Accent 5" w:semiHidden="0" w:uiPriority="72" w:unhideWhenUsed="0"/>
-    <w:lsdException w:name="Colorful Grid Accent 5" w:semiHidden="0" w:uiPriority="73" w:unhideWhenUsed="0"/>
-    <w:lsdException w:name="Light Shading Accent 6" w:semiHidden="0" w:uiPriority="60" w:unhideWhenUsed="0"/>
-    <w:lsdException w:name="Light List Accent 6" w:semiHidden="0" w:uiPriority="61" w:unhideWhenUsed="0"/>
-    <w:lsdException w:name="Light Grid Accent 6" w:semiHidden="0" w:uiPriority="62" w:unhideWhenUsed="0"/>
-    <w:lsdException w:name="Medium Shading 1 Accent 6" w:semiHidden="0" w:uiPriority="63" w:unhideWhenUsed="0"/>
-    <w:lsdException w:name="Medium Shading 2 Accent 6" w:semiHidden="0" w:uiPriority="64" w:unhideWhenUsed="0"/>
-    <w:lsdException w:name="Medium List 1 Accent 6" w:semiHidden="0" w:uiPriority="65" w:unhideWhenUsed="0"/>
-    <w:lsdException w:name="Medium List 2 Accent 6" w:semiHidden="0" w:uiPriority="66" w:unhideWhenUsed="0"/>
-    <w:lsdException w:name="Medium Grid 1 Accent 6" w:semiHidden="0" w:uiPriority="67" w:unhideWhenUsed="0"/>
-    <w:lsdException w:name="Medium Grid 2 Accent 6" w:semiHidden="0" w:uiPriority="68" w:unhideWhenUsed="0"/>
-    <w:lsdException w:name="Medium Grid 3 Accent 6" w:semiHidden="0" w:uiPriority="69" w:unhideWhenUsed="0"/>
-    <w:lsdException w:name="Dark List Accent 6" w:semiHidden="0" w:uiPriority="70" w:unhideWhenUsed="0"/>
-    <w:lsdException w:name="Colorful Shading Accent 6" w:semiHidden="0" w:uiPriority="71" w:unhideWhenUsed="0"/>
-    <w:lsdException w:name="Colorful List Accent 6" w:semiHidden="0" w:uiPriority="72" w:unhideWhenUsed="0"/>
-    <w:lsdException w:name="Colorful Grid Accent 6" w:semiHidden="0" w:uiPriority="73" w:unhideWhenUsed="0"/>
-    <w:lsdException w:name="Subtle Emphasis" w:semiHidden="0" w:uiPriority="19" w:unhideWhenUsed="0" w:qFormat="1"/>
-    <w:lsdException w:name="Intense Emphasis" w:semiHidden="0" w:uiPriority="21" w:unhideWhenUsed="0" w:qFormat="1"/>
-    <w:lsdException w:name="Subtle Reference" w:semiHidden="0" w:uiPriority="31" w:unhideWhenUsed="0" w:qFormat="1"/>
-    <w:lsdException w:name="Intense Reference" w:semiHidden="0" w:uiPriority="32" w:unhideWhenUsed="0" w:qFormat="1"/>
-    <w:lsdException w:name="Book Title" w:semiHidden="0" w:uiPriority="33" w:unhideWhenUsed="0" w:qFormat="1"/>
-    <w:lsdException w:name="Bibliography" w:uiPriority="37"/>
-    <w:lsdException w:name="TOC Heading" w:uiPriority="39" w:qFormat="1"/>
-  </w:latentStyles>
-  <w:style w:type="paragraph" w:default="1" w:styleId="Normal">
-    <w:name w:val="Normal"/>
-    <w:qFormat/>
-  </w:style>
-  <w:style w:type="character" w:default="1" w:styleId="DefaultParagraphFont">
-    <w:name w:val="Default Paragraph Font"/>
-    <w:uiPriority w:val="1"/>
-    <w:semiHidden/>
-    <w:unhideWhenUsed/>
-  </w:style>
-  <w:style w:type="table" w:default="1" w:styleId="TableNormal">
-    <w:name w:val="Normal Table"/>
-    <w:uiPriority w:val="99"/>
-    <w:semiHidden/>
-    <w:unhideWhenUsed/>
-    <w:tblPr>
-      <w:tblInd w:w="0" w:type="dxa"/>
-      <w:tblCellMar>
-        <w:top w:w="0" w:type="dxa"/>
-        <w:left w:w="108" w:type="dxa"/>
-        <w:bottom w:w="0" w:type="dxa"/>
-        <w:right w:w="108" w:type="dxa"/>
-      </w:tblCellMar>
-    </w:tblPr>
-  </w:style>
-  <w:style w:type="numbering" w:default="1" w:styleId="NoList">
-    <w:name w:val="No List"/>
-    <w:uiPriority w:val="99"/>
-    <w:semiHidden/>
-    <w:unhideWhenUsed/>
-  </w:style>
-  <w:style w:type="paragraph" w:customStyle="1" w:styleId="90A61E9160394EABAECDEF0C360FA4EF">
-    <w:name w:val="90A61E9160394EABAECDEF0C360FA4EF"/>
-    <w:rsid w:val="004D03A4"/>
-  </w:style>
-  <w:style w:type="paragraph" w:customStyle="1" w:styleId="7C2783B0A6D44802850363F19B7DFE1A">
-    <w:name w:val="7C2783B0A6D44802850363F19B7DFE1A"/>
-    <w:rsid w:val="004D03A4"/>
-  </w:style>
-  <w:style w:type="paragraph" w:customStyle="1" w:styleId="25BF194B46CD43D4B4709D0F45E7A703">
-    <w:name w:val="25BF194B46CD43D4B4709D0F45E7A703"/>
-    <w:rsid w:val="004D03A4"/>
-  </w:style>
-  <w:style w:type="paragraph" w:customStyle="1" w:styleId="064C58946CEF451C90BAFD983F5DE94D">
-    <w:name w:val="064C58946CEF451C90BAFD983F5DE94D"/>
-    <w:rsid w:val="004D03A4"/>
-  </w:style>
-  <w:style w:type="paragraph" w:customStyle="1" w:styleId="2BBF5637D3DB4B76B2DA868E9A63BFA1">
-    <w:name w:val="2BBF5637D3DB4B76B2DA868E9A63BFA1"/>
-    <w:rsid w:val="004D03A4"/>
-  </w:style>
-  <w:style w:type="paragraph" w:customStyle="1" w:styleId="0BBCD3CBE2C8440AB2BFD1278717F635">
-    <w:name w:val="0BBCD3CBE2C8440AB2BFD1278717F635"/>
-    <w:rsid w:val="004D03A4"/>
-  </w:style>
-  <w:style w:type="paragraph" w:customStyle="1" w:styleId="E2F8401A98DB4F558F9011A0D8C445F3">
-    <w:name w:val="E2F8401A98DB4F558F9011A0D8C445F3"/>
-    <w:rsid w:val="004D03A4"/>
-  </w:style>
-  <w:style w:type="paragraph" w:customStyle="1" w:styleId="7A6A83D54EBD419480ECCD31881C3D35">
-    <w:name w:val="7A6A83D54EBD419480ECCD31881C3D35"/>
-    <w:rsid w:val="004D03A4"/>
-  </w:style>
-</w:styles>
-</file>
-
-<file path=word/glossary/webSettings.xml><?xml version="1.0" encoding="utf-8"?>
-<w:webSettings xmlns:mc="http://schemas.openxmlformats.org/markup-compatibility/2006" xmlns:r="http://schemas.openxmlformats.org/officeDocument/2006/relationships" xmlns:w="http://schemas.openxmlformats.org/wordprocessingml/2006/main" xmlns:w14="http://schemas.microsoft.com/office/word/2010/wordml" mc:Ignorable="w14">
-  <w:optimizeForBrowser/>
-  <w:allowPNG/>
-</w:webSettings>
-</file>
-
 <file path=word/theme/theme1.xml><?xml version="1.0" encoding="utf-8"?>
 <a:theme xmlns:a="http://schemas.openxmlformats.org/drawingml/2006/main" name="Office Theme">
   <a:themeElements>
@@ -9534,7 +9114,7 @@
 </file>
 
 <file path=customXml/itemProps2.xml><?xml version="1.0" encoding="utf-8"?>
-<ds:datastoreItem xmlns:ds="http://schemas.openxmlformats.org/officeDocument/2006/customXml" ds:itemID="{C2F682E8-53A1-42A3-8C95-4E5DB6923C5B}">
+<ds:datastoreItem xmlns:ds="http://schemas.openxmlformats.org/officeDocument/2006/customXml" ds:itemID="{80021FE3-0432-4EBA-9844-35AB72CB9159}">
   <ds:schemaRefs>
     <ds:schemaRef ds:uri="http://schemas.openxmlformats.org/officeDocument/2006/bibliography"/>
   </ds:schemaRefs>

</xml_diff>